<commit_message>
Added some information to Testing
Added a bit more detailed description of how we going to test the functionality and how thats going to help improve the user experience and usage of our application
</commit_message>
<xml_diff>
--- a/SETSTATS.docx
+++ b/SETSTATS.docx
@@ -5,7 +5,7 @@
     <w:p>
       <w:pPr>
         <w:pStyle w:val="Title"/>
-        <w:ind w:left="2160" w:firstLine="720"/>
+        <w:jc w:val="center"/>
         <w:rPr>
           <w:rFonts w:ascii="Times New Roman" w:hAnsi="Times New Roman" w:cs="Times New Roman"/>
           <w:b/>
@@ -60,7 +60,7 @@
                     <pic:cNvPicPr/>
                   </pic:nvPicPr>
                   <pic:blipFill>
-                    <a:blip r:embed="rId5" cstate="print">
+                    <a:blip r:embed="rId4" cstate="print">
                       <a:extLst>
                         <a:ext uri="{28A0092B-C50C-407E-A947-70E740481C1C}">
                           <a14:useLocalDpi xmlns:a14="http://schemas.microsoft.com/office/drawing/2010/main" val="0"/>
@@ -273,189 +273,8 @@
       </w:r>
     </w:p>
     <w:p>
-      <w:pPr>
-        <w:pStyle w:val="ListParagraph"/>
-        <w:numPr>
-          <w:ilvl w:val="0"/>
-          <w:numId w:val="1"/>
-        </w:numPr>
-      </w:pPr>
-      <w:r>
-        <w:t>R</w:t>
-      </w:r>
-      <w:r>
-        <w:rPr>
-          <w:b/>
-          <w:bCs/>
-        </w:rPr>
-        <w:t xml:space="preserve">aspberry Pi Zero </w:t>
-      </w:r>
-      <w:r>
-        <w:t xml:space="preserve">– </w:t>
-      </w:r>
-      <w:r>
-        <w:t>this is being</w:t>
-      </w:r>
-      <w:r>
-        <w:t xml:space="preserve"> used as it is the more compact option</w:t>
-      </w:r>
-      <w:r>
-        <w:t xml:space="preserve"> whilst also having low power consumption.</w:t>
-      </w:r>
-    </w:p>
-    <w:p>
-      <w:pPr>
-        <w:pStyle w:val="ListParagraph"/>
-        <w:numPr>
-          <w:ilvl w:val="0"/>
-          <w:numId w:val="1"/>
-        </w:numPr>
-      </w:pPr>
-      <w:r>
-        <w:rPr>
-          <w:b/>
-          <w:bCs/>
-        </w:rPr>
-        <w:t xml:space="preserve">Accelerometer </w:t>
-      </w:r>
-      <w:r>
-        <w:rPr>
-          <w:b/>
-          <w:bCs/>
-        </w:rPr>
-        <w:t>(MPU-6050)</w:t>
-      </w:r>
-      <w:r>
-        <w:t xml:space="preserve"> </w:t>
-      </w:r>
-      <w:r>
-        <w:t xml:space="preserve">– used to measure the displacement </w:t>
-      </w:r>
-      <w:r>
-        <w:t>on the x-axis.</w:t>
-      </w:r>
-    </w:p>
-    <w:p>
-      <w:pPr>
-        <w:pStyle w:val="ListParagraph"/>
-        <w:numPr>
-          <w:ilvl w:val="0"/>
-          <w:numId w:val="1"/>
-        </w:numPr>
-      </w:pPr>
-      <w:r>
-        <w:rPr>
-          <w:b/>
-          <w:bCs/>
-        </w:rPr>
-        <w:t>Ultrasonic Sensor (</w:t>
-      </w:r>
-      <w:r>
-        <w:rPr>
-          <w:b/>
-          <w:bCs/>
-        </w:rPr>
-        <w:t>HC-SR04</w:t>
-      </w:r>
-      <w:r>
-        <w:rPr>
-          <w:b/>
-          <w:bCs/>
-        </w:rPr>
-        <w:t>)</w:t>
-      </w:r>
-      <w:r>
-        <w:t xml:space="preserve"> – is being used to measure the distance from the ground very accurately.</w:t>
-      </w:r>
-    </w:p>
-    <w:p>
-      <w:pPr>
-        <w:pStyle w:val="ListParagraph"/>
-        <w:numPr>
-          <w:ilvl w:val="0"/>
-          <w:numId w:val="1"/>
-        </w:numPr>
-      </w:pPr>
-      <w:r>
-        <w:rPr>
-          <w:b/>
-          <w:bCs/>
-        </w:rPr>
-        <w:t xml:space="preserve">Power Bank (5000 </w:t>
-      </w:r>
-      <w:proofErr w:type="spellStart"/>
-      <w:r>
-        <w:rPr>
-          <w:b/>
-          <w:bCs/>
-        </w:rPr>
-        <w:t>mAh</w:t>
-      </w:r>
-      <w:proofErr w:type="spellEnd"/>
-      <w:r>
-        <w:rPr>
-          <w:b/>
-          <w:bCs/>
-        </w:rPr>
-        <w:t xml:space="preserve">) </w:t>
-      </w:r>
-      <w:r>
-        <w:t>– the power source which will be connected via micro-USB.</w:t>
-      </w:r>
-    </w:p>
-    <w:p>
-      <w:r>
-        <w:rPr>
-          <w:noProof/>
-        </w:rPr>
-        <w:drawing>
-          <wp:inline distT="0" distB="0" distL="0" distR="0" wp14:anchorId="0AB52C08" wp14:editId="03D0DEE3">
-            <wp:extent cx="4469007" cy="4143375"/>
-            <wp:effectExtent l="0" t="0" r="8255" b="0"/>
-            <wp:docPr id="2" name="Picture 2"/>
-            <wp:cNvGraphicFramePr>
-              <a:graphicFrameLocks xmlns:a="http://schemas.openxmlformats.org/drawingml/2006/main" noChangeAspect="1"/>
-            </wp:cNvGraphicFramePr>
-            <a:graphic xmlns:a="http://schemas.openxmlformats.org/drawingml/2006/main">
-              <a:graphicData uri="http://schemas.openxmlformats.org/drawingml/2006/picture">
-                <pic:pic xmlns:pic="http://schemas.openxmlformats.org/drawingml/2006/picture">
-                  <pic:nvPicPr>
-                    <pic:cNvPr id="0" name="Picture 1"/>
-                    <pic:cNvPicPr>
-                      <a:picLocks noChangeAspect="1" noChangeArrowheads="1"/>
-                    </pic:cNvPicPr>
-                  </pic:nvPicPr>
-                  <pic:blipFill>
-                    <a:blip r:embed="rId6" cstate="print">
-                      <a:extLst>
-                        <a:ext uri="{28A0092B-C50C-407E-A947-70E740481C1C}">
-                          <a14:useLocalDpi xmlns:a14="http://schemas.microsoft.com/office/drawing/2010/main" val="0"/>
-                        </a:ext>
-                      </a:extLst>
-                    </a:blip>
-                    <a:srcRect/>
-                    <a:stretch>
-                      <a:fillRect/>
-                    </a:stretch>
-                  </pic:blipFill>
-                  <pic:spPr bwMode="auto">
-                    <a:xfrm>
-                      <a:off x="0" y="0"/>
-                      <a:ext cx="4489513" cy="4162387"/>
-                    </a:xfrm>
-                    <a:prstGeom prst="rect">
-                      <a:avLst/>
-                    </a:prstGeom>
-                    <a:noFill/>
-                    <a:ln>
-                      <a:noFill/>
-                    </a:ln>
-                  </pic:spPr>
-                </pic:pic>
-              </a:graphicData>
-            </a:graphic>
-          </wp:inline>
-        </w:drawing>
+      <w:r>
+        <w:t>Detail how the hardware will be connected (have to use appropriate diagrams)</w:t>
       </w:r>
     </w:p>
     <w:p>
@@ -468,34 +287,29 @@
         <w:t>Is it mobile?</w:t>
       </w:r>
     </w:p>
-    <w:p>
-      <w:r>
-        <w:t>The system will be connected to a</w:t>
-      </w:r>
-      <w:r>
-        <w:t>n</w:t>
-      </w:r>
-      <w:r>
-        <w:t xml:space="preserve"> external </w:t>
-      </w:r>
-      <w:r>
-        <w:t xml:space="preserve">rechargeable </w:t>
-      </w:r>
-      <w:r>
-        <w:t>battery source (Power Bank)</w:t>
-      </w:r>
-      <w:r>
-        <w:t xml:space="preserve">, which will give long lasting life with a low power consumption. </w:t>
-      </w:r>
-    </w:p>
-    <w:p>
-      <w:r>
-        <w:t>It will be connected to the gym’s Wi-Fi</w:t>
-      </w:r>
-      <w:r>
-        <w:t xml:space="preserve"> or your phone’s hotspot.</w:t>
-      </w:r>
-    </w:p>
+    <w:p/>
+    <w:p/>
+    <w:p/>
+    <w:p/>
+    <w:p/>
+    <w:p/>
+    <w:p/>
+    <w:p/>
+    <w:p/>
+    <w:p/>
+    <w:p/>
+    <w:p/>
+    <w:p/>
+    <w:p/>
+    <w:p/>
+    <w:p/>
+    <w:p/>
+    <w:p/>
+    <w:p/>
+    <w:p/>
+    <w:p/>
+    <w:p/>
+    <w:p/>
     <w:p>
       <w:pPr>
         <w:pStyle w:val="Title"/>
@@ -510,7 +324,6 @@
           <w:b/>
           <w:bCs/>
         </w:rPr>
-        <w:lastRenderedPageBreak/>
         <w:t>Data</w:t>
       </w:r>
     </w:p>
@@ -568,7 +381,6 @@
       </w:r>
     </w:p>
     <w:p>
-      <w:proofErr w:type="spellStart"/>
       <w:r>
         <w:t>Api</w:t>
       </w:r>
@@ -576,33 +388,13 @@
         <w:t>’</w:t>
       </w:r>
       <w:r>
-        <w:t>s</w:t>
-      </w:r>
-      <w:proofErr w:type="spellEnd"/>
-      <w:r>
-        <w:t xml:space="preserve"> to be detailed here if we use them</w:t>
-      </w:r>
-    </w:p>
-    <w:p/>
-    <w:p>
-      <w:r>
-        <w:t xml:space="preserve">How </w:t>
-      </w:r>
-      <w:proofErr w:type="spellStart"/>
-      <w:r>
-        <w:t>cron</w:t>
-      </w:r>
-      <w:proofErr w:type="spellEnd"/>
-      <w:r>
-        <w:t xml:space="preserve"> will be used to process the data, listing the </w:t>
-      </w:r>
-      <w:proofErr w:type="spellStart"/>
-      <w:r>
-        <w:t>cron</w:t>
-      </w:r>
-      <w:proofErr w:type="spellEnd"/>
-      <w:r>
-        <w:t xml:space="preserve"> jobs that will be run</w:t>
+        <w:t>s to be detailed here if we use them</w:t>
+      </w:r>
+    </w:p>
+    <w:p/>
+    <w:p>
+      <w:r>
+        <w:t>How cron will be used to process the data, listing the cron jobs that will be run</w:t>
       </w:r>
     </w:p>
     <w:p/>
@@ -617,7 +409,6 @@
         <w:t xml:space="preserve"> we ensure that the data is secure (data transferred between the device and a server and while in storage)</w:t>
       </w:r>
     </w:p>
-    <w:p/>
     <w:p/>
     <w:p/>
     <w:p/>
@@ -649,7 +440,6 @@
           <w:b/>
           <w:bCs/>
         </w:rPr>
-        <w:lastRenderedPageBreak/>
         <w:t>User Interface</w:t>
       </w:r>
     </w:p>
@@ -712,7 +502,6 @@
           <w:b/>
           <w:bCs/>
         </w:rPr>
-        <w:lastRenderedPageBreak/>
         <w:t>Users</w:t>
       </w:r>
     </w:p>
@@ -790,11 +579,42 @@
           <w:b/>
           <w:bCs/>
         </w:rPr>
-        <w:lastRenderedPageBreak/>
         <w:t>Testing</w:t>
       </w:r>
     </w:p>
     <w:p/>
+    <w:p>
+      <w:r>
+        <w:t>Test is going to be divided in two parts.</w:t>
+      </w:r>
+    </w:p>
+    <w:p>
+      <w:r>
+        <w:t>First the code and the hardware need to be tested individually and secondly the actual usage and functionality of the measurement needs to be tested as well.</w:t>
+      </w:r>
+    </w:p>
+    <w:p>
+      <w:r>
+        <w:t>The code of the application can and will be tested by JUnit-Tests to make sure the functions work as intended and to make resolving problems a</w:t>
+      </w:r>
+      <w:r>
+        <w:t>s</w:t>
+      </w:r>
+      <w:r>
+        <w:t xml:space="preserve"> easy as possible in the future</w:t>
+      </w:r>
+    </w:p>
+    <w:p/>
+    <w:p>
+      <w:r>
+        <w:t>Testing the functionality of the app is done by people in the gym trying out the application. We ask strangers or friends to take a part in our testing program and let them use the application on their own. This not only helps to test the functionality, but it also helps to figure out if the layout and design of the app is easy to understand for everybody. To test all use-cases of the app we need to have people from different ages and different experience levels in lifting. For example there should be users who have never lifted before, some with a bit experience and some professionals.</w:t>
+      </w:r>
+    </w:p>
+    <w:p>
+      <w:r>
+        <w:t>The users are asked to give feedback regarding everything related to the usage and functionality of the application. It helps to find bugs, missing features we might have not considered and the overall user experience. The collected data from the sensors helps to improve the measurements and to make sure our data is not too far off from the actual values.</w:t>
+      </w:r>
+    </w:p>
     <w:p>
       <w:r>
         <w:t>How we going to test?</w:t>
@@ -860,7 +680,6 @@
           <w:b/>
           <w:bCs/>
         </w:rPr>
-        <w:lastRenderedPageBreak/>
         <w:t>Our Tasks</w:t>
       </w:r>
     </w:p>
@@ -877,103 +696,6 @@
     </w:sectPr>
   </w:body>
 </w:document>
-</file>
-
-<file path=word/numbering.xml><?xml version="1.0" encoding="utf-8"?>
-<w:numbering xmlns:wpc="http://schemas.microsoft.com/office/word/2010/wordprocessingCanvas" xmlns:cx="http://schemas.microsoft.com/office/drawing/2014/chartex" xmlns:cx1="http://schemas.microsoft.com/office/drawing/2015/9/8/chartex" xmlns:cx2="http://schemas.microsoft.com/office/drawing/2015/10/21/chartex" xmlns:cx3="http://schemas.microsoft.com/office/drawing/2016/5/9/chartex" xmlns:cx4="http://schemas.microsoft.com/office/drawing/2016/5/10/chartex" xmlns:cx5="http://schemas.microsoft.com/office/drawing/2016/5/11/chartex" xmlns:cx6="http://schemas.microsoft.com/office/drawing/2016/5/12/chartex" xmlns:cx7="http://schemas.microsoft.com/office/drawing/2016/5/13/chartex" xmlns:cx8="http://schemas.microsoft.com/office/drawing/2016/5/14/chartex" xmlns:mc="http://schemas.openxmlformats.org/markup-compatibility/2006" xmlns:aink="http://schemas.microsoft.com/office/drawing/2016/ink" xmlns:am3d="http://schemas.microsoft.com/office/drawing/2017/model3d" xmlns:o="urn:schemas-microsoft-com:office:office" xmlns:r="http://schemas.openxmlformats.org/officeDocument/2006/relationships" xmlns:m="http://schemas.openxmlformats.org/officeDocument/2006/math" xmlns:v="urn:schemas-microsoft-com:vml" xmlns:wp14="http://schemas.microsoft.com/office/word/2010/wordprocessingDrawing" xmlns:wp="http://schemas.openxmlformats.org/drawingml/2006/wordprocessingDrawing" xmlns:w10="urn:schemas-microsoft-com:office:word" xmlns:w="http://schemas.openxmlformats.org/wordprocessingml/2006/main" xmlns:w14="http://schemas.microsoft.com/office/word/2010/wordml" xmlns:w15="http://schemas.microsoft.com/office/word/2012/wordml" xmlns:w16cex="http://schemas.microsoft.com/office/word/2018/wordml/cex" xmlns:w16cid="http://schemas.microsoft.com/office/word/2016/wordml/cid" xmlns:w16="http://schemas.microsoft.com/office/word/2018/wordml" xmlns:w16sdtdh="http://schemas.microsoft.com/office/word/2020/wordml/sdtdatahash" xmlns:w16se="http://schemas.microsoft.com/office/word/2015/wordml/symex" xmlns:wpg="http://schemas.microsoft.com/office/word/2010/wordprocessingGroup" xmlns:wpi="http://schemas.microsoft.com/office/word/2010/wordprocessingInk" xmlns:wne="http://schemas.microsoft.com/office/word/2006/wordml" xmlns:wps="http://schemas.microsoft.com/office/word/2010/wordprocessingShape" mc:Ignorable="w14 w15 w16se w16cid w16 w16cex w16sdtdh wp14">
-  <w:abstractNum w:abstractNumId="0" w15:restartNumberingAfterBreak="0">
-    <w:nsid w:val="7E5148BC"/>
-    <w:multiLevelType w:val="hybridMultilevel"/>
-    <w:tmpl w:val="39AA8748"/>
-    <w:lvl w:ilvl="0" w:tplc="1809000F">
-      <w:start w:val="1"/>
-      <w:numFmt w:val="decimal"/>
-      <w:lvlText w:val="%1."/>
-      <w:lvlJc w:val="left"/>
-      <w:pPr>
-        <w:ind w:left="720" w:hanging="360"/>
-      </w:pPr>
-      <w:rPr>
-        <w:rFonts w:hint="default"/>
-      </w:rPr>
-    </w:lvl>
-    <w:lvl w:ilvl="1" w:tplc="18090019" w:tentative="1">
-      <w:start w:val="1"/>
-      <w:numFmt w:val="lowerLetter"/>
-      <w:lvlText w:val="%2."/>
-      <w:lvlJc w:val="left"/>
-      <w:pPr>
-        <w:ind w:left="1440" w:hanging="360"/>
-      </w:pPr>
-    </w:lvl>
-    <w:lvl w:ilvl="2" w:tplc="1809001B" w:tentative="1">
-      <w:start w:val="1"/>
-      <w:numFmt w:val="lowerRoman"/>
-      <w:lvlText w:val="%3."/>
-      <w:lvlJc w:val="right"/>
-      <w:pPr>
-        <w:ind w:left="2160" w:hanging="180"/>
-      </w:pPr>
-    </w:lvl>
-    <w:lvl w:ilvl="3" w:tplc="1809000F" w:tentative="1">
-      <w:start w:val="1"/>
-      <w:numFmt w:val="decimal"/>
-      <w:lvlText w:val="%4."/>
-      <w:lvlJc w:val="left"/>
-      <w:pPr>
-        <w:ind w:left="2880" w:hanging="360"/>
-      </w:pPr>
-    </w:lvl>
-    <w:lvl w:ilvl="4" w:tplc="18090019" w:tentative="1">
-      <w:start w:val="1"/>
-      <w:numFmt w:val="lowerLetter"/>
-      <w:lvlText w:val="%5."/>
-      <w:lvlJc w:val="left"/>
-      <w:pPr>
-        <w:ind w:left="3600" w:hanging="360"/>
-      </w:pPr>
-    </w:lvl>
-    <w:lvl w:ilvl="5" w:tplc="1809001B" w:tentative="1">
-      <w:start w:val="1"/>
-      <w:numFmt w:val="lowerRoman"/>
-      <w:lvlText w:val="%6."/>
-      <w:lvlJc w:val="right"/>
-      <w:pPr>
-        <w:ind w:left="4320" w:hanging="180"/>
-      </w:pPr>
-    </w:lvl>
-    <w:lvl w:ilvl="6" w:tplc="1809000F" w:tentative="1">
-      <w:start w:val="1"/>
-      <w:numFmt w:val="decimal"/>
-      <w:lvlText w:val="%7."/>
-      <w:lvlJc w:val="left"/>
-      <w:pPr>
-        <w:ind w:left="5040" w:hanging="360"/>
-      </w:pPr>
-    </w:lvl>
-    <w:lvl w:ilvl="7" w:tplc="18090019" w:tentative="1">
-      <w:start w:val="1"/>
-      <w:numFmt w:val="lowerLetter"/>
-      <w:lvlText w:val="%8."/>
-      <w:lvlJc w:val="left"/>
-      <w:pPr>
-        <w:ind w:left="5760" w:hanging="360"/>
-      </w:pPr>
-    </w:lvl>
-    <w:lvl w:ilvl="8" w:tplc="1809001B" w:tentative="1">
-      <w:start w:val="1"/>
-      <w:numFmt w:val="lowerRoman"/>
-      <w:lvlText w:val="%9."/>
-      <w:lvlJc w:val="right"/>
-      <w:pPr>
-        <w:ind w:left="6480" w:hanging="180"/>
-      </w:pPr>
-    </w:lvl>
-  </w:abstractNum>
-  <w:num w:numId="1">
-    <w:abstractNumId w:val="0"/>
-  </w:num>
-</w:numbering>
 </file>
 
 <file path=word/styles.xml><?xml version="1.0" encoding="utf-8"?>
@@ -1436,17 +1158,6 @@
       <w:szCs w:val="56"/>
     </w:rPr>
   </w:style>
-  <w:style w:type="paragraph" w:styleId="ListParagraph">
-    <w:name w:val="List Paragraph"/>
-    <w:basedOn w:val="Normal"/>
-    <w:uiPriority w:val="34"/>
-    <w:qFormat/>
-    <w:rsid w:val="00381E32"/>
-    <w:pPr>
-      <w:ind w:left="720"/>
-      <w:contextualSpacing/>
-    </w:pPr>
-  </w:style>
 </w:styles>
 </file>
 

</xml_diff>

<commit_message>
Date: 15/10/2021 Author: Mark Byrne
Details -
Added some of the prototype images and a little text about how the device connects to the application.
Started the data section.
Fixed up some of the work done by others and deleted some of the text put in for what to write where it was completed
</commit_message>
<xml_diff>
--- a/SETSTATS.docx
+++ b/SETSTATS.docx
@@ -5,7 +5,7 @@
     <w:p>
       <w:pPr>
         <w:pStyle w:val="Title"/>
-        <w:jc w:val="center"/>
+        <w:ind w:left="2160" w:firstLine="720"/>
         <w:rPr>
           <w:rFonts w:ascii="Times New Roman" w:hAnsi="Times New Roman" w:cs="Times New Roman"/>
           <w:b/>
@@ -60,7 +60,7 @@
                     <pic:cNvPicPr/>
                   </pic:nvPicPr>
                   <pic:blipFill>
-                    <a:blip r:embed="rId4" cstate="print">
+                    <a:blip r:embed="rId5" cstate="print">
                       <a:extLst>
                         <a:ext uri="{28A0092B-C50C-407E-A947-70E740481C1C}">
                           <a14:useLocalDpi xmlns:a14="http://schemas.microsoft.com/office/drawing/2010/main" val="0"/>
@@ -207,25 +207,109 @@
     <w:p/>
     <w:p>
       <w:r>
-        <w:t xml:space="preserve">Example………………………………………………………………………………………………………………………… </w:t>
-      </w:r>
-      <w:r>
-        <w:t xml:space="preserve">page 1/2/3/4 </w:t>
-      </w:r>
-    </w:p>
-    <w:p>
-      <w:r>
-        <w:t>etc</w:t>
-      </w:r>
-    </w:p>
-    <w:p/>
-    <w:p/>
-    <w:p/>
-    <w:p/>
-    <w:p/>
-    <w:p/>
-    <w:p/>
-    <w:p/>
+        <w:t>Hardware</w:t>
+      </w:r>
+      <w:r>
+        <w:t xml:space="preserve">………………………………………………………………………………………………………………………… </w:t>
+      </w:r>
+      <w:r>
+        <w:t xml:space="preserve">page </w:t>
+      </w:r>
+      <w:r>
+        <w:t>3</w:t>
+      </w:r>
+    </w:p>
+    <w:p>
+      <w:r>
+        <w:t>Data</w:t>
+      </w:r>
+      <w:r>
+        <w:t>…………………………………………………………………………………………………………………………</w:t>
+      </w:r>
+      <w:r>
+        <w:t xml:space="preserve">……… </w:t>
+      </w:r>
+      <w:r>
+        <w:t xml:space="preserve">page </w:t>
+      </w:r>
+      <w:r>
+        <w:t>4</w:t>
+      </w:r>
+    </w:p>
+    <w:p>
+      <w:r>
+        <w:t>User Interface</w:t>
+      </w:r>
+      <w:r>
+        <w:t>…………………………………………………………………………………………………………………</w:t>
+      </w:r>
+      <w:r>
+        <w:t>.</w:t>
+      </w:r>
+      <w:r>
+        <w:t xml:space="preserve"> page </w:t>
+      </w:r>
+      <w:r>
+        <w:t>5</w:t>
+      </w:r>
+    </w:p>
+    <w:p>
+      <w:r>
+        <w:t>Users</w:t>
+      </w:r>
+      <w:r>
+        <w:t>…………………………………………………………………………………………………………………………</w:t>
+      </w:r>
+      <w:r>
+        <w:t>…….</w:t>
+      </w:r>
+      <w:r>
+        <w:t xml:space="preserve"> page </w:t>
+      </w:r>
+      <w:r>
+        <w:t>6</w:t>
+      </w:r>
+    </w:p>
+    <w:p>
+      <w:r>
+        <w:t>Testing</w:t>
+      </w:r>
+      <w:r>
+        <w:t>…………………………………………………………………………………………………………………………</w:t>
+      </w:r>
+      <w:r>
+        <w:t>….</w:t>
+      </w:r>
+      <w:r>
+        <w:t xml:space="preserve"> page </w:t>
+      </w:r>
+      <w:r>
+        <w:t>7</w:t>
+      </w:r>
+    </w:p>
+    <w:p>
+      <w:r>
+        <w:t>Our Ta</w:t>
+      </w:r>
+      <w:r>
+        <w:t>s</w:t>
+      </w:r>
+      <w:r>
+        <w:t>ks</w:t>
+      </w:r>
+      <w:r>
+        <w:t>…………………………………………………………………………………………………………………………</w:t>
+      </w:r>
+      <w:r>
+        <w:t>.</w:t>
+      </w:r>
+      <w:r>
+        <w:t xml:space="preserve"> page </w:t>
+      </w:r>
+      <w:r>
+        <w:t>8</w:t>
+      </w:r>
+    </w:p>
     <w:p/>
     <w:p/>
     <w:p/>
@@ -259,22 +343,202 @@
           <w:b/>
           <w:bCs/>
         </w:rPr>
+        <w:lastRenderedPageBreak/>
         <w:t>Hardware</w:t>
       </w:r>
     </w:p>
     <w:p/>
     <w:p/>
     <w:p>
-      <w:r>
-        <w:t>Detail the hardware required</w:t>
+      <w:pPr>
+        <w:pStyle w:val="Heading1"/>
+      </w:pPr>
+      <w:r>
+        <w:t>H</w:t>
+      </w:r>
+      <w:r>
+        <w:t xml:space="preserve">ardware </w:t>
+      </w:r>
+      <w:r>
+        <w:t>R</w:t>
+      </w:r>
+      <w:r>
+        <w:t>equired</w:t>
       </w:r>
       <w:r>
         <w:t xml:space="preserve"> </w:t>
       </w:r>
     </w:p>
     <w:p>
-      <w:r>
-        <w:t>Detail how the hardware will be connected (have to use appropriate diagrams)</w:t>
+      <w:pPr>
+        <w:pStyle w:val="ListParagraph"/>
+        <w:numPr>
+          <w:ilvl w:val="0"/>
+          <w:numId w:val="1"/>
+        </w:numPr>
+      </w:pPr>
+      <w:r>
+        <w:t>R</w:t>
+      </w:r>
+      <w:r>
+        <w:rPr>
+          <w:b/>
+          <w:bCs/>
+        </w:rPr>
+        <w:t xml:space="preserve">aspberry Pi Zero </w:t>
+      </w:r>
+      <w:r>
+        <w:t xml:space="preserve">– </w:t>
+      </w:r>
+      <w:r>
+        <w:t>this is being</w:t>
+      </w:r>
+      <w:r>
+        <w:t xml:space="preserve"> used as it is the more compact option</w:t>
+      </w:r>
+      <w:r>
+        <w:t xml:space="preserve"> whilst also having low power consumption.</w:t>
+      </w:r>
+    </w:p>
+    <w:p>
+      <w:pPr>
+        <w:pStyle w:val="ListParagraph"/>
+        <w:numPr>
+          <w:ilvl w:val="0"/>
+          <w:numId w:val="1"/>
+        </w:numPr>
+      </w:pPr>
+      <w:r>
+        <w:rPr>
+          <w:b/>
+          <w:bCs/>
+        </w:rPr>
+        <w:t xml:space="preserve">Accelerometer </w:t>
+      </w:r>
+      <w:r>
+        <w:rPr>
+          <w:b/>
+          <w:bCs/>
+        </w:rPr>
+        <w:t>(MPU-6050)</w:t>
+      </w:r>
+      <w:r>
+        <w:t xml:space="preserve"> </w:t>
+      </w:r>
+      <w:r>
+        <w:t xml:space="preserve">– used to measure the displacement </w:t>
+      </w:r>
+      <w:r>
+        <w:t>on the x-axis.</w:t>
+      </w:r>
+    </w:p>
+    <w:p>
+      <w:pPr>
+        <w:pStyle w:val="ListParagraph"/>
+        <w:numPr>
+          <w:ilvl w:val="0"/>
+          <w:numId w:val="1"/>
+        </w:numPr>
+      </w:pPr>
+      <w:r>
+        <w:rPr>
+          <w:b/>
+          <w:bCs/>
+        </w:rPr>
+        <w:t>Ultrasonic Sensor (HC-SR04)</w:t>
+      </w:r>
+      <w:r>
+        <w:t xml:space="preserve"> – is being used to measure the distance from the ground very accurately.</w:t>
+      </w:r>
+    </w:p>
+    <w:p>
+      <w:pPr>
+        <w:pStyle w:val="ListParagraph"/>
+        <w:numPr>
+          <w:ilvl w:val="0"/>
+          <w:numId w:val="1"/>
+        </w:numPr>
+      </w:pPr>
+      <w:r>
+        <w:rPr>
+          <w:b/>
+          <w:bCs/>
+        </w:rPr>
+        <w:t xml:space="preserve">Power Bank (5000 </w:t>
+      </w:r>
+      <w:proofErr w:type="spellStart"/>
+      <w:r>
+        <w:rPr>
+          <w:b/>
+          <w:bCs/>
+        </w:rPr>
+        <w:t>mAh</w:t>
+      </w:r>
+      <w:proofErr w:type="spellEnd"/>
+      <w:r>
+        <w:rPr>
+          <w:b/>
+          <w:bCs/>
+        </w:rPr>
+        <w:t xml:space="preserve">) </w:t>
+      </w:r>
+      <w:r>
+        <w:t>– the power source which will be connected via micro-USB.</w:t>
+      </w:r>
+    </w:p>
+    <w:p>
+      <w:r>
+        <w:rPr>
+          <w:noProof/>
+        </w:rPr>
+        <w:drawing>
+          <wp:inline distT="0" distB="0" distL="0" distR="0" wp14:anchorId="0AB52C08" wp14:editId="03D0DEE3">
+            <wp:extent cx="4469007" cy="4143375"/>
+            <wp:effectExtent l="0" t="0" r="8255" b="0"/>
+            <wp:docPr id="2" name="Picture 2"/>
+            <wp:cNvGraphicFramePr>
+              <a:graphicFrameLocks xmlns:a="http://schemas.openxmlformats.org/drawingml/2006/main" noChangeAspect="1"/>
+            </wp:cNvGraphicFramePr>
+            <a:graphic xmlns:a="http://schemas.openxmlformats.org/drawingml/2006/main">
+              <a:graphicData uri="http://schemas.openxmlformats.org/drawingml/2006/picture">
+                <pic:pic xmlns:pic="http://schemas.openxmlformats.org/drawingml/2006/picture">
+                  <pic:nvPicPr>
+                    <pic:cNvPr id="0" name="Picture 1"/>
+                    <pic:cNvPicPr>
+                      <a:picLocks noChangeAspect="1" noChangeArrowheads="1"/>
+                    </pic:cNvPicPr>
+                  </pic:nvPicPr>
+                  <pic:blipFill>
+                    <a:blip r:embed="rId6" cstate="print">
+                      <a:extLst>
+                        <a:ext uri="{28A0092B-C50C-407E-A947-70E740481C1C}">
+                          <a14:useLocalDpi xmlns:a14="http://schemas.microsoft.com/office/drawing/2010/main" val="0"/>
+                        </a:ext>
+                      </a:extLst>
+                    </a:blip>
+                    <a:srcRect/>
+                    <a:stretch>
+                      <a:fillRect/>
+                    </a:stretch>
+                  </pic:blipFill>
+                  <pic:spPr bwMode="auto">
+                    <a:xfrm>
+                      <a:off x="0" y="0"/>
+                      <a:ext cx="4489513" cy="4162387"/>
+                    </a:xfrm>
+                    <a:prstGeom prst="rect">
+                      <a:avLst/>
+                    </a:prstGeom>
+                    <a:noFill/>
+                    <a:ln>
+                      <a:noFill/>
+                    </a:ln>
+                  </pic:spPr>
+                </pic:pic>
+              </a:graphicData>
+            </a:graphic>
+          </wp:inline>
+        </w:drawing>
       </w:r>
     </w:p>
     <w:p>
@@ -287,29 +551,34 @@
         <w:t>Is it mobile?</w:t>
       </w:r>
     </w:p>
-    <w:p/>
-    <w:p/>
-    <w:p/>
-    <w:p/>
-    <w:p/>
-    <w:p/>
-    <w:p/>
-    <w:p/>
-    <w:p/>
-    <w:p/>
-    <w:p/>
-    <w:p/>
-    <w:p/>
-    <w:p/>
-    <w:p/>
-    <w:p/>
-    <w:p/>
-    <w:p/>
-    <w:p/>
-    <w:p/>
-    <w:p/>
-    <w:p/>
-    <w:p/>
+    <w:p>
+      <w:r>
+        <w:t>The system will be connected to a</w:t>
+      </w:r>
+      <w:r>
+        <w:t>n</w:t>
+      </w:r>
+      <w:r>
+        <w:t xml:space="preserve"> external </w:t>
+      </w:r>
+      <w:r>
+        <w:t xml:space="preserve">rechargeable </w:t>
+      </w:r>
+      <w:r>
+        <w:t>battery source (Power Bank)</w:t>
+      </w:r>
+      <w:r>
+        <w:t xml:space="preserve">, which will give long lasting life with a low power consumption. </w:t>
+      </w:r>
+    </w:p>
+    <w:p>
+      <w:r>
+        <w:t>It will be connected to the gym’s Wi-Fi</w:t>
+      </w:r>
+      <w:r>
+        <w:t xml:space="preserve"> or your phone’s hotspot.</w:t>
+      </w:r>
+    </w:p>
     <w:p>
       <w:pPr>
         <w:pStyle w:val="Title"/>
@@ -319,113 +588,7 @@
           <w:bCs/>
         </w:rPr>
       </w:pPr>
-      <w:r>
-        <w:rPr>
-          <w:b/>
-          <w:bCs/>
-        </w:rPr>
-        <w:t>Data</w:t>
-      </w:r>
-    </w:p>
-    <w:p>
-      <w:r>
-        <w:t>Detail what data we will be gathering by our device</w:t>
-      </w:r>
-    </w:p>
-    <w:p>
-      <w:r>
-        <w:t>How the data will be gathered</w:t>
-      </w:r>
-      <w:r>
-        <w:tab/>
-      </w:r>
-      <w:r>
-        <w:tab/>
-      </w:r>
-      <w:r>
-        <w:tab/>
-      </w:r>
-      <w:r>
-        <w:tab/>
-      </w:r>
-      <w:r>
-        <w:tab/>
-      </w:r>
-      <w:r>
-        <w:tab/>
-      </w:r>
-      <w:r>
-        <w:tab/>
-      </w:r>
-      <w:r>
-        <w:tab/>
-      </w:r>
-      <w:r>
-        <w:tab/>
-      </w:r>
-    </w:p>
-    <w:p>
-      <w:r>
-        <w:t>How we are going to be processing the data collected</w:t>
-      </w:r>
-    </w:p>
-    <w:p>
-      <w:r>
-        <w:t>How the device and data are going to be secured</w:t>
-      </w:r>
-    </w:p>
-    <w:p/>
-    <w:p>
-      <w:r>
-        <w:t>Frequency with which each sessor can record a value and how the sensors work</w:t>
-      </w:r>
-    </w:p>
-    <w:p>
-      <w:r>
-        <w:t>Api</w:t>
-      </w:r>
-      <w:r>
-        <w:t>’</w:t>
-      </w:r>
-      <w:r>
-        <w:t>s to be detailed here if we use them</w:t>
-      </w:r>
-    </w:p>
-    <w:p/>
-    <w:p>
-      <w:r>
-        <w:t>How cron will be used to process the data, listing the cron jobs that will be run</w:t>
-      </w:r>
-    </w:p>
-    <w:p/>
-    <w:p>
-      <w:r>
-        <w:t>Detail security, how wil</w:t>
-      </w:r>
-      <w:r>
-        <w:t>l</w:t>
-      </w:r>
-      <w:r>
-        <w:t xml:space="preserve"> we ensure that the data is secure (data transferred between the device and a server and while in storage)</w:t>
-      </w:r>
-    </w:p>
-    <w:p/>
-    <w:p/>
-    <w:p/>
-    <w:p/>
-    <w:p/>
-    <w:p/>
-    <w:p/>
-    <w:p/>
-    <w:p/>
-    <w:p/>
-    <w:p/>
-    <w:p/>
-    <w:p/>
-    <w:p/>
-    <w:p/>
-    <w:p/>
-    <w:p/>
+    </w:p>
     <w:p>
       <w:pPr>
         <w:pStyle w:val="Title"/>
@@ -440,51 +603,288 @@
           <w:b/>
           <w:bCs/>
         </w:rPr>
-        <w:t>User Interface</w:t>
-      </w:r>
-    </w:p>
-    <w:p/>
-    <w:p/>
-    <w:p>
-      <w:r>
-        <w:t>Paper prototype</w:t>
-      </w:r>
-    </w:p>
-    <w:p>
-      <w:r>
-        <w:t>How users connect</w:t>
-      </w:r>
-    </w:p>
-    <w:p>
-      <w:r>
-        <w:t>What data is available to the users</w:t>
-      </w:r>
-    </w:p>
-    <w:p>
-      <w:r>
-        <w:t>What functionality they have to view and interrogate the data</w:t>
-      </w:r>
-    </w:p>
-    <w:p/>
-    <w:p/>
-    <w:p/>
-    <w:p/>
-    <w:p/>
-    <w:p/>
-    <w:p/>
-    <w:p/>
-    <w:p/>
-    <w:p/>
-    <w:p/>
-    <w:p/>
-    <w:p/>
-    <w:p/>
-    <w:p/>
-    <w:p/>
-    <w:p/>
-    <w:p/>
-    <w:p/>
-    <w:p/>
+        <w:lastRenderedPageBreak/>
+        <w:t>Data</w:t>
+      </w:r>
+    </w:p>
+    <w:p>
+      <w:pPr>
+        <w:pStyle w:val="Heading1"/>
+      </w:pPr>
+      <w:r>
+        <w:t>Data the device will be collecting:</w:t>
+      </w:r>
+    </w:p>
+    <w:p>
+      <w:pPr>
+        <w:pStyle w:val="ListParagraph"/>
+        <w:numPr>
+          <w:ilvl w:val="0"/>
+          <w:numId w:val="2"/>
+        </w:numPr>
+      </w:pPr>
+      <w:r>
+        <w:t>Height of the bar (y co-ordinate)</w:t>
+      </w:r>
+    </w:p>
+    <w:p>
+      <w:pPr>
+        <w:pStyle w:val="ListParagraph"/>
+        <w:numPr>
+          <w:ilvl w:val="0"/>
+          <w:numId w:val="2"/>
+        </w:numPr>
+      </w:pPr>
+      <w:r>
+        <w:t xml:space="preserve">Sway of the </w:t>
+      </w:r>
+      <w:proofErr w:type="gramStart"/>
+      <w:r>
+        <w:t>bar(</w:t>
+      </w:r>
+      <w:proofErr w:type="gramEnd"/>
+      <w:r>
+        <w:t>x co-ordinate</w:t>
+      </w:r>
+      <w:r>
+        <w:t>)</w:t>
+      </w:r>
+    </w:p>
+    <w:p>
+      <w:pPr>
+        <w:pStyle w:val="ListParagraph"/>
+        <w:numPr>
+          <w:ilvl w:val="0"/>
+          <w:numId w:val="2"/>
+        </w:numPr>
+      </w:pPr>
+      <w:r>
+        <w:t>Time</w:t>
+      </w:r>
+    </w:p>
+    <w:p>
+      <w:pPr>
+        <w:pStyle w:val="ListParagraph"/>
+        <w:numPr>
+          <w:ilvl w:val="0"/>
+          <w:numId w:val="2"/>
+        </w:numPr>
+      </w:pPr>
+      <w:r>
+        <w:t>Amount of reps</w:t>
+      </w:r>
+    </w:p>
+    <w:p>
+      <w:pPr>
+        <w:pStyle w:val="Heading1"/>
+      </w:pPr>
+      <w:r>
+        <w:t>How the data will be gathered</w:t>
+      </w:r>
+      <w:r>
+        <w:t>:</w:t>
+      </w:r>
+      <w:r>
+        <w:tab/>
+      </w:r>
+    </w:p>
+    <w:p>
+      <w:r>
+        <w:t xml:space="preserve">The data will be </w:t>
+      </w:r>
+      <w:r>
+        <w:t>sent from the device to a database hosted on a server. Every time the sensor picks up a change in distance/swat etc the data will be sent to the database and stored in a table for that lift.</w:t>
+      </w:r>
+      <w:r>
+        <w:tab/>
+      </w:r>
+      <w:r>
+        <w:tab/>
+      </w:r>
+      <w:r>
+        <w:tab/>
+      </w:r>
+      <w:r>
+        <w:tab/>
+      </w:r>
+      <w:r>
+        <w:tab/>
+      </w:r>
+      <w:r>
+        <w:tab/>
+      </w:r>
+      <w:r>
+        <w:tab/>
+      </w:r>
+      <w:r>
+        <w:tab/>
+      </w:r>
+    </w:p>
+    <w:p>
+      <w:pPr>
+        <w:pStyle w:val="Heading1"/>
+      </w:pPr>
+      <w:r>
+        <w:t>How we are going to be processing the data collected</w:t>
+      </w:r>
+      <w:r>
+        <w:t>:</w:t>
+      </w:r>
+    </w:p>
+    <w:p>
+      <w:r>
+        <w:t xml:space="preserve">The data collected will be </w:t>
+      </w:r>
+    </w:p>
+    <w:p>
+      <w:pPr>
+        <w:pStyle w:val="Heading1"/>
+      </w:pPr>
+      <w:r>
+        <w:t>How the device and data are going to be secured</w:t>
+      </w:r>
+      <w:r>
+        <w:t>:</w:t>
+      </w:r>
+    </w:p>
+    <w:p>
+      <w:r>
+        <w:t xml:space="preserve">Certain data will be encrypted such as </w:t>
+      </w:r>
+      <w:proofErr w:type="gramStart"/>
+      <w:r>
+        <w:t>users</w:t>
+      </w:r>
+      <w:proofErr w:type="gramEnd"/>
+      <w:r>
+        <w:t xml:space="preserve"> </w:t>
+      </w:r>
+      <w:r>
+        <w:t>login information.</w:t>
+      </w:r>
+    </w:p>
+    <w:p/>
+    <w:p>
+      <w:pPr>
+        <w:pStyle w:val="Heading1"/>
+      </w:pPr>
+      <w:r>
+        <w:t>Frequency with which each se</w:t>
+      </w:r>
+      <w:r>
+        <w:t>n</w:t>
+      </w:r>
+      <w:r>
+        <w:t>sor can record a value and how the sensors work</w:t>
+      </w:r>
+      <w:r>
+        <w:t>:</w:t>
+      </w:r>
+    </w:p>
+    <w:p>
+      <w:r>
+        <w:rPr>
+          <w:b/>
+          <w:bCs/>
+        </w:rPr>
+        <w:t>Accelerometer (MPU-6050)</w:t>
+      </w:r>
+      <w:r>
+        <w:rPr>
+          <w:b/>
+          <w:bCs/>
+        </w:rPr>
+        <w:t xml:space="preserve"> </w:t>
+      </w:r>
+      <w:r>
+        <w:rPr>
+          <w:b/>
+          <w:bCs/>
+        </w:rPr>
+        <w:t>–</w:t>
+      </w:r>
+      <w:r>
+        <w:rPr>
+          <w:b/>
+          <w:bCs/>
+        </w:rPr>
+        <w:t xml:space="preserve"> </w:t>
+      </w:r>
+      <w:r>
+        <w:t>converts mechanical energy into electrical energy, it measures change in motion(acceleration)</w:t>
+      </w:r>
+    </w:p>
+    <w:p>
+      <w:r>
+        <w:rPr>
+          <w:b/>
+          <w:bCs/>
+        </w:rPr>
+        <w:t>Ultrasonic Sensor (HC-SR04)</w:t>
+      </w:r>
+      <w:r>
+        <w:rPr>
+          <w:b/>
+          <w:bCs/>
+        </w:rPr>
+        <w:t xml:space="preserve"> </w:t>
+      </w:r>
+      <w:r>
+        <w:rPr>
+          <w:b/>
+          <w:bCs/>
+        </w:rPr>
+        <w:t>–</w:t>
+      </w:r>
+      <w:r>
+        <w:rPr>
+          <w:b/>
+          <w:bCs/>
+        </w:rPr>
+        <w:t xml:space="preserve"> </w:t>
+      </w:r>
+      <w:r>
+        <w:t>Sends out a soundwave at a frequency of 40KHz and it travels through the air and if there is an object it will bounce back to the sensor.</w:t>
+      </w:r>
+    </w:p>
+    <w:p/>
+    <w:p/>
+    <w:p>
+      <w:pPr>
+        <w:pStyle w:val="Heading1"/>
+      </w:pPr>
+      <w:r>
+        <w:t xml:space="preserve">How </w:t>
+      </w:r>
+      <w:proofErr w:type="spellStart"/>
+      <w:r>
+        <w:t>cron</w:t>
+      </w:r>
+      <w:proofErr w:type="spellEnd"/>
+      <w:r>
+        <w:t xml:space="preserve"> will be used to process the data, listing the </w:t>
+      </w:r>
+      <w:proofErr w:type="spellStart"/>
+      <w:r>
+        <w:t>cron</w:t>
+      </w:r>
+      <w:proofErr w:type="spellEnd"/>
+      <w:r>
+        <w:t xml:space="preserve"> jobs that will be run</w:t>
+      </w:r>
+    </w:p>
+    <w:p/>
+    <w:p>
+      <w:r>
+        <w:t>Detail security, how wil</w:t>
+      </w:r>
+      <w:r>
+        <w:t>l</w:t>
+      </w:r>
+      <w:r>
+        <w:t xml:space="preserve"> we ensure that the data is secure (data transferred between the device and a server and while in storage)</w:t>
+      </w:r>
+    </w:p>
     <w:p/>
     <w:p/>
     <w:p/>
@@ -502,69 +902,725 @@
           <w:b/>
           <w:bCs/>
         </w:rPr>
-        <w:t>Users</w:t>
-      </w:r>
-    </w:p>
-    <w:p/>
-    <w:p>
-      <w:r>
-        <w:t>Use case etc</w:t>
-      </w:r>
-      <w:r>
-        <w:t xml:space="preserve"> (have at least one solid use case)</w:t>
-      </w:r>
-    </w:p>
-    <w:p>
-      <w:r>
-        <w:t>End users, who are our users? How will they use what we develop (app and device (device setup?))</w:t>
-      </w:r>
-    </w:p>
-    <w:p>
-      <w:r>
-        <w:t>Create user personas and user stories</w:t>
-      </w:r>
-      <w:r>
-        <w:t xml:space="preserve"> (have 4? One of each </w:t>
-      </w:r>
-      <w:r>
-        <w:t>category:</w:t>
-      </w:r>
-      <w:r>
-        <w:t xml:space="preserve"> new, experienced, pro, injured)</w:t>
-      </w:r>
-    </w:p>
-    <w:p/>
-    <w:p/>
-    <w:p/>
-    <w:p/>
-    <w:p/>
-    <w:p/>
-    <w:p/>
-    <w:p/>
-    <w:p/>
-    <w:p/>
-    <w:p/>
-    <w:p/>
-    <w:p/>
-    <w:p/>
-    <w:p/>
-    <w:p/>
-    <w:p/>
-    <w:p/>
-    <w:p/>
-    <w:p/>
-    <w:p/>
-    <w:p/>
-    <w:p/>
-    <w:p>
-      <w:pPr>
-        <w:pStyle w:val="Title"/>
-        <w:rPr>
-          <w:b/>
-          <w:bCs/>
-        </w:rPr>
-      </w:pPr>
-    </w:p>
+        <w:lastRenderedPageBreak/>
+        <w:t>User Interface</w:t>
+      </w:r>
+    </w:p>
+    <w:p/>
+    <w:p/>
+    <w:p>
+      <w:pPr>
+        <w:pStyle w:val="Heading1"/>
+        <w:jc w:val="center"/>
+      </w:pPr>
+      <w:r>
+        <w:t>Paper Prototype</w:t>
+      </w:r>
+    </w:p>
+    <w:p>
+      <w:r>
+        <w:rPr>
+          <w:noProof/>
+        </w:rPr>
+        <w:drawing>
+          <wp:anchor distT="0" distB="0" distL="114300" distR="114300" simplePos="0" relativeHeight="251660288" behindDoc="1" locked="0" layoutInCell="1" allowOverlap="1" wp14:anchorId="4DF7D7AE" wp14:editId="7E9BC20A">
+            <wp:simplePos x="0" y="0"/>
+            <wp:positionH relativeFrom="column">
+              <wp:posOffset>2038350</wp:posOffset>
+            </wp:positionH>
+            <wp:positionV relativeFrom="paragraph">
+              <wp:posOffset>9525</wp:posOffset>
+            </wp:positionV>
+            <wp:extent cx="1506220" cy="3228975"/>
+            <wp:effectExtent l="0" t="0" r="0" b="9525"/>
+            <wp:wrapTight wrapText="bothSides">
+              <wp:wrapPolygon edited="0">
+                <wp:start x="0" y="0"/>
+                <wp:lineTo x="0" y="21536"/>
+                <wp:lineTo x="21309" y="21536"/>
+                <wp:lineTo x="21309" y="0"/>
+                <wp:lineTo x="0" y="0"/>
+              </wp:wrapPolygon>
+            </wp:wrapTight>
+            <wp:docPr id="4" name="Picture 4" descr="Graphical user interface, text, application, chat or text message&#10;&#10;Description automatically generated"/>
+            <wp:cNvGraphicFramePr>
+              <a:graphicFrameLocks xmlns:a="http://schemas.openxmlformats.org/drawingml/2006/main" noChangeAspect="1"/>
+            </wp:cNvGraphicFramePr>
+            <a:graphic xmlns:a="http://schemas.openxmlformats.org/drawingml/2006/main">
+              <a:graphicData uri="http://schemas.openxmlformats.org/drawingml/2006/picture">
+                <pic:pic xmlns:pic="http://schemas.openxmlformats.org/drawingml/2006/picture">
+                  <pic:nvPicPr>
+                    <pic:cNvPr id="4" name="Picture 4" descr="Graphical user interface, text, application, chat or text message&#10;&#10;Description automatically generated"/>
+                    <pic:cNvPicPr/>
+                  </pic:nvPicPr>
+                  <pic:blipFill>
+                    <a:blip r:embed="rId7">
+                      <a:extLst>
+                        <a:ext uri="{28A0092B-C50C-407E-A947-70E740481C1C}">
+                          <a14:useLocalDpi xmlns:a14="http://schemas.microsoft.com/office/drawing/2010/main" val="0"/>
+                        </a:ext>
+                      </a:extLst>
+                    </a:blip>
+                    <a:stretch>
+                      <a:fillRect/>
+                    </a:stretch>
+                  </pic:blipFill>
+                  <pic:spPr>
+                    <a:xfrm>
+                      <a:off x="0" y="0"/>
+                      <a:ext cx="1506220" cy="3228975"/>
+                    </a:xfrm>
+                    <a:prstGeom prst="rect">
+                      <a:avLst/>
+                    </a:prstGeom>
+                  </pic:spPr>
+                </pic:pic>
+              </a:graphicData>
+            </a:graphic>
+            <wp14:sizeRelH relativeFrom="margin">
+              <wp14:pctWidth>0</wp14:pctWidth>
+            </wp14:sizeRelH>
+            <wp14:sizeRelV relativeFrom="margin">
+              <wp14:pctHeight>0</wp14:pctHeight>
+            </wp14:sizeRelV>
+          </wp:anchor>
+        </w:drawing>
+      </w:r>
+      <w:r>
+        <w:rPr>
+          <w:noProof/>
+        </w:rPr>
+        <w:drawing>
+          <wp:anchor distT="0" distB="0" distL="114300" distR="114300" simplePos="0" relativeHeight="251661312" behindDoc="1" locked="0" layoutInCell="1" allowOverlap="1" wp14:anchorId="288771FA" wp14:editId="370B97BC">
+            <wp:simplePos x="0" y="0"/>
+            <wp:positionH relativeFrom="margin">
+              <wp:posOffset>4171950</wp:posOffset>
+            </wp:positionH>
+            <wp:positionV relativeFrom="paragraph">
+              <wp:posOffset>9525</wp:posOffset>
+            </wp:positionV>
+            <wp:extent cx="1494790" cy="3238500"/>
+            <wp:effectExtent l="0" t="0" r="0" b="0"/>
+            <wp:wrapTight wrapText="bothSides">
+              <wp:wrapPolygon edited="0">
+                <wp:start x="0" y="0"/>
+                <wp:lineTo x="0" y="21473"/>
+                <wp:lineTo x="21196" y="21473"/>
+                <wp:lineTo x="21196" y="0"/>
+                <wp:lineTo x="0" y="0"/>
+              </wp:wrapPolygon>
+            </wp:wrapTight>
+            <wp:docPr id="5" name="Picture 5" descr="Graphical user interface&#10;&#10;Description automatically generated with medium confidence"/>
+            <wp:cNvGraphicFramePr>
+              <a:graphicFrameLocks xmlns:a="http://schemas.openxmlformats.org/drawingml/2006/main" noChangeAspect="1"/>
+            </wp:cNvGraphicFramePr>
+            <a:graphic xmlns:a="http://schemas.openxmlformats.org/drawingml/2006/main">
+              <a:graphicData uri="http://schemas.openxmlformats.org/drawingml/2006/picture">
+                <pic:pic xmlns:pic="http://schemas.openxmlformats.org/drawingml/2006/picture">
+                  <pic:nvPicPr>
+                    <pic:cNvPr id="5" name="Picture 5" descr="Graphical user interface&#10;&#10;Description automatically generated with medium confidence"/>
+                    <pic:cNvPicPr/>
+                  </pic:nvPicPr>
+                  <pic:blipFill>
+                    <a:blip r:embed="rId8">
+                      <a:extLst>
+                        <a:ext uri="{28A0092B-C50C-407E-A947-70E740481C1C}">
+                          <a14:useLocalDpi xmlns:a14="http://schemas.microsoft.com/office/drawing/2010/main" val="0"/>
+                        </a:ext>
+                      </a:extLst>
+                    </a:blip>
+                    <a:stretch>
+                      <a:fillRect/>
+                    </a:stretch>
+                  </pic:blipFill>
+                  <pic:spPr>
+                    <a:xfrm>
+                      <a:off x="0" y="0"/>
+                      <a:ext cx="1494790" cy="3238500"/>
+                    </a:xfrm>
+                    <a:prstGeom prst="rect">
+                      <a:avLst/>
+                    </a:prstGeom>
+                  </pic:spPr>
+                </pic:pic>
+              </a:graphicData>
+            </a:graphic>
+            <wp14:sizeRelH relativeFrom="margin">
+              <wp14:pctWidth>0</wp14:pctWidth>
+            </wp14:sizeRelH>
+            <wp14:sizeRelV relativeFrom="margin">
+              <wp14:pctHeight>0</wp14:pctHeight>
+            </wp14:sizeRelV>
+          </wp:anchor>
+        </w:drawing>
+      </w:r>
+      <w:r>
+        <w:rPr>
+          <w:noProof/>
+        </w:rPr>
+        <w:drawing>
+          <wp:anchor distT="0" distB="0" distL="114300" distR="114300" simplePos="0" relativeHeight="251659264" behindDoc="1" locked="0" layoutInCell="1" allowOverlap="1" wp14:anchorId="5BAABF58" wp14:editId="03628F46">
+            <wp:simplePos x="0" y="0"/>
+            <wp:positionH relativeFrom="margin">
+              <wp:align>left</wp:align>
+            </wp:positionH>
+            <wp:positionV relativeFrom="paragraph">
+              <wp:posOffset>9525</wp:posOffset>
+            </wp:positionV>
+            <wp:extent cx="1472565" cy="3238500"/>
+            <wp:effectExtent l="0" t="0" r="0" b="0"/>
+            <wp:wrapTight wrapText="bothSides">
+              <wp:wrapPolygon edited="0">
+                <wp:start x="0" y="0"/>
+                <wp:lineTo x="0" y="21473"/>
+                <wp:lineTo x="21237" y="21473"/>
+                <wp:lineTo x="21237" y="0"/>
+                <wp:lineTo x="0" y="0"/>
+              </wp:wrapPolygon>
+            </wp:wrapTight>
+            <wp:docPr id="3" name="Picture 3" descr="Graphical user interface, text, application, chat or text message&#10;&#10;Description automatically generated"/>
+            <wp:cNvGraphicFramePr>
+              <a:graphicFrameLocks xmlns:a="http://schemas.openxmlformats.org/drawingml/2006/main" noChangeAspect="1"/>
+            </wp:cNvGraphicFramePr>
+            <a:graphic xmlns:a="http://schemas.openxmlformats.org/drawingml/2006/main">
+              <a:graphicData uri="http://schemas.openxmlformats.org/drawingml/2006/picture">
+                <pic:pic xmlns:pic="http://schemas.openxmlformats.org/drawingml/2006/picture">
+                  <pic:nvPicPr>
+                    <pic:cNvPr id="3" name="Picture 3" descr="Graphical user interface, text, application, chat or text message&#10;&#10;Description automatically generated"/>
+                    <pic:cNvPicPr/>
+                  </pic:nvPicPr>
+                  <pic:blipFill>
+                    <a:blip r:embed="rId9">
+                      <a:extLst>
+                        <a:ext uri="{28A0092B-C50C-407E-A947-70E740481C1C}">
+                          <a14:useLocalDpi xmlns:a14="http://schemas.microsoft.com/office/drawing/2010/main" val="0"/>
+                        </a:ext>
+                      </a:extLst>
+                    </a:blip>
+                    <a:stretch>
+                      <a:fillRect/>
+                    </a:stretch>
+                  </pic:blipFill>
+                  <pic:spPr>
+                    <a:xfrm>
+                      <a:off x="0" y="0"/>
+                      <a:ext cx="1472565" cy="3238500"/>
+                    </a:xfrm>
+                    <a:prstGeom prst="rect">
+                      <a:avLst/>
+                    </a:prstGeom>
+                  </pic:spPr>
+                </pic:pic>
+              </a:graphicData>
+            </a:graphic>
+            <wp14:sizeRelH relativeFrom="margin">
+              <wp14:pctWidth>0</wp14:pctWidth>
+            </wp14:sizeRelH>
+            <wp14:sizeRelV relativeFrom="margin">
+              <wp14:pctHeight>0</wp14:pctHeight>
+            </wp14:sizeRelV>
+          </wp:anchor>
+        </w:drawing>
+      </w:r>
+    </w:p>
+    <w:p/>
+    <w:p/>
+    <w:p/>
+    <w:p/>
+    <w:p/>
+    <w:p/>
+    <w:p/>
+    <w:p/>
+    <w:p/>
+    <w:p/>
+    <w:p/>
+    <w:p>
+      <w:r>
+        <w:rPr>
+          <w:noProof/>
+        </w:rPr>
+        <w:drawing>
+          <wp:anchor distT="0" distB="0" distL="114300" distR="114300" simplePos="0" relativeHeight="251664384" behindDoc="1" locked="0" layoutInCell="1" allowOverlap="1" wp14:anchorId="79F02DA0" wp14:editId="435D27DA">
+            <wp:simplePos x="0" y="0"/>
+            <wp:positionH relativeFrom="column">
+              <wp:posOffset>4038600</wp:posOffset>
+            </wp:positionH>
+            <wp:positionV relativeFrom="paragraph">
+              <wp:posOffset>10795</wp:posOffset>
+            </wp:positionV>
+            <wp:extent cx="1511300" cy="3238500"/>
+            <wp:effectExtent l="0" t="0" r="0" b="0"/>
+            <wp:wrapTight wrapText="bothSides">
+              <wp:wrapPolygon edited="0">
+                <wp:start x="0" y="0"/>
+                <wp:lineTo x="0" y="21473"/>
+                <wp:lineTo x="21237" y="21473"/>
+                <wp:lineTo x="21237" y="0"/>
+                <wp:lineTo x="0" y="0"/>
+              </wp:wrapPolygon>
+            </wp:wrapTight>
+            <wp:docPr id="8" name="Picture 8" descr="Graphical user interface, text, application, chat or text message&#10;&#10;Description automatically generated"/>
+            <wp:cNvGraphicFramePr>
+              <a:graphicFrameLocks xmlns:a="http://schemas.openxmlformats.org/drawingml/2006/main" noChangeAspect="1"/>
+            </wp:cNvGraphicFramePr>
+            <a:graphic xmlns:a="http://schemas.openxmlformats.org/drawingml/2006/main">
+              <a:graphicData uri="http://schemas.openxmlformats.org/drawingml/2006/picture">
+                <pic:pic xmlns:pic="http://schemas.openxmlformats.org/drawingml/2006/picture">
+                  <pic:nvPicPr>
+                    <pic:cNvPr id="8" name="Picture 8" descr="Graphical user interface, text, application, chat or text message&#10;&#10;Description automatically generated"/>
+                    <pic:cNvPicPr/>
+                  </pic:nvPicPr>
+                  <pic:blipFill>
+                    <a:blip r:embed="rId10" cstate="print">
+                      <a:extLst>
+                        <a:ext uri="{28A0092B-C50C-407E-A947-70E740481C1C}">
+                          <a14:useLocalDpi xmlns:a14="http://schemas.microsoft.com/office/drawing/2010/main" val="0"/>
+                        </a:ext>
+                      </a:extLst>
+                    </a:blip>
+                    <a:stretch>
+                      <a:fillRect/>
+                    </a:stretch>
+                  </pic:blipFill>
+                  <pic:spPr>
+                    <a:xfrm>
+                      <a:off x="0" y="0"/>
+                      <a:ext cx="1511300" cy="3238500"/>
+                    </a:xfrm>
+                    <a:prstGeom prst="rect">
+                      <a:avLst/>
+                    </a:prstGeom>
+                  </pic:spPr>
+                </pic:pic>
+              </a:graphicData>
+            </a:graphic>
+            <wp14:sizeRelH relativeFrom="margin">
+              <wp14:pctWidth>0</wp14:pctWidth>
+            </wp14:sizeRelH>
+            <wp14:sizeRelV relativeFrom="margin">
+              <wp14:pctHeight>0</wp14:pctHeight>
+            </wp14:sizeRelV>
+          </wp:anchor>
+        </w:drawing>
+      </w:r>
+      <w:r>
+        <w:rPr>
+          <w:noProof/>
+        </w:rPr>
+        <w:drawing>
+          <wp:anchor distT="0" distB="0" distL="114300" distR="114300" simplePos="0" relativeHeight="251663360" behindDoc="1" locked="0" layoutInCell="1" allowOverlap="1" wp14:anchorId="27D5C8A8" wp14:editId="7BA67BFD">
+            <wp:simplePos x="0" y="0"/>
+            <wp:positionH relativeFrom="margin">
+              <wp:posOffset>2019300</wp:posOffset>
+            </wp:positionH>
+            <wp:positionV relativeFrom="paragraph">
+              <wp:posOffset>10795</wp:posOffset>
+            </wp:positionV>
+            <wp:extent cx="1496060" cy="3238500"/>
+            <wp:effectExtent l="0" t="0" r="8890" b="0"/>
+            <wp:wrapTight wrapText="bothSides">
+              <wp:wrapPolygon edited="0">
+                <wp:start x="0" y="0"/>
+                <wp:lineTo x="0" y="21473"/>
+                <wp:lineTo x="21453" y="21473"/>
+                <wp:lineTo x="21453" y="0"/>
+                <wp:lineTo x="0" y="0"/>
+              </wp:wrapPolygon>
+            </wp:wrapTight>
+            <wp:docPr id="7" name="Picture 7" descr="Text&#10;&#10;Description automatically generated"/>
+            <wp:cNvGraphicFramePr>
+              <a:graphicFrameLocks xmlns:a="http://schemas.openxmlformats.org/drawingml/2006/main" noChangeAspect="1"/>
+            </wp:cNvGraphicFramePr>
+            <a:graphic xmlns:a="http://schemas.openxmlformats.org/drawingml/2006/main">
+              <a:graphicData uri="http://schemas.openxmlformats.org/drawingml/2006/picture">
+                <pic:pic xmlns:pic="http://schemas.openxmlformats.org/drawingml/2006/picture">
+                  <pic:nvPicPr>
+                    <pic:cNvPr id="7" name="Picture 7" descr="Text&#10;&#10;Description automatically generated"/>
+                    <pic:cNvPicPr/>
+                  </pic:nvPicPr>
+                  <pic:blipFill>
+                    <a:blip r:embed="rId11">
+                      <a:extLst>
+                        <a:ext uri="{28A0092B-C50C-407E-A947-70E740481C1C}">
+                          <a14:useLocalDpi xmlns:a14="http://schemas.microsoft.com/office/drawing/2010/main" val="0"/>
+                        </a:ext>
+                      </a:extLst>
+                    </a:blip>
+                    <a:stretch>
+                      <a:fillRect/>
+                    </a:stretch>
+                  </pic:blipFill>
+                  <pic:spPr>
+                    <a:xfrm>
+                      <a:off x="0" y="0"/>
+                      <a:ext cx="1496060" cy="3238500"/>
+                    </a:xfrm>
+                    <a:prstGeom prst="rect">
+                      <a:avLst/>
+                    </a:prstGeom>
+                  </pic:spPr>
+                </pic:pic>
+              </a:graphicData>
+            </a:graphic>
+            <wp14:sizeRelH relativeFrom="margin">
+              <wp14:pctWidth>0</wp14:pctWidth>
+            </wp14:sizeRelH>
+            <wp14:sizeRelV relativeFrom="margin">
+              <wp14:pctHeight>0</wp14:pctHeight>
+            </wp14:sizeRelV>
+          </wp:anchor>
+        </w:drawing>
+      </w:r>
+      <w:r>
+        <w:rPr>
+          <w:noProof/>
+        </w:rPr>
+        <w:drawing>
+          <wp:anchor distT="0" distB="0" distL="114300" distR="114300" simplePos="0" relativeHeight="251662336" behindDoc="1" locked="0" layoutInCell="1" allowOverlap="1" wp14:anchorId="74C20743" wp14:editId="0C5AC297">
+            <wp:simplePos x="0" y="0"/>
+            <wp:positionH relativeFrom="margin">
+              <wp:align>left</wp:align>
+            </wp:positionH>
+            <wp:positionV relativeFrom="paragraph">
+              <wp:posOffset>20320</wp:posOffset>
+            </wp:positionV>
+            <wp:extent cx="1468120" cy="3228975"/>
+            <wp:effectExtent l="0" t="0" r="0" b="9525"/>
+            <wp:wrapTight wrapText="bothSides">
+              <wp:wrapPolygon edited="0">
+                <wp:start x="0" y="0"/>
+                <wp:lineTo x="0" y="21536"/>
+                <wp:lineTo x="21301" y="21536"/>
+                <wp:lineTo x="21301" y="0"/>
+                <wp:lineTo x="0" y="0"/>
+              </wp:wrapPolygon>
+            </wp:wrapTight>
+            <wp:docPr id="6" name="Picture 6" descr="Graphical user interface, text, application, chat or text message&#10;&#10;Description automatically generated"/>
+            <wp:cNvGraphicFramePr>
+              <a:graphicFrameLocks xmlns:a="http://schemas.openxmlformats.org/drawingml/2006/main" noChangeAspect="1"/>
+            </wp:cNvGraphicFramePr>
+            <a:graphic xmlns:a="http://schemas.openxmlformats.org/drawingml/2006/main">
+              <a:graphicData uri="http://schemas.openxmlformats.org/drawingml/2006/picture">
+                <pic:pic xmlns:pic="http://schemas.openxmlformats.org/drawingml/2006/picture">
+                  <pic:nvPicPr>
+                    <pic:cNvPr id="6" name="Picture 6" descr="Graphical user interface, text, application, chat or text message&#10;&#10;Description automatically generated"/>
+                    <pic:cNvPicPr/>
+                  </pic:nvPicPr>
+                  <pic:blipFill>
+                    <a:blip r:embed="rId9">
+                      <a:extLst>
+                        <a:ext uri="{28A0092B-C50C-407E-A947-70E740481C1C}">
+                          <a14:useLocalDpi xmlns:a14="http://schemas.microsoft.com/office/drawing/2010/main" val="0"/>
+                        </a:ext>
+                      </a:extLst>
+                    </a:blip>
+                    <a:stretch>
+                      <a:fillRect/>
+                    </a:stretch>
+                  </pic:blipFill>
+                  <pic:spPr>
+                    <a:xfrm>
+                      <a:off x="0" y="0"/>
+                      <a:ext cx="1468120" cy="3228975"/>
+                    </a:xfrm>
+                    <a:prstGeom prst="rect">
+                      <a:avLst/>
+                    </a:prstGeom>
+                  </pic:spPr>
+                </pic:pic>
+              </a:graphicData>
+            </a:graphic>
+            <wp14:sizeRelH relativeFrom="margin">
+              <wp14:pctWidth>0</wp14:pctWidth>
+            </wp14:sizeRelH>
+            <wp14:sizeRelV relativeFrom="margin">
+              <wp14:pctHeight>0</wp14:pctHeight>
+            </wp14:sizeRelV>
+          </wp:anchor>
+        </w:drawing>
+      </w:r>
+    </w:p>
+    <w:p/>
+    <w:p/>
+    <w:p/>
+    <w:p/>
+    <w:p/>
+    <w:p/>
+    <w:p/>
+    <w:p/>
+    <w:p/>
+    <w:p/>
+    <w:p/>
+    <w:p/>
+    <w:p/>
+    <w:p>
+      <w:r>
+        <w:rPr>
+          <w:noProof/>
+        </w:rPr>
+        <w:lastRenderedPageBreak/>
+        <w:drawing>
+          <wp:anchor distT="0" distB="0" distL="114300" distR="114300" simplePos="0" relativeHeight="251665408" behindDoc="1" locked="0" layoutInCell="1" allowOverlap="1" wp14:anchorId="42070046" wp14:editId="0CBE3D05">
+            <wp:simplePos x="0" y="0"/>
+            <wp:positionH relativeFrom="margin">
+              <wp:align>left</wp:align>
+            </wp:positionH>
+            <wp:positionV relativeFrom="paragraph">
+              <wp:posOffset>9525</wp:posOffset>
+            </wp:positionV>
+            <wp:extent cx="1487170" cy="3171825"/>
+            <wp:effectExtent l="0" t="0" r="0" b="9525"/>
+            <wp:wrapTight wrapText="bothSides">
+              <wp:wrapPolygon edited="0">
+                <wp:start x="0" y="0"/>
+                <wp:lineTo x="0" y="21535"/>
+                <wp:lineTo x="21305" y="21535"/>
+                <wp:lineTo x="21305" y="0"/>
+                <wp:lineTo x="0" y="0"/>
+              </wp:wrapPolygon>
+            </wp:wrapTight>
+            <wp:docPr id="9" name="Picture 9" descr="Graphical user interface, text, application&#10;&#10;Description automatically generated"/>
+            <wp:cNvGraphicFramePr>
+              <a:graphicFrameLocks xmlns:a="http://schemas.openxmlformats.org/drawingml/2006/main" noChangeAspect="1"/>
+            </wp:cNvGraphicFramePr>
+            <a:graphic xmlns:a="http://schemas.openxmlformats.org/drawingml/2006/main">
+              <a:graphicData uri="http://schemas.openxmlformats.org/drawingml/2006/picture">
+                <pic:pic xmlns:pic="http://schemas.openxmlformats.org/drawingml/2006/picture">
+                  <pic:nvPicPr>
+                    <pic:cNvPr id="9" name="Picture 9" descr="Graphical user interface, text, application&#10;&#10;Description automatically generated"/>
+                    <pic:cNvPicPr/>
+                  </pic:nvPicPr>
+                  <pic:blipFill>
+                    <a:blip r:embed="rId12" cstate="print">
+                      <a:extLst>
+                        <a:ext uri="{28A0092B-C50C-407E-A947-70E740481C1C}">
+                          <a14:useLocalDpi xmlns:a14="http://schemas.microsoft.com/office/drawing/2010/main" val="0"/>
+                        </a:ext>
+                      </a:extLst>
+                    </a:blip>
+                    <a:stretch>
+                      <a:fillRect/>
+                    </a:stretch>
+                  </pic:blipFill>
+                  <pic:spPr>
+                    <a:xfrm>
+                      <a:off x="0" y="0"/>
+                      <a:ext cx="1487170" cy="3171825"/>
+                    </a:xfrm>
+                    <a:prstGeom prst="rect">
+                      <a:avLst/>
+                    </a:prstGeom>
+                  </pic:spPr>
+                </pic:pic>
+              </a:graphicData>
+            </a:graphic>
+            <wp14:sizeRelH relativeFrom="margin">
+              <wp14:pctWidth>0</wp14:pctWidth>
+            </wp14:sizeRelH>
+            <wp14:sizeRelV relativeFrom="margin">
+              <wp14:pctHeight>0</wp14:pctHeight>
+            </wp14:sizeRelV>
+          </wp:anchor>
+        </w:drawing>
+      </w:r>
+      <w:r>
+        <w:rPr>
+          <w:noProof/>
+        </w:rPr>
+        <w:drawing>
+          <wp:anchor distT="0" distB="0" distL="114300" distR="114300" simplePos="0" relativeHeight="251666432" behindDoc="1" locked="0" layoutInCell="1" allowOverlap="1" wp14:anchorId="5BD0E3B0" wp14:editId="36AC6762">
+            <wp:simplePos x="0" y="0"/>
+            <wp:positionH relativeFrom="margin">
+              <wp:align>center</wp:align>
+            </wp:positionH>
+            <wp:positionV relativeFrom="paragraph">
+              <wp:posOffset>9525</wp:posOffset>
+            </wp:positionV>
+            <wp:extent cx="1459865" cy="3181350"/>
+            <wp:effectExtent l="0" t="0" r="6985" b="0"/>
+            <wp:wrapTight wrapText="bothSides">
+              <wp:wrapPolygon edited="0">
+                <wp:start x="0" y="0"/>
+                <wp:lineTo x="0" y="21471"/>
+                <wp:lineTo x="21421" y="21471"/>
+                <wp:lineTo x="21421" y="0"/>
+                <wp:lineTo x="0" y="0"/>
+              </wp:wrapPolygon>
+            </wp:wrapTight>
+            <wp:docPr id="10" name="Picture 10" descr="Diagram&#10;&#10;Description automatically generated with medium confidence"/>
+            <wp:cNvGraphicFramePr>
+              <a:graphicFrameLocks xmlns:a="http://schemas.openxmlformats.org/drawingml/2006/main" noChangeAspect="1"/>
+            </wp:cNvGraphicFramePr>
+            <a:graphic xmlns:a="http://schemas.openxmlformats.org/drawingml/2006/main">
+              <a:graphicData uri="http://schemas.openxmlformats.org/drawingml/2006/picture">
+                <pic:pic xmlns:pic="http://schemas.openxmlformats.org/drawingml/2006/picture">
+                  <pic:nvPicPr>
+                    <pic:cNvPr id="10" name="Picture 10" descr="Diagram&#10;&#10;Description automatically generated with medium confidence"/>
+                    <pic:cNvPicPr/>
+                  </pic:nvPicPr>
+                  <pic:blipFill>
+                    <a:blip r:embed="rId13" cstate="print">
+                      <a:extLst>
+                        <a:ext uri="{28A0092B-C50C-407E-A947-70E740481C1C}">
+                          <a14:useLocalDpi xmlns:a14="http://schemas.microsoft.com/office/drawing/2010/main" val="0"/>
+                        </a:ext>
+                      </a:extLst>
+                    </a:blip>
+                    <a:stretch>
+                      <a:fillRect/>
+                    </a:stretch>
+                  </pic:blipFill>
+                  <pic:spPr>
+                    <a:xfrm>
+                      <a:off x="0" y="0"/>
+                      <a:ext cx="1459865" cy="3181350"/>
+                    </a:xfrm>
+                    <a:prstGeom prst="rect">
+                      <a:avLst/>
+                    </a:prstGeom>
+                  </pic:spPr>
+                </pic:pic>
+              </a:graphicData>
+            </a:graphic>
+            <wp14:sizeRelH relativeFrom="margin">
+              <wp14:pctWidth>0</wp14:pctWidth>
+            </wp14:sizeRelH>
+            <wp14:sizeRelV relativeFrom="margin">
+              <wp14:pctHeight>0</wp14:pctHeight>
+            </wp14:sizeRelV>
+          </wp:anchor>
+        </w:drawing>
+      </w:r>
+      <w:r>
+        <w:rPr>
+          <w:noProof/>
+        </w:rPr>
+        <w:drawing>
+          <wp:anchor distT="0" distB="0" distL="114300" distR="114300" simplePos="0" relativeHeight="251667456" behindDoc="1" locked="0" layoutInCell="1" allowOverlap="1" wp14:anchorId="3B5D9262" wp14:editId="09418CCB">
+            <wp:simplePos x="0" y="0"/>
+            <wp:positionH relativeFrom="margin">
+              <wp:align>right</wp:align>
+            </wp:positionH>
+            <wp:positionV relativeFrom="paragraph">
+              <wp:posOffset>9525</wp:posOffset>
+            </wp:positionV>
+            <wp:extent cx="1453515" cy="3133725"/>
+            <wp:effectExtent l="0" t="0" r="0" b="9525"/>
+            <wp:wrapTight wrapText="bothSides">
+              <wp:wrapPolygon edited="0">
+                <wp:start x="0" y="0"/>
+                <wp:lineTo x="0" y="21534"/>
+                <wp:lineTo x="21232" y="21534"/>
+                <wp:lineTo x="21232" y="0"/>
+                <wp:lineTo x="0" y="0"/>
+              </wp:wrapPolygon>
+            </wp:wrapTight>
+            <wp:docPr id="11" name="Picture 11" descr="Chart&#10;&#10;Description automatically generated"/>
+            <wp:cNvGraphicFramePr>
+              <a:graphicFrameLocks xmlns:a="http://schemas.openxmlformats.org/drawingml/2006/main" noChangeAspect="1"/>
+            </wp:cNvGraphicFramePr>
+            <a:graphic xmlns:a="http://schemas.openxmlformats.org/drawingml/2006/main">
+              <a:graphicData uri="http://schemas.openxmlformats.org/drawingml/2006/picture">
+                <pic:pic xmlns:pic="http://schemas.openxmlformats.org/drawingml/2006/picture">
+                  <pic:nvPicPr>
+                    <pic:cNvPr id="11" name="Picture 11" descr="Chart&#10;&#10;Description automatically generated"/>
+                    <pic:cNvPicPr/>
+                  </pic:nvPicPr>
+                  <pic:blipFill>
+                    <a:blip r:embed="rId14" cstate="print">
+                      <a:extLst>
+                        <a:ext uri="{28A0092B-C50C-407E-A947-70E740481C1C}">
+                          <a14:useLocalDpi xmlns:a14="http://schemas.microsoft.com/office/drawing/2010/main" val="0"/>
+                        </a:ext>
+                      </a:extLst>
+                    </a:blip>
+                    <a:stretch>
+                      <a:fillRect/>
+                    </a:stretch>
+                  </pic:blipFill>
+                  <pic:spPr>
+                    <a:xfrm>
+                      <a:off x="0" y="0"/>
+                      <a:ext cx="1453515" cy="3133725"/>
+                    </a:xfrm>
+                    <a:prstGeom prst="rect">
+                      <a:avLst/>
+                    </a:prstGeom>
+                  </pic:spPr>
+                </pic:pic>
+              </a:graphicData>
+            </a:graphic>
+            <wp14:sizeRelH relativeFrom="margin">
+              <wp14:pctWidth>0</wp14:pctWidth>
+            </wp14:sizeRelH>
+            <wp14:sizeRelV relativeFrom="margin">
+              <wp14:pctHeight>0</wp14:pctHeight>
+            </wp14:sizeRelV>
+          </wp:anchor>
+        </w:drawing>
+      </w:r>
+    </w:p>
+    <w:p/>
+    <w:p/>
+    <w:p/>
+    <w:p/>
+    <w:p/>
+    <w:p/>
+    <w:p/>
+    <w:p/>
+    <w:p/>
+    <w:p/>
+    <w:p/>
+    <w:p/>
+    <w:p/>
+    <w:p/>
+    <w:p>
+      <w:r>
+        <w:t xml:space="preserve">Connection to the device and app is through a </w:t>
+      </w:r>
+      <w:r>
+        <w:t>Wi-Fi</w:t>
+      </w:r>
+      <w:r>
+        <w:t xml:space="preserve"> connection where the device is connected either to your hotspot/gym </w:t>
+      </w:r>
+      <w:r>
+        <w:t>Wi-Fi.</w:t>
+      </w:r>
+      <w:r>
+        <w:t xml:space="preserve"> If there is no connection, a message should be displayed on the app telling the user that there is no solid connection and that they need to setup the device correctly.</w:t>
+      </w:r>
+    </w:p>
+    <w:p>
+      <w:r>
+        <w:t>What data is available to the users</w:t>
+      </w:r>
+    </w:p>
+    <w:p>
+      <w:r>
+        <w:t xml:space="preserve">What functionality they </w:t>
+      </w:r>
+      <w:proofErr w:type="gramStart"/>
+      <w:r>
+        <w:t>have to</w:t>
+      </w:r>
+      <w:proofErr w:type="gramEnd"/>
+      <w:r>
+        <w:t xml:space="preserve"> view and interrogate the data</w:t>
+      </w:r>
+    </w:p>
+    <w:p/>
+    <w:p/>
+    <w:p/>
+    <w:p/>
+    <w:p/>
+    <w:p/>
+    <w:p/>
+    <w:p/>
+    <w:p/>
+    <w:p/>
+    <w:p/>
+    <w:p/>
     <w:p>
       <w:pPr>
         <w:pStyle w:val="Title"/>
@@ -579,63 +1635,43 @@
           <w:b/>
           <w:bCs/>
         </w:rPr>
-        <w:t>Testing</w:t>
-      </w:r>
-    </w:p>
-    <w:p/>
-    <w:p>
-      <w:r>
-        <w:t>Test is going to be divided in two parts.</w:t>
-      </w:r>
-    </w:p>
-    <w:p>
-      <w:r>
-        <w:t>First the code and the hardware need to be tested individually and secondly the actual usage and functionality of the measurement needs to be tested as well.</w:t>
-      </w:r>
-    </w:p>
-    <w:p>
-      <w:r>
-        <w:t>The code of the application can and will be tested by JUnit-Tests to make sure the functions work as intended and to make resolving problems a</w:t>
-      </w:r>
-      <w:r>
-        <w:t>s</w:t>
-      </w:r>
-      <w:r>
-        <w:t xml:space="preserve"> easy as possible in the future</w:t>
-      </w:r>
-    </w:p>
-    <w:p/>
-    <w:p>
-      <w:r>
-        <w:t>Testing the functionality of the app is done by people in the gym trying out the application. We ask strangers or friends to take a part in our testing program and let them use the application on their own. This not only helps to test the functionality, but it also helps to figure out if the layout and design of the app is easy to understand for everybody. To test all use-cases of the app we need to have people from different ages and different experience levels in lifting. For example there should be users who have never lifted before, some with a bit experience and some professionals.</w:t>
-      </w:r>
-    </w:p>
-    <w:p>
-      <w:r>
-        <w:t>The users are asked to give feedback regarding everything related to the usage and functionality of the application. It helps to find bugs, missing features we might have not considered and the overall user experience. The collected data from the sensors helps to improve the measurements and to make sure our data is not too far off from the actual values.</w:t>
-      </w:r>
-    </w:p>
-    <w:p>
-      <w:r>
-        <w:t>How we going to test?</w:t>
-      </w:r>
-    </w:p>
-    <w:p>
-      <w:r>
-        <w:t>Have people we know try to use it and watch them and have them give feedback?</w:t>
-      </w:r>
-    </w:p>
-    <w:p>
-      <w:r>
-        <w:t>Old, young, new to lifting, never lifted before, experienced, professional</w:t>
-      </w:r>
-    </w:p>
-    <w:p/>
-    <w:p>
-      <w:r>
-        <w:t>Compare results and feedback (note their feedback for improvements)</w:t>
-      </w:r>
-    </w:p>
+        <w:t>Users</w:t>
+      </w:r>
+    </w:p>
+    <w:p/>
+    <w:p>
+      <w:r>
+        <w:t>Use case etc</w:t>
+      </w:r>
+      <w:r>
+        <w:t xml:space="preserve"> (have at least one solid use case)</w:t>
+      </w:r>
+    </w:p>
+    <w:p>
+      <w:r>
+        <w:t>End users, who are our users? How will they use what we develop (app and device (device setup?)</w:t>
+      </w:r>
+      <w:proofErr w:type="gramStart"/>
+      <w:r>
+        <w:t>)</w:t>
+      </w:r>
+      <w:proofErr w:type="gramEnd"/>
+    </w:p>
+    <w:p>
+      <w:r>
+        <w:t>Create user personas and user stories</w:t>
+      </w:r>
+      <w:r>
+        <w:t xml:space="preserve"> (have 4? One of each </w:t>
+      </w:r>
+      <w:r>
+        <w:t>category:</w:t>
+      </w:r>
+      <w:r>
+        <w:t xml:space="preserve"> new, experienced, pro, injured)</w:t>
+      </w:r>
+    </w:p>
+    <w:p/>
     <w:p/>
     <w:p/>
     <w:p/>
@@ -680,6 +1716,117 @@
           <w:b/>
           <w:bCs/>
         </w:rPr>
+        <w:lastRenderedPageBreak/>
+        <w:t>Testing</w:t>
+      </w:r>
+    </w:p>
+    <w:p/>
+    <w:p>
+      <w:r>
+        <w:t>Test is going to be divided in two parts.</w:t>
+      </w:r>
+    </w:p>
+    <w:p>
+      <w:r>
+        <w:t>First the code and the hardware need to be tested individually and secondly the actual usage and functionality of the measurement needs to be tested as well.</w:t>
+      </w:r>
+    </w:p>
+    <w:p>
+      <w:r>
+        <w:t>The code of the application can and will be tested by JUnit-Tests to make sure the functions work as intended and to make resolving problems as easy as possible in the future</w:t>
+      </w:r>
+    </w:p>
+    <w:p/>
+    <w:p>
+      <w:r>
+        <w:t xml:space="preserve">Testing the functionality of the app is done by people in the gym trying out the application. We ask strangers or friends to take a part in our testing program and let them use the application on their own. This not only helps to test the functionality, but it also helps to figure out if the layout and design of the app is easy to understand for everybody. To test all use-cases of the app we need to have people from different ages and different experience levels in lifting. For </w:t>
+      </w:r>
+      <w:proofErr w:type="gramStart"/>
+      <w:r>
+        <w:t>example</w:t>
+      </w:r>
+      <w:proofErr w:type="gramEnd"/>
+      <w:r>
+        <w:t xml:space="preserve"> there should be users who have never lifted before, some with a bit experience and some professionals.</w:t>
+      </w:r>
+    </w:p>
+    <w:p>
+      <w:r>
+        <w:t>The users are asked to give feedback regarding everything related to the usage and functionality of the application. It helps to find bugs, missing features we might have not considered and the overall user experience. The collected data from the sensors helps to improve the measurements and to make sure our data is not too far off from the actual values.</w:t>
+      </w:r>
+    </w:p>
+    <w:p/>
+    <w:p/>
+    <w:p/>
+    <w:p/>
+    <w:p/>
+    <w:p/>
+    <w:p/>
+    <w:p/>
+    <w:p>
+      <w:pPr>
+        <w:pStyle w:val="Title"/>
+        <w:rPr>
+          <w:b/>
+          <w:bCs/>
+        </w:rPr>
+      </w:pPr>
+    </w:p>
+    <w:p>
+      <w:pPr>
+        <w:pStyle w:val="Title"/>
+        <w:jc w:val="center"/>
+        <w:rPr>
+          <w:b/>
+          <w:bCs/>
+        </w:rPr>
+      </w:pPr>
+    </w:p>
+    <w:p>
+      <w:pPr>
+        <w:pStyle w:val="Title"/>
+        <w:jc w:val="center"/>
+        <w:rPr>
+          <w:b/>
+          <w:bCs/>
+        </w:rPr>
+      </w:pPr>
+    </w:p>
+    <w:p>
+      <w:pPr>
+        <w:pStyle w:val="Title"/>
+        <w:jc w:val="center"/>
+        <w:rPr>
+          <w:b/>
+          <w:bCs/>
+        </w:rPr>
+      </w:pPr>
+    </w:p>
+    <w:p>
+      <w:pPr>
+        <w:pStyle w:val="Title"/>
+        <w:jc w:val="center"/>
+        <w:rPr>
+          <w:b/>
+          <w:bCs/>
+        </w:rPr>
+      </w:pPr>
+    </w:p>
+    <w:p>
+      <w:pPr>
+        <w:pStyle w:val="Title"/>
+        <w:jc w:val="center"/>
+        <w:rPr>
+          <w:b/>
+          <w:bCs/>
+        </w:rPr>
+      </w:pPr>
+      <w:r>
+        <w:rPr>
+          <w:b/>
+          <w:bCs/>
+        </w:rPr>
+        <w:lastRenderedPageBreak/>
         <w:t>Our Tasks</w:t>
       </w:r>
     </w:p>
@@ -696,6 +1843,219 @@
     </w:sectPr>
   </w:body>
 </w:document>
+</file>
+
+<file path=word/numbering.xml><?xml version="1.0" encoding="utf-8"?>
+<w:numbering xmlns:wpc="http://schemas.microsoft.com/office/word/2010/wordprocessingCanvas" xmlns:cx="http://schemas.microsoft.com/office/drawing/2014/chartex" xmlns:cx1="http://schemas.microsoft.com/office/drawing/2015/9/8/chartex" xmlns:cx2="http://schemas.microsoft.com/office/drawing/2015/10/21/chartex" xmlns:cx3="http://schemas.microsoft.com/office/drawing/2016/5/9/chartex" xmlns:cx4="http://schemas.microsoft.com/office/drawing/2016/5/10/chartex" xmlns:cx5="http://schemas.microsoft.com/office/drawing/2016/5/11/chartex" xmlns:cx6="http://schemas.microsoft.com/office/drawing/2016/5/12/chartex" xmlns:cx7="http://schemas.microsoft.com/office/drawing/2016/5/13/chartex" xmlns:cx8="http://schemas.microsoft.com/office/drawing/2016/5/14/chartex" xmlns:mc="http://schemas.openxmlformats.org/markup-compatibility/2006" xmlns:aink="http://schemas.microsoft.com/office/drawing/2016/ink" xmlns:am3d="http://schemas.microsoft.com/office/drawing/2017/model3d" xmlns:o="urn:schemas-microsoft-com:office:office" xmlns:r="http://schemas.openxmlformats.org/officeDocument/2006/relationships" xmlns:m="http://schemas.openxmlformats.org/officeDocument/2006/math" xmlns:v="urn:schemas-microsoft-com:vml" xmlns:wp14="http://schemas.microsoft.com/office/word/2010/wordprocessingDrawing" xmlns:wp="http://schemas.openxmlformats.org/drawingml/2006/wordprocessingDrawing" xmlns:w10="urn:schemas-microsoft-com:office:word" xmlns:w="http://schemas.openxmlformats.org/wordprocessingml/2006/main" xmlns:w14="http://schemas.microsoft.com/office/word/2010/wordml" xmlns:w15="http://schemas.microsoft.com/office/word/2012/wordml" xmlns:w16cex="http://schemas.microsoft.com/office/word/2018/wordml/cex" xmlns:w16cid="http://schemas.microsoft.com/office/word/2016/wordml/cid" xmlns:w16="http://schemas.microsoft.com/office/word/2018/wordml" xmlns:w16sdtdh="http://schemas.microsoft.com/office/word/2020/wordml/sdtdatahash" xmlns:w16se="http://schemas.microsoft.com/office/word/2015/wordml/symex" xmlns:wpg="http://schemas.microsoft.com/office/word/2010/wordprocessingGroup" xmlns:wpi="http://schemas.microsoft.com/office/word/2010/wordprocessingInk" xmlns:wne="http://schemas.microsoft.com/office/word/2006/wordml" xmlns:wps="http://schemas.microsoft.com/office/word/2010/wordprocessingShape" mc:Ignorable="w14 w15 w16se w16cid w16 w16cex w16sdtdh wp14">
+  <w:abstractNum w:abstractNumId="0" w15:restartNumberingAfterBreak="0">
+    <w:nsid w:val="1A892667"/>
+    <w:multiLevelType w:val="hybridMultilevel"/>
+    <w:tmpl w:val="F2AC3774"/>
+    <w:lvl w:ilvl="0" w:tplc="18090001">
+      <w:start w:val="1"/>
+      <w:numFmt w:val="bullet"/>
+      <w:lvlText w:val=""/>
+      <w:lvlJc w:val="left"/>
+      <w:pPr>
+        <w:ind w:left="720" w:hanging="360"/>
+      </w:pPr>
+      <w:rPr>
+        <w:rFonts w:ascii="Symbol" w:hAnsi="Symbol" w:hint="default"/>
+      </w:rPr>
+    </w:lvl>
+    <w:lvl w:ilvl="1" w:tplc="18090003" w:tentative="1">
+      <w:start w:val="1"/>
+      <w:numFmt w:val="bullet"/>
+      <w:lvlText w:val="o"/>
+      <w:lvlJc w:val="left"/>
+      <w:pPr>
+        <w:ind w:left="1440" w:hanging="360"/>
+      </w:pPr>
+      <w:rPr>
+        <w:rFonts w:ascii="Courier New" w:hAnsi="Courier New" w:cs="Courier New" w:hint="default"/>
+      </w:rPr>
+    </w:lvl>
+    <w:lvl w:ilvl="2" w:tplc="18090005" w:tentative="1">
+      <w:start w:val="1"/>
+      <w:numFmt w:val="bullet"/>
+      <w:lvlText w:val=""/>
+      <w:lvlJc w:val="left"/>
+      <w:pPr>
+        <w:ind w:left="2160" w:hanging="360"/>
+      </w:pPr>
+      <w:rPr>
+        <w:rFonts w:ascii="Wingdings" w:hAnsi="Wingdings" w:hint="default"/>
+      </w:rPr>
+    </w:lvl>
+    <w:lvl w:ilvl="3" w:tplc="18090001" w:tentative="1">
+      <w:start w:val="1"/>
+      <w:numFmt w:val="bullet"/>
+      <w:lvlText w:val=""/>
+      <w:lvlJc w:val="left"/>
+      <w:pPr>
+        <w:ind w:left="2880" w:hanging="360"/>
+      </w:pPr>
+      <w:rPr>
+        <w:rFonts w:ascii="Symbol" w:hAnsi="Symbol" w:hint="default"/>
+      </w:rPr>
+    </w:lvl>
+    <w:lvl w:ilvl="4" w:tplc="18090003" w:tentative="1">
+      <w:start w:val="1"/>
+      <w:numFmt w:val="bullet"/>
+      <w:lvlText w:val="o"/>
+      <w:lvlJc w:val="left"/>
+      <w:pPr>
+        <w:ind w:left="3600" w:hanging="360"/>
+      </w:pPr>
+      <w:rPr>
+        <w:rFonts w:ascii="Courier New" w:hAnsi="Courier New" w:cs="Courier New" w:hint="default"/>
+      </w:rPr>
+    </w:lvl>
+    <w:lvl w:ilvl="5" w:tplc="18090005" w:tentative="1">
+      <w:start w:val="1"/>
+      <w:numFmt w:val="bullet"/>
+      <w:lvlText w:val=""/>
+      <w:lvlJc w:val="left"/>
+      <w:pPr>
+        <w:ind w:left="4320" w:hanging="360"/>
+      </w:pPr>
+      <w:rPr>
+        <w:rFonts w:ascii="Wingdings" w:hAnsi="Wingdings" w:hint="default"/>
+      </w:rPr>
+    </w:lvl>
+    <w:lvl w:ilvl="6" w:tplc="18090001" w:tentative="1">
+      <w:start w:val="1"/>
+      <w:numFmt w:val="bullet"/>
+      <w:lvlText w:val=""/>
+      <w:lvlJc w:val="left"/>
+      <w:pPr>
+        <w:ind w:left="5040" w:hanging="360"/>
+      </w:pPr>
+      <w:rPr>
+        <w:rFonts w:ascii="Symbol" w:hAnsi="Symbol" w:hint="default"/>
+      </w:rPr>
+    </w:lvl>
+    <w:lvl w:ilvl="7" w:tplc="18090003" w:tentative="1">
+      <w:start w:val="1"/>
+      <w:numFmt w:val="bullet"/>
+      <w:lvlText w:val="o"/>
+      <w:lvlJc w:val="left"/>
+      <w:pPr>
+        <w:ind w:left="5760" w:hanging="360"/>
+      </w:pPr>
+      <w:rPr>
+        <w:rFonts w:ascii="Courier New" w:hAnsi="Courier New" w:cs="Courier New" w:hint="default"/>
+      </w:rPr>
+    </w:lvl>
+    <w:lvl w:ilvl="8" w:tplc="18090005" w:tentative="1">
+      <w:start w:val="1"/>
+      <w:numFmt w:val="bullet"/>
+      <w:lvlText w:val=""/>
+      <w:lvlJc w:val="left"/>
+      <w:pPr>
+        <w:ind w:left="6480" w:hanging="360"/>
+      </w:pPr>
+      <w:rPr>
+        <w:rFonts w:ascii="Wingdings" w:hAnsi="Wingdings" w:hint="default"/>
+      </w:rPr>
+    </w:lvl>
+  </w:abstractNum>
+  <w:abstractNum w:abstractNumId="1" w15:restartNumberingAfterBreak="0">
+    <w:nsid w:val="7E5148BC"/>
+    <w:multiLevelType w:val="hybridMultilevel"/>
+    <w:tmpl w:val="39AA8748"/>
+    <w:lvl w:ilvl="0" w:tplc="1809000F">
+      <w:start w:val="1"/>
+      <w:numFmt w:val="decimal"/>
+      <w:lvlText w:val="%1."/>
+      <w:lvlJc w:val="left"/>
+      <w:pPr>
+        <w:ind w:left="720" w:hanging="360"/>
+      </w:pPr>
+      <w:rPr>
+        <w:rFonts w:hint="default"/>
+      </w:rPr>
+    </w:lvl>
+    <w:lvl w:ilvl="1" w:tplc="18090019" w:tentative="1">
+      <w:start w:val="1"/>
+      <w:numFmt w:val="lowerLetter"/>
+      <w:lvlText w:val="%2."/>
+      <w:lvlJc w:val="left"/>
+      <w:pPr>
+        <w:ind w:left="1440" w:hanging="360"/>
+      </w:pPr>
+    </w:lvl>
+    <w:lvl w:ilvl="2" w:tplc="1809001B" w:tentative="1">
+      <w:start w:val="1"/>
+      <w:numFmt w:val="lowerRoman"/>
+      <w:lvlText w:val="%3."/>
+      <w:lvlJc w:val="right"/>
+      <w:pPr>
+        <w:ind w:left="2160" w:hanging="180"/>
+      </w:pPr>
+    </w:lvl>
+    <w:lvl w:ilvl="3" w:tplc="1809000F" w:tentative="1">
+      <w:start w:val="1"/>
+      <w:numFmt w:val="decimal"/>
+      <w:lvlText w:val="%4."/>
+      <w:lvlJc w:val="left"/>
+      <w:pPr>
+        <w:ind w:left="2880" w:hanging="360"/>
+      </w:pPr>
+    </w:lvl>
+    <w:lvl w:ilvl="4" w:tplc="18090019" w:tentative="1">
+      <w:start w:val="1"/>
+      <w:numFmt w:val="lowerLetter"/>
+      <w:lvlText w:val="%5."/>
+      <w:lvlJc w:val="left"/>
+      <w:pPr>
+        <w:ind w:left="3600" w:hanging="360"/>
+      </w:pPr>
+    </w:lvl>
+    <w:lvl w:ilvl="5" w:tplc="1809001B" w:tentative="1">
+      <w:start w:val="1"/>
+      <w:numFmt w:val="lowerRoman"/>
+      <w:lvlText w:val="%6."/>
+      <w:lvlJc w:val="right"/>
+      <w:pPr>
+        <w:ind w:left="4320" w:hanging="180"/>
+      </w:pPr>
+    </w:lvl>
+    <w:lvl w:ilvl="6" w:tplc="1809000F" w:tentative="1">
+      <w:start w:val="1"/>
+      <w:numFmt w:val="decimal"/>
+      <w:lvlText w:val="%7."/>
+      <w:lvlJc w:val="left"/>
+      <w:pPr>
+        <w:ind w:left="5040" w:hanging="360"/>
+      </w:pPr>
+    </w:lvl>
+    <w:lvl w:ilvl="7" w:tplc="18090019" w:tentative="1">
+      <w:start w:val="1"/>
+      <w:numFmt w:val="lowerLetter"/>
+      <w:lvlText w:val="%8."/>
+      <w:lvlJc w:val="left"/>
+      <w:pPr>
+        <w:ind w:left="5760" w:hanging="360"/>
+      </w:pPr>
+    </w:lvl>
+    <w:lvl w:ilvl="8" w:tplc="1809001B" w:tentative="1">
+      <w:start w:val="1"/>
+      <w:numFmt w:val="lowerRoman"/>
+      <w:lvlText w:val="%9."/>
+      <w:lvlJc w:val="right"/>
+      <w:pPr>
+        <w:ind w:left="6480" w:hanging="180"/>
+      </w:pPr>
+    </w:lvl>
+  </w:abstractNum>
+  <w:num w:numId="1">
+    <w:abstractNumId w:val="1"/>
+  </w:num>
+  <w:num w:numId="2">
+    <w:abstractNumId w:val="0"/>
+  </w:num>
+</w:numbering>
 </file>
 
 <file path=word/styles.xml><?xml version="1.0" encoding="utf-8"?>
@@ -1097,6 +2457,27 @@
     <w:name w:val="Normal"/>
     <w:qFormat/>
   </w:style>
+  <w:style w:type="paragraph" w:styleId="Heading1">
+    <w:name w:val="heading 1"/>
+    <w:basedOn w:val="Normal"/>
+    <w:next w:val="Normal"/>
+    <w:link w:val="Heading1Char"/>
+    <w:uiPriority w:val="9"/>
+    <w:qFormat/>
+    <w:rsid w:val="00F128C9"/>
+    <w:pPr>
+      <w:keepNext/>
+      <w:keepLines/>
+      <w:spacing w:before="240" w:after="0"/>
+      <w:outlineLvl w:val="0"/>
+    </w:pPr>
+    <w:rPr>
+      <w:rFonts w:asciiTheme="majorHAnsi" w:eastAsiaTheme="majorEastAsia" w:hAnsiTheme="majorHAnsi" w:cstheme="majorBidi"/>
+      <w:color w:val="2F5496" w:themeColor="accent1" w:themeShade="BF"/>
+      <w:sz w:val="32"/>
+      <w:szCs w:val="32"/>
+    </w:rPr>
+  </w:style>
   <w:style w:type="character" w:default="1" w:styleId="DefaultParagraphFont">
     <w:name w:val="Default Paragraph Font"/>
     <w:uiPriority w:val="1"/>
@@ -1156,6 +2537,30 @@
       <w:kern w:val="28"/>
       <w:sz w:val="56"/>
       <w:szCs w:val="56"/>
+    </w:rPr>
+  </w:style>
+  <w:style w:type="paragraph" w:styleId="ListParagraph">
+    <w:name w:val="List Paragraph"/>
+    <w:basedOn w:val="Normal"/>
+    <w:uiPriority w:val="34"/>
+    <w:qFormat/>
+    <w:rsid w:val="00381E32"/>
+    <w:pPr>
+      <w:ind w:left="720"/>
+      <w:contextualSpacing/>
+    </w:pPr>
+  </w:style>
+  <w:style w:type="character" w:customStyle="1" w:styleId="Heading1Char">
+    <w:name w:val="Heading 1 Char"/>
+    <w:basedOn w:val="DefaultParagraphFont"/>
+    <w:link w:val="Heading1"/>
+    <w:uiPriority w:val="9"/>
+    <w:rsid w:val="00F128C9"/>
+    <w:rPr>
+      <w:rFonts w:asciiTheme="majorHAnsi" w:eastAsiaTheme="majorEastAsia" w:hAnsiTheme="majorHAnsi" w:cstheme="majorBidi"/>
+      <w:color w:val="2F5496" w:themeColor="accent1" w:themeShade="BF"/>
+      <w:sz w:val="32"/>
+      <w:szCs w:val="32"/>
     </w:rPr>
   </w:style>
 </w:styles>

</xml_diff>

<commit_message>
Worked on Hardware & Data section
Date: 16/10/2021 Author: Richard Collins

Details- Touched up hardware & data sections, e.g. frequency at which data will be collected.
</commit_message>
<xml_diff>
--- a/SETSTATS.docx
+++ b/SETSTATS.docx
@@ -448,7 +448,13 @@
         <w:t>Ultrasonic Sensor (HC-SR04)</w:t>
       </w:r>
       <w:r>
-        <w:t xml:space="preserve"> – is being used to measure the distance from the ground very accurately.</w:t>
+        <w:t xml:space="preserve"> – is being used to measure the distance from the ground</w:t>
+      </w:r>
+      <w:r>
+        <w:t>,</w:t>
+      </w:r>
+      <w:r>
+        <w:t xml:space="preserve"> very accurately.</w:t>
       </w:r>
     </w:p>
     <w:p>
@@ -464,23 +470,7 @@
           <w:b/>
           <w:bCs/>
         </w:rPr>
-        <w:t xml:space="preserve">Power Bank (5000 </w:t>
-      </w:r>
-      <w:proofErr w:type="spellStart"/>
-      <w:r>
-        <w:rPr>
-          <w:b/>
-          <w:bCs/>
-        </w:rPr>
-        <w:t>mAh</w:t>
-      </w:r>
-      <w:proofErr w:type="spellEnd"/>
-      <w:r>
-        <w:rPr>
-          <w:b/>
-          <w:bCs/>
-        </w:rPr>
-        <w:t xml:space="preserve">) </w:t>
+        <w:t xml:space="preserve">Power Bank (5000 mAh) </w:t>
       </w:r>
       <w:r>
         <w:t>– the power source which will be connected via micro-USB.</w:t>
@@ -568,15 +558,28 @@
         <w:t>battery source (Power Bank)</w:t>
       </w:r>
       <w:r>
-        <w:t xml:space="preserve">, which will give long lasting life with a low power consumption. </w:t>
-      </w:r>
-    </w:p>
-    <w:p>
-      <w:r>
-        <w:t>It will be connected to the gym’s Wi-Fi</w:t>
+        <w:t xml:space="preserve">, which will give long lasting life </w:t>
+      </w:r>
+      <w:r>
+        <w:t xml:space="preserve">due to the </w:t>
+      </w:r>
+      <w:r>
+        <w:t>low power consumption</w:t>
+      </w:r>
+      <w:r>
+        <w:t xml:space="preserve"> of the Pi</w:t>
+      </w:r>
+      <w:r>
+        <w:t>. It will be connected to the gym’s Wi-Fi</w:t>
       </w:r>
       <w:r>
         <w:t xml:space="preserve"> or your phone’s hotspot.</w:t>
+      </w:r>
+      <w:r>
+        <w:t xml:space="preserve"> It </w:t>
+      </w:r>
+      <w:r>
+        <w:t>would be mobile as long as you’re connected to a phone’s hotspot.</w:t>
       </w:r>
     </w:p>
     <w:p>
@@ -624,7 +627,13 @@
         </w:numPr>
       </w:pPr>
       <w:r>
-        <w:t>Height of the bar (y co-ordinate)</w:t>
+        <w:t>Height of the bar (</w:t>
+      </w:r>
+      <w:r>
+        <w:t>z</w:t>
+      </w:r>
+      <w:r>
+        <w:t xml:space="preserve"> co-ordinate)</w:t>
       </w:r>
     </w:p>
     <w:p>
@@ -636,13 +645,14 @@
         </w:numPr>
       </w:pPr>
       <w:r>
-        <w:t xml:space="preserve">Sway of the </w:t>
-      </w:r>
-      <w:proofErr w:type="gramStart"/>
-      <w:r>
-        <w:t>bar(</w:t>
-      </w:r>
-      <w:proofErr w:type="gramEnd"/>
+        <w:t>Sway of the bar</w:t>
+      </w:r>
+      <w:r>
+        <w:t xml:space="preserve"> </w:t>
+      </w:r>
+      <w:r>
+        <w:t>(</w:t>
+      </w:r>
       <w:r>
         <w:t>x co-ordinate</w:t>
       </w:r>
@@ -671,7 +681,25 @@
         </w:numPr>
       </w:pPr>
       <w:r>
-        <w:t>Amount of reps</w:t>
+        <w:t>Number</w:t>
+      </w:r>
+      <w:r>
+        <w:t xml:space="preserve"> of reps</w:t>
+      </w:r>
+      <w:r>
+        <w:t xml:space="preserve"> and sets</w:t>
+      </w:r>
+    </w:p>
+    <w:p>
+      <w:pPr>
+        <w:pStyle w:val="ListParagraph"/>
+        <w:numPr>
+          <w:ilvl w:val="0"/>
+          <w:numId w:val="2"/>
+        </w:numPr>
+      </w:pPr>
+      <w:r>
+        <w:t xml:space="preserve">Highest point (in which bar was lifted) </w:t>
       </w:r>
     </w:p>
     <w:p>
@@ -693,7 +721,19 @@
         <w:t xml:space="preserve">The data will be </w:t>
       </w:r>
       <w:r>
-        <w:t>sent from the device to a database hosted on a server. Every time the sensor picks up a change in distance/swat etc the data will be sent to the database and stored in a table for that lift.</w:t>
+        <w:t xml:space="preserve">sent from the device to a database hosted on a server. Every </w:t>
+      </w:r>
+      <w:r>
+        <w:t>0.75 seconds</w:t>
+      </w:r>
+      <w:r>
+        <w:t xml:space="preserve"> the sensor picks up a change in distance/swa</w:t>
+      </w:r>
+      <w:r>
+        <w:t>y</w:t>
+      </w:r>
+      <w:r>
+        <w:t xml:space="preserve"> etc the data will be sent to the database and stored in a table for that lift.</w:t>
       </w:r>
       <w:r>
         <w:tab/>
@@ -735,6 +775,9 @@
       <w:r>
         <w:t xml:space="preserve">The data collected will be </w:t>
       </w:r>
+      <w:r>
+        <w:t>send to a database and then further pulled/displayed onto a website using chart.js. The data will be shown as a line graph.</w:t>
+      </w:r>
     </w:p>
     <w:p>
       <w:pPr>
@@ -749,128 +792,121 @@
     </w:p>
     <w:p>
       <w:r>
-        <w:t xml:space="preserve">Certain data will be encrypted such as </w:t>
-      </w:r>
-      <w:proofErr w:type="gramStart"/>
-      <w:r>
-        <w:t>users</w:t>
-      </w:r>
-      <w:proofErr w:type="gramEnd"/>
-      <w:r>
+        <w:t>Certain data will be encrypted such as user</w:t>
+      </w:r>
+      <w:r>
+        <w:t>’</w:t>
+      </w:r>
+      <w:r>
+        <w:t xml:space="preserve">s </w:t>
+      </w:r>
+      <w:r>
+        <w:t>login information</w:t>
+      </w:r>
+      <w:r>
+        <w:t xml:space="preserve"> when sent to the database</w:t>
+      </w:r>
+      <w:r>
+        <w:t>.</w:t>
+      </w:r>
+    </w:p>
+    <w:p/>
+    <w:p>
+      <w:pPr>
+        <w:pStyle w:val="Heading1"/>
+      </w:pPr>
+      <w:r>
+        <w:t>Frequency with which each se</w:t>
+      </w:r>
+      <w:r>
+        <w:t>n</w:t>
+      </w:r>
+      <w:r>
+        <w:t>sor can record a value and how the sensors work</w:t>
+      </w:r>
+      <w:r>
+        <w:t>:</w:t>
+      </w:r>
+    </w:p>
+    <w:p>
+      <w:r>
+        <w:t>Both sensors will collect data every 0.75 seconds.</w:t>
+      </w:r>
+    </w:p>
+    <w:p>
+      <w:r>
+        <w:rPr>
+          <w:b/>
+          <w:bCs/>
+        </w:rPr>
+        <w:t>Accelerometer (MPU-6050)</w:t>
+      </w:r>
+      <w:r>
+        <w:rPr>
+          <w:b/>
+          <w:bCs/>
+        </w:rPr>
         <w:t xml:space="preserve"> </w:t>
       </w:r>
       <w:r>
-        <w:t>login information.</w:t>
-      </w:r>
-    </w:p>
+        <w:rPr>
+          <w:b/>
+          <w:bCs/>
+        </w:rPr>
+        <w:t>–</w:t>
+      </w:r>
+      <w:r>
+        <w:rPr>
+          <w:b/>
+          <w:bCs/>
+        </w:rPr>
+        <w:t xml:space="preserve"> </w:t>
+      </w:r>
+      <w:r>
+        <w:t>converts mechanical energy into electrical energy, it measures change in motion(acceleration)</w:t>
+      </w:r>
+    </w:p>
+    <w:p>
+      <w:r>
+        <w:rPr>
+          <w:b/>
+          <w:bCs/>
+        </w:rPr>
+        <w:t>Ultrasonic Sensor (HC-SR04)</w:t>
+      </w:r>
+      <w:r>
+        <w:rPr>
+          <w:b/>
+          <w:bCs/>
+        </w:rPr>
+        <w:t xml:space="preserve"> </w:t>
+      </w:r>
+      <w:r>
+        <w:rPr>
+          <w:b/>
+          <w:bCs/>
+        </w:rPr>
+        <w:t>–</w:t>
+      </w:r>
+      <w:r>
+        <w:rPr>
+          <w:b/>
+          <w:bCs/>
+        </w:rPr>
+        <w:t xml:space="preserve"> </w:t>
+      </w:r>
+      <w:r>
+        <w:t>Sends out a soundwave at a frequency of 40KHz and it travels through the air and if there is an object it will bounce back to the sensor.</w:t>
+      </w:r>
+    </w:p>
+    <w:p/>
     <w:p/>
     <w:p>
       <w:pPr>
         <w:pStyle w:val="Heading1"/>
       </w:pPr>
       <w:r>
-        <w:t>Frequency with which each se</w:t>
-      </w:r>
-      <w:r>
-        <w:t>n</w:t>
-      </w:r>
-      <w:r>
-        <w:t>sor can record a value and how the sensors work</w:t>
-      </w:r>
-      <w:r>
-        <w:t>:</w:t>
-      </w:r>
-    </w:p>
-    <w:p>
-      <w:r>
-        <w:rPr>
-          <w:b/>
-          <w:bCs/>
-        </w:rPr>
-        <w:t>Accelerometer (MPU-6050)</w:t>
-      </w:r>
-      <w:r>
-        <w:rPr>
-          <w:b/>
-          <w:bCs/>
-        </w:rPr>
-        <w:t xml:space="preserve"> </w:t>
-      </w:r>
-      <w:r>
-        <w:rPr>
-          <w:b/>
-          <w:bCs/>
-        </w:rPr>
-        <w:t>–</w:t>
-      </w:r>
-      <w:r>
-        <w:rPr>
-          <w:b/>
-          <w:bCs/>
-        </w:rPr>
-        <w:t xml:space="preserve"> </w:t>
-      </w:r>
-      <w:r>
-        <w:t>converts mechanical energy into electrical energy, it measures change in motion(acceleration)</w:t>
-      </w:r>
-    </w:p>
-    <w:p>
-      <w:r>
-        <w:rPr>
-          <w:b/>
-          <w:bCs/>
-        </w:rPr>
-        <w:t>Ultrasonic Sensor (HC-SR04)</w:t>
-      </w:r>
-      <w:r>
-        <w:rPr>
-          <w:b/>
-          <w:bCs/>
-        </w:rPr>
-        <w:t xml:space="preserve"> </w:t>
-      </w:r>
-      <w:r>
-        <w:rPr>
-          <w:b/>
-          <w:bCs/>
-        </w:rPr>
-        <w:t>–</w:t>
-      </w:r>
-      <w:r>
-        <w:rPr>
-          <w:b/>
-          <w:bCs/>
-        </w:rPr>
-        <w:t xml:space="preserve"> </w:t>
-      </w:r>
-      <w:r>
-        <w:t>Sends out a soundwave at a frequency of 40KHz and it travels through the air and if there is an object it will bounce back to the sensor.</w:t>
-      </w:r>
-    </w:p>
-    <w:p/>
-    <w:p/>
-    <w:p>
-      <w:pPr>
-        <w:pStyle w:val="Heading1"/>
-      </w:pPr>
-      <w:r>
-        <w:t xml:space="preserve">How </w:t>
-      </w:r>
-      <w:proofErr w:type="spellStart"/>
-      <w:r>
-        <w:t>cron</w:t>
-      </w:r>
-      <w:proofErr w:type="spellEnd"/>
-      <w:r>
-        <w:t xml:space="preserve"> will be used to process the data, listing the </w:t>
-      </w:r>
-      <w:proofErr w:type="spellStart"/>
-      <w:r>
-        <w:t>cron</w:t>
-      </w:r>
-      <w:proofErr w:type="spellEnd"/>
-      <w:r>
-        <w:t xml:space="preserve"> jobs that will be run</w:t>
+        <w:t>How cron will be used to process the data, listing the cron jobs that will be run</w:t>
       </w:r>
     </w:p>
     <w:p/>
@@ -902,7 +938,6 @@
           <w:b/>
           <w:bCs/>
         </w:rPr>
-        <w:lastRenderedPageBreak/>
         <w:t>User Interface</w:t>
       </w:r>
     </w:p>
@@ -1358,7 +1393,6 @@
         <w:rPr>
           <w:noProof/>
         </w:rPr>
-        <w:lastRenderedPageBreak/>
         <w:drawing>
           <wp:anchor distT="0" distB="0" distL="114300" distR="114300" simplePos="0" relativeHeight="251665408" behindDoc="1" locked="0" layoutInCell="1" allowOverlap="1" wp14:anchorId="42070046" wp14:editId="0CBE3D05">
             <wp:simplePos x="0" y="0"/>
@@ -1598,15 +1632,7 @@
     </w:p>
     <w:p>
       <w:r>
-        <w:t xml:space="preserve">What functionality they </w:t>
-      </w:r>
-      <w:proofErr w:type="gramStart"/>
-      <w:r>
-        <w:t>have to</w:t>
-      </w:r>
-      <w:proofErr w:type="gramEnd"/>
-      <w:r>
-        <w:t xml:space="preserve"> view and interrogate the data</w:t>
+        <w:t>What functionality they have to view and interrogate the data</w:t>
       </w:r>
     </w:p>
     <w:p/>
@@ -1649,13 +1675,8 @@
     </w:p>
     <w:p>
       <w:r>
-        <w:t>End users, who are our users? How will they use what we develop (app and device (device setup?)</w:t>
-      </w:r>
-      <w:proofErr w:type="gramStart"/>
-      <w:r>
-        <w:t>)</w:t>
-      </w:r>
-      <w:proofErr w:type="gramEnd"/>
+        <w:t>End users, who are our users? How will they use what we develop (app and device (device setup?))</w:t>
+      </w:r>
     </w:p>
     <w:p>
       <w:r>
@@ -1716,7 +1737,6 @@
           <w:b/>
           <w:bCs/>
         </w:rPr>
-        <w:lastRenderedPageBreak/>
         <w:t>Testing</w:t>
       </w:r>
     </w:p>
@@ -1739,15 +1759,7 @@
     <w:p/>
     <w:p>
       <w:r>
-        <w:t xml:space="preserve">Testing the functionality of the app is done by people in the gym trying out the application. We ask strangers or friends to take a part in our testing program and let them use the application on their own. This not only helps to test the functionality, but it also helps to figure out if the layout and design of the app is easy to understand for everybody. To test all use-cases of the app we need to have people from different ages and different experience levels in lifting. For </w:t>
-      </w:r>
-      <w:proofErr w:type="gramStart"/>
-      <w:r>
-        <w:t>example</w:t>
-      </w:r>
-      <w:proofErr w:type="gramEnd"/>
-      <w:r>
-        <w:t xml:space="preserve"> there should be users who have never lifted before, some with a bit experience and some professionals.</w:t>
+        <w:t>Testing the functionality of the app is done by people in the gym trying out the application. We ask strangers or friends to take a part in our testing program and let them use the application on their own. This not only helps to test the functionality, but it also helps to figure out if the layout and design of the app is easy to understand for everybody. To test all use-cases of the app we need to have people from different ages and different experience levels in lifting. For example there should be users who have never lifted before, some with a bit experience and some professionals.</w:t>
       </w:r>
     </w:p>
     <w:p>
@@ -1826,7 +1838,6 @@
           <w:b/>
           <w:bCs/>
         </w:rPr>
-        <w:lastRenderedPageBreak/>
         <w:t>Our Tasks</w:t>
       </w:r>
     </w:p>

</xml_diff>

<commit_message>
Date: 19/10/2021 Author: Mark Byrne
Details- Added a experienced lifter user profile, and added simple database tables.
</commit_message>
<xml_diff>
--- a/SETSTATS.docx
+++ b/SETSTATS.docx
@@ -470,7 +470,23 @@
           <w:b/>
           <w:bCs/>
         </w:rPr>
-        <w:t xml:space="preserve">Power Bank (5000 mAh) </w:t>
+        <w:t xml:space="preserve">Power Bank (5000 </w:t>
+      </w:r>
+      <w:proofErr w:type="spellStart"/>
+      <w:r>
+        <w:rPr>
+          <w:b/>
+          <w:bCs/>
+        </w:rPr>
+        <w:t>mAh</w:t>
+      </w:r>
+      <w:proofErr w:type="spellEnd"/>
+      <w:r>
+        <w:rPr>
+          <w:b/>
+          <w:bCs/>
+        </w:rPr>
+        <w:t xml:space="preserve">) </w:t>
       </w:r>
       <w:r>
         <w:t>– the power source which will be connected via micro-USB.</w:t>
@@ -579,7 +595,15 @@
         <w:t xml:space="preserve"> It </w:t>
       </w:r>
       <w:r>
-        <w:t>would be mobile as long as you’re connected to a phone’s hotspot.</w:t>
+        <w:t xml:space="preserve">would be mobile </w:t>
+      </w:r>
+      <w:proofErr w:type="gramStart"/>
+      <w:r>
+        <w:t>as long as</w:t>
+      </w:r>
+      <w:proofErr w:type="gramEnd"/>
+      <w:r>
+        <w:t xml:space="preserve"> you’re connected to a phone’s hotspot.</w:t>
       </w:r>
     </w:p>
     <w:p>
@@ -906,7 +930,23 @@
         <w:pStyle w:val="Heading1"/>
       </w:pPr>
       <w:r>
-        <w:t>How cron will be used to process the data, listing the cron jobs that will be run</w:t>
+        <w:t xml:space="preserve">How </w:t>
+      </w:r>
+      <w:proofErr w:type="spellStart"/>
+      <w:r>
+        <w:t>cron</w:t>
+      </w:r>
+      <w:proofErr w:type="spellEnd"/>
+      <w:r>
+        <w:t xml:space="preserve"> will be used to process the data, listing the </w:t>
+      </w:r>
+      <w:proofErr w:type="spellStart"/>
+      <w:r>
+        <w:t>cron</w:t>
+      </w:r>
+      <w:proofErr w:type="spellEnd"/>
+      <w:r>
+        <w:t xml:space="preserve"> jobs that will be run</w:t>
       </w:r>
     </w:p>
     <w:p/>
@@ -921,6 +961,285 @@
         <w:t xml:space="preserve"> we ensure that the data is secure (data transferred between the device and a server and while in storage)</w:t>
       </w:r>
     </w:p>
+    <w:p/>
+    <w:p/>
+    <w:p/>
+    <w:p>
+      <w:pPr>
+        <w:pStyle w:val="Title"/>
+        <w:jc w:val="center"/>
+        <w:rPr>
+          <w:b/>
+          <w:bCs/>
+        </w:rPr>
+      </w:pPr>
+      <w:r>
+        <w:rPr>
+          <w:b/>
+          <w:bCs/>
+        </w:rPr>
+        <w:t>Database</w:t>
+      </w:r>
+    </w:p>
+    <w:p/>
+    <w:p>
+      <w:r>
+        <w:drawing>
+          <wp:anchor distT="0" distB="0" distL="114300" distR="114300" simplePos="0" relativeHeight="251670528" behindDoc="1" locked="0" layoutInCell="1" allowOverlap="1" wp14:anchorId="51C0D992" wp14:editId="0CD285E2">
+            <wp:simplePos x="0" y="0"/>
+            <wp:positionH relativeFrom="column">
+              <wp:posOffset>3028950</wp:posOffset>
+            </wp:positionH>
+            <wp:positionV relativeFrom="paragraph">
+              <wp:posOffset>394970</wp:posOffset>
+            </wp:positionV>
+            <wp:extent cx="2857500" cy="1571625"/>
+            <wp:effectExtent l="0" t="0" r="0" b="9525"/>
+            <wp:wrapTight wrapText="bothSides">
+              <wp:wrapPolygon edited="0">
+                <wp:start x="0" y="0"/>
+                <wp:lineTo x="0" y="21469"/>
+                <wp:lineTo x="21456" y="21469"/>
+                <wp:lineTo x="21456" y="0"/>
+                <wp:lineTo x="0" y="0"/>
+              </wp:wrapPolygon>
+            </wp:wrapTight>
+            <wp:docPr id="14" name="Picture 14" descr="Table&#10;&#10;Description automatically generated"/>
+            <wp:cNvGraphicFramePr>
+              <a:graphicFrameLocks xmlns:a="http://schemas.openxmlformats.org/drawingml/2006/main" noChangeAspect="1"/>
+            </wp:cNvGraphicFramePr>
+            <a:graphic xmlns:a="http://schemas.openxmlformats.org/drawingml/2006/main">
+              <a:graphicData uri="http://schemas.openxmlformats.org/drawingml/2006/picture">
+                <pic:pic xmlns:pic="http://schemas.openxmlformats.org/drawingml/2006/picture">
+                  <pic:nvPicPr>
+                    <pic:cNvPr id="14" name="Picture 14" descr="Table&#10;&#10;Description automatically generated"/>
+                    <pic:cNvPicPr/>
+                  </pic:nvPicPr>
+                  <pic:blipFill>
+                    <a:blip r:embed="rId7">
+                      <a:extLst>
+                        <a:ext uri="{28A0092B-C50C-407E-A947-70E740481C1C}">
+                          <a14:useLocalDpi xmlns:a14="http://schemas.microsoft.com/office/drawing/2010/main" val="0"/>
+                        </a:ext>
+                      </a:extLst>
+                    </a:blip>
+                    <a:stretch>
+                      <a:fillRect/>
+                    </a:stretch>
+                  </pic:blipFill>
+                  <pic:spPr>
+                    <a:xfrm>
+                      <a:off x="0" y="0"/>
+                      <a:ext cx="2857500" cy="1571625"/>
+                    </a:xfrm>
+                    <a:prstGeom prst="rect">
+                      <a:avLst/>
+                    </a:prstGeom>
+                  </pic:spPr>
+                </pic:pic>
+              </a:graphicData>
+            </a:graphic>
+          </wp:anchor>
+        </w:drawing>
+      </w:r>
+    </w:p>
+    <w:p>
+      <w:r>
+        <w:drawing>
+          <wp:anchor distT="0" distB="0" distL="114300" distR="114300" simplePos="0" relativeHeight="251669504" behindDoc="1" locked="0" layoutInCell="1" allowOverlap="1" wp14:anchorId="7A1298DA" wp14:editId="4F0B384C">
+            <wp:simplePos x="0" y="0"/>
+            <wp:positionH relativeFrom="margin">
+              <wp:align>left</wp:align>
+            </wp:positionH>
+            <wp:positionV relativeFrom="paragraph">
+              <wp:posOffset>13970</wp:posOffset>
+            </wp:positionV>
+            <wp:extent cx="2829320" cy="1895740"/>
+            <wp:effectExtent l="0" t="0" r="0" b="9525"/>
+            <wp:wrapTight wrapText="bothSides">
+              <wp:wrapPolygon edited="0">
+                <wp:start x="0" y="0"/>
+                <wp:lineTo x="0" y="21491"/>
+                <wp:lineTo x="21382" y="21491"/>
+                <wp:lineTo x="21382" y="0"/>
+                <wp:lineTo x="0" y="0"/>
+              </wp:wrapPolygon>
+            </wp:wrapTight>
+            <wp:docPr id="13" name="Picture 13" descr="Table&#10;&#10;Description automatically generated"/>
+            <wp:cNvGraphicFramePr>
+              <a:graphicFrameLocks xmlns:a="http://schemas.openxmlformats.org/drawingml/2006/main" noChangeAspect="1"/>
+            </wp:cNvGraphicFramePr>
+            <a:graphic xmlns:a="http://schemas.openxmlformats.org/drawingml/2006/main">
+              <a:graphicData uri="http://schemas.openxmlformats.org/drawingml/2006/picture">
+                <pic:pic xmlns:pic="http://schemas.openxmlformats.org/drawingml/2006/picture">
+                  <pic:nvPicPr>
+                    <pic:cNvPr id="13" name="Picture 13" descr="Table&#10;&#10;Description automatically generated"/>
+                    <pic:cNvPicPr/>
+                  </pic:nvPicPr>
+                  <pic:blipFill>
+                    <a:blip r:embed="rId8">
+                      <a:extLst>
+                        <a:ext uri="{28A0092B-C50C-407E-A947-70E740481C1C}">
+                          <a14:useLocalDpi xmlns:a14="http://schemas.microsoft.com/office/drawing/2010/main" val="0"/>
+                        </a:ext>
+                      </a:extLst>
+                    </a:blip>
+                    <a:stretch>
+                      <a:fillRect/>
+                    </a:stretch>
+                  </pic:blipFill>
+                  <pic:spPr>
+                    <a:xfrm>
+                      <a:off x="0" y="0"/>
+                      <a:ext cx="2829320" cy="1895740"/>
+                    </a:xfrm>
+                    <a:prstGeom prst="rect">
+                      <a:avLst/>
+                    </a:prstGeom>
+                  </pic:spPr>
+                </pic:pic>
+              </a:graphicData>
+            </a:graphic>
+          </wp:anchor>
+        </w:drawing>
+      </w:r>
+    </w:p>
+    <w:p/>
+    <w:p/>
+    <w:p>
+      <w:r>
+        <w:drawing>
+          <wp:anchor distT="0" distB="0" distL="114300" distR="114300" simplePos="0" relativeHeight="251672576" behindDoc="1" locked="0" layoutInCell="1" allowOverlap="1" wp14:anchorId="043A63F0" wp14:editId="2E0507E7">
+            <wp:simplePos x="0" y="0"/>
+            <wp:positionH relativeFrom="column">
+              <wp:posOffset>3095625</wp:posOffset>
+            </wp:positionH>
+            <wp:positionV relativeFrom="paragraph">
+              <wp:posOffset>33020</wp:posOffset>
+            </wp:positionV>
+            <wp:extent cx="2581635" cy="1543265"/>
+            <wp:effectExtent l="0" t="0" r="9525" b="0"/>
+            <wp:wrapTight wrapText="bothSides">
+              <wp:wrapPolygon edited="0">
+                <wp:start x="0" y="0"/>
+                <wp:lineTo x="0" y="21333"/>
+                <wp:lineTo x="21520" y="21333"/>
+                <wp:lineTo x="21520" y="0"/>
+                <wp:lineTo x="0" y="0"/>
+              </wp:wrapPolygon>
+            </wp:wrapTight>
+            <wp:docPr id="16" name="Picture 16" descr="Table&#10;&#10;Description automatically generated"/>
+            <wp:cNvGraphicFramePr>
+              <a:graphicFrameLocks xmlns:a="http://schemas.openxmlformats.org/drawingml/2006/main" noChangeAspect="1"/>
+            </wp:cNvGraphicFramePr>
+            <a:graphic xmlns:a="http://schemas.openxmlformats.org/drawingml/2006/main">
+              <a:graphicData uri="http://schemas.openxmlformats.org/drawingml/2006/picture">
+                <pic:pic xmlns:pic="http://schemas.openxmlformats.org/drawingml/2006/picture">
+                  <pic:nvPicPr>
+                    <pic:cNvPr id="16" name="Picture 16" descr="Table&#10;&#10;Description automatically generated"/>
+                    <pic:cNvPicPr/>
+                  </pic:nvPicPr>
+                  <pic:blipFill>
+                    <a:blip r:embed="rId9">
+                      <a:extLst>
+                        <a:ext uri="{28A0092B-C50C-407E-A947-70E740481C1C}">
+                          <a14:useLocalDpi xmlns:a14="http://schemas.microsoft.com/office/drawing/2010/main" val="0"/>
+                        </a:ext>
+                      </a:extLst>
+                    </a:blip>
+                    <a:stretch>
+                      <a:fillRect/>
+                    </a:stretch>
+                  </pic:blipFill>
+                  <pic:spPr>
+                    <a:xfrm>
+                      <a:off x="0" y="0"/>
+                      <a:ext cx="2581635" cy="1543265"/>
+                    </a:xfrm>
+                    <a:prstGeom prst="rect">
+                      <a:avLst/>
+                    </a:prstGeom>
+                  </pic:spPr>
+                </pic:pic>
+              </a:graphicData>
+            </a:graphic>
+          </wp:anchor>
+        </w:drawing>
+      </w:r>
+      <w:r>
+        <w:drawing>
+          <wp:anchor distT="0" distB="0" distL="114300" distR="114300" simplePos="0" relativeHeight="251671552" behindDoc="1" locked="0" layoutInCell="1" allowOverlap="1" wp14:anchorId="2A89E1E4" wp14:editId="6576B911">
+            <wp:simplePos x="0" y="0"/>
+            <wp:positionH relativeFrom="margin">
+              <wp:align>left</wp:align>
+            </wp:positionH>
+            <wp:positionV relativeFrom="paragraph">
+              <wp:posOffset>10795</wp:posOffset>
+            </wp:positionV>
+            <wp:extent cx="2591162" cy="1952898"/>
+            <wp:effectExtent l="0" t="0" r="0" b="9525"/>
+            <wp:wrapTight wrapText="bothSides">
+              <wp:wrapPolygon edited="0">
+                <wp:start x="0" y="0"/>
+                <wp:lineTo x="0" y="21495"/>
+                <wp:lineTo x="21441" y="21495"/>
+                <wp:lineTo x="21441" y="0"/>
+                <wp:lineTo x="0" y="0"/>
+              </wp:wrapPolygon>
+            </wp:wrapTight>
+            <wp:docPr id="15" name="Picture 15" descr="Table&#10;&#10;Description automatically generated"/>
+            <wp:cNvGraphicFramePr>
+              <a:graphicFrameLocks xmlns:a="http://schemas.openxmlformats.org/drawingml/2006/main" noChangeAspect="1"/>
+            </wp:cNvGraphicFramePr>
+            <a:graphic xmlns:a="http://schemas.openxmlformats.org/drawingml/2006/main">
+              <a:graphicData uri="http://schemas.openxmlformats.org/drawingml/2006/picture">
+                <pic:pic xmlns:pic="http://schemas.openxmlformats.org/drawingml/2006/picture">
+                  <pic:nvPicPr>
+                    <pic:cNvPr id="15" name="Picture 15" descr="Table&#10;&#10;Description automatically generated"/>
+                    <pic:cNvPicPr/>
+                  </pic:nvPicPr>
+                  <pic:blipFill>
+                    <a:blip r:embed="rId10">
+                      <a:extLst>
+                        <a:ext uri="{28A0092B-C50C-407E-A947-70E740481C1C}">
+                          <a14:useLocalDpi xmlns:a14="http://schemas.microsoft.com/office/drawing/2010/main" val="0"/>
+                        </a:ext>
+                      </a:extLst>
+                    </a:blip>
+                    <a:stretch>
+                      <a:fillRect/>
+                    </a:stretch>
+                  </pic:blipFill>
+                  <pic:spPr>
+                    <a:xfrm>
+                      <a:off x="0" y="0"/>
+                      <a:ext cx="2591162" cy="1952898"/>
+                    </a:xfrm>
+                    <a:prstGeom prst="rect">
+                      <a:avLst/>
+                    </a:prstGeom>
+                  </pic:spPr>
+                </pic:pic>
+              </a:graphicData>
+            </a:graphic>
+          </wp:anchor>
+        </w:drawing>
+      </w:r>
+    </w:p>
+    <w:p/>
+    <w:p/>
+    <w:p/>
+    <w:p/>
+    <w:p/>
+    <w:p/>
+    <w:p/>
+    <w:p/>
+    <w:p/>
+    <w:p/>
+    <w:p/>
+    <w:p/>
+    <w:p/>
+    <w:p/>
     <w:p/>
     <w:p/>
     <w:p/>
@@ -989,7 +1308,7 @@
                     <pic:cNvPicPr/>
                   </pic:nvPicPr>
                   <pic:blipFill>
-                    <a:blip r:embed="rId7">
+                    <a:blip r:embed="rId11">
                       <a:extLst>
                         <a:ext uri="{28A0092B-C50C-407E-A947-70E740481C1C}">
                           <a14:useLocalDpi xmlns:a14="http://schemas.microsoft.com/office/drawing/2010/main" val="0"/>
@@ -1057,7 +1376,7 @@
                     <pic:cNvPicPr/>
                   </pic:nvPicPr>
                   <pic:blipFill>
-                    <a:blip r:embed="rId8">
+                    <a:blip r:embed="rId12">
                       <a:extLst>
                         <a:ext uri="{28A0092B-C50C-407E-A947-70E740481C1C}">
                           <a14:useLocalDpi xmlns:a14="http://schemas.microsoft.com/office/drawing/2010/main" val="0"/>
@@ -1125,7 +1444,7 @@
                     <pic:cNvPicPr/>
                   </pic:nvPicPr>
                   <pic:blipFill>
-                    <a:blip r:embed="rId9">
+                    <a:blip r:embed="rId13">
                       <a:extLst>
                         <a:ext uri="{28A0092B-C50C-407E-A947-70E740481C1C}">
                           <a14:useLocalDpi xmlns:a14="http://schemas.microsoft.com/office/drawing/2010/main" val="0"/>
@@ -1206,7 +1525,7 @@
                     <pic:cNvPicPr/>
                   </pic:nvPicPr>
                   <pic:blipFill>
-                    <a:blip r:embed="rId10" cstate="print">
+                    <a:blip r:embed="rId14" cstate="print">
                       <a:extLst>
                         <a:ext uri="{28A0092B-C50C-407E-A947-70E740481C1C}">
                           <a14:useLocalDpi xmlns:a14="http://schemas.microsoft.com/office/drawing/2010/main" val="0"/>
@@ -1274,7 +1593,7 @@
                     <pic:cNvPicPr/>
                   </pic:nvPicPr>
                   <pic:blipFill>
-                    <a:blip r:embed="rId11">
+                    <a:blip r:embed="rId15">
                       <a:extLst>
                         <a:ext uri="{28A0092B-C50C-407E-A947-70E740481C1C}">
                           <a14:useLocalDpi xmlns:a14="http://schemas.microsoft.com/office/drawing/2010/main" val="0"/>
@@ -1342,7 +1661,7 @@
                     <pic:cNvPicPr/>
                   </pic:nvPicPr>
                   <pic:blipFill>
-                    <a:blip r:embed="rId9">
+                    <a:blip r:embed="rId13">
                       <a:extLst>
                         <a:ext uri="{28A0092B-C50C-407E-A947-70E740481C1C}">
                           <a14:useLocalDpi xmlns:a14="http://schemas.microsoft.com/office/drawing/2010/main" val="0"/>
@@ -1425,7 +1744,7 @@
                     <pic:cNvPicPr/>
                   </pic:nvPicPr>
                   <pic:blipFill>
-                    <a:blip r:embed="rId12" cstate="print">
+                    <a:blip r:embed="rId16" cstate="print">
                       <a:extLst>
                         <a:ext uri="{28A0092B-C50C-407E-A947-70E740481C1C}">
                           <a14:useLocalDpi xmlns:a14="http://schemas.microsoft.com/office/drawing/2010/main" val="0"/>
@@ -1493,7 +1812,7 @@
                     <pic:cNvPicPr/>
                   </pic:nvPicPr>
                   <pic:blipFill>
-                    <a:blip r:embed="rId13" cstate="print">
+                    <a:blip r:embed="rId17" cstate="print">
                       <a:extLst>
                         <a:ext uri="{28A0092B-C50C-407E-A947-70E740481C1C}">
                           <a14:useLocalDpi xmlns:a14="http://schemas.microsoft.com/office/drawing/2010/main" val="0"/>
@@ -1561,7 +1880,7 @@
                     <pic:cNvPicPr/>
                   </pic:nvPicPr>
                   <pic:blipFill>
-                    <a:blip r:embed="rId14" cstate="print">
+                    <a:blip r:embed="rId18" cstate="print">
                       <a:extLst>
                         <a:ext uri="{28A0092B-C50C-407E-A947-70E740481C1C}">
                           <a14:useLocalDpi xmlns:a14="http://schemas.microsoft.com/office/drawing/2010/main" val="0"/>
@@ -1632,7 +1951,15 @@
     </w:p>
     <w:p>
       <w:r>
-        <w:t>What functionality they have to view and interrogate the data</w:t>
+        <w:t xml:space="preserve">What functionality they </w:t>
+      </w:r>
+      <w:proofErr w:type="gramStart"/>
+      <w:r>
+        <w:t>have to</w:t>
+      </w:r>
+      <w:proofErr w:type="gramEnd"/>
+      <w:r>
+        <w:t xml:space="preserve"> view and interrogate the data</w:t>
       </w:r>
     </w:p>
     <w:p/>
@@ -1675,8 +2002,13 @@
     </w:p>
     <w:p>
       <w:r>
-        <w:t>End users, who are our users? How will they use what we develop (app and device (device setup?))</w:t>
-      </w:r>
+        <w:t>End users, who are our users? How will they use what we develop (app and device (device setup?)</w:t>
+      </w:r>
+      <w:proofErr w:type="gramStart"/>
+      <w:r>
+        <w:t>)</w:t>
+      </w:r>
+      <w:proofErr w:type="gramEnd"/>
     </w:p>
     <w:p>
       <w:r>
@@ -1694,7 +2026,85 @@
     </w:p>
     <w:p/>
     <w:p/>
-    <w:p/>
+    <w:p>
+      <w:pPr>
+        <w:pStyle w:val="Heading1"/>
+        <w:jc w:val="center"/>
+      </w:pPr>
+      <w:r>
+        <w:t>User Profiles</w:t>
+      </w:r>
+    </w:p>
+    <w:p>
+      <w:r>
+        <w:rPr>
+          <w:noProof/>
+        </w:rPr>
+        <w:drawing>
+          <wp:anchor distT="0" distB="0" distL="114300" distR="114300" simplePos="0" relativeHeight="251668480" behindDoc="1" locked="0" layoutInCell="1" allowOverlap="1" wp14:anchorId="37F70D80" wp14:editId="4FC2CE91">
+            <wp:simplePos x="0" y="0"/>
+            <wp:positionH relativeFrom="margin">
+              <wp:align>center</wp:align>
+            </wp:positionH>
+            <wp:positionV relativeFrom="paragraph">
+              <wp:posOffset>74295</wp:posOffset>
+            </wp:positionV>
+            <wp:extent cx="3733800" cy="5344795"/>
+            <wp:effectExtent l="0" t="0" r="0" b="8255"/>
+            <wp:wrapTight wrapText="bothSides">
+              <wp:wrapPolygon edited="0">
+                <wp:start x="0" y="0"/>
+                <wp:lineTo x="0" y="21556"/>
+                <wp:lineTo x="21490" y="21556"/>
+                <wp:lineTo x="21490" y="0"/>
+                <wp:lineTo x="0" y="0"/>
+              </wp:wrapPolygon>
+            </wp:wrapTight>
+            <wp:docPr id="12" name="Picture 12" descr="Graphical user interface, text&#10;&#10;Description automatically generated"/>
+            <wp:cNvGraphicFramePr>
+              <a:graphicFrameLocks xmlns:a="http://schemas.openxmlformats.org/drawingml/2006/main" noChangeAspect="1"/>
+            </wp:cNvGraphicFramePr>
+            <a:graphic xmlns:a="http://schemas.openxmlformats.org/drawingml/2006/main">
+              <a:graphicData uri="http://schemas.openxmlformats.org/drawingml/2006/picture">
+                <pic:pic xmlns:pic="http://schemas.openxmlformats.org/drawingml/2006/picture">
+                  <pic:nvPicPr>
+                    <pic:cNvPr id="12" name="Picture 12" descr="Graphical user interface, text&#10;&#10;Description automatically generated"/>
+                    <pic:cNvPicPr/>
+                  </pic:nvPicPr>
+                  <pic:blipFill>
+                    <a:blip r:embed="rId19">
+                      <a:extLst>
+                        <a:ext uri="{28A0092B-C50C-407E-A947-70E740481C1C}">
+                          <a14:useLocalDpi xmlns:a14="http://schemas.microsoft.com/office/drawing/2010/main" val="0"/>
+                        </a:ext>
+                      </a:extLst>
+                    </a:blip>
+                    <a:stretch>
+                      <a:fillRect/>
+                    </a:stretch>
+                  </pic:blipFill>
+                  <pic:spPr>
+                    <a:xfrm>
+                      <a:off x="0" y="0"/>
+                      <a:ext cx="3733800" cy="5344795"/>
+                    </a:xfrm>
+                    <a:prstGeom prst="rect">
+                      <a:avLst/>
+                    </a:prstGeom>
+                  </pic:spPr>
+                </pic:pic>
+              </a:graphicData>
+            </a:graphic>
+            <wp14:sizeRelH relativeFrom="margin">
+              <wp14:pctWidth>0</wp14:pctWidth>
+            </wp14:sizeRelH>
+            <wp14:sizeRelV relativeFrom="margin">
+              <wp14:pctHeight>0</wp14:pctHeight>
+            </wp14:sizeRelV>
+          </wp:anchor>
+        </w:drawing>
+      </w:r>
+    </w:p>
     <w:p/>
     <w:p/>
     <w:p/>
@@ -1759,7 +2169,15 @@
     <w:p/>
     <w:p>
       <w:r>
-        <w:t>Testing the functionality of the app is done by people in the gym trying out the application. We ask strangers or friends to take a part in our testing program and let them use the application on their own. This not only helps to test the functionality, but it also helps to figure out if the layout and design of the app is easy to understand for everybody. To test all use-cases of the app we need to have people from different ages and different experience levels in lifting. For example there should be users who have never lifted before, some with a bit experience and some professionals.</w:t>
+        <w:t xml:space="preserve">Testing the functionality of the app is done by people in the gym trying out the application. We ask strangers or friends to take a part in our testing program and let them use the application on their own. This not only helps to test the functionality, but it also helps to figure out if the layout and design of the app is easy to understand for everybody. To test all use-cases of the app we need to have people from different ages and different experience levels in lifting. For </w:t>
+      </w:r>
+      <w:proofErr w:type="gramStart"/>
+      <w:r>
+        <w:t>example</w:t>
+      </w:r>
+      <w:proofErr w:type="gramEnd"/>
+      <w:r>
+        <w:t xml:space="preserve"> there should be users who have never lifted before, some with a bit experience and some professionals.</w:t>
       </w:r>
     </w:p>
     <w:p>

</xml_diff>

<commit_message>
Date: 19/10/2021 Author: Liam Denning
Details- Added about me page. Added Paper Prototype page.
</commit_message>
<xml_diff>
--- a/SETSTATS.docx
+++ b/SETSTATS.docx
@@ -13,6 +13,8 @@
           <w:u w:val="single"/>
         </w:rPr>
       </w:pPr>
+      <w:bookmarkStart w:id="0" w:name="_Hlk85560287"/>
+      <w:bookmarkEnd w:id="0"/>
       <w:r>
         <w:rPr>
           <w:rFonts w:ascii="Times New Roman" w:hAnsi="Times New Roman" w:cs="Times New Roman"/>
@@ -207,6 +209,11 @@
     <w:p/>
     <w:p>
       <w:r>
+        <w:t>About us…………………………………………………………………………………………………………………………. page 3</w:t>
+      </w:r>
+    </w:p>
+    <w:p>
+      <w:r>
         <w:t>Hardware</w:t>
       </w:r>
       <w:r>
@@ -216,7 +223,7 @@
         <w:t xml:space="preserve">page </w:t>
       </w:r>
       <w:r>
-        <w:t>3</w:t>
+        <w:t>4</w:t>
       </w:r>
     </w:p>
     <w:p>
@@ -233,7 +240,7 @@
         <w:t xml:space="preserve">page </w:t>
       </w:r>
       <w:r>
-        <w:t>4</w:t>
+        <w:t>5</w:t>
       </w:r>
     </w:p>
     <w:p>
@@ -250,7 +257,7 @@
         <w:t xml:space="preserve"> page </w:t>
       </w:r>
       <w:r>
-        <w:t>5</w:t>
+        <w:t>6</w:t>
       </w:r>
     </w:p>
     <w:p>
@@ -267,7 +274,7 @@
         <w:t xml:space="preserve"> page </w:t>
       </w:r>
       <w:r>
-        <w:t>6</w:t>
+        <w:t>7</w:t>
       </w:r>
     </w:p>
     <w:p>
@@ -284,7 +291,7 @@
         <w:t xml:space="preserve"> page </w:t>
       </w:r>
       <w:r>
-        <w:t>7</w:t>
+        <w:t>8</w:t>
       </w:r>
     </w:p>
     <w:p>
@@ -307,25 +314,692 @@
         <w:t xml:space="preserve"> page </w:t>
       </w:r>
       <w:r>
-        <w:t>8</w:t>
-      </w:r>
-    </w:p>
-    <w:p/>
-    <w:p/>
-    <w:p/>
-    <w:p/>
-    <w:p/>
-    <w:p/>
-    <w:p/>
-    <w:p/>
-    <w:p/>
-    <w:p/>
-    <w:p/>
-    <w:p/>
-    <w:p/>
-    <w:p/>
-    <w:p/>
-    <w:p/>
+        <w:t>9</w:t>
+      </w:r>
+    </w:p>
+    <w:p/>
+    <w:p/>
+    <w:p/>
+    <w:p/>
+    <w:p/>
+    <w:p/>
+    <w:p/>
+    <w:p/>
+    <w:p/>
+    <w:p/>
+    <w:p/>
+    <w:p/>
+    <w:p/>
+    <w:p/>
+    <w:p/>
+    <w:p/>
+    <w:p/>
+    <w:p/>
+    <w:p/>
+    <w:p>
+      <w:pPr>
+        <w:pStyle w:val="Title"/>
+        <w:jc w:val="center"/>
+        <w:rPr>
+          <w:b/>
+          <w:bCs/>
+        </w:rPr>
+      </w:pPr>
+      <w:r>
+        <w:br w:type="page"/>
+      </w:r>
+      <w:r>
+        <w:rPr>
+          <w:b/>
+          <w:bCs/>
+        </w:rPr>
+        <w:lastRenderedPageBreak/>
+        <w:t>About Us</w:t>
+      </w:r>
+    </w:p>
+    <w:p>
+      <w:pPr>
+        <w:pStyle w:val="Heading1"/>
+      </w:pPr>
+      <w:r>
+        <w:t xml:space="preserve">Team Members </w:t>
+      </w:r>
+    </w:p>
+    <w:p>
+      <w:pPr>
+        <w:rPr>
+          <w:b/>
+          <w:bCs/>
+        </w:rPr>
+      </w:pPr>
+      <w:r>
+        <w:rPr>
+          <w:b/>
+          <w:bCs/>
+        </w:rPr>
+        <w:t>Mark Byrne:</w:t>
+      </w:r>
+      <w:r>
+        <w:rPr>
+          <w:b/>
+          <w:bCs/>
+        </w:rPr>
+        <w:tab/>
+      </w:r>
+      <w:r>
+        <w:rPr>
+          <w:b/>
+          <w:bCs/>
+        </w:rPr>
+        <w:tab/>
+      </w:r>
+      <w:r>
+        <w:rPr>
+          <w:b/>
+          <w:bCs/>
+        </w:rPr>
+        <w:tab/>
+      </w:r>
+      <w:r>
+        <w:rPr>
+          <w:b/>
+          <w:bCs/>
+        </w:rPr>
+        <w:tab/>
+        <w:t xml:space="preserve">     </w:t>
+      </w:r>
+      <w:r>
+        <w:rPr>
+          <w:b/>
+          <w:bCs/>
+        </w:rPr>
+        <w:tab/>
+      </w:r>
+      <w:r>
+        <w:rPr>
+          <w:b/>
+          <w:bCs/>
+        </w:rPr>
+        <w:tab/>
+      </w:r>
+      <w:r>
+        <w:rPr>
+          <w:b/>
+          <w:bCs/>
+        </w:rPr>
+        <w:tab/>
+        <w:t>Liam Denning:</w:t>
+      </w:r>
+    </w:p>
+    <w:p>
+      <w:r>
+        <w:rPr>
+          <w:noProof/>
+        </w:rPr>
+        <w:drawing>
+          <wp:anchor distT="0" distB="0" distL="114300" distR="114300" simplePos="0" relativeHeight="251674624" behindDoc="1" locked="0" layoutInCell="1" allowOverlap="1" wp14:anchorId="7B49C256" wp14:editId="1A8E78BC">
+            <wp:simplePos x="0" y="0"/>
+            <wp:positionH relativeFrom="margin">
+              <wp:posOffset>3634740</wp:posOffset>
+            </wp:positionH>
+            <wp:positionV relativeFrom="paragraph">
+              <wp:posOffset>216535</wp:posOffset>
+            </wp:positionV>
+            <wp:extent cx="853440" cy="996315"/>
+            <wp:effectExtent l="0" t="0" r="3810" b="0"/>
+            <wp:wrapTight wrapText="bothSides">
+              <wp:wrapPolygon edited="0">
+                <wp:start x="0" y="0"/>
+                <wp:lineTo x="0" y="21063"/>
+                <wp:lineTo x="21214" y="21063"/>
+                <wp:lineTo x="21214" y="0"/>
+                <wp:lineTo x="0" y="0"/>
+              </wp:wrapPolygon>
+            </wp:wrapTight>
+            <wp:docPr id="20" name="Picture 20" descr="A picture containing person, person, male&#10;&#10;Description automatically generated"/>
+            <wp:cNvGraphicFramePr>
+              <a:graphicFrameLocks xmlns:a="http://schemas.openxmlformats.org/drawingml/2006/main" noChangeAspect="1"/>
+            </wp:cNvGraphicFramePr>
+            <a:graphic xmlns:a="http://schemas.openxmlformats.org/drawingml/2006/main">
+              <a:graphicData uri="http://schemas.openxmlformats.org/drawingml/2006/picture">
+                <pic:pic xmlns:pic="http://schemas.openxmlformats.org/drawingml/2006/picture">
+                  <pic:nvPicPr>
+                    <pic:cNvPr id="20" name="Picture 20" descr="A picture containing person, person, male&#10;&#10;Description automatically generated"/>
+                    <pic:cNvPicPr>
+                      <a:picLocks noChangeAspect="1" noChangeArrowheads="1"/>
+                    </pic:cNvPicPr>
+                  </pic:nvPicPr>
+                  <pic:blipFill rotWithShape="1">
+                    <a:blip r:embed="rId6" cstate="print">
+                      <a:extLst>
+                        <a:ext uri="{28A0092B-C50C-407E-A947-70E740481C1C}">
+                          <a14:useLocalDpi xmlns:a14="http://schemas.microsoft.com/office/drawing/2010/main" val="0"/>
+                        </a:ext>
+                      </a:extLst>
+                    </a:blip>
+                    <a:srcRect b="12315"/>
+                    <a:stretch/>
+                  </pic:blipFill>
+                  <pic:spPr bwMode="auto">
+                    <a:xfrm>
+                      <a:off x="0" y="0"/>
+                      <a:ext cx="853440" cy="996315"/>
+                    </a:xfrm>
+                    <a:prstGeom prst="rect">
+                      <a:avLst/>
+                    </a:prstGeom>
+                    <a:noFill/>
+                    <a:ln>
+                      <a:noFill/>
+                    </a:ln>
+                    <a:extLst>
+                      <a:ext uri="{53640926-AAD7-44D8-BBD7-CCE9431645EC}">
+                        <a14:shadowObscured xmlns:a14="http://schemas.microsoft.com/office/drawing/2010/main"/>
+                      </a:ext>
+                    </a:extLst>
+                  </pic:spPr>
+                </pic:pic>
+              </a:graphicData>
+            </a:graphic>
+            <wp14:sizeRelH relativeFrom="margin">
+              <wp14:pctWidth>0</wp14:pctWidth>
+            </wp14:sizeRelH>
+            <wp14:sizeRelV relativeFrom="margin">
+              <wp14:pctHeight>0</wp14:pctHeight>
+            </wp14:sizeRelV>
+          </wp:anchor>
+        </w:drawing>
+      </w:r>
+      <w:r>
+        <w:rPr>
+          <w:noProof/>
+        </w:rPr>
+        <w:drawing>
+          <wp:anchor distT="0" distB="0" distL="114300" distR="114300" simplePos="0" relativeHeight="251673600" behindDoc="1" locked="0" layoutInCell="1" allowOverlap="1" wp14:anchorId="32C57A33" wp14:editId="1C5D9C2E">
+            <wp:simplePos x="0" y="0"/>
+            <wp:positionH relativeFrom="column">
+              <wp:posOffset>0</wp:posOffset>
+            </wp:positionH>
+            <wp:positionV relativeFrom="paragraph">
+              <wp:posOffset>208915</wp:posOffset>
+            </wp:positionV>
+            <wp:extent cx="952500" cy="1032510"/>
+            <wp:effectExtent l="0" t="0" r="0" b="0"/>
+            <wp:wrapTight wrapText="bothSides">
+              <wp:wrapPolygon edited="0">
+                <wp:start x="0" y="0"/>
+                <wp:lineTo x="0" y="21122"/>
+                <wp:lineTo x="21168" y="21122"/>
+                <wp:lineTo x="21168" y="0"/>
+                <wp:lineTo x="0" y="0"/>
+              </wp:wrapPolygon>
+            </wp:wrapTight>
+            <wp:docPr id="19" name="Picture 19" descr="A person in a yellow shirt&#10;&#10;Description automatically generated with low confidence"/>
+            <wp:cNvGraphicFramePr>
+              <a:graphicFrameLocks xmlns:a="http://schemas.openxmlformats.org/drawingml/2006/main" noChangeAspect="1"/>
+            </wp:cNvGraphicFramePr>
+            <a:graphic xmlns:a="http://schemas.openxmlformats.org/drawingml/2006/main">
+              <a:graphicData uri="http://schemas.openxmlformats.org/drawingml/2006/picture">
+                <pic:pic xmlns:pic="http://schemas.openxmlformats.org/drawingml/2006/picture">
+                  <pic:nvPicPr>
+                    <pic:cNvPr id="19" name="Picture 19" descr="A person in a yellow shirt&#10;&#10;Description automatically generated with low confidence"/>
+                    <pic:cNvPicPr>
+                      <a:picLocks noChangeAspect="1" noChangeArrowheads="1"/>
+                    </pic:cNvPicPr>
+                  </pic:nvPicPr>
+                  <pic:blipFill>
+                    <a:blip r:embed="rId7" cstate="print">
+                      <a:extLst>
+                        <a:ext uri="{28A0092B-C50C-407E-A947-70E740481C1C}">
+                          <a14:useLocalDpi xmlns:a14="http://schemas.microsoft.com/office/drawing/2010/main" val="0"/>
+                        </a:ext>
+                      </a:extLst>
+                    </a:blip>
+                    <a:srcRect/>
+                    <a:stretch>
+                      <a:fillRect/>
+                    </a:stretch>
+                  </pic:blipFill>
+                  <pic:spPr bwMode="auto">
+                    <a:xfrm>
+                      <a:off x="0" y="0"/>
+                      <a:ext cx="952500" cy="1032510"/>
+                    </a:xfrm>
+                    <a:prstGeom prst="rect">
+                      <a:avLst/>
+                    </a:prstGeom>
+                    <a:noFill/>
+                    <a:ln>
+                      <a:noFill/>
+                    </a:ln>
+                  </pic:spPr>
+                </pic:pic>
+              </a:graphicData>
+            </a:graphic>
+          </wp:anchor>
+        </w:drawing>
+      </w:r>
+      <w:r>
+        <w:rPr>
+          <w:b/>
+          <w:bCs/>
+        </w:rPr>
+        <w:t xml:space="preserve">Role: </w:t>
+      </w:r>
+      <w:r>
+        <w:t>Database developer</w:t>
+      </w:r>
+      <w:r>
+        <w:t xml:space="preserve"> </w:t>
+      </w:r>
+      <w:r>
+        <w:rPr>
+          <w:noProof/>
+        </w:rPr>
+        <w:tab/>
+      </w:r>
+      <w:r>
+        <w:rPr>
+          <w:noProof/>
+        </w:rPr>
+        <w:tab/>
+        <w:t xml:space="preserve">     </w:t>
+      </w:r>
+      <w:r>
+        <w:rPr>
+          <w:noProof/>
+        </w:rPr>
+        <w:tab/>
+      </w:r>
+      <w:r>
+        <w:rPr>
+          <w:noProof/>
+        </w:rPr>
+        <w:tab/>
+      </w:r>
+      <w:r>
+        <w:rPr>
+          <w:noProof/>
+        </w:rPr>
+        <w:tab/>
+      </w:r>
+      <w:r>
+        <w:rPr>
+          <w:b/>
+          <w:bCs/>
+          <w:noProof/>
+        </w:rPr>
+        <w:t xml:space="preserve">Role: </w:t>
+      </w:r>
+      <w:r>
+        <w:rPr>
+          <w:noProof/>
+        </w:rPr>
+        <w:t>Web Developer</w:t>
+      </w:r>
+    </w:p>
+    <w:p>
+      <w:r>
+        <w:tab/>
+      </w:r>
+      <w:r>
+        <w:tab/>
+      </w:r>
+      <w:r>
+        <w:tab/>
+      </w:r>
+      <w:r>
+        <w:tab/>
+      </w:r>
+      <w:r>
+        <w:br w:type="textWrapping" w:clear="all"/>
+      </w:r>
+    </w:p>
+    <w:p>
+      <w:pPr>
+        <w:rPr>
+          <w:b/>
+          <w:bCs/>
+        </w:rPr>
+      </w:pPr>
+      <w:r>
+        <w:rPr>
+          <w:b/>
+          <w:bCs/>
+        </w:rPr>
+        <w:t>Richard Collins</w:t>
+      </w:r>
+      <w:r>
+        <w:rPr>
+          <w:b/>
+          <w:bCs/>
+        </w:rPr>
+        <w:tab/>
+      </w:r>
+      <w:r>
+        <w:rPr>
+          <w:b/>
+          <w:bCs/>
+        </w:rPr>
+        <w:tab/>
+      </w:r>
+      <w:r>
+        <w:rPr>
+          <w:b/>
+          <w:bCs/>
+        </w:rPr>
+        <w:tab/>
+      </w:r>
+      <w:r>
+        <w:rPr>
+          <w:b/>
+          <w:bCs/>
+        </w:rPr>
+        <w:tab/>
+      </w:r>
+      <w:r>
+        <w:rPr>
+          <w:b/>
+          <w:bCs/>
+        </w:rPr>
+        <w:tab/>
+      </w:r>
+      <w:r>
+        <w:rPr>
+          <w:b/>
+          <w:bCs/>
+        </w:rPr>
+        <w:tab/>
+      </w:r>
+      <w:r>
+        <w:rPr>
+          <w:b/>
+          <w:bCs/>
+        </w:rPr>
+        <w:tab/>
+        <w:t>Florian Scheunert</w:t>
+      </w:r>
+    </w:p>
+    <w:p>
+      <w:r>
+        <w:rPr>
+          <w:b/>
+          <w:bCs/>
+        </w:rPr>
+        <w:t>Role:</w:t>
+      </w:r>
+      <w:r>
+        <w:t xml:space="preserve"> IoT Developer</w:t>
+      </w:r>
+      <w:r>
+        <w:tab/>
+      </w:r>
+      <w:r>
+        <w:tab/>
+      </w:r>
+      <w:r>
+        <w:tab/>
+      </w:r>
+      <w:r>
+        <w:tab/>
+      </w:r>
+      <w:r>
+        <w:tab/>
+      </w:r>
+      <w:r>
+        <w:tab/>
+      </w:r>
+      <w:r>
+        <w:rPr>
+          <w:b/>
+          <w:bCs/>
+        </w:rPr>
+        <w:t xml:space="preserve">Role: </w:t>
+      </w:r>
+      <w:r>
+        <w:t>Tester</w:t>
+      </w:r>
+      <w:r>
+        <w:t>/ Designer</w:t>
+      </w:r>
+    </w:p>
+    <w:p>
+      <w:r>
+        <w:rPr>
+          <w:noProof/>
+        </w:rPr>
+        <w:drawing>
+          <wp:anchor distT="0" distB="0" distL="114300" distR="114300" simplePos="0" relativeHeight="251676672" behindDoc="1" locked="0" layoutInCell="1" allowOverlap="1" wp14:anchorId="786DA918" wp14:editId="58AB3B34">
+            <wp:simplePos x="0" y="0"/>
+            <wp:positionH relativeFrom="column">
+              <wp:posOffset>3619500</wp:posOffset>
+            </wp:positionH>
+            <wp:positionV relativeFrom="paragraph">
+              <wp:posOffset>10795</wp:posOffset>
+            </wp:positionV>
+            <wp:extent cx="868680" cy="998220"/>
+            <wp:effectExtent l="0" t="0" r="7620" b="0"/>
+            <wp:wrapTight wrapText="bothSides">
+              <wp:wrapPolygon edited="0">
+                <wp:start x="0" y="0"/>
+                <wp:lineTo x="0" y="21023"/>
+                <wp:lineTo x="21316" y="21023"/>
+                <wp:lineTo x="21316" y="0"/>
+                <wp:lineTo x="0" y="0"/>
+              </wp:wrapPolygon>
+            </wp:wrapTight>
+            <wp:docPr id="22" name="Picture 22" descr="A person in a suit and tie&#10;&#10;Description automatically generated with medium confidence"/>
+            <wp:cNvGraphicFramePr>
+              <a:graphicFrameLocks xmlns:a="http://schemas.openxmlformats.org/drawingml/2006/main" noChangeAspect="1"/>
+            </wp:cNvGraphicFramePr>
+            <a:graphic xmlns:a="http://schemas.openxmlformats.org/drawingml/2006/main">
+              <a:graphicData uri="http://schemas.openxmlformats.org/drawingml/2006/picture">
+                <pic:pic xmlns:pic="http://schemas.openxmlformats.org/drawingml/2006/picture">
+                  <pic:nvPicPr>
+                    <pic:cNvPr id="22" name="Picture 22" descr="A person in a suit and tie&#10;&#10;Description automatically generated with medium confidence"/>
+                    <pic:cNvPicPr>
+                      <a:picLocks noChangeAspect="1" noChangeArrowheads="1"/>
+                    </pic:cNvPicPr>
+                  </pic:nvPicPr>
+                  <pic:blipFill>
+                    <a:blip r:embed="rId8">
+                      <a:extLst>
+                        <a:ext uri="{28A0092B-C50C-407E-A947-70E740481C1C}">
+                          <a14:useLocalDpi xmlns:a14="http://schemas.microsoft.com/office/drawing/2010/main" val="0"/>
+                        </a:ext>
+                      </a:extLst>
+                    </a:blip>
+                    <a:srcRect/>
+                    <a:stretch>
+                      <a:fillRect/>
+                    </a:stretch>
+                  </pic:blipFill>
+                  <pic:spPr bwMode="auto">
+                    <a:xfrm>
+                      <a:off x="0" y="0"/>
+                      <a:ext cx="868680" cy="998220"/>
+                    </a:xfrm>
+                    <a:prstGeom prst="rect">
+                      <a:avLst/>
+                    </a:prstGeom>
+                    <a:noFill/>
+                    <a:ln>
+                      <a:noFill/>
+                    </a:ln>
+                  </pic:spPr>
+                </pic:pic>
+              </a:graphicData>
+            </a:graphic>
+            <wp14:sizeRelH relativeFrom="margin">
+              <wp14:pctWidth>0</wp14:pctWidth>
+            </wp14:sizeRelH>
+          </wp:anchor>
+        </w:drawing>
+      </w:r>
+      <w:r>
+        <w:rPr>
+          <w:noProof/>
+        </w:rPr>
+        <w:drawing>
+          <wp:anchor distT="0" distB="0" distL="114300" distR="114300" simplePos="0" relativeHeight="251675648" behindDoc="1" locked="0" layoutInCell="1" allowOverlap="1" wp14:anchorId="3500A266" wp14:editId="49EF522E">
+            <wp:simplePos x="0" y="0"/>
+            <wp:positionH relativeFrom="column">
+              <wp:posOffset>0</wp:posOffset>
+            </wp:positionH>
+            <wp:positionV relativeFrom="paragraph">
+              <wp:posOffset>3175</wp:posOffset>
+            </wp:positionV>
+            <wp:extent cx="1000467" cy="1013460"/>
+            <wp:effectExtent l="0" t="0" r="9525" b="0"/>
+            <wp:wrapTight wrapText="bothSides">
+              <wp:wrapPolygon edited="0">
+                <wp:start x="0" y="0"/>
+                <wp:lineTo x="0" y="21113"/>
+                <wp:lineTo x="21394" y="21113"/>
+                <wp:lineTo x="21394" y="0"/>
+                <wp:lineTo x="0" y="0"/>
+              </wp:wrapPolygon>
+            </wp:wrapTight>
+            <wp:docPr id="21" name="Picture 21" descr="A picture containing person, indoor, posing&#10;&#10;Description automatically generated"/>
+            <wp:cNvGraphicFramePr>
+              <a:graphicFrameLocks xmlns:a="http://schemas.openxmlformats.org/drawingml/2006/main" noChangeAspect="1"/>
+            </wp:cNvGraphicFramePr>
+            <a:graphic xmlns:a="http://schemas.openxmlformats.org/drawingml/2006/main">
+              <a:graphicData uri="http://schemas.openxmlformats.org/drawingml/2006/picture">
+                <pic:pic xmlns:pic="http://schemas.openxmlformats.org/drawingml/2006/picture">
+                  <pic:nvPicPr>
+                    <pic:cNvPr id="21" name="Picture 21" descr="A picture containing person, indoor, posing&#10;&#10;Description automatically generated"/>
+                    <pic:cNvPicPr>
+                      <a:picLocks noChangeAspect="1" noChangeArrowheads="1"/>
+                    </pic:cNvPicPr>
+                  </pic:nvPicPr>
+                  <pic:blipFill>
+                    <a:blip r:embed="rId9">
+                      <a:extLst>
+                        <a:ext uri="{28A0092B-C50C-407E-A947-70E740481C1C}">
+                          <a14:useLocalDpi xmlns:a14="http://schemas.microsoft.com/office/drawing/2010/main" val="0"/>
+                        </a:ext>
+                      </a:extLst>
+                    </a:blip>
+                    <a:srcRect/>
+                    <a:stretch>
+                      <a:fillRect/>
+                    </a:stretch>
+                  </pic:blipFill>
+                  <pic:spPr bwMode="auto">
+                    <a:xfrm>
+                      <a:off x="0" y="0"/>
+                      <a:ext cx="1000467" cy="1013460"/>
+                    </a:xfrm>
+                    <a:prstGeom prst="rect">
+                      <a:avLst/>
+                    </a:prstGeom>
+                    <a:noFill/>
+                    <a:ln>
+                      <a:noFill/>
+                    </a:ln>
+                  </pic:spPr>
+                </pic:pic>
+              </a:graphicData>
+            </a:graphic>
+          </wp:anchor>
+        </w:drawing>
+      </w:r>
+      <w:r>
+        <w:t xml:space="preserve"> </w:t>
+      </w:r>
+    </w:p>
+    <w:p/>
+    <w:p/>
+    <w:p/>
+    <w:p/>
+    <w:p>
+      <w:pPr>
+        <w:pStyle w:val="Heading1"/>
+      </w:pPr>
+      <w:r>
+        <w:t>What is SetStats?</w:t>
+      </w:r>
+    </w:p>
+    <w:p>
+      <w:pPr>
+        <w:pStyle w:val="NormalWeb"/>
+        <w:shd w:val="clear" w:color="auto" w:fill="FFFFFF"/>
+        <w:spacing w:before="0" w:beforeAutospacing="0" w:after="158" w:afterAutospacing="0"/>
+        <w:rPr>
+          <w:rFonts w:asciiTheme="minorHAnsi" w:hAnsiTheme="minorHAnsi" w:cstheme="minorHAnsi"/>
+          <w:color w:val="333333"/>
+          <w:sz w:val="21"/>
+          <w:szCs w:val="21"/>
+        </w:rPr>
+      </w:pPr>
+      <w:r>
+        <w:rPr>
+          <w:rFonts w:asciiTheme="minorHAnsi" w:hAnsiTheme="minorHAnsi" w:cstheme="minorHAnsi"/>
+          <w:color w:val="333333"/>
+          <w:sz w:val="21"/>
+          <w:szCs w:val="21"/>
+        </w:rPr>
+        <w:t>SetStats is an application created to help everybody improve their form in the gym. Whether you are a new user or a 20 year veteran, SetStats will surely help you. Trainers can use it to see how their trainees are doing and trainees can use it to find a trainer to watch them.</w:t>
+      </w:r>
+    </w:p>
+    <w:p/>
+    <w:p>
+      <w:pPr>
+        <w:pStyle w:val="Heading1"/>
+      </w:pPr>
+      <w:r>
+        <w:t>What are our goals?</w:t>
+      </w:r>
+    </w:p>
+    <w:p>
+      <w:pPr>
+        <w:pStyle w:val="ListParagraph"/>
+        <w:numPr>
+          <w:ilvl w:val="0"/>
+          <w:numId w:val="3"/>
+        </w:numPr>
+      </w:pPr>
+      <w:r>
+        <w:t>We want to create a platform where you can track progress and and improve your form.</w:t>
+      </w:r>
+    </w:p>
+    <w:p>
+      <w:pPr>
+        <w:pStyle w:val="ListParagraph"/>
+        <w:numPr>
+          <w:ilvl w:val="0"/>
+          <w:numId w:val="3"/>
+        </w:numPr>
+      </w:pPr>
+      <w:r>
+        <w:t>Beginners will have a platform to watch and learn from more experienced lifters through our tutorial section.</w:t>
+      </w:r>
+    </w:p>
+    <w:p>
+      <w:pPr>
+        <w:pStyle w:val="ListParagraph"/>
+        <w:numPr>
+          <w:ilvl w:val="0"/>
+          <w:numId w:val="3"/>
+        </w:numPr>
+      </w:pPr>
+      <w:r>
+        <w:t>SetStats hope to avoid injury by making sure lifters are not lifting too heavy or with incorrect form.</w:t>
+      </w:r>
+    </w:p>
+    <w:p>
+      <w:pPr>
+        <w:pStyle w:val="ListParagraph"/>
+        <w:numPr>
+          <w:ilvl w:val="0"/>
+          <w:numId w:val="3"/>
+        </w:numPr>
+      </w:pPr>
+      <w:r>
+        <w:t>Trainers should be able to see all of their trainees stats and with the help of SetStats they will have a better idea of how the trainee can improve their training</w:t>
+      </w:r>
+    </w:p>
     <w:p/>
     <w:p/>
     <w:p/>
@@ -499,7 +1173,7 @@
                     </pic:cNvPicPr>
                   </pic:nvPicPr>
                   <pic:blipFill>
-                    <a:blip r:embed="rId6" cstate="print">
+                    <a:blip r:embed="rId10" cstate="print">
                       <a:extLst>
                         <a:ext uri="{28A0092B-C50C-407E-A947-70E740481C1C}">
                           <a14:useLocalDpi xmlns:a14="http://schemas.microsoft.com/office/drawing/2010/main" val="0"/>
@@ -979,7 +1653,7 @@
                     <pic:cNvPicPr/>
                   </pic:nvPicPr>
                   <pic:blipFill>
-                    <a:blip r:embed="rId7">
+                    <a:blip r:embed="rId11">
                       <a:extLst>
                         <a:ext uri="{28A0092B-C50C-407E-A947-70E740481C1C}">
                           <a14:useLocalDpi xmlns:a14="http://schemas.microsoft.com/office/drawing/2010/main" val="0"/>
@@ -1043,7 +1717,7 @@
                     <pic:cNvPicPr/>
                   </pic:nvPicPr>
                   <pic:blipFill>
-                    <a:blip r:embed="rId8">
+                    <a:blip r:embed="rId12">
                       <a:extLst>
                         <a:ext uri="{28A0092B-C50C-407E-A947-70E740481C1C}">
                           <a14:useLocalDpi xmlns:a14="http://schemas.microsoft.com/office/drawing/2010/main" val="0"/>
@@ -1109,7 +1783,7 @@
                     <pic:cNvPicPr/>
                   </pic:nvPicPr>
                   <pic:blipFill>
-                    <a:blip r:embed="rId9">
+                    <a:blip r:embed="rId13">
                       <a:extLst>
                         <a:ext uri="{28A0092B-C50C-407E-A947-70E740481C1C}">
                           <a14:useLocalDpi xmlns:a14="http://schemas.microsoft.com/office/drawing/2010/main" val="0"/>
@@ -1171,7 +1845,7 @@
                     <pic:cNvPicPr/>
                   </pic:nvPicPr>
                   <pic:blipFill>
-                    <a:blip r:embed="rId10">
+                    <a:blip r:embed="rId14">
                       <a:extLst>
                         <a:ext uri="{28A0092B-C50C-407E-A947-70E740481C1C}">
                           <a14:useLocalDpi xmlns:a14="http://schemas.microsoft.com/office/drawing/2010/main" val="0"/>
@@ -1280,7 +1954,7 @@
                     <pic:cNvPicPr/>
                   </pic:nvPicPr>
                   <pic:blipFill>
-                    <a:blip r:embed="rId11">
+                    <a:blip r:embed="rId15">
                       <a:extLst>
                         <a:ext uri="{28A0092B-C50C-407E-A947-70E740481C1C}">
                           <a14:useLocalDpi xmlns:a14="http://schemas.microsoft.com/office/drawing/2010/main" val="0"/>
@@ -1348,7 +2022,7 @@
                     <pic:cNvPicPr/>
                   </pic:nvPicPr>
                   <pic:blipFill>
-                    <a:blip r:embed="rId12">
+                    <a:blip r:embed="rId16">
                       <a:extLst>
                         <a:ext uri="{28A0092B-C50C-407E-A947-70E740481C1C}">
                           <a14:useLocalDpi xmlns:a14="http://schemas.microsoft.com/office/drawing/2010/main" val="0"/>
@@ -1416,7 +2090,7 @@
                     <pic:cNvPicPr/>
                   </pic:nvPicPr>
                   <pic:blipFill>
-                    <a:blip r:embed="rId13">
+                    <a:blip r:embed="rId17">
                       <a:extLst>
                         <a:ext uri="{28A0092B-C50C-407E-A947-70E740481C1C}">
                           <a14:useLocalDpi xmlns:a14="http://schemas.microsoft.com/office/drawing/2010/main" val="0"/>
@@ -1497,7 +2171,7 @@
                     <pic:cNvPicPr/>
                   </pic:nvPicPr>
                   <pic:blipFill>
-                    <a:blip r:embed="rId14" cstate="print">
+                    <a:blip r:embed="rId18" cstate="print">
                       <a:extLst>
                         <a:ext uri="{28A0092B-C50C-407E-A947-70E740481C1C}">
                           <a14:useLocalDpi xmlns:a14="http://schemas.microsoft.com/office/drawing/2010/main" val="0"/>
@@ -1565,7 +2239,7 @@
                     <pic:cNvPicPr/>
                   </pic:nvPicPr>
                   <pic:blipFill>
-                    <a:blip r:embed="rId15">
+                    <a:blip r:embed="rId19">
                       <a:extLst>
                         <a:ext uri="{28A0092B-C50C-407E-A947-70E740481C1C}">
                           <a14:useLocalDpi xmlns:a14="http://schemas.microsoft.com/office/drawing/2010/main" val="0"/>
@@ -1633,7 +2307,7 @@
                     <pic:cNvPicPr/>
                   </pic:nvPicPr>
                   <pic:blipFill>
-                    <a:blip r:embed="rId13">
+                    <a:blip r:embed="rId17">
                       <a:extLst>
                         <a:ext uri="{28A0092B-C50C-407E-A947-70E740481C1C}">
                           <a14:useLocalDpi xmlns:a14="http://schemas.microsoft.com/office/drawing/2010/main" val="0"/>
@@ -1716,7 +2390,7 @@
                     <pic:cNvPicPr/>
                   </pic:nvPicPr>
                   <pic:blipFill>
-                    <a:blip r:embed="rId16" cstate="print">
+                    <a:blip r:embed="rId20" cstate="print">
                       <a:extLst>
                         <a:ext uri="{28A0092B-C50C-407E-A947-70E740481C1C}">
                           <a14:useLocalDpi xmlns:a14="http://schemas.microsoft.com/office/drawing/2010/main" val="0"/>
@@ -1784,7 +2458,7 @@
                     <pic:cNvPicPr/>
                   </pic:nvPicPr>
                   <pic:blipFill>
-                    <a:blip r:embed="rId17" cstate="print">
+                    <a:blip r:embed="rId21" cstate="print">
                       <a:extLst>
                         <a:ext uri="{28A0092B-C50C-407E-A947-70E740481C1C}">
                           <a14:useLocalDpi xmlns:a14="http://schemas.microsoft.com/office/drawing/2010/main" val="0"/>
@@ -1852,7 +2526,7 @@
                     <pic:cNvPicPr/>
                   </pic:nvPicPr>
                   <pic:blipFill>
-                    <a:blip r:embed="rId18" cstate="print">
+                    <a:blip r:embed="rId22" cstate="print">
                       <a:extLst>
                         <a:ext uri="{28A0092B-C50C-407E-A947-70E740481C1C}">
                           <a14:useLocalDpi xmlns:a14="http://schemas.microsoft.com/office/drawing/2010/main" val="0"/>
@@ -1896,7 +2570,64 @@
     <w:p/>
     <w:p/>
     <w:p/>
-    <w:p/>
+    <w:p>
+      <w:pPr>
+        <w:jc w:val="center"/>
+      </w:pPr>
+      <w:r>
+        <w:rPr>
+          <w:noProof/>
+        </w:rPr>
+        <w:drawing>
+          <wp:inline distT="0" distB="0" distL="0" distR="0" wp14:anchorId="2E13C3A3" wp14:editId="201AC943">
+            <wp:extent cx="3642891" cy="3177540"/>
+            <wp:effectExtent l="0" t="0" r="0" b="3810"/>
+            <wp:docPr id="17" name="Picture 17" descr="Graphical user interface&#10;&#10;Description automatically generated with medium confidence"/>
+            <wp:cNvGraphicFramePr>
+              <a:graphicFrameLocks xmlns:a="http://schemas.openxmlformats.org/drawingml/2006/main" noChangeAspect="1"/>
+            </wp:cNvGraphicFramePr>
+            <a:graphic xmlns:a="http://schemas.openxmlformats.org/drawingml/2006/main">
+              <a:graphicData uri="http://schemas.openxmlformats.org/drawingml/2006/picture">
+                <pic:pic xmlns:pic="http://schemas.openxmlformats.org/drawingml/2006/picture">
+                  <pic:nvPicPr>
+                    <pic:cNvPr id="17" name="Picture 17" descr="Graphical user interface&#10;&#10;Description automatically generated with medium confidence"/>
+                    <pic:cNvPicPr>
+                      <a:picLocks noChangeAspect="1" noChangeArrowheads="1"/>
+                    </pic:cNvPicPr>
+                  </pic:nvPicPr>
+                  <pic:blipFill>
+                    <a:blip r:embed="rId23">
+                      <a:extLst>
+                        <a:ext uri="{28A0092B-C50C-407E-A947-70E740481C1C}">
+                          <a14:useLocalDpi xmlns:a14="http://schemas.microsoft.com/office/drawing/2010/main" val="0"/>
+                        </a:ext>
+                      </a:extLst>
+                    </a:blip>
+                    <a:srcRect/>
+                    <a:stretch>
+                      <a:fillRect/>
+                    </a:stretch>
+                  </pic:blipFill>
+                  <pic:spPr bwMode="auto">
+                    <a:xfrm>
+                      <a:off x="0" y="0"/>
+                      <a:ext cx="3658210" cy="3190902"/>
+                    </a:xfrm>
+                    <a:prstGeom prst="rect">
+                      <a:avLst/>
+                    </a:prstGeom>
+                    <a:noFill/>
+                    <a:ln>
+                      <a:noFill/>
+                    </a:ln>
+                  </pic:spPr>
+                </pic:pic>
+              </a:graphicData>
+            </a:graphic>
+          </wp:inline>
+        </w:drawing>
+      </w:r>
+    </w:p>
     <w:p/>
     <w:p/>
     <w:p>
@@ -1923,6 +2654,7 @@
     </w:p>
     <w:p>
       <w:r>
+        <w:lastRenderedPageBreak/>
         <w:t>What functionality they have to view and interrogate the data</w:t>
       </w:r>
     </w:p>
@@ -1991,6 +2723,7 @@
         <w:jc w:val="center"/>
       </w:pPr>
       <w:r>
+        <w:lastRenderedPageBreak/>
         <w:t>User Profiles</w:t>
       </w:r>
     </w:p>
@@ -2031,7 +2764,7 @@
                     <pic:cNvPicPr/>
                   </pic:nvPicPr>
                   <pic:blipFill>
-                    <a:blip r:embed="rId19">
+                    <a:blip r:embed="rId24">
                       <a:extLst>
                         <a:ext uri="{28A0092B-C50C-407E-A947-70E740481C1C}">
                           <a14:useLocalDpi xmlns:a14="http://schemas.microsoft.com/office/drawing/2010/main" val="0"/>
@@ -2108,7 +2841,7 @@
                     <pic:cNvPicPr/>
                   </pic:nvPicPr>
                   <pic:blipFill>
-                    <a:blip r:embed="rId20" cstate="print">
+                    <a:blip r:embed="rId25" cstate="print">
                       <a:extLst>
                         <a:ext uri="{28A0092B-C50C-407E-A947-70E740481C1C}">
                           <a14:useLocalDpi xmlns:a14="http://schemas.microsoft.com/office/drawing/2010/main" val="0"/>
@@ -2406,6 +3139,119 @@
     </w:lvl>
   </w:abstractNum>
   <w:abstractNum w:abstractNumId="1" w15:restartNumberingAfterBreak="0">
+    <w:nsid w:val="1F4E3CC2"/>
+    <w:multiLevelType w:val="hybridMultilevel"/>
+    <w:tmpl w:val="33245292"/>
+    <w:lvl w:ilvl="0" w:tplc="18090001">
+      <w:start w:val="1"/>
+      <w:numFmt w:val="bullet"/>
+      <w:lvlText w:val=""/>
+      <w:lvlJc w:val="left"/>
+      <w:pPr>
+        <w:ind w:left="720" w:hanging="360"/>
+      </w:pPr>
+      <w:rPr>
+        <w:rFonts w:ascii="Symbol" w:hAnsi="Symbol" w:hint="default"/>
+      </w:rPr>
+    </w:lvl>
+    <w:lvl w:ilvl="1" w:tplc="18090003" w:tentative="1">
+      <w:start w:val="1"/>
+      <w:numFmt w:val="bullet"/>
+      <w:lvlText w:val="o"/>
+      <w:lvlJc w:val="left"/>
+      <w:pPr>
+        <w:ind w:left="1440" w:hanging="360"/>
+      </w:pPr>
+      <w:rPr>
+        <w:rFonts w:ascii="Courier New" w:hAnsi="Courier New" w:cs="Courier New" w:hint="default"/>
+      </w:rPr>
+    </w:lvl>
+    <w:lvl w:ilvl="2" w:tplc="18090005" w:tentative="1">
+      <w:start w:val="1"/>
+      <w:numFmt w:val="bullet"/>
+      <w:lvlText w:val=""/>
+      <w:lvlJc w:val="left"/>
+      <w:pPr>
+        <w:ind w:left="2160" w:hanging="360"/>
+      </w:pPr>
+      <w:rPr>
+        <w:rFonts w:ascii="Wingdings" w:hAnsi="Wingdings" w:hint="default"/>
+      </w:rPr>
+    </w:lvl>
+    <w:lvl w:ilvl="3" w:tplc="18090001" w:tentative="1">
+      <w:start w:val="1"/>
+      <w:numFmt w:val="bullet"/>
+      <w:lvlText w:val=""/>
+      <w:lvlJc w:val="left"/>
+      <w:pPr>
+        <w:ind w:left="2880" w:hanging="360"/>
+      </w:pPr>
+      <w:rPr>
+        <w:rFonts w:ascii="Symbol" w:hAnsi="Symbol" w:hint="default"/>
+      </w:rPr>
+    </w:lvl>
+    <w:lvl w:ilvl="4" w:tplc="18090003" w:tentative="1">
+      <w:start w:val="1"/>
+      <w:numFmt w:val="bullet"/>
+      <w:lvlText w:val="o"/>
+      <w:lvlJc w:val="left"/>
+      <w:pPr>
+        <w:ind w:left="3600" w:hanging="360"/>
+      </w:pPr>
+      <w:rPr>
+        <w:rFonts w:ascii="Courier New" w:hAnsi="Courier New" w:cs="Courier New" w:hint="default"/>
+      </w:rPr>
+    </w:lvl>
+    <w:lvl w:ilvl="5" w:tplc="18090005" w:tentative="1">
+      <w:start w:val="1"/>
+      <w:numFmt w:val="bullet"/>
+      <w:lvlText w:val=""/>
+      <w:lvlJc w:val="left"/>
+      <w:pPr>
+        <w:ind w:left="4320" w:hanging="360"/>
+      </w:pPr>
+      <w:rPr>
+        <w:rFonts w:ascii="Wingdings" w:hAnsi="Wingdings" w:hint="default"/>
+      </w:rPr>
+    </w:lvl>
+    <w:lvl w:ilvl="6" w:tplc="18090001" w:tentative="1">
+      <w:start w:val="1"/>
+      <w:numFmt w:val="bullet"/>
+      <w:lvlText w:val=""/>
+      <w:lvlJc w:val="left"/>
+      <w:pPr>
+        <w:ind w:left="5040" w:hanging="360"/>
+      </w:pPr>
+      <w:rPr>
+        <w:rFonts w:ascii="Symbol" w:hAnsi="Symbol" w:hint="default"/>
+      </w:rPr>
+    </w:lvl>
+    <w:lvl w:ilvl="7" w:tplc="18090003" w:tentative="1">
+      <w:start w:val="1"/>
+      <w:numFmt w:val="bullet"/>
+      <w:lvlText w:val="o"/>
+      <w:lvlJc w:val="left"/>
+      <w:pPr>
+        <w:ind w:left="5760" w:hanging="360"/>
+      </w:pPr>
+      <w:rPr>
+        <w:rFonts w:ascii="Courier New" w:hAnsi="Courier New" w:cs="Courier New" w:hint="default"/>
+      </w:rPr>
+    </w:lvl>
+    <w:lvl w:ilvl="8" w:tplc="18090005" w:tentative="1">
+      <w:start w:val="1"/>
+      <w:numFmt w:val="bullet"/>
+      <w:lvlText w:val=""/>
+      <w:lvlJc w:val="left"/>
+      <w:pPr>
+        <w:ind w:left="6480" w:hanging="360"/>
+      </w:pPr>
+      <w:rPr>
+        <w:rFonts w:ascii="Wingdings" w:hAnsi="Wingdings" w:hint="default"/>
+      </w:rPr>
+    </w:lvl>
+  </w:abstractNum>
+  <w:abstractNum w:abstractNumId="2" w15:restartNumberingAfterBreak="0">
     <w:nsid w:val="7E5148BC"/>
     <w:multiLevelType w:val="hybridMultilevel"/>
     <w:tmpl w:val="39AA8748"/>
@@ -2495,10 +3341,13 @@
     </w:lvl>
   </w:abstractNum>
   <w:num w:numId="1">
-    <w:abstractNumId w:val="1"/>
+    <w:abstractNumId w:val="2"/>
   </w:num>
   <w:num w:numId="2">
     <w:abstractNumId w:val="0"/>
+  </w:num>
+  <w:num w:numId="3">
+    <w:abstractNumId w:val="1"/>
   </w:num>
 </w:numbering>
 </file>
@@ -3008,6 +3857,23 @@
       <w:szCs w:val="32"/>
     </w:rPr>
   </w:style>
+  <w:style w:type="paragraph" w:styleId="NormalWeb">
+    <w:name w:val="Normal (Web)"/>
+    <w:basedOn w:val="Normal"/>
+    <w:uiPriority w:val="99"/>
+    <w:semiHidden/>
+    <w:unhideWhenUsed/>
+    <w:rsid w:val="0068393D"/>
+    <w:pPr>
+      <w:spacing w:before="100" w:beforeAutospacing="1" w:after="100" w:afterAutospacing="1" w:line="240" w:lineRule="auto"/>
+    </w:pPr>
+    <w:rPr>
+      <w:rFonts w:ascii="Times New Roman" w:eastAsia="Times New Roman" w:hAnsi="Times New Roman" w:cs="Times New Roman"/>
+      <w:sz w:val="24"/>
+      <w:szCs w:val="24"/>
+      <w:lang w:eastAsia="en-IE"/>
+    </w:rPr>
+  </w:style>
 </w:styles>
 </file>
 

</xml_diff>

<commit_message>
Added what each person did for hardware
Date: 19/10/2021 Author: Richard Collins

Details- Added User Personas and wrote about what each person did in terms of IoT aspect
</commit_message>
<xml_diff>
--- a/SETSTATS.docx
+++ b/SETSTATS.docx
@@ -62,7 +62,7 @@
                     <pic:cNvPicPr/>
                   </pic:nvPicPr>
                   <pic:blipFill>
-                    <a:blip r:embed="rId5" cstate="print">
+                    <a:blip r:embed="rId6" cstate="print">
                       <a:extLst>
                         <a:ext uri="{28A0092B-C50C-407E-A947-70E740481C1C}">
                           <a14:useLocalDpi xmlns:a14="http://schemas.microsoft.com/office/drawing/2010/main" val="0"/>
@@ -180,8 +180,18 @@
           <w:szCs w:val="24"/>
         </w:rPr>
         <w:tab/>
-        <w:t>Florian Scheunert</w:t>
-      </w:r>
+        <w:t xml:space="preserve">Florian </w:t>
+      </w:r>
+      <w:proofErr w:type="spellStart"/>
+      <w:r>
+        <w:rPr>
+          <w:rFonts w:ascii="Times New Roman" w:hAnsi="Times New Roman" w:cs="Times New Roman"/>
+          <w:sz w:val="24"/>
+          <w:szCs w:val="24"/>
+        </w:rPr>
+        <w:t>Scheunert</w:t>
+      </w:r>
+      <w:proofErr w:type="spellEnd"/>
     </w:p>
     <w:p/>
     <w:p/>
@@ -470,7 +480,7 @@
                     </pic:cNvPicPr>
                   </pic:nvPicPr>
                   <pic:blipFill rotWithShape="1">
-                    <a:blip r:embed="rId6" cstate="print">
+                    <a:blip r:embed="rId7" cstate="print">
                       <a:extLst>
                         <a:ext uri="{28A0092B-C50C-407E-A947-70E740481C1C}">
                           <a14:useLocalDpi xmlns:a14="http://schemas.microsoft.com/office/drawing/2010/main" val="0"/>
@@ -548,7 +558,7 @@
                     </pic:cNvPicPr>
                   </pic:nvPicPr>
                   <pic:blipFill>
-                    <a:blip r:embed="rId7" cstate="print">
+                    <a:blip r:embed="rId8" cstate="print">
                       <a:extLst>
                         <a:ext uri="{28A0092B-C50C-407E-A947-70E740481C1C}">
                           <a14:useLocalDpi xmlns:a14="http://schemas.microsoft.com/office/drawing/2010/main" val="0"/>
@@ -717,8 +727,17 @@
           <w:bCs/>
         </w:rPr>
         <w:tab/>
-        <w:t>Florian Scheunert</w:t>
-      </w:r>
+        <w:t xml:space="preserve">Florian </w:t>
+      </w:r>
+      <w:proofErr w:type="spellStart"/>
+      <w:r>
+        <w:rPr>
+          <w:b/>
+          <w:bCs/>
+        </w:rPr>
+        <w:t>Scheunert</w:t>
+      </w:r>
+      <w:proofErr w:type="spellEnd"/>
     </w:p>
     <w:p>
       <w:r>
@@ -769,7 +788,7 @@
           <w:noProof/>
         </w:rPr>
         <w:drawing>
-          <wp:anchor distT="0" distB="0" distL="114300" distR="114300" simplePos="0" relativeHeight="251676672" behindDoc="1" locked="0" layoutInCell="1" allowOverlap="1" wp14:anchorId="786DA918" wp14:editId="58AB3B34">
+          <wp:anchor distT="0" distB="0" distL="114300" distR="114300" simplePos="0" relativeHeight="251676672" behindDoc="1" locked="0" layoutInCell="1" allowOverlap="1" wp14:anchorId="786DA918" wp14:editId="255F9EB4">
             <wp:simplePos x="0" y="0"/>
             <wp:positionH relativeFrom="column">
               <wp:posOffset>3619500</wp:posOffset>
@@ -802,7 +821,7 @@
                     </pic:cNvPicPr>
                   </pic:nvPicPr>
                   <pic:blipFill>
-                    <a:blip r:embed="rId8">
+                    <a:blip r:embed="rId9">
                       <a:extLst>
                         <a:ext uri="{28A0092B-C50C-407E-A947-70E740481C1C}">
                           <a14:useLocalDpi xmlns:a14="http://schemas.microsoft.com/office/drawing/2010/main" val="0"/>
@@ -833,6 +852,9 @@
             <wp14:sizeRelH relativeFrom="margin">
               <wp14:pctWidth>0</wp14:pctWidth>
             </wp14:sizeRelH>
+            <wp14:sizeRelV relativeFrom="margin">
+              <wp14:pctHeight>0</wp14:pctHeight>
+            </wp14:sizeRelV>
           </wp:anchor>
         </w:drawing>
       </w:r>
@@ -874,7 +896,7 @@
                     </pic:cNvPicPr>
                   </pic:nvPicPr>
                   <pic:blipFill>
-                    <a:blip r:embed="rId9">
+                    <a:blip r:embed="rId10">
                       <a:extLst>
                         <a:ext uri="{28A0092B-C50C-407E-A947-70E740481C1C}">
                           <a14:useLocalDpi xmlns:a14="http://schemas.microsoft.com/office/drawing/2010/main" val="0"/>
@@ -918,7 +940,15 @@
         <w:pStyle w:val="Heading1"/>
       </w:pPr>
       <w:r>
-        <w:t>What is SetStats?</w:t>
+        <w:t xml:space="preserve">What is </w:t>
+      </w:r>
+      <w:proofErr w:type="spellStart"/>
+      <w:r>
+        <w:t>SetStats</w:t>
+      </w:r>
+      <w:proofErr w:type="spellEnd"/>
+      <w:r>
+        <w:t>?</w:t>
       </w:r>
     </w:p>
     <w:p>
@@ -933,6 +963,7 @@
           <w:szCs w:val="21"/>
         </w:rPr>
       </w:pPr>
+      <w:proofErr w:type="spellStart"/>
       <w:r>
         <w:rPr>
           <w:rFonts w:asciiTheme="minorHAnsi" w:hAnsiTheme="minorHAnsi" w:cstheme="minorHAnsi"/>
@@ -940,7 +971,55 @@
           <w:sz w:val="21"/>
           <w:szCs w:val="21"/>
         </w:rPr>
-        <w:t>SetStats is an application created to help everybody improve their form in the gym. Whether you are a new user or a 20 year veteran, SetStats will surely help you. Trainers can use it to see how their trainees are doing and trainees can use it to find a trainer to watch them.</w:t>
+        <w:t>SetStats</w:t>
+      </w:r>
+      <w:proofErr w:type="spellEnd"/>
+      <w:r>
+        <w:rPr>
+          <w:rFonts w:asciiTheme="minorHAnsi" w:hAnsiTheme="minorHAnsi" w:cstheme="minorHAnsi"/>
+          <w:color w:val="333333"/>
+          <w:sz w:val="21"/>
+          <w:szCs w:val="21"/>
+        </w:rPr>
+        <w:t xml:space="preserve"> is an application created to help everybody improve their form in the gym. Whether you are a new user or a </w:t>
+      </w:r>
+      <w:r>
+        <w:rPr>
+          <w:rFonts w:asciiTheme="minorHAnsi" w:hAnsiTheme="minorHAnsi" w:cstheme="minorHAnsi"/>
+          <w:color w:val="333333"/>
+          <w:sz w:val="21"/>
+          <w:szCs w:val="21"/>
+        </w:rPr>
+        <w:t>20-year</w:t>
+      </w:r>
+      <w:r>
+        <w:rPr>
+          <w:rFonts w:asciiTheme="minorHAnsi" w:hAnsiTheme="minorHAnsi" w:cstheme="minorHAnsi"/>
+          <w:color w:val="333333"/>
+          <w:sz w:val="21"/>
+          <w:szCs w:val="21"/>
+        </w:rPr>
+        <w:t xml:space="preserve"> veteran, </w:t>
+      </w:r>
+      <w:proofErr w:type="spellStart"/>
+      <w:r>
+        <w:rPr>
+          <w:rFonts w:asciiTheme="minorHAnsi" w:hAnsiTheme="minorHAnsi" w:cstheme="minorHAnsi"/>
+          <w:color w:val="333333"/>
+          <w:sz w:val="21"/>
+          <w:szCs w:val="21"/>
+        </w:rPr>
+        <w:t>SetStats</w:t>
+      </w:r>
+      <w:proofErr w:type="spellEnd"/>
+      <w:r>
+        <w:rPr>
+          <w:rFonts w:asciiTheme="minorHAnsi" w:hAnsiTheme="minorHAnsi" w:cstheme="minorHAnsi"/>
+          <w:color w:val="333333"/>
+          <w:sz w:val="21"/>
+          <w:szCs w:val="21"/>
+        </w:rPr>
+        <w:t xml:space="preserve"> will surely help you. Trainers can use it to see how their trainees are doing and trainees can use it to find a trainer to watch them.</w:t>
       </w:r>
     </w:p>
     <w:p/>
@@ -961,7 +1040,7 @@
         </w:numPr>
       </w:pPr>
       <w:r>
-        <w:t>We want to create a platform where you can track progress and and improve your form.</w:t>
+        <w:t>We want to create a platform where you can track progress and improve your form.</w:t>
       </w:r>
     </w:p>
     <w:p>
@@ -984,8 +1063,13 @@
           <w:numId w:val="3"/>
         </w:numPr>
       </w:pPr>
-      <w:r>
-        <w:t>SetStats hope to avoid injury by making sure lifters are not lifting too heavy or with incorrect form.</w:t>
+      <w:proofErr w:type="spellStart"/>
+      <w:r>
+        <w:t>SetStats</w:t>
+      </w:r>
+      <w:proofErr w:type="spellEnd"/>
+      <w:r>
+        <w:t xml:space="preserve"> hope to avoid injury by making sure lifters are not lifting too heavy or with incorrect form.</w:t>
       </w:r>
     </w:p>
     <w:p>
@@ -997,12 +1081,35 @@
         </w:numPr>
       </w:pPr>
       <w:r>
-        <w:t>Trainers should be able to see all of their trainees stats and with the help of SetStats they will have a better idea of how the trainee can improve their training</w:t>
-      </w:r>
-    </w:p>
-    <w:p/>
-    <w:p/>
-    <w:p/>
+        <w:t xml:space="preserve">Trainers should be able to see all of their </w:t>
+      </w:r>
+      <w:r>
+        <w:t>trainees’</w:t>
+      </w:r>
+      <w:r>
+        <w:t xml:space="preserve"> stats and with the help of </w:t>
+      </w:r>
+      <w:proofErr w:type="spellStart"/>
+      <w:r>
+        <w:t>SetStats</w:t>
+      </w:r>
+      <w:proofErr w:type="spellEnd"/>
+      <w:r>
+        <w:t xml:space="preserve"> they will have a better idea of how the trainee can improve their training</w:t>
+      </w:r>
+    </w:p>
+    <w:p/>
+    <w:p/>
+    <w:p>
+      <w:pPr>
+        <w:pStyle w:val="Title"/>
+        <w:jc w:val="center"/>
+        <w:rPr>
+          <w:b/>
+          <w:bCs/>
+        </w:rPr>
+      </w:pPr>
+    </w:p>
     <w:p>
       <w:pPr>
         <w:pStyle w:val="Title"/>
@@ -1144,7 +1251,23 @@
           <w:b/>
           <w:bCs/>
         </w:rPr>
-        <w:t xml:space="preserve">Power Bank (5000 mAh) </w:t>
+        <w:t xml:space="preserve">Power Bank (5000 </w:t>
+      </w:r>
+      <w:proofErr w:type="spellStart"/>
+      <w:r>
+        <w:rPr>
+          <w:b/>
+          <w:bCs/>
+        </w:rPr>
+        <w:t>mAh</w:t>
+      </w:r>
+      <w:proofErr w:type="spellEnd"/>
+      <w:r>
+        <w:rPr>
+          <w:b/>
+          <w:bCs/>
+        </w:rPr>
+        <w:t xml:space="preserve">) </w:t>
       </w:r>
       <w:r>
         <w:t>– the power source which will be connected via micro-USB.</w:t>
@@ -1156,9 +1279,9 @@
           <w:noProof/>
         </w:rPr>
         <w:drawing>
-          <wp:inline distT="0" distB="0" distL="0" distR="0" wp14:anchorId="0AB52C08" wp14:editId="03D0DEE3">
-            <wp:extent cx="4469007" cy="4143375"/>
-            <wp:effectExtent l="0" t="0" r="8255" b="0"/>
+          <wp:inline distT="0" distB="0" distL="0" distR="0" wp14:anchorId="0AB52C08" wp14:editId="7B99120D">
+            <wp:extent cx="5455271" cy="5057775"/>
+            <wp:effectExtent l="0" t="0" r="0" b="0"/>
             <wp:docPr id="2" name="Picture 2"/>
             <wp:cNvGraphicFramePr>
               <a:graphicFrameLocks xmlns:a="http://schemas.openxmlformats.org/drawingml/2006/main" noChangeAspect="1"/>
@@ -1173,7 +1296,7 @@
                     </pic:cNvPicPr>
                   </pic:nvPicPr>
                   <pic:blipFill>
-                    <a:blip r:embed="rId10" cstate="print">
+                    <a:blip r:embed="rId11" cstate="print">
                       <a:extLst>
                         <a:ext uri="{28A0092B-C50C-407E-A947-70E740481C1C}">
                           <a14:useLocalDpi xmlns:a14="http://schemas.microsoft.com/office/drawing/2010/main" val="0"/>
@@ -1188,7 +1311,7 @@
                   <pic:spPr bwMode="auto">
                     <a:xfrm>
                       <a:off x="0" y="0"/>
-                      <a:ext cx="4489513" cy="4162387"/>
+                      <a:ext cx="5485087" cy="5085419"/>
                     </a:xfrm>
                     <a:prstGeom prst="rect">
                       <a:avLst/>
@@ -1205,13 +1328,37 @@
         </w:drawing>
       </w:r>
     </w:p>
-    <w:p>
-      <w:r>
+    <w:p/>
+    <w:p/>
+    <w:p/>
+    <w:p/>
+    <w:p>
+      <w:pPr>
+        <w:rPr>
+          <w:b/>
+          <w:bCs/>
+        </w:rPr>
+      </w:pPr>
+      <w:r>
+        <w:rPr>
+          <w:b/>
+          <w:bCs/>
+        </w:rPr>
+        <w:lastRenderedPageBreak/>
         <w:t>Detail how we will power it and how we will connect it to the internet</w:t>
       </w:r>
-    </w:p>
-    <w:p>
-      <w:r>
+      <w:r>
+        <w:rPr>
+          <w:b/>
+          <w:bCs/>
+        </w:rPr>
+        <w:t xml:space="preserve"> </w:t>
+      </w:r>
+      <w:r>
+        <w:rPr>
+          <w:b/>
+          <w:bCs/>
+        </w:rPr>
         <w:t>Is it mobile?</w:t>
       </w:r>
     </w:p>
@@ -1256,6 +1403,112 @@
         <w:t>would be mobile as long as you’re connected to a phone’s hotspot.</w:t>
       </w:r>
     </w:p>
+    <w:p/>
+    <w:p/>
+    <w:p>
+      <w:pPr>
+        <w:pStyle w:val="Heading1"/>
+      </w:pPr>
+      <w:r>
+        <w:t xml:space="preserve">What we did - </w:t>
+      </w:r>
+    </w:p>
+    <w:p>
+      <w:r>
+        <w:rPr>
+          <w:b/>
+          <w:bCs/>
+        </w:rPr>
+        <w:t>Florian</w:t>
+      </w:r>
+      <w:r>
+        <w:t xml:space="preserve"> Researched what modules would best suit our needs for the project,</w:t>
+      </w:r>
+      <w:r>
+        <w:t xml:space="preserve"> and found that </w:t>
+      </w:r>
+      <w:r>
+        <w:t>an accelerometer would do the job.</w:t>
+      </w:r>
+    </w:p>
+    <w:p>
+      <w:r>
+        <w:rPr>
+          <w:b/>
+          <w:bCs/>
+        </w:rPr>
+        <w:t>Mark</w:t>
+      </w:r>
+      <w:r>
+        <w:t xml:space="preserve"> bought the accelerometer off Amazon and tested it out. He ran into a problem that we wouldn’t be able to track the movement of the bar on the x-axis(sway).</w:t>
+      </w:r>
+    </w:p>
+    <w:p>
+      <w:r>
+        <w:rPr>
+          <w:b/>
+          <w:bCs/>
+        </w:rPr>
+        <w:t>Richard</w:t>
+      </w:r>
+      <w:r>
+        <w:t xml:space="preserve"> found an alternative option, which would be by using an ultrasonic distance sensor in tandem with the accelerometer.</w:t>
+      </w:r>
+    </w:p>
+    <w:p>
+      <w:r>
+        <w:rPr>
+          <w:b/>
+          <w:bCs/>
+        </w:rPr>
+        <w:t>L</w:t>
+      </w:r>
+      <w:r>
+        <w:rPr>
+          <w:b/>
+          <w:bCs/>
+        </w:rPr>
+        <w:t>iam</w:t>
+      </w:r>
+      <w:r>
+        <w:t xml:space="preserve"> the</w:t>
+      </w:r>
+      <w:r>
+        <w:t>n bought</w:t>
+      </w:r>
+      <w:r>
+        <w:t xml:space="preserve"> ultrasonic sensor to make sure it works by testing code from the internet.</w:t>
+      </w:r>
+    </w:p>
+    <w:p>
+      <w:r>
+        <w:rPr>
+          <w:b/>
+          <w:bCs/>
+        </w:rPr>
+        <w:t>Richard</w:t>
+      </w:r>
+      <w:r>
+        <w:t xml:space="preserve"> wrote code to collect data from both sensors at the same time and to display it for a prototype.</w:t>
+      </w:r>
+    </w:p>
+    <w:p/>
+    <w:p/>
+    <w:p/>
+    <w:p/>
+    <w:p/>
+    <w:p/>
+    <w:p/>
+    <w:p/>
+    <w:p/>
+    <w:p/>
+    <w:p/>
+    <w:p/>
+    <w:p/>
+    <w:p/>
+    <w:p/>
+    <w:p/>
+    <w:p/>
     <w:p>
       <w:pPr>
         <w:pStyle w:val="Title"/>
@@ -1280,7 +1533,6 @@
           <w:b/>
           <w:bCs/>
         </w:rPr>
-        <w:lastRenderedPageBreak/>
         <w:t>Data</w:t>
       </w:r>
     </w:p>
@@ -1304,7 +1556,7 @@
         <w:t>Height of the bar (</w:t>
       </w:r>
       <w:r>
-        <w:t>z</w:t>
+        <w:t>y</w:t>
       </w:r>
       <w:r>
         <w:t xml:space="preserve"> co-ordinate)</w:t>
@@ -1580,7 +1832,23 @@
         <w:pStyle w:val="Heading1"/>
       </w:pPr>
       <w:r>
-        <w:t>How cron will be used to process the data, listing the cron jobs that will be run</w:t>
+        <w:t xml:space="preserve">How </w:t>
+      </w:r>
+      <w:proofErr w:type="spellStart"/>
+      <w:r>
+        <w:t>cron</w:t>
+      </w:r>
+      <w:proofErr w:type="spellEnd"/>
+      <w:r>
+        <w:t xml:space="preserve"> will be used to process the data, listing the </w:t>
+      </w:r>
+      <w:proofErr w:type="spellStart"/>
+      <w:r>
+        <w:t>cron</w:t>
+      </w:r>
+      <w:proofErr w:type="spellEnd"/>
+      <w:r>
+        <w:t xml:space="preserve"> jobs that will be run</w:t>
       </w:r>
     </w:p>
     <w:p/>
@@ -1653,7 +1921,7 @@
                     <pic:cNvPicPr/>
                   </pic:nvPicPr>
                   <pic:blipFill>
-                    <a:blip r:embed="rId11">
+                    <a:blip r:embed="rId12">
                       <a:extLst>
                         <a:ext uri="{28A0092B-C50C-407E-A947-70E740481C1C}">
                           <a14:useLocalDpi xmlns:a14="http://schemas.microsoft.com/office/drawing/2010/main" val="0"/>
@@ -1717,7 +1985,7 @@
                     <pic:cNvPicPr/>
                   </pic:nvPicPr>
                   <pic:blipFill>
-                    <a:blip r:embed="rId12">
+                    <a:blip r:embed="rId13">
                       <a:extLst>
                         <a:ext uri="{28A0092B-C50C-407E-A947-70E740481C1C}">
                           <a14:useLocalDpi xmlns:a14="http://schemas.microsoft.com/office/drawing/2010/main" val="0"/>
@@ -1783,7 +2051,7 @@
                     <pic:cNvPicPr/>
                   </pic:nvPicPr>
                   <pic:blipFill>
-                    <a:blip r:embed="rId13">
+                    <a:blip r:embed="rId14">
                       <a:extLst>
                         <a:ext uri="{28A0092B-C50C-407E-A947-70E740481C1C}">
                           <a14:useLocalDpi xmlns:a14="http://schemas.microsoft.com/office/drawing/2010/main" val="0"/>
@@ -1845,7 +2113,7 @@
                     <pic:cNvPicPr/>
                   </pic:nvPicPr>
                   <pic:blipFill>
-                    <a:blip r:embed="rId14">
+                    <a:blip r:embed="rId15">
                       <a:extLst>
                         <a:ext uri="{28A0092B-C50C-407E-A947-70E740481C1C}">
                           <a14:useLocalDpi xmlns:a14="http://schemas.microsoft.com/office/drawing/2010/main" val="0"/>
@@ -1954,7 +2222,7 @@
                     <pic:cNvPicPr/>
                   </pic:nvPicPr>
                   <pic:blipFill>
-                    <a:blip r:embed="rId15">
+                    <a:blip r:embed="rId16">
                       <a:extLst>
                         <a:ext uri="{28A0092B-C50C-407E-A947-70E740481C1C}">
                           <a14:useLocalDpi xmlns:a14="http://schemas.microsoft.com/office/drawing/2010/main" val="0"/>
@@ -2022,7 +2290,7 @@
                     <pic:cNvPicPr/>
                   </pic:nvPicPr>
                   <pic:blipFill>
-                    <a:blip r:embed="rId16">
+                    <a:blip r:embed="rId17">
                       <a:extLst>
                         <a:ext uri="{28A0092B-C50C-407E-A947-70E740481C1C}">
                           <a14:useLocalDpi xmlns:a14="http://schemas.microsoft.com/office/drawing/2010/main" val="0"/>
@@ -2090,7 +2358,7 @@
                     <pic:cNvPicPr/>
                   </pic:nvPicPr>
                   <pic:blipFill>
-                    <a:blip r:embed="rId17">
+                    <a:blip r:embed="rId18">
                       <a:extLst>
                         <a:ext uri="{28A0092B-C50C-407E-A947-70E740481C1C}">
                           <a14:useLocalDpi xmlns:a14="http://schemas.microsoft.com/office/drawing/2010/main" val="0"/>
@@ -2139,6 +2407,7 @@
         <w:rPr>
           <w:noProof/>
         </w:rPr>
+        <w:lastRenderedPageBreak/>
         <w:drawing>
           <wp:anchor distT="0" distB="0" distL="114300" distR="114300" simplePos="0" relativeHeight="251664384" behindDoc="1" locked="0" layoutInCell="1" allowOverlap="1" wp14:anchorId="79F02DA0" wp14:editId="435D27DA">
             <wp:simplePos x="0" y="0"/>
@@ -2171,7 +2440,7 @@
                     <pic:cNvPicPr/>
                   </pic:nvPicPr>
                   <pic:blipFill>
-                    <a:blip r:embed="rId18" cstate="print">
+                    <a:blip r:embed="rId19" cstate="print">
                       <a:extLst>
                         <a:ext uri="{28A0092B-C50C-407E-A947-70E740481C1C}">
                           <a14:useLocalDpi xmlns:a14="http://schemas.microsoft.com/office/drawing/2010/main" val="0"/>
@@ -2239,7 +2508,7 @@
                     <pic:cNvPicPr/>
                   </pic:nvPicPr>
                   <pic:blipFill>
-                    <a:blip r:embed="rId19">
+                    <a:blip r:embed="rId20">
                       <a:extLst>
                         <a:ext uri="{28A0092B-C50C-407E-A947-70E740481C1C}">
                           <a14:useLocalDpi xmlns:a14="http://schemas.microsoft.com/office/drawing/2010/main" val="0"/>
@@ -2307,7 +2576,7 @@
                     <pic:cNvPicPr/>
                   </pic:nvPicPr>
                   <pic:blipFill>
-                    <a:blip r:embed="rId17">
+                    <a:blip r:embed="rId18">
                       <a:extLst>
                         <a:ext uri="{28A0092B-C50C-407E-A947-70E740481C1C}">
                           <a14:useLocalDpi xmlns:a14="http://schemas.microsoft.com/office/drawing/2010/main" val="0"/>
@@ -2390,7 +2659,7 @@
                     <pic:cNvPicPr/>
                   </pic:nvPicPr>
                   <pic:blipFill>
-                    <a:blip r:embed="rId20" cstate="print">
+                    <a:blip r:embed="rId21" cstate="print">
                       <a:extLst>
                         <a:ext uri="{28A0092B-C50C-407E-A947-70E740481C1C}">
                           <a14:useLocalDpi xmlns:a14="http://schemas.microsoft.com/office/drawing/2010/main" val="0"/>
@@ -2458,7 +2727,7 @@
                     <pic:cNvPicPr/>
                   </pic:nvPicPr>
                   <pic:blipFill>
-                    <a:blip r:embed="rId21" cstate="print">
+                    <a:blip r:embed="rId22" cstate="print">
                       <a:extLst>
                         <a:ext uri="{28A0092B-C50C-407E-A947-70E740481C1C}">
                           <a14:useLocalDpi xmlns:a14="http://schemas.microsoft.com/office/drawing/2010/main" val="0"/>
@@ -2526,7 +2795,7 @@
                     <pic:cNvPicPr/>
                   </pic:nvPicPr>
                   <pic:blipFill>
-                    <a:blip r:embed="rId22" cstate="print">
+                    <a:blip r:embed="rId23" cstate="print">
                       <a:extLst>
                         <a:ext uri="{28A0092B-C50C-407E-A947-70E740481C1C}">
                           <a14:useLocalDpi xmlns:a14="http://schemas.microsoft.com/office/drawing/2010/main" val="0"/>
@@ -2578,6 +2847,7 @@
         <w:rPr>
           <w:noProof/>
         </w:rPr>
+        <w:lastRenderedPageBreak/>
         <w:drawing>
           <wp:inline distT="0" distB="0" distL="0" distR="0" wp14:anchorId="2E13C3A3" wp14:editId="201AC943">
             <wp:extent cx="3642891" cy="3177540"/>
@@ -2596,7 +2866,7 @@
                     </pic:cNvPicPr>
                   </pic:nvPicPr>
                   <pic:blipFill>
-                    <a:blip r:embed="rId23">
+                    <a:blip r:embed="rId24">
                       <a:extLst>
                         <a:ext uri="{28A0092B-C50C-407E-A947-70E740481C1C}">
                           <a14:useLocalDpi xmlns:a14="http://schemas.microsoft.com/office/drawing/2010/main" val="0"/>
@@ -2629,7 +2899,6 @@
       </w:r>
     </w:p>
     <w:p/>
-    <w:p/>
     <w:p>
       <w:r>
         <w:t xml:space="preserve">Connection to the device and app is through a </w:t>
@@ -2654,22 +2923,9 @@
     </w:p>
     <w:p>
       <w:r>
-        <w:lastRenderedPageBreak/>
         <w:t>What functionality they have to view and interrogate the data</w:t>
       </w:r>
     </w:p>
-    <w:p/>
-    <w:p/>
-    <w:p/>
-    <w:p/>
-    <w:p/>
-    <w:p/>
-    <w:p/>
-    <w:p/>
-    <w:p/>
-    <w:p/>
-    <w:p/>
-    <w:p/>
     <w:p>
       <w:pPr>
         <w:pStyle w:val="Title"/>
@@ -2687,68 +2943,40 @@
         <w:t>Users</w:t>
       </w:r>
     </w:p>
-    <w:p/>
-    <w:p>
-      <w:r>
-        <w:t>Use case etc</w:t>
-      </w:r>
-      <w:r>
-        <w:t xml:space="preserve"> (have at least one solid use case)</w:t>
-      </w:r>
-    </w:p>
-    <w:p>
-      <w:r>
-        <w:t>End users, who are our users? How will they use what we develop (app and device (device setup?))</w:t>
-      </w:r>
-    </w:p>
-    <w:p>
-      <w:r>
-        <w:t>Create user personas and user stories</w:t>
-      </w:r>
-      <w:r>
-        <w:t xml:space="preserve"> (have 4? One of each </w:t>
-      </w:r>
-      <w:r>
-        <w:t>category:</w:t>
-      </w:r>
-      <w:r>
-        <w:t xml:space="preserve"> new, experienced, pro, injured)</w:t>
-      </w:r>
-    </w:p>
-    <w:p/>
-    <w:p/>
     <w:p>
       <w:pPr>
         <w:pStyle w:val="Heading1"/>
         <w:jc w:val="center"/>
       </w:pPr>
       <w:r>
+        <w:t>User Profiles</w:t>
+      </w:r>
+    </w:p>
+    <w:p/>
+    <w:p/>
+    <w:p>
+      <w:r>
+        <w:rPr>
+          <w:noProof/>
+        </w:rPr>
         <w:lastRenderedPageBreak/>
-        <w:t>User Profiles</w:t>
-      </w:r>
-    </w:p>
-    <w:p>
-      <w:r>
-        <w:rPr>
-          <w:noProof/>
-        </w:rPr>
         <w:drawing>
-          <wp:anchor distT="0" distB="0" distL="114300" distR="114300" simplePos="0" relativeHeight="251668480" behindDoc="1" locked="0" layoutInCell="1" allowOverlap="1" wp14:anchorId="37F70D80" wp14:editId="4FC2CE91">
+          <wp:anchor distT="0" distB="0" distL="114300" distR="114300" simplePos="0" relativeHeight="251668480" behindDoc="1" locked="0" layoutInCell="1" allowOverlap="1" wp14:anchorId="37F70D80" wp14:editId="5A885207">
             <wp:simplePos x="0" y="0"/>
             <wp:positionH relativeFrom="margin">
-              <wp:align>center</wp:align>
+              <wp:posOffset>2952115</wp:posOffset>
             </wp:positionH>
             <wp:positionV relativeFrom="paragraph">
-              <wp:posOffset>74295</wp:posOffset>
+              <wp:posOffset>309245</wp:posOffset>
             </wp:positionV>
-            <wp:extent cx="3733800" cy="5344795"/>
-            <wp:effectExtent l="0" t="0" r="0" b="8255"/>
+            <wp:extent cx="3609975" cy="5166995"/>
+            <wp:effectExtent l="0" t="0" r="9525" b="0"/>
             <wp:wrapTight wrapText="bothSides">
               <wp:wrapPolygon edited="0">
                 <wp:start x="0" y="0"/>
-                <wp:lineTo x="0" y="21556"/>
-                <wp:lineTo x="21490" y="21556"/>
-                <wp:lineTo x="21490" y="0"/>
+                <wp:lineTo x="0" y="21502"/>
+                <wp:lineTo x="21543" y="21502"/>
+                <wp:lineTo x="21543" y="0"/>
                 <wp:lineTo x="0" y="0"/>
               </wp:wrapPolygon>
             </wp:wrapTight>
@@ -2764,7 +2992,7 @@
                     <pic:cNvPicPr/>
                   </pic:nvPicPr>
                   <pic:blipFill>
-                    <a:blip r:embed="rId24">
+                    <a:blip r:embed="rId25">
                       <a:extLst>
                         <a:ext uri="{28A0092B-C50C-407E-A947-70E740481C1C}">
                           <a14:useLocalDpi xmlns:a14="http://schemas.microsoft.com/office/drawing/2010/main" val="0"/>
@@ -2778,7 +3006,7 @@
                   <pic:spPr>
                     <a:xfrm>
                       <a:off x="0" y="0"/>
-                      <a:ext cx="3733800" cy="5344795"/>
+                      <a:ext cx="3609975" cy="5166995"/>
                     </a:xfrm>
                     <a:prstGeom prst="rect">
                       <a:avLst/>
@@ -2796,39 +3024,114 @@
           </wp:anchor>
         </w:drawing>
       </w:r>
-    </w:p>
-    <w:p/>
-    <w:p/>
-    <w:p/>
-    <w:p/>
-    <w:p/>
-    <w:p/>
-    <w:p/>
-    <w:p/>
-    <w:p/>
-    <w:p/>
-    <w:p/>
-    <w:p/>
-    <w:p/>
-    <w:p/>
-    <w:p/>
-    <w:p/>
-    <w:p/>
-    <w:p/>
-    <w:p/>
-    <w:p>
-      <w:pPr>
-        <w:jc w:val="center"/>
-      </w:pPr>
+      <w:r>
+        <w:rPr>
+          <w:noProof/>
+        </w:rPr>
+        <w:drawing>
+          <wp:anchor distT="0" distB="0" distL="114300" distR="114300" simplePos="0" relativeHeight="251677696" behindDoc="1" locked="0" layoutInCell="1" allowOverlap="1" wp14:anchorId="7291F497" wp14:editId="1146B7F6">
+            <wp:simplePos x="0" y="0"/>
+            <wp:positionH relativeFrom="page">
+              <wp:posOffset>123825</wp:posOffset>
+            </wp:positionH>
+            <wp:positionV relativeFrom="paragraph">
+              <wp:posOffset>271145</wp:posOffset>
+            </wp:positionV>
+            <wp:extent cx="3651068" cy="5241290"/>
+            <wp:effectExtent l="0" t="0" r="6985" b="0"/>
+            <wp:wrapTight wrapText="bothSides">
+              <wp:wrapPolygon edited="0">
+                <wp:start x="0" y="0"/>
+                <wp:lineTo x="0" y="21511"/>
+                <wp:lineTo x="21529" y="21511"/>
+                <wp:lineTo x="21529" y="0"/>
+                <wp:lineTo x="0" y="0"/>
+              </wp:wrapPolygon>
+            </wp:wrapTight>
+            <wp:docPr id="23" name="Picture 23"/>
+            <wp:cNvGraphicFramePr>
+              <a:graphicFrameLocks xmlns:a="http://schemas.openxmlformats.org/drawingml/2006/main" noChangeAspect="1"/>
+            </wp:cNvGraphicFramePr>
+            <a:graphic xmlns:a="http://schemas.openxmlformats.org/drawingml/2006/main">
+              <a:graphicData uri="http://schemas.openxmlformats.org/drawingml/2006/picture">
+                <pic:pic xmlns:pic="http://schemas.openxmlformats.org/drawingml/2006/picture">
+                  <pic:nvPicPr>
+                    <pic:cNvPr id="0" name="Picture 1"/>
+                    <pic:cNvPicPr>
+                      <a:picLocks noChangeAspect="1" noChangeArrowheads="1"/>
+                    </pic:cNvPicPr>
+                  </pic:nvPicPr>
+                  <pic:blipFill>
+                    <a:blip r:embed="rId26">
+                      <a:extLst>
+                        <a:ext uri="{28A0092B-C50C-407E-A947-70E740481C1C}">
+                          <a14:useLocalDpi xmlns:a14="http://schemas.microsoft.com/office/drawing/2010/main" val="0"/>
+                        </a:ext>
+                      </a:extLst>
+                    </a:blip>
+                    <a:srcRect/>
+                    <a:stretch>
+                      <a:fillRect/>
+                    </a:stretch>
+                  </pic:blipFill>
+                  <pic:spPr bwMode="auto">
+                    <a:xfrm>
+                      <a:off x="0" y="0"/>
+                      <a:ext cx="3651068" cy="5241290"/>
+                    </a:xfrm>
+                    <a:prstGeom prst="rect">
+                      <a:avLst/>
+                    </a:prstGeom>
+                    <a:noFill/>
+                    <a:ln>
+                      <a:noFill/>
+                    </a:ln>
+                  </pic:spPr>
+                </pic:pic>
+              </a:graphicData>
+            </a:graphic>
+            <wp14:sizeRelH relativeFrom="margin">
+              <wp14:pctWidth>0</wp14:pctWidth>
+            </wp14:sizeRelH>
+            <wp14:sizeRelV relativeFrom="margin">
+              <wp14:pctHeight>0</wp14:pctHeight>
+            </wp14:sizeRelV>
+          </wp:anchor>
+        </w:drawing>
+      </w:r>
+    </w:p>
+    <w:p/>
+    <w:p/>
+    <w:p/>
+    <w:p/>
+    <w:p/>
+    <w:p/>
+    <w:p>
       <w:r>
         <w:rPr>
           <w:noProof/>
         </w:rPr>
         <w:lastRenderedPageBreak/>
         <w:drawing>
-          <wp:inline distT="0" distB="0" distL="0" distR="0" wp14:anchorId="7D78931A" wp14:editId="460DD869">
+          <wp:anchor distT="0" distB="0" distL="114300" distR="114300" simplePos="0" relativeHeight="251678720" behindDoc="1" locked="0" layoutInCell="1" allowOverlap="1" wp14:anchorId="7D78931A" wp14:editId="488B7DCE">
+            <wp:simplePos x="0" y="0"/>
+            <wp:positionH relativeFrom="column">
+              <wp:posOffset>-800100</wp:posOffset>
+            </wp:positionH>
+            <wp:positionV relativeFrom="paragraph">
+              <wp:posOffset>0</wp:posOffset>
+            </wp:positionV>
             <wp:extent cx="3738483" cy="5331460"/>
             <wp:effectExtent l="0" t="0" r="0" b="2540"/>
+            <wp:wrapTight wrapText="bothSides">
+              <wp:wrapPolygon edited="0">
+                <wp:start x="0" y="0"/>
+                <wp:lineTo x="0" y="21533"/>
+                <wp:lineTo x="21464" y="21533"/>
+                <wp:lineTo x="21464" y="0"/>
+                <wp:lineTo x="0" y="0"/>
+              </wp:wrapPolygon>
+            </wp:wrapTight>
             <wp:docPr id="18" name="Picture 18" descr="Graphical user interface&#10;&#10;Description automatically generated"/>
             <wp:cNvGraphicFramePr>
               <a:graphicFrameLocks xmlns:a="http://schemas.openxmlformats.org/drawingml/2006/main" noChangeAspect="1"/>
@@ -2841,7 +3144,7 @@
                     <pic:cNvPicPr/>
                   </pic:nvPicPr>
                   <pic:blipFill>
-                    <a:blip r:embed="rId25" cstate="print">
+                    <a:blip r:embed="rId27" cstate="print">
                       <a:extLst>
                         <a:ext uri="{28A0092B-C50C-407E-A947-70E740481C1C}">
                           <a14:useLocalDpi xmlns:a14="http://schemas.microsoft.com/office/drawing/2010/main" val="0"/>
@@ -2855,7 +3158,7 @@
                   <pic:spPr>
                     <a:xfrm>
                       <a:off x="0" y="0"/>
-                      <a:ext cx="3744453" cy="5339974"/>
+                      <a:ext cx="3738483" cy="5331460"/>
                     </a:xfrm>
                     <a:prstGeom prst="rect">
                       <a:avLst/>
@@ -2864,9 +3167,24 @@
                 </pic:pic>
               </a:graphicData>
             </a:graphic>
-          </wp:inline>
+          </wp:anchor>
         </w:drawing>
       </w:r>
+    </w:p>
+    <w:p/>
+    <w:p/>
+    <w:p/>
+    <w:p/>
+    <w:p/>
+    <w:p/>
+    <w:p/>
+    <w:p/>
+    <w:p/>
+    <w:p/>
+    <w:p>
+      <w:pPr>
+        <w:jc w:val="center"/>
+      </w:pPr>
     </w:p>
     <w:p>
       <w:pPr>
@@ -2925,7 +3243,13 @@
     <w:p/>
     <w:p>
       <w:r>
-        <w:t>Testing the functionality of the app is done by people in the gym trying out the application. We ask strangers or friends to take a part in our testing program and let them use the application on their own. This not only helps to test the functionality, but it also helps to figure out if the layout and design of the app is easy to understand for everybody. To test all use-cases of the app we need to have people from different ages and different experience levels in lifting. For example there should be users who have never lifted before, some with a bit experience and some professionals.</w:t>
+        <w:t xml:space="preserve">Testing the functionality of the app is done by people in the gym trying out the application. We ask strangers or friends to take a part in our testing program and let them use the application on their own. This not only helps to test the functionality, but it also helps to figure out if the layout and design of the app is easy to understand for everybody. To test all use-cases of the app we need to have people from different ages and different experience levels in lifting. For </w:t>
+      </w:r>
+      <w:r>
+        <w:t>example,</w:t>
+      </w:r>
+      <w:r>
+        <w:t xml:space="preserve"> there should be users who have never lifted before, some with a bit experience and some professionals.</w:t>
       </w:r>
     </w:p>
     <w:p>
@@ -4170,4 +4494,16 @@
     </a:ext>
   </a:extLst>
 </a:theme>
+</file>
+
+<file path=customXml/item1.xml><?xml version="1.0" encoding="utf-8"?>
+<b:Sources xmlns:b="http://schemas.openxmlformats.org/officeDocument/2006/bibliography" xmlns="http://schemas.openxmlformats.org/officeDocument/2006/bibliography" SelectedStyle="\APASixthEditionOfficeOnline.xsl" StyleName="APA" Version="6"/>
+</file>
+
+<file path=customXml/itemProps1.xml><?xml version="1.0" encoding="utf-8"?>
+<ds:datastoreItem xmlns:ds="http://schemas.openxmlformats.org/officeDocument/2006/customXml" ds:itemID="{3149E322-41F1-448D-9A77-3D9F8957E391}">
+  <ds:schemaRefs>
+    <ds:schemaRef ds:uri="http://schemas.openxmlformats.org/officeDocument/2006/bibliography"/>
+  </ds:schemaRefs>
+</ds:datastoreItem>
 </file>
</xml_diff>

<commit_message>
Date: 20/10/2021 Author: Mark Byrne
Details- Updated table of contents, wrote description for each page in paper prototype, explained database tables
</commit_message>
<xml_diff>
--- a/SETSTATS.docx
+++ b/SETSTATS.docx
@@ -180,18 +180,8 @@
           <w:szCs w:val="24"/>
         </w:rPr>
         <w:tab/>
-        <w:t xml:space="preserve">Florian </w:t>
-      </w:r>
-      <w:proofErr w:type="spellStart"/>
-      <w:r>
-        <w:rPr>
-          <w:rFonts w:ascii="Times New Roman" w:hAnsi="Times New Roman" w:cs="Times New Roman"/>
-          <w:sz w:val="24"/>
-          <w:szCs w:val="24"/>
-        </w:rPr>
-        <w:t>Scheunert</w:t>
-      </w:r>
-      <w:proofErr w:type="spellEnd"/>
+        <w:t>Florian Scheunert</w:t>
+      </w:r>
     </w:p>
     <w:p/>
     <w:p/>
@@ -211,141 +201,1126 @@
       </w:r>
     </w:p>
     <w:p/>
-    <w:p>
-      <w:r>
-        <w:t>Please update if you add new page</w:t>
-      </w:r>
-    </w:p>
-    <w:p/>
-    <w:p>
-      <w:r>
-        <w:t>About us…………………………………………………………………………………………………………………………. page 3</w:t>
-      </w:r>
-    </w:p>
-    <w:p>
-      <w:r>
-        <w:t>Hardware</w:t>
-      </w:r>
-      <w:r>
-        <w:t xml:space="preserve">………………………………………………………………………………………………………………………… </w:t>
-      </w:r>
-      <w:r>
-        <w:t xml:space="preserve">page </w:t>
-      </w:r>
-      <w:r>
-        <w:t>4</w:t>
-      </w:r>
-    </w:p>
-    <w:p>
-      <w:r>
-        <w:t>Data</w:t>
-      </w:r>
-      <w:r>
-        <w:t>…………………………………………………………………………………………………………………………</w:t>
-      </w:r>
-      <w:r>
-        <w:t xml:space="preserve">……… </w:t>
-      </w:r>
-      <w:r>
-        <w:t xml:space="preserve">page </w:t>
-      </w:r>
-      <w:r>
-        <w:t>5</w:t>
-      </w:r>
-    </w:p>
-    <w:p>
-      <w:r>
-        <w:t>User Interface</w:t>
-      </w:r>
-      <w:r>
-        <w:t>…………………………………………………………………………………………………………………</w:t>
-      </w:r>
-      <w:r>
-        <w:t>.</w:t>
-      </w:r>
-      <w:r>
-        <w:t xml:space="preserve"> page </w:t>
-      </w:r>
-      <w:r>
-        <w:t>6</w:t>
-      </w:r>
-    </w:p>
-    <w:p>
-      <w:r>
-        <w:t>Users</w:t>
-      </w:r>
-      <w:r>
-        <w:t>…………………………………………………………………………………………………………………………</w:t>
-      </w:r>
-      <w:r>
-        <w:t>…….</w:t>
-      </w:r>
-      <w:r>
-        <w:t xml:space="preserve"> page </w:t>
-      </w:r>
-      <w:r>
-        <w:t>7</w:t>
-      </w:r>
-    </w:p>
-    <w:p>
-      <w:r>
-        <w:t>Testing</w:t>
-      </w:r>
-      <w:r>
-        <w:t>…………………………………………………………………………………………………………………………</w:t>
-      </w:r>
-      <w:r>
-        <w:t>….</w:t>
-      </w:r>
-      <w:r>
-        <w:t xml:space="preserve"> page </w:t>
-      </w:r>
-      <w:r>
-        <w:t>8</w:t>
-      </w:r>
-    </w:p>
-    <w:p>
-      <w:r>
-        <w:t>Our Ta</w:t>
-      </w:r>
-      <w:r>
-        <w:t>s</w:t>
-      </w:r>
-      <w:r>
-        <w:t>ks</w:t>
-      </w:r>
-      <w:r>
-        <w:t>…………………………………………………………………………………………………………………………</w:t>
-      </w:r>
-      <w:r>
-        <w:t>.</w:t>
-      </w:r>
-      <w:r>
-        <w:t xml:space="preserve"> page </w:t>
-      </w:r>
-      <w:r>
-        <w:t>9</w:t>
-      </w:r>
-    </w:p>
-    <w:p/>
-    <w:p/>
-    <w:p/>
-    <w:p/>
-    <w:p/>
-    <w:p/>
-    <w:p/>
-    <w:p/>
-    <w:p/>
-    <w:p/>
-    <w:p/>
-    <w:p/>
-    <w:p/>
-    <w:p/>
-    <w:p/>
-    <w:p/>
-    <w:p/>
-    <w:p/>
-    <w:p/>
+    <w:sdt>
+      <w:sdtPr>
+        <w:id w:val="-1020239852"/>
+        <w:docPartObj>
+          <w:docPartGallery w:val="Table of Contents"/>
+          <w:docPartUnique/>
+        </w:docPartObj>
+      </w:sdtPr>
+      <w:sdtEndPr>
+        <w:rPr>
+          <w:rFonts w:asciiTheme="minorHAnsi" w:eastAsiaTheme="minorHAnsi" w:hAnsiTheme="minorHAnsi" w:cstheme="minorBidi"/>
+          <w:b/>
+          <w:bCs/>
+          <w:noProof/>
+          <w:color w:val="auto"/>
+          <w:sz w:val="22"/>
+          <w:szCs w:val="22"/>
+          <w:lang w:val="en-IE"/>
+        </w:rPr>
+      </w:sdtEndPr>
+      <w:sdtContent>
+        <w:p>
+          <w:pPr>
+            <w:pStyle w:val="TOCHeading"/>
+          </w:pPr>
+          <w:r>
+            <w:t>Contents</w:t>
+          </w:r>
+        </w:p>
+        <w:p>
+          <w:pPr>
+            <w:pStyle w:val="TOC1"/>
+            <w:tabs>
+              <w:tab w:val="right" w:leader="dot" w:pos="9016"/>
+            </w:tabs>
+            <w:rPr>
+              <w:rFonts w:eastAsiaTheme="minorEastAsia"/>
+              <w:noProof/>
+              <w:lang w:eastAsia="en-IE"/>
+            </w:rPr>
+          </w:pPr>
+          <w:r>
+            <w:fldChar w:fldCharType="begin"/>
+          </w:r>
+          <w:r>
+            <w:instrText xml:space="preserve"> TOC \o "1-3" \h \z \u </w:instrText>
+          </w:r>
+          <w:r>
+            <w:fldChar w:fldCharType="separate"/>
+          </w:r>
+          <w:hyperlink w:anchor="_Toc85626279" w:history="1">
+            <w:r>
+              <w:rPr>
+                <w:rStyle w:val="Hyperlink"/>
+                <w:noProof/>
+              </w:rPr>
+              <w:t>Team Members</w:t>
+            </w:r>
+            <w:r>
+              <w:rPr>
+                <w:noProof/>
+                <w:webHidden/>
+              </w:rPr>
+              <w:tab/>
+            </w:r>
+            <w:r>
+              <w:rPr>
+                <w:noProof/>
+                <w:webHidden/>
+              </w:rPr>
+              <w:fldChar w:fldCharType="begin"/>
+            </w:r>
+            <w:r>
+              <w:rPr>
+                <w:noProof/>
+                <w:webHidden/>
+              </w:rPr>
+              <w:instrText xml:space="preserve"> PAGEREF _Toc85626279 \h </w:instrText>
+            </w:r>
+            <w:r>
+              <w:rPr>
+                <w:noProof/>
+                <w:webHidden/>
+              </w:rPr>
+            </w:r>
+            <w:r>
+              <w:rPr>
+                <w:noProof/>
+                <w:webHidden/>
+              </w:rPr>
+              <w:fldChar w:fldCharType="separate"/>
+            </w:r>
+            <w:r>
+              <w:rPr>
+                <w:noProof/>
+                <w:webHidden/>
+              </w:rPr>
+              <w:t>3</w:t>
+            </w:r>
+            <w:r>
+              <w:rPr>
+                <w:noProof/>
+                <w:webHidden/>
+              </w:rPr>
+              <w:fldChar w:fldCharType="end"/>
+            </w:r>
+          </w:hyperlink>
+        </w:p>
+        <w:p>
+          <w:pPr>
+            <w:pStyle w:val="TOC1"/>
+            <w:tabs>
+              <w:tab w:val="right" w:leader="dot" w:pos="9016"/>
+            </w:tabs>
+            <w:rPr>
+              <w:rFonts w:eastAsiaTheme="minorEastAsia"/>
+              <w:noProof/>
+              <w:lang w:eastAsia="en-IE"/>
+            </w:rPr>
+          </w:pPr>
+          <w:hyperlink w:anchor="_Toc85626280" w:history="1">
+            <w:r>
+              <w:rPr>
+                <w:rStyle w:val="Hyperlink"/>
+                <w:noProof/>
+              </w:rPr>
+              <w:t>What is SetStats?</w:t>
+            </w:r>
+            <w:r>
+              <w:rPr>
+                <w:noProof/>
+                <w:webHidden/>
+              </w:rPr>
+              <w:tab/>
+            </w:r>
+            <w:r>
+              <w:rPr>
+                <w:noProof/>
+                <w:webHidden/>
+              </w:rPr>
+              <w:fldChar w:fldCharType="begin"/>
+            </w:r>
+            <w:r>
+              <w:rPr>
+                <w:noProof/>
+                <w:webHidden/>
+              </w:rPr>
+              <w:instrText xml:space="preserve"> PAGEREF _Toc85626280 \h </w:instrText>
+            </w:r>
+            <w:r>
+              <w:rPr>
+                <w:noProof/>
+                <w:webHidden/>
+              </w:rPr>
+            </w:r>
+            <w:r>
+              <w:rPr>
+                <w:noProof/>
+                <w:webHidden/>
+              </w:rPr>
+              <w:fldChar w:fldCharType="separate"/>
+            </w:r>
+            <w:r>
+              <w:rPr>
+                <w:noProof/>
+                <w:webHidden/>
+              </w:rPr>
+              <w:t>3</w:t>
+            </w:r>
+            <w:r>
+              <w:rPr>
+                <w:noProof/>
+                <w:webHidden/>
+              </w:rPr>
+              <w:fldChar w:fldCharType="end"/>
+            </w:r>
+          </w:hyperlink>
+        </w:p>
+        <w:p>
+          <w:pPr>
+            <w:pStyle w:val="TOC1"/>
+            <w:tabs>
+              <w:tab w:val="right" w:leader="dot" w:pos="9016"/>
+            </w:tabs>
+            <w:rPr>
+              <w:rFonts w:eastAsiaTheme="minorEastAsia"/>
+              <w:noProof/>
+              <w:lang w:eastAsia="en-IE"/>
+            </w:rPr>
+          </w:pPr>
+          <w:hyperlink w:anchor="_Toc85626281" w:history="1">
+            <w:r>
+              <w:rPr>
+                <w:rStyle w:val="Hyperlink"/>
+                <w:noProof/>
+              </w:rPr>
+              <w:t>What are our goals?</w:t>
+            </w:r>
+            <w:r>
+              <w:rPr>
+                <w:noProof/>
+                <w:webHidden/>
+              </w:rPr>
+              <w:tab/>
+            </w:r>
+            <w:r>
+              <w:rPr>
+                <w:noProof/>
+                <w:webHidden/>
+              </w:rPr>
+              <w:fldChar w:fldCharType="begin"/>
+            </w:r>
+            <w:r>
+              <w:rPr>
+                <w:noProof/>
+                <w:webHidden/>
+              </w:rPr>
+              <w:instrText xml:space="preserve"> PAGEREF _Toc85626281 \h </w:instrText>
+            </w:r>
+            <w:r>
+              <w:rPr>
+                <w:noProof/>
+                <w:webHidden/>
+              </w:rPr>
+            </w:r>
+            <w:r>
+              <w:rPr>
+                <w:noProof/>
+                <w:webHidden/>
+              </w:rPr>
+              <w:fldChar w:fldCharType="separate"/>
+            </w:r>
+            <w:r>
+              <w:rPr>
+                <w:noProof/>
+                <w:webHidden/>
+              </w:rPr>
+              <w:t>3</w:t>
+            </w:r>
+            <w:r>
+              <w:rPr>
+                <w:noProof/>
+                <w:webHidden/>
+              </w:rPr>
+              <w:fldChar w:fldCharType="end"/>
+            </w:r>
+          </w:hyperlink>
+        </w:p>
+        <w:p>
+          <w:pPr>
+            <w:pStyle w:val="TOC1"/>
+            <w:tabs>
+              <w:tab w:val="right" w:leader="dot" w:pos="9016"/>
+            </w:tabs>
+            <w:rPr>
+              <w:rFonts w:eastAsiaTheme="minorEastAsia"/>
+              <w:noProof/>
+              <w:lang w:eastAsia="en-IE"/>
+            </w:rPr>
+          </w:pPr>
+          <w:hyperlink w:anchor="_Toc85626282" w:history="1">
+            <w:r>
+              <w:rPr>
+                <w:rStyle w:val="Hyperlink"/>
+                <w:noProof/>
+              </w:rPr>
+              <w:t>Hardware Required</w:t>
+            </w:r>
+            <w:r>
+              <w:rPr>
+                <w:noProof/>
+                <w:webHidden/>
+              </w:rPr>
+              <w:tab/>
+            </w:r>
+            <w:r>
+              <w:rPr>
+                <w:noProof/>
+                <w:webHidden/>
+              </w:rPr>
+              <w:fldChar w:fldCharType="begin"/>
+            </w:r>
+            <w:r>
+              <w:rPr>
+                <w:noProof/>
+                <w:webHidden/>
+              </w:rPr>
+              <w:instrText xml:space="preserve"> PAGEREF _Toc85626282 \h </w:instrText>
+            </w:r>
+            <w:r>
+              <w:rPr>
+                <w:noProof/>
+                <w:webHidden/>
+              </w:rPr>
+            </w:r>
+            <w:r>
+              <w:rPr>
+                <w:noProof/>
+                <w:webHidden/>
+              </w:rPr>
+              <w:fldChar w:fldCharType="separate"/>
+            </w:r>
+            <w:r>
+              <w:rPr>
+                <w:noProof/>
+                <w:webHidden/>
+              </w:rPr>
+              <w:t>4</w:t>
+            </w:r>
+            <w:r>
+              <w:rPr>
+                <w:noProof/>
+                <w:webHidden/>
+              </w:rPr>
+              <w:fldChar w:fldCharType="end"/>
+            </w:r>
+          </w:hyperlink>
+        </w:p>
+        <w:p>
+          <w:pPr>
+            <w:pStyle w:val="TOC1"/>
+            <w:tabs>
+              <w:tab w:val="right" w:leader="dot" w:pos="9016"/>
+            </w:tabs>
+            <w:rPr>
+              <w:rFonts w:eastAsiaTheme="minorEastAsia"/>
+              <w:noProof/>
+              <w:lang w:eastAsia="en-IE"/>
+            </w:rPr>
+          </w:pPr>
+          <w:hyperlink w:anchor="_Toc85626283" w:history="1">
+            <w:r>
+              <w:rPr>
+                <w:rStyle w:val="Hyperlink"/>
+                <w:noProof/>
+              </w:rPr>
+              <w:t>What we did -</w:t>
+            </w:r>
+            <w:r>
+              <w:rPr>
+                <w:noProof/>
+                <w:webHidden/>
+              </w:rPr>
+              <w:tab/>
+            </w:r>
+            <w:r>
+              <w:rPr>
+                <w:noProof/>
+                <w:webHidden/>
+              </w:rPr>
+              <w:fldChar w:fldCharType="begin"/>
+            </w:r>
+            <w:r>
+              <w:rPr>
+                <w:noProof/>
+                <w:webHidden/>
+              </w:rPr>
+              <w:instrText xml:space="preserve"> PAGEREF _Toc85626283 \h </w:instrText>
+            </w:r>
+            <w:r>
+              <w:rPr>
+                <w:noProof/>
+                <w:webHidden/>
+              </w:rPr>
+            </w:r>
+            <w:r>
+              <w:rPr>
+                <w:noProof/>
+                <w:webHidden/>
+              </w:rPr>
+              <w:fldChar w:fldCharType="separate"/>
+            </w:r>
+            <w:r>
+              <w:rPr>
+                <w:noProof/>
+                <w:webHidden/>
+              </w:rPr>
+              <w:t>5</w:t>
+            </w:r>
+            <w:r>
+              <w:rPr>
+                <w:noProof/>
+                <w:webHidden/>
+              </w:rPr>
+              <w:fldChar w:fldCharType="end"/>
+            </w:r>
+          </w:hyperlink>
+        </w:p>
+        <w:p>
+          <w:pPr>
+            <w:pStyle w:val="TOC1"/>
+            <w:tabs>
+              <w:tab w:val="right" w:leader="dot" w:pos="9016"/>
+            </w:tabs>
+            <w:rPr>
+              <w:rFonts w:eastAsiaTheme="minorEastAsia"/>
+              <w:noProof/>
+              <w:lang w:eastAsia="en-IE"/>
+            </w:rPr>
+          </w:pPr>
+          <w:hyperlink w:anchor="_Toc85626284" w:history="1">
+            <w:r>
+              <w:rPr>
+                <w:rStyle w:val="Hyperlink"/>
+                <w:noProof/>
+              </w:rPr>
+              <w:t>Data the device will be collecting:</w:t>
+            </w:r>
+            <w:r>
+              <w:rPr>
+                <w:noProof/>
+                <w:webHidden/>
+              </w:rPr>
+              <w:tab/>
+            </w:r>
+            <w:r>
+              <w:rPr>
+                <w:noProof/>
+                <w:webHidden/>
+              </w:rPr>
+              <w:fldChar w:fldCharType="begin"/>
+            </w:r>
+            <w:r>
+              <w:rPr>
+                <w:noProof/>
+                <w:webHidden/>
+              </w:rPr>
+              <w:instrText xml:space="preserve"> PAGEREF _Toc85626284 \h </w:instrText>
+            </w:r>
+            <w:r>
+              <w:rPr>
+                <w:noProof/>
+                <w:webHidden/>
+              </w:rPr>
+            </w:r>
+            <w:r>
+              <w:rPr>
+                <w:noProof/>
+                <w:webHidden/>
+              </w:rPr>
+              <w:fldChar w:fldCharType="separate"/>
+            </w:r>
+            <w:r>
+              <w:rPr>
+                <w:noProof/>
+                <w:webHidden/>
+              </w:rPr>
+              <w:t>6</w:t>
+            </w:r>
+            <w:r>
+              <w:rPr>
+                <w:noProof/>
+                <w:webHidden/>
+              </w:rPr>
+              <w:fldChar w:fldCharType="end"/>
+            </w:r>
+          </w:hyperlink>
+        </w:p>
+        <w:p>
+          <w:pPr>
+            <w:pStyle w:val="TOC1"/>
+            <w:tabs>
+              <w:tab w:val="right" w:leader="dot" w:pos="9016"/>
+            </w:tabs>
+            <w:rPr>
+              <w:rFonts w:eastAsiaTheme="minorEastAsia"/>
+              <w:noProof/>
+              <w:lang w:eastAsia="en-IE"/>
+            </w:rPr>
+          </w:pPr>
+          <w:hyperlink w:anchor="_Toc85626285" w:history="1">
+            <w:r>
+              <w:rPr>
+                <w:rStyle w:val="Hyperlink"/>
+                <w:noProof/>
+              </w:rPr>
+              <w:t>How the data will be gathered:</w:t>
+            </w:r>
+            <w:r>
+              <w:rPr>
+                <w:noProof/>
+                <w:webHidden/>
+              </w:rPr>
+              <w:tab/>
+            </w:r>
+            <w:r>
+              <w:rPr>
+                <w:noProof/>
+                <w:webHidden/>
+              </w:rPr>
+              <w:fldChar w:fldCharType="begin"/>
+            </w:r>
+            <w:r>
+              <w:rPr>
+                <w:noProof/>
+                <w:webHidden/>
+              </w:rPr>
+              <w:instrText xml:space="preserve"> PAGEREF _Toc85626285 \h </w:instrText>
+            </w:r>
+            <w:r>
+              <w:rPr>
+                <w:noProof/>
+                <w:webHidden/>
+              </w:rPr>
+            </w:r>
+            <w:r>
+              <w:rPr>
+                <w:noProof/>
+                <w:webHidden/>
+              </w:rPr>
+              <w:fldChar w:fldCharType="separate"/>
+            </w:r>
+            <w:r>
+              <w:rPr>
+                <w:noProof/>
+                <w:webHidden/>
+              </w:rPr>
+              <w:t>6</w:t>
+            </w:r>
+            <w:r>
+              <w:rPr>
+                <w:noProof/>
+                <w:webHidden/>
+              </w:rPr>
+              <w:fldChar w:fldCharType="end"/>
+            </w:r>
+          </w:hyperlink>
+        </w:p>
+        <w:p>
+          <w:pPr>
+            <w:pStyle w:val="TOC1"/>
+            <w:tabs>
+              <w:tab w:val="right" w:leader="dot" w:pos="9016"/>
+            </w:tabs>
+            <w:rPr>
+              <w:rFonts w:eastAsiaTheme="minorEastAsia"/>
+              <w:noProof/>
+              <w:lang w:eastAsia="en-IE"/>
+            </w:rPr>
+          </w:pPr>
+          <w:hyperlink w:anchor="_Toc85626286" w:history="1">
+            <w:r>
+              <w:rPr>
+                <w:rStyle w:val="Hyperlink"/>
+                <w:noProof/>
+              </w:rPr>
+              <w:t>How we are going to be processing the data collected:</w:t>
+            </w:r>
+            <w:r>
+              <w:rPr>
+                <w:noProof/>
+                <w:webHidden/>
+              </w:rPr>
+              <w:tab/>
+            </w:r>
+            <w:r>
+              <w:rPr>
+                <w:noProof/>
+                <w:webHidden/>
+              </w:rPr>
+              <w:fldChar w:fldCharType="begin"/>
+            </w:r>
+            <w:r>
+              <w:rPr>
+                <w:noProof/>
+                <w:webHidden/>
+              </w:rPr>
+              <w:instrText xml:space="preserve"> PAGEREF _Toc85626286 \h </w:instrText>
+            </w:r>
+            <w:r>
+              <w:rPr>
+                <w:noProof/>
+                <w:webHidden/>
+              </w:rPr>
+            </w:r>
+            <w:r>
+              <w:rPr>
+                <w:noProof/>
+                <w:webHidden/>
+              </w:rPr>
+              <w:fldChar w:fldCharType="separate"/>
+            </w:r>
+            <w:r>
+              <w:rPr>
+                <w:noProof/>
+                <w:webHidden/>
+              </w:rPr>
+              <w:t>6</w:t>
+            </w:r>
+            <w:r>
+              <w:rPr>
+                <w:noProof/>
+                <w:webHidden/>
+              </w:rPr>
+              <w:fldChar w:fldCharType="end"/>
+            </w:r>
+          </w:hyperlink>
+        </w:p>
+        <w:p>
+          <w:pPr>
+            <w:pStyle w:val="TOC1"/>
+            <w:tabs>
+              <w:tab w:val="right" w:leader="dot" w:pos="9016"/>
+            </w:tabs>
+            <w:rPr>
+              <w:rFonts w:eastAsiaTheme="minorEastAsia"/>
+              <w:noProof/>
+              <w:lang w:eastAsia="en-IE"/>
+            </w:rPr>
+          </w:pPr>
+          <w:hyperlink w:anchor="_Toc85626287" w:history="1">
+            <w:r>
+              <w:rPr>
+                <w:rStyle w:val="Hyperlink"/>
+                <w:noProof/>
+              </w:rPr>
+              <w:t>How the device and data are going to be secured:</w:t>
+            </w:r>
+            <w:r>
+              <w:rPr>
+                <w:noProof/>
+                <w:webHidden/>
+              </w:rPr>
+              <w:tab/>
+            </w:r>
+            <w:r>
+              <w:rPr>
+                <w:noProof/>
+                <w:webHidden/>
+              </w:rPr>
+              <w:fldChar w:fldCharType="begin"/>
+            </w:r>
+            <w:r>
+              <w:rPr>
+                <w:noProof/>
+                <w:webHidden/>
+              </w:rPr>
+              <w:instrText xml:space="preserve"> PAGEREF _Toc85626287 \h </w:instrText>
+            </w:r>
+            <w:r>
+              <w:rPr>
+                <w:noProof/>
+                <w:webHidden/>
+              </w:rPr>
+            </w:r>
+            <w:r>
+              <w:rPr>
+                <w:noProof/>
+                <w:webHidden/>
+              </w:rPr>
+              <w:fldChar w:fldCharType="separate"/>
+            </w:r>
+            <w:r>
+              <w:rPr>
+                <w:noProof/>
+                <w:webHidden/>
+              </w:rPr>
+              <w:t>6</w:t>
+            </w:r>
+            <w:r>
+              <w:rPr>
+                <w:noProof/>
+                <w:webHidden/>
+              </w:rPr>
+              <w:fldChar w:fldCharType="end"/>
+            </w:r>
+          </w:hyperlink>
+        </w:p>
+        <w:p>
+          <w:pPr>
+            <w:pStyle w:val="TOC1"/>
+            <w:tabs>
+              <w:tab w:val="right" w:leader="dot" w:pos="9016"/>
+            </w:tabs>
+            <w:rPr>
+              <w:rFonts w:eastAsiaTheme="minorEastAsia"/>
+              <w:noProof/>
+              <w:lang w:eastAsia="en-IE"/>
+            </w:rPr>
+          </w:pPr>
+          <w:hyperlink w:anchor="_Toc85626288" w:history="1">
+            <w:r>
+              <w:rPr>
+                <w:rStyle w:val="Hyperlink"/>
+                <w:noProof/>
+              </w:rPr>
+              <w:t>Frequency with which each sensor can record a value and how the sensors work:</w:t>
+            </w:r>
+            <w:r>
+              <w:rPr>
+                <w:noProof/>
+                <w:webHidden/>
+              </w:rPr>
+              <w:tab/>
+            </w:r>
+            <w:r>
+              <w:rPr>
+                <w:noProof/>
+                <w:webHidden/>
+              </w:rPr>
+              <w:fldChar w:fldCharType="begin"/>
+            </w:r>
+            <w:r>
+              <w:rPr>
+                <w:noProof/>
+                <w:webHidden/>
+              </w:rPr>
+              <w:instrText xml:space="preserve"> PAGEREF _Toc85626288 \h </w:instrText>
+            </w:r>
+            <w:r>
+              <w:rPr>
+                <w:noProof/>
+                <w:webHidden/>
+              </w:rPr>
+            </w:r>
+            <w:r>
+              <w:rPr>
+                <w:noProof/>
+                <w:webHidden/>
+              </w:rPr>
+              <w:fldChar w:fldCharType="separate"/>
+            </w:r>
+            <w:r>
+              <w:rPr>
+                <w:noProof/>
+                <w:webHidden/>
+              </w:rPr>
+              <w:t>6</w:t>
+            </w:r>
+            <w:r>
+              <w:rPr>
+                <w:noProof/>
+                <w:webHidden/>
+              </w:rPr>
+              <w:fldChar w:fldCharType="end"/>
+            </w:r>
+          </w:hyperlink>
+        </w:p>
+        <w:p>
+          <w:pPr>
+            <w:pStyle w:val="TOC1"/>
+            <w:tabs>
+              <w:tab w:val="right" w:leader="dot" w:pos="9016"/>
+            </w:tabs>
+            <w:rPr>
+              <w:rFonts w:eastAsiaTheme="minorEastAsia"/>
+              <w:noProof/>
+              <w:lang w:eastAsia="en-IE"/>
+            </w:rPr>
+          </w:pPr>
+          <w:hyperlink w:anchor="_Toc85626289" w:history="1">
+            <w:r>
+              <w:rPr>
+                <w:rStyle w:val="Hyperlink"/>
+                <w:noProof/>
+              </w:rPr>
+              <w:t>How cron will be used to process the data, listing the cron jobs that will be run</w:t>
+            </w:r>
+            <w:r>
+              <w:rPr>
+                <w:noProof/>
+                <w:webHidden/>
+              </w:rPr>
+              <w:tab/>
+            </w:r>
+            <w:r>
+              <w:rPr>
+                <w:noProof/>
+                <w:webHidden/>
+              </w:rPr>
+              <w:fldChar w:fldCharType="begin"/>
+            </w:r>
+            <w:r>
+              <w:rPr>
+                <w:noProof/>
+                <w:webHidden/>
+              </w:rPr>
+              <w:instrText xml:space="preserve"> PAGEREF _Toc85626289 \h </w:instrText>
+            </w:r>
+            <w:r>
+              <w:rPr>
+                <w:noProof/>
+                <w:webHidden/>
+              </w:rPr>
+            </w:r>
+            <w:r>
+              <w:rPr>
+                <w:noProof/>
+                <w:webHidden/>
+              </w:rPr>
+              <w:fldChar w:fldCharType="separate"/>
+            </w:r>
+            <w:r>
+              <w:rPr>
+                <w:noProof/>
+                <w:webHidden/>
+              </w:rPr>
+              <w:t>6</w:t>
+            </w:r>
+            <w:r>
+              <w:rPr>
+                <w:noProof/>
+                <w:webHidden/>
+              </w:rPr>
+              <w:fldChar w:fldCharType="end"/>
+            </w:r>
+          </w:hyperlink>
+        </w:p>
+        <w:p>
+          <w:pPr>
+            <w:pStyle w:val="TOC1"/>
+            <w:tabs>
+              <w:tab w:val="right" w:leader="dot" w:pos="9016"/>
+            </w:tabs>
+            <w:rPr>
+              <w:rFonts w:eastAsiaTheme="minorEastAsia"/>
+              <w:noProof/>
+              <w:lang w:eastAsia="en-IE"/>
+            </w:rPr>
+          </w:pPr>
+          <w:hyperlink w:anchor="_Toc85626290" w:history="1">
+            <w:r>
+              <w:rPr>
+                <w:rStyle w:val="Hyperlink"/>
+                <w:noProof/>
+              </w:rPr>
+              <w:t>Paper Prototype</w:t>
+            </w:r>
+            <w:r>
+              <w:rPr>
+                <w:noProof/>
+                <w:webHidden/>
+              </w:rPr>
+              <w:tab/>
+            </w:r>
+            <w:r>
+              <w:rPr>
+                <w:noProof/>
+                <w:webHidden/>
+              </w:rPr>
+              <w:fldChar w:fldCharType="begin"/>
+            </w:r>
+            <w:r>
+              <w:rPr>
+                <w:noProof/>
+                <w:webHidden/>
+              </w:rPr>
+              <w:instrText xml:space="preserve"> PAGEREF _Toc85626290 \h </w:instrText>
+            </w:r>
+            <w:r>
+              <w:rPr>
+                <w:noProof/>
+                <w:webHidden/>
+              </w:rPr>
+            </w:r>
+            <w:r>
+              <w:rPr>
+                <w:noProof/>
+                <w:webHidden/>
+              </w:rPr>
+              <w:fldChar w:fldCharType="separate"/>
+            </w:r>
+            <w:r>
+              <w:rPr>
+                <w:noProof/>
+                <w:webHidden/>
+              </w:rPr>
+              <w:t>9</w:t>
+            </w:r>
+            <w:r>
+              <w:rPr>
+                <w:noProof/>
+                <w:webHidden/>
+              </w:rPr>
+              <w:fldChar w:fldCharType="end"/>
+            </w:r>
+          </w:hyperlink>
+        </w:p>
+        <w:p>
+          <w:pPr>
+            <w:pStyle w:val="TOC1"/>
+            <w:tabs>
+              <w:tab w:val="right" w:leader="dot" w:pos="9016"/>
+            </w:tabs>
+            <w:rPr>
+              <w:rFonts w:eastAsiaTheme="minorEastAsia"/>
+              <w:noProof/>
+              <w:lang w:eastAsia="en-IE"/>
+            </w:rPr>
+          </w:pPr>
+          <w:hyperlink w:anchor="_Toc85626291" w:history="1">
+            <w:r>
+              <w:rPr>
+                <w:rStyle w:val="Hyperlink"/>
+                <w:noProof/>
+              </w:rPr>
+              <w:t>Paper prototype page descriptions:</w:t>
+            </w:r>
+            <w:r>
+              <w:rPr>
+                <w:noProof/>
+                <w:webHidden/>
+              </w:rPr>
+              <w:tab/>
+            </w:r>
+            <w:r>
+              <w:rPr>
+                <w:noProof/>
+                <w:webHidden/>
+              </w:rPr>
+              <w:fldChar w:fldCharType="begin"/>
+            </w:r>
+            <w:r>
+              <w:rPr>
+                <w:noProof/>
+                <w:webHidden/>
+              </w:rPr>
+              <w:instrText xml:space="preserve"> PAGEREF _Toc85626291 \h </w:instrText>
+            </w:r>
+            <w:r>
+              <w:rPr>
+                <w:noProof/>
+                <w:webHidden/>
+              </w:rPr>
+            </w:r>
+            <w:r>
+              <w:rPr>
+                <w:noProof/>
+                <w:webHidden/>
+              </w:rPr>
+              <w:fldChar w:fldCharType="separate"/>
+            </w:r>
+            <w:r>
+              <w:rPr>
+                <w:noProof/>
+                <w:webHidden/>
+              </w:rPr>
+              <w:t>11</w:t>
+            </w:r>
+            <w:r>
+              <w:rPr>
+                <w:noProof/>
+                <w:webHidden/>
+              </w:rPr>
+              <w:fldChar w:fldCharType="end"/>
+            </w:r>
+          </w:hyperlink>
+        </w:p>
+        <w:p>
+          <w:pPr>
+            <w:pStyle w:val="TOC1"/>
+            <w:tabs>
+              <w:tab w:val="right" w:leader="dot" w:pos="9016"/>
+            </w:tabs>
+            <w:rPr>
+              <w:rFonts w:eastAsiaTheme="minorEastAsia"/>
+              <w:noProof/>
+              <w:lang w:eastAsia="en-IE"/>
+            </w:rPr>
+          </w:pPr>
+          <w:hyperlink w:anchor="_Toc85626292" w:history="1">
+            <w:r>
+              <w:rPr>
+                <w:rStyle w:val="Hyperlink"/>
+                <w:noProof/>
+              </w:rPr>
+              <w:t>Connection:</w:t>
+            </w:r>
+            <w:r>
+              <w:rPr>
+                <w:noProof/>
+                <w:webHidden/>
+              </w:rPr>
+              <w:tab/>
+            </w:r>
+            <w:r>
+              <w:rPr>
+                <w:noProof/>
+                <w:webHidden/>
+              </w:rPr>
+              <w:fldChar w:fldCharType="begin"/>
+            </w:r>
+            <w:r>
+              <w:rPr>
+                <w:noProof/>
+                <w:webHidden/>
+              </w:rPr>
+              <w:instrText xml:space="preserve"> PAGEREF _Toc85626292 \h </w:instrText>
+            </w:r>
+            <w:r>
+              <w:rPr>
+                <w:noProof/>
+                <w:webHidden/>
+              </w:rPr>
+            </w:r>
+            <w:r>
+              <w:rPr>
+                <w:noProof/>
+                <w:webHidden/>
+              </w:rPr>
+              <w:fldChar w:fldCharType="separate"/>
+            </w:r>
+            <w:r>
+              <w:rPr>
+                <w:noProof/>
+                <w:webHidden/>
+              </w:rPr>
+              <w:t>12</w:t>
+            </w:r>
+            <w:r>
+              <w:rPr>
+                <w:noProof/>
+                <w:webHidden/>
+              </w:rPr>
+              <w:fldChar w:fldCharType="end"/>
+            </w:r>
+          </w:hyperlink>
+        </w:p>
+        <w:p>
+          <w:pPr>
+            <w:pStyle w:val="TOC1"/>
+            <w:tabs>
+              <w:tab w:val="right" w:leader="dot" w:pos="9016"/>
+            </w:tabs>
+            <w:rPr>
+              <w:rFonts w:eastAsiaTheme="minorEastAsia"/>
+              <w:noProof/>
+              <w:lang w:eastAsia="en-IE"/>
+            </w:rPr>
+          </w:pPr>
+          <w:hyperlink w:anchor="_Toc85626293" w:history="1">
+            <w:r>
+              <w:rPr>
+                <w:rStyle w:val="Hyperlink"/>
+                <w:noProof/>
+              </w:rPr>
+              <w:t>User Profiles</w:t>
+            </w:r>
+            <w:r>
+              <w:rPr>
+                <w:noProof/>
+                <w:webHidden/>
+              </w:rPr>
+              <w:tab/>
+            </w:r>
+            <w:r>
+              <w:rPr>
+                <w:noProof/>
+                <w:webHidden/>
+              </w:rPr>
+              <w:fldChar w:fldCharType="begin"/>
+            </w:r>
+            <w:r>
+              <w:rPr>
+                <w:noProof/>
+                <w:webHidden/>
+              </w:rPr>
+              <w:instrText xml:space="preserve"> PAGEREF _Toc85626293 \h </w:instrText>
+            </w:r>
+            <w:r>
+              <w:rPr>
+                <w:noProof/>
+                <w:webHidden/>
+              </w:rPr>
+            </w:r>
+            <w:r>
+              <w:rPr>
+                <w:noProof/>
+                <w:webHidden/>
+              </w:rPr>
+              <w:fldChar w:fldCharType="separate"/>
+            </w:r>
+            <w:r>
+              <w:rPr>
+                <w:noProof/>
+                <w:webHidden/>
+              </w:rPr>
+              <w:t>13</w:t>
+            </w:r>
+            <w:r>
+              <w:rPr>
+                <w:noProof/>
+                <w:webHidden/>
+              </w:rPr>
+              <w:fldChar w:fldCharType="end"/>
+            </w:r>
+          </w:hyperlink>
+        </w:p>
+        <w:p>
+          <w:r>
+            <w:rPr>
+              <w:b/>
+              <w:bCs/>
+              <w:noProof/>
+            </w:rPr>
+            <w:fldChar w:fldCharType="end"/>
+          </w:r>
+        </w:p>
+      </w:sdtContent>
+    </w:sdt>
+    <w:p/>
+    <w:p/>
+    <w:p/>
+    <w:p/>
+    <w:p/>
+    <w:p/>
+    <w:p/>
+    <w:p/>
+    <w:p/>
+    <w:p/>
+    <w:p/>
+    <w:p>
+      <w:pPr>
+        <w:pStyle w:val="Title"/>
+        <w:rPr>
+          <w:b/>
+          <w:bCs/>
+        </w:rPr>
+      </w:pPr>
+    </w:p>
     <w:p>
       <w:pPr>
         <w:pStyle w:val="Title"/>
@@ -356,9 +1331,6 @@
         </w:rPr>
       </w:pPr>
       <w:r>
-        <w:br w:type="page"/>
-      </w:r>
-      <w:r>
         <w:rPr>
           <w:b/>
           <w:bCs/>
@@ -371,8 +1343,13 @@
       <w:pPr>
         <w:pStyle w:val="Heading1"/>
       </w:pPr>
-      <w:r>
-        <w:t xml:space="preserve">Team Members </w:t>
+      <w:bookmarkStart w:id="1" w:name="_Toc85626279"/>
+      <w:r>
+        <w:t>Team Members</w:t>
+      </w:r>
+      <w:bookmarkEnd w:id="1"/>
+      <w:r>
+        <w:t xml:space="preserve"> </w:t>
       </w:r>
     </w:p>
     <w:p>
@@ -727,17 +1704,8 @@
           <w:bCs/>
         </w:rPr>
         <w:tab/>
-        <w:t xml:space="preserve">Florian </w:t>
-      </w:r>
-      <w:proofErr w:type="spellStart"/>
-      <w:r>
-        <w:rPr>
-          <w:b/>
-          <w:bCs/>
-        </w:rPr>
-        <w:t>Scheunert</w:t>
-      </w:r>
-      <w:proofErr w:type="spellEnd"/>
+        <w:t>Florian Scheunert</w:t>
+      </w:r>
     </w:p>
     <w:p>
       <w:r>
@@ -939,6 +1907,7 @@
       <w:pPr>
         <w:pStyle w:val="Heading1"/>
       </w:pPr>
+      <w:bookmarkStart w:id="2" w:name="_Toc85626280"/>
       <w:r>
         <w:t xml:space="preserve">What is </w:t>
       </w:r>
@@ -950,6 +1919,7 @@
       <w:r>
         <w:t>?</w:t>
       </w:r>
+      <w:bookmarkEnd w:id="2"/>
     </w:p>
     <w:p>
       <w:pPr>
@@ -1027,9 +1997,11 @@
       <w:pPr>
         <w:pStyle w:val="Heading1"/>
       </w:pPr>
+      <w:bookmarkStart w:id="3" w:name="_Toc85626281"/>
       <w:r>
         <w:t>What are our goals?</w:t>
       </w:r>
+      <w:bookmarkEnd w:id="3"/>
     </w:p>
     <w:p>
       <w:pPr>
@@ -1134,6 +2106,7 @@
       <w:pPr>
         <w:pStyle w:val="Heading1"/>
       </w:pPr>
+      <w:bookmarkStart w:id="4" w:name="_Toc85626282"/>
       <w:r>
         <w:t>H</w:t>
       </w:r>
@@ -1146,6 +2119,7 @@
       <w:r>
         <w:t>equired</w:t>
       </w:r>
+      <w:bookmarkEnd w:id="4"/>
       <w:r>
         <w:t xml:space="preserve"> </w:t>
       </w:r>
@@ -1409,8 +2383,13 @@
       <w:pPr>
         <w:pStyle w:val="Heading1"/>
       </w:pPr>
-      <w:r>
-        <w:t xml:space="preserve">What we did - </w:t>
+      <w:bookmarkStart w:id="5" w:name="_Toc85626283"/>
+      <w:r>
+        <w:t>What we did -</w:t>
+      </w:r>
+      <w:bookmarkEnd w:id="5"/>
+      <w:r>
+        <w:t xml:space="preserve"> </w:t>
       </w:r>
     </w:p>
     <w:p>
@@ -1492,7 +2471,6 @@
         <w:t xml:space="preserve"> wrote code to collect data from both sensors at the same time and to display it for a prototype.</w:t>
       </w:r>
     </w:p>
-    <w:p/>
     <w:p/>
     <w:p/>
     <w:p/>
@@ -1518,21 +2496,12 @@
           <w:bCs/>
         </w:rPr>
       </w:pPr>
-    </w:p>
-    <w:p>
-      <w:pPr>
-        <w:pStyle w:val="Title"/>
-        <w:jc w:val="center"/>
-        <w:rPr>
-          <w:b/>
-          <w:bCs/>
-        </w:rPr>
-      </w:pPr>
-      <w:r>
-        <w:rPr>
-          <w:b/>
-          <w:bCs/>
-        </w:rPr>
+      <w:r>
+        <w:rPr>
+          <w:b/>
+          <w:bCs/>
+        </w:rPr>
+        <w:lastRenderedPageBreak/>
         <w:t>Data</w:t>
       </w:r>
     </w:p>
@@ -1540,9 +2509,11 @@
       <w:pPr>
         <w:pStyle w:val="Heading1"/>
       </w:pPr>
+      <w:bookmarkStart w:id="6" w:name="_Toc85626284"/>
       <w:r>
         <w:t>Data the device will be collecting:</w:t>
       </w:r>
+      <w:bookmarkEnd w:id="6"/>
     </w:p>
     <w:p>
       <w:pPr>
@@ -1632,12 +2603,14 @@
       <w:pPr>
         <w:pStyle w:val="Heading1"/>
       </w:pPr>
+      <w:bookmarkStart w:id="7" w:name="_Toc85626285"/>
       <w:r>
         <w:t>How the data will be gathered</w:t>
       </w:r>
       <w:r>
         <w:t>:</w:t>
       </w:r>
+      <w:bookmarkEnd w:id="7"/>
       <w:r>
         <w:tab/>
       </w:r>
@@ -1690,12 +2663,14 @@
       <w:pPr>
         <w:pStyle w:val="Heading1"/>
       </w:pPr>
+      <w:bookmarkStart w:id="8" w:name="_Toc85626286"/>
       <w:r>
         <w:t>How we are going to be processing the data collected</w:t>
       </w:r>
       <w:r>
         <w:t>:</w:t>
       </w:r>
+      <w:bookmarkEnd w:id="8"/>
     </w:p>
     <w:p>
       <w:r>
@@ -1709,12 +2684,14 @@
       <w:pPr>
         <w:pStyle w:val="Heading1"/>
       </w:pPr>
+      <w:bookmarkStart w:id="9" w:name="_Toc85626287"/>
       <w:r>
         <w:t>How the device and data are going to be secured</w:t>
       </w:r>
       <w:r>
         <w:t>:</w:t>
       </w:r>
+      <w:bookmarkEnd w:id="9"/>
     </w:p>
     <w:p>
       <w:r>
@@ -1741,6 +2718,7 @@
       <w:pPr>
         <w:pStyle w:val="Heading1"/>
       </w:pPr>
+      <w:bookmarkStart w:id="10" w:name="_Toc85626288"/>
       <w:r>
         <w:t>Frequency with which each se</w:t>
       </w:r>
@@ -1753,6 +2731,7 @@
       <w:r>
         <w:t>:</w:t>
       </w:r>
+      <w:bookmarkEnd w:id="10"/>
     </w:p>
     <w:p>
       <w:r>
@@ -1826,11 +2805,11 @@
       </w:r>
     </w:p>
     <w:p/>
-    <w:p/>
     <w:p>
       <w:pPr>
         <w:pStyle w:val="Heading1"/>
       </w:pPr>
+      <w:bookmarkStart w:id="11" w:name="_Toc85626289"/>
       <w:r>
         <w:t xml:space="preserve">How </w:t>
       </w:r>
@@ -1850,18 +2829,7 @@
       <w:r>
         <w:t xml:space="preserve"> jobs that will be run</w:t>
       </w:r>
-    </w:p>
-    <w:p/>
-    <w:p>
-      <w:r>
-        <w:t>Detail security, how wil</w:t>
-      </w:r>
-      <w:r>
-        <w:t>l</w:t>
-      </w:r>
-      <w:r>
-        <w:t xml:space="preserve"> we ensure that the data is secure (data transferred between the device and a server and while in storage)</w:t>
-      </w:r>
+      <w:bookmarkEnd w:id="11"/>
     </w:p>
     <w:p/>
     <w:p/>
@@ -1875,11 +2843,22 @@
           <w:bCs/>
         </w:rPr>
       </w:pPr>
-      <w:r>
-        <w:rPr>
-          <w:b/>
-          <w:bCs/>
-        </w:rPr>
+    </w:p>
+    <w:p>
+      <w:pPr>
+        <w:pStyle w:val="Title"/>
+        <w:jc w:val="center"/>
+        <w:rPr>
+          <w:b/>
+          <w:bCs/>
+        </w:rPr>
+      </w:pPr>
+      <w:r>
+        <w:rPr>
+          <w:b/>
+          <w:bCs/>
+        </w:rPr>
+        <w:lastRenderedPageBreak/>
         <w:t>Database</w:t>
       </w:r>
     </w:p>
@@ -2147,11 +3126,104 @@
     <w:p/>
     <w:p/>
     <w:p/>
-    <w:p/>
-    <w:p/>
-    <w:p/>
-    <w:p/>
-    <w:p/>
+    <w:p>
+      <w:pPr>
+        <w:rPr>
+          <w:b/>
+          <w:bCs/>
+        </w:rPr>
+      </w:pPr>
+      <w:r>
+        <w:rPr>
+          <w:b/>
+          <w:bCs/>
+        </w:rPr>
+        <w:t>Trainee Table:</w:t>
+      </w:r>
+    </w:p>
+    <w:p>
+      <w:r>
+        <w:t xml:space="preserve">The trainee table contains all the information of the regular user who uses the application. They have their own id and linked to them is a trainer id, but they don’t necessarily have to have a trainer. Their password will be hashed for security. </w:t>
+      </w:r>
+    </w:p>
+    <w:p>
+      <w:pPr>
+        <w:rPr>
+          <w:b/>
+          <w:bCs/>
+        </w:rPr>
+      </w:pPr>
+      <w:r>
+        <w:rPr>
+          <w:b/>
+          <w:bCs/>
+        </w:rPr>
+        <w:t>Trainer Table:</w:t>
+      </w:r>
+    </w:p>
+    <w:p>
+      <w:r>
+        <w:t>The trainer table contains all of the data of a trainer who uses the app. The trainer can have multiple trainees and we can use sql to grab them uses the foreign trainer_id in the trainee table.</w:t>
+      </w:r>
+    </w:p>
+    <w:p>
+      <w:pPr>
+        <w:rPr>
+          <w:b/>
+          <w:bCs/>
+        </w:rPr>
+      </w:pPr>
+      <w:r>
+        <w:rPr>
+          <w:b/>
+          <w:bCs/>
+        </w:rPr>
+        <w:t>Lift Details Table:</w:t>
+      </w:r>
+    </w:p>
+    <w:p>
+      <w:r>
+        <w:t xml:space="preserve">The lift details table will contain the data for a specific trainees current lift, the x and y will be updated a lot as the user moves the bar, while the rep, set and time will change on a slower pace but still quickly enough. </w:t>
+      </w:r>
+      <w:r>
+        <w:t>The data will help us for the history page of the trainee so they can see when they trained.</w:t>
+      </w:r>
+    </w:p>
+    <w:p>
+      <w:pPr>
+        <w:rPr>
+          <w:b/>
+          <w:bCs/>
+        </w:rPr>
+      </w:pPr>
+    </w:p>
+    <w:p>
+      <w:pPr>
+        <w:rPr>
+          <w:b/>
+          <w:bCs/>
+        </w:rPr>
+      </w:pPr>
+      <w:r>
+        <w:rPr>
+          <w:b/>
+          <w:bCs/>
+        </w:rPr>
+        <w:lastRenderedPageBreak/>
+        <w:t>History Table:</w:t>
+      </w:r>
+    </w:p>
+    <w:p>
+      <w:r>
+        <w:t xml:space="preserve">The history table will be used </w:t>
+      </w:r>
+      <w:r>
+        <w:t xml:space="preserve">for the trainee to be able to look at their progress overtime by looking at previous sessions. This will be able to grab the users best lift of the session and the rest of the data like reps and sets and how long the session was. The trainer can use this data also to be able to </w:t>
+      </w:r>
+      <w:r>
+        <w:t>observe their trainee’s improvements.</w:t>
+      </w:r>
+    </w:p>
     <w:p/>
     <w:p/>
     <w:p/>
@@ -2166,11 +3238,151 @@
           <w:bCs/>
         </w:rPr>
       </w:pPr>
-      <w:r>
-        <w:rPr>
-          <w:b/>
-          <w:bCs/>
-        </w:rPr>
+    </w:p>
+    <w:p>
+      <w:pPr>
+        <w:pStyle w:val="Title"/>
+        <w:jc w:val="center"/>
+        <w:rPr>
+          <w:b/>
+          <w:bCs/>
+        </w:rPr>
+      </w:pPr>
+    </w:p>
+    <w:p>
+      <w:pPr>
+        <w:pStyle w:val="Title"/>
+        <w:jc w:val="center"/>
+        <w:rPr>
+          <w:b/>
+          <w:bCs/>
+        </w:rPr>
+      </w:pPr>
+    </w:p>
+    <w:p>
+      <w:pPr>
+        <w:pStyle w:val="Title"/>
+        <w:jc w:val="center"/>
+        <w:rPr>
+          <w:b/>
+          <w:bCs/>
+        </w:rPr>
+      </w:pPr>
+    </w:p>
+    <w:p>
+      <w:pPr>
+        <w:pStyle w:val="Title"/>
+        <w:jc w:val="center"/>
+        <w:rPr>
+          <w:b/>
+          <w:bCs/>
+        </w:rPr>
+      </w:pPr>
+    </w:p>
+    <w:p>
+      <w:pPr>
+        <w:pStyle w:val="Title"/>
+        <w:jc w:val="center"/>
+        <w:rPr>
+          <w:b/>
+          <w:bCs/>
+        </w:rPr>
+      </w:pPr>
+    </w:p>
+    <w:p>
+      <w:pPr>
+        <w:pStyle w:val="Title"/>
+        <w:jc w:val="center"/>
+        <w:rPr>
+          <w:b/>
+          <w:bCs/>
+        </w:rPr>
+      </w:pPr>
+    </w:p>
+    <w:p>
+      <w:pPr>
+        <w:pStyle w:val="Title"/>
+        <w:jc w:val="center"/>
+        <w:rPr>
+          <w:b/>
+          <w:bCs/>
+        </w:rPr>
+      </w:pPr>
+    </w:p>
+    <w:p>
+      <w:pPr>
+        <w:pStyle w:val="Title"/>
+        <w:jc w:val="center"/>
+        <w:rPr>
+          <w:b/>
+          <w:bCs/>
+        </w:rPr>
+      </w:pPr>
+    </w:p>
+    <w:p>
+      <w:pPr>
+        <w:pStyle w:val="Title"/>
+        <w:jc w:val="center"/>
+        <w:rPr>
+          <w:b/>
+          <w:bCs/>
+        </w:rPr>
+      </w:pPr>
+    </w:p>
+    <w:p>
+      <w:pPr>
+        <w:pStyle w:val="Title"/>
+        <w:jc w:val="center"/>
+        <w:rPr>
+          <w:b/>
+          <w:bCs/>
+        </w:rPr>
+      </w:pPr>
+    </w:p>
+    <w:p>
+      <w:pPr>
+        <w:pStyle w:val="Title"/>
+        <w:jc w:val="center"/>
+        <w:rPr>
+          <w:b/>
+          <w:bCs/>
+        </w:rPr>
+      </w:pPr>
+    </w:p>
+    <w:p>
+      <w:pPr>
+        <w:pStyle w:val="Title"/>
+        <w:jc w:val="center"/>
+        <w:rPr>
+          <w:b/>
+          <w:bCs/>
+        </w:rPr>
+      </w:pPr>
+    </w:p>
+    <w:p>
+      <w:pPr>
+        <w:pStyle w:val="Title"/>
+        <w:rPr>
+          <w:b/>
+          <w:bCs/>
+        </w:rPr>
+      </w:pPr>
+    </w:p>
+    <w:p>
+      <w:pPr>
+        <w:pStyle w:val="Title"/>
+        <w:jc w:val="center"/>
+        <w:rPr>
+          <w:b/>
+          <w:bCs/>
+        </w:rPr>
+      </w:pPr>
+      <w:r>
+        <w:rPr>
+          <w:b/>
+          <w:bCs/>
+        </w:rPr>
+        <w:lastRenderedPageBreak/>
         <w:t>User Interface</w:t>
       </w:r>
     </w:p>
@@ -2181,9 +3393,11 @@
         <w:pStyle w:val="Heading1"/>
         <w:jc w:val="center"/>
       </w:pPr>
+      <w:bookmarkStart w:id="12" w:name="_Toc85626290"/>
       <w:r>
         <w:t>Paper Prototype</w:t>
       </w:r>
+      <w:bookmarkEnd w:id="12"/>
     </w:p>
     <w:p>
       <w:r>
@@ -2401,21 +3615,157 @@
     <w:p/>
     <w:p/>
     <w:p/>
-    <w:p/>
     <w:p>
       <w:r>
         <w:rPr>
           <w:noProof/>
         </w:rPr>
-        <w:lastRenderedPageBreak/>
         <w:drawing>
-          <wp:anchor distT="0" distB="0" distL="114300" distR="114300" simplePos="0" relativeHeight="251664384" behindDoc="1" locked="0" layoutInCell="1" allowOverlap="1" wp14:anchorId="79F02DA0" wp14:editId="435D27DA">
+          <wp:anchor distT="0" distB="0" distL="114300" distR="114300" simplePos="0" relativeHeight="251663360" behindDoc="1" locked="0" layoutInCell="1" allowOverlap="1" wp14:anchorId="27D5C8A8" wp14:editId="40F8C4C6">
+            <wp:simplePos x="0" y="0"/>
+            <wp:positionH relativeFrom="margin">
+              <wp:align>left</wp:align>
+            </wp:positionH>
+            <wp:positionV relativeFrom="paragraph">
+              <wp:posOffset>277495</wp:posOffset>
+            </wp:positionV>
+            <wp:extent cx="1496060" cy="3238500"/>
+            <wp:effectExtent l="0" t="0" r="8890" b="0"/>
+            <wp:wrapTight wrapText="bothSides">
+              <wp:wrapPolygon edited="0">
+                <wp:start x="0" y="0"/>
+                <wp:lineTo x="0" y="21473"/>
+                <wp:lineTo x="21453" y="21473"/>
+                <wp:lineTo x="21453" y="0"/>
+                <wp:lineTo x="0" y="0"/>
+              </wp:wrapPolygon>
+            </wp:wrapTight>
+            <wp:docPr id="7" name="Picture 7" descr="Text&#10;&#10;Description automatically generated"/>
+            <wp:cNvGraphicFramePr>
+              <a:graphicFrameLocks xmlns:a="http://schemas.openxmlformats.org/drawingml/2006/main" noChangeAspect="1"/>
+            </wp:cNvGraphicFramePr>
+            <a:graphic xmlns:a="http://schemas.openxmlformats.org/drawingml/2006/main">
+              <a:graphicData uri="http://schemas.openxmlformats.org/drawingml/2006/picture">
+                <pic:pic xmlns:pic="http://schemas.openxmlformats.org/drawingml/2006/picture">
+                  <pic:nvPicPr>
+                    <pic:cNvPr id="7" name="Picture 7" descr="Text&#10;&#10;Description automatically generated"/>
+                    <pic:cNvPicPr/>
+                  </pic:nvPicPr>
+                  <pic:blipFill>
+                    <a:blip r:embed="rId19">
+                      <a:extLst>
+                        <a:ext uri="{28A0092B-C50C-407E-A947-70E740481C1C}">
+                          <a14:useLocalDpi xmlns:a14="http://schemas.microsoft.com/office/drawing/2010/main" val="0"/>
+                        </a:ext>
+                      </a:extLst>
+                    </a:blip>
+                    <a:stretch>
+                      <a:fillRect/>
+                    </a:stretch>
+                  </pic:blipFill>
+                  <pic:spPr>
+                    <a:xfrm>
+                      <a:off x="0" y="0"/>
+                      <a:ext cx="1496060" cy="3238500"/>
+                    </a:xfrm>
+                    <a:prstGeom prst="rect">
+                      <a:avLst/>
+                    </a:prstGeom>
+                  </pic:spPr>
+                </pic:pic>
+              </a:graphicData>
+            </a:graphic>
+            <wp14:sizeRelH relativeFrom="margin">
+              <wp14:pctWidth>0</wp14:pctWidth>
+            </wp14:sizeRelH>
+            <wp14:sizeRelV relativeFrom="margin">
+              <wp14:pctHeight>0</wp14:pctHeight>
+            </wp14:sizeRelV>
+          </wp:anchor>
+        </w:drawing>
+      </w:r>
+    </w:p>
+    <w:p>
+      <w:r>
+        <w:rPr>
+          <w:noProof/>
+        </w:rPr>
+        <w:drawing>
+          <wp:anchor distT="0" distB="0" distL="114300" distR="114300" simplePos="0" relativeHeight="251665408" behindDoc="1" locked="0" layoutInCell="1" allowOverlap="1" wp14:anchorId="42070046" wp14:editId="2C39D010">
+            <wp:simplePos x="0" y="0"/>
+            <wp:positionH relativeFrom="margin">
+              <wp:posOffset>4143375</wp:posOffset>
+            </wp:positionH>
+            <wp:positionV relativeFrom="paragraph">
+              <wp:posOffset>59055</wp:posOffset>
+            </wp:positionV>
+            <wp:extent cx="1487170" cy="3171825"/>
+            <wp:effectExtent l="0" t="0" r="0" b="9525"/>
+            <wp:wrapTight wrapText="bothSides">
+              <wp:wrapPolygon edited="0">
+                <wp:start x="0" y="0"/>
+                <wp:lineTo x="0" y="21535"/>
+                <wp:lineTo x="21305" y="21535"/>
+                <wp:lineTo x="21305" y="0"/>
+                <wp:lineTo x="0" y="0"/>
+              </wp:wrapPolygon>
+            </wp:wrapTight>
+            <wp:docPr id="9" name="Picture 9" descr="Graphical user interface, text, application&#10;&#10;Description automatically generated"/>
+            <wp:cNvGraphicFramePr>
+              <a:graphicFrameLocks xmlns:a="http://schemas.openxmlformats.org/drawingml/2006/main" noChangeAspect="1"/>
+            </wp:cNvGraphicFramePr>
+            <a:graphic xmlns:a="http://schemas.openxmlformats.org/drawingml/2006/main">
+              <a:graphicData uri="http://schemas.openxmlformats.org/drawingml/2006/picture">
+                <pic:pic xmlns:pic="http://schemas.openxmlformats.org/drawingml/2006/picture">
+                  <pic:nvPicPr>
+                    <pic:cNvPr id="9" name="Picture 9" descr="Graphical user interface, text, application&#10;&#10;Description automatically generated"/>
+                    <pic:cNvPicPr/>
+                  </pic:nvPicPr>
+                  <pic:blipFill>
+                    <a:blip r:embed="rId20" cstate="print">
+                      <a:extLst>
+                        <a:ext uri="{28A0092B-C50C-407E-A947-70E740481C1C}">
+                          <a14:useLocalDpi xmlns:a14="http://schemas.microsoft.com/office/drawing/2010/main" val="0"/>
+                        </a:ext>
+                      </a:extLst>
+                    </a:blip>
+                    <a:stretch>
+                      <a:fillRect/>
+                    </a:stretch>
+                  </pic:blipFill>
+                  <pic:spPr>
+                    <a:xfrm>
+                      <a:off x="0" y="0"/>
+                      <a:ext cx="1487170" cy="3171825"/>
+                    </a:xfrm>
+                    <a:prstGeom prst="rect">
+                      <a:avLst/>
+                    </a:prstGeom>
+                  </pic:spPr>
+                </pic:pic>
+              </a:graphicData>
+            </a:graphic>
+            <wp14:sizeRelH relativeFrom="margin">
+              <wp14:pctWidth>0</wp14:pctWidth>
+            </wp14:sizeRelH>
+            <wp14:sizeRelV relativeFrom="margin">
+              <wp14:pctHeight>0</wp14:pctHeight>
+            </wp14:sizeRelV>
+          </wp:anchor>
+        </w:drawing>
+      </w:r>
+      <w:r>
+        <w:rPr>
+          <w:noProof/>
+        </w:rPr>
+        <w:drawing>
+          <wp:anchor distT="0" distB="0" distL="114300" distR="114300" simplePos="0" relativeHeight="251664384" behindDoc="1" locked="0" layoutInCell="1" allowOverlap="1" wp14:anchorId="79F02DA0" wp14:editId="3B672134">
             <wp:simplePos x="0" y="0"/>
             <wp:positionH relativeFrom="column">
-              <wp:posOffset>4038600</wp:posOffset>
+              <wp:posOffset>1981200</wp:posOffset>
             </wp:positionH>
             <wp:positionV relativeFrom="paragraph">
-              <wp:posOffset>10795</wp:posOffset>
+              <wp:posOffset>1905</wp:posOffset>
             </wp:positionV>
             <wp:extent cx="1511300" cy="3238500"/>
             <wp:effectExtent l="0" t="0" r="0" b="0"/>
@@ -2440,7 +3790,7 @@
                     <pic:cNvPicPr/>
                   </pic:nvPicPr>
                   <pic:blipFill>
-                    <a:blip r:embed="rId19" cstate="print">
+                    <a:blip r:embed="rId21" cstate="print">
                       <a:extLst>
                         <a:ext uri="{28A0092B-C50C-407E-A947-70E740481C1C}">
                           <a14:useLocalDpi xmlns:a14="http://schemas.microsoft.com/office/drawing/2010/main" val="0"/>
@@ -2472,237 +3822,34 @@
           </wp:anchor>
         </w:drawing>
       </w:r>
+    </w:p>
+    <w:p/>
+    <w:p/>
+    <w:p/>
+    <w:p/>
+    <w:p/>
+    <w:p/>
+    <w:p/>
+    <w:p/>
+    <w:p/>
+    <w:p/>
+    <w:p/>
+    <w:p/>
+    <w:p/>
+    <w:p>
       <w:r>
         <w:rPr>
           <w:noProof/>
         </w:rPr>
+        <w:lastRenderedPageBreak/>
         <w:drawing>
-          <wp:anchor distT="0" distB="0" distL="114300" distR="114300" simplePos="0" relativeHeight="251663360" behindDoc="1" locked="0" layoutInCell="1" allowOverlap="1" wp14:anchorId="27D5C8A8" wp14:editId="7BA67BFD">
+          <wp:anchor distT="0" distB="0" distL="114300" distR="114300" simplePos="0" relativeHeight="251666432" behindDoc="1" locked="0" layoutInCell="1" allowOverlap="1" wp14:anchorId="5BD0E3B0" wp14:editId="43D2CBD5">
             <wp:simplePos x="0" y="0"/>
             <wp:positionH relativeFrom="margin">
-              <wp:posOffset>2019300</wp:posOffset>
+              <wp:posOffset>3761105</wp:posOffset>
             </wp:positionH>
             <wp:positionV relativeFrom="paragraph">
-              <wp:posOffset>10795</wp:posOffset>
-            </wp:positionV>
-            <wp:extent cx="1496060" cy="3238500"/>
-            <wp:effectExtent l="0" t="0" r="8890" b="0"/>
-            <wp:wrapTight wrapText="bothSides">
-              <wp:wrapPolygon edited="0">
-                <wp:start x="0" y="0"/>
-                <wp:lineTo x="0" y="21473"/>
-                <wp:lineTo x="21453" y="21473"/>
-                <wp:lineTo x="21453" y="0"/>
-                <wp:lineTo x="0" y="0"/>
-              </wp:wrapPolygon>
-            </wp:wrapTight>
-            <wp:docPr id="7" name="Picture 7" descr="Text&#10;&#10;Description automatically generated"/>
-            <wp:cNvGraphicFramePr>
-              <a:graphicFrameLocks xmlns:a="http://schemas.openxmlformats.org/drawingml/2006/main" noChangeAspect="1"/>
-            </wp:cNvGraphicFramePr>
-            <a:graphic xmlns:a="http://schemas.openxmlformats.org/drawingml/2006/main">
-              <a:graphicData uri="http://schemas.openxmlformats.org/drawingml/2006/picture">
-                <pic:pic xmlns:pic="http://schemas.openxmlformats.org/drawingml/2006/picture">
-                  <pic:nvPicPr>
-                    <pic:cNvPr id="7" name="Picture 7" descr="Text&#10;&#10;Description automatically generated"/>
-                    <pic:cNvPicPr/>
-                  </pic:nvPicPr>
-                  <pic:blipFill>
-                    <a:blip r:embed="rId20">
-                      <a:extLst>
-                        <a:ext uri="{28A0092B-C50C-407E-A947-70E740481C1C}">
-                          <a14:useLocalDpi xmlns:a14="http://schemas.microsoft.com/office/drawing/2010/main" val="0"/>
-                        </a:ext>
-                      </a:extLst>
-                    </a:blip>
-                    <a:stretch>
-                      <a:fillRect/>
-                    </a:stretch>
-                  </pic:blipFill>
-                  <pic:spPr>
-                    <a:xfrm>
-                      <a:off x="0" y="0"/>
-                      <a:ext cx="1496060" cy="3238500"/>
-                    </a:xfrm>
-                    <a:prstGeom prst="rect">
-                      <a:avLst/>
-                    </a:prstGeom>
-                  </pic:spPr>
-                </pic:pic>
-              </a:graphicData>
-            </a:graphic>
-            <wp14:sizeRelH relativeFrom="margin">
-              <wp14:pctWidth>0</wp14:pctWidth>
-            </wp14:sizeRelH>
-            <wp14:sizeRelV relativeFrom="margin">
-              <wp14:pctHeight>0</wp14:pctHeight>
-            </wp14:sizeRelV>
-          </wp:anchor>
-        </w:drawing>
-      </w:r>
-      <w:r>
-        <w:rPr>
-          <w:noProof/>
-        </w:rPr>
-        <w:drawing>
-          <wp:anchor distT="0" distB="0" distL="114300" distR="114300" simplePos="0" relativeHeight="251662336" behindDoc="1" locked="0" layoutInCell="1" allowOverlap="1" wp14:anchorId="74C20743" wp14:editId="0C5AC297">
-            <wp:simplePos x="0" y="0"/>
-            <wp:positionH relativeFrom="margin">
-              <wp:align>left</wp:align>
-            </wp:positionH>
-            <wp:positionV relativeFrom="paragraph">
-              <wp:posOffset>20320</wp:posOffset>
-            </wp:positionV>
-            <wp:extent cx="1468120" cy="3228975"/>
-            <wp:effectExtent l="0" t="0" r="0" b="9525"/>
-            <wp:wrapTight wrapText="bothSides">
-              <wp:wrapPolygon edited="0">
-                <wp:start x="0" y="0"/>
-                <wp:lineTo x="0" y="21536"/>
-                <wp:lineTo x="21301" y="21536"/>
-                <wp:lineTo x="21301" y="0"/>
-                <wp:lineTo x="0" y="0"/>
-              </wp:wrapPolygon>
-            </wp:wrapTight>
-            <wp:docPr id="6" name="Picture 6" descr="Graphical user interface, text, application, chat or text message&#10;&#10;Description automatically generated"/>
-            <wp:cNvGraphicFramePr>
-              <a:graphicFrameLocks xmlns:a="http://schemas.openxmlformats.org/drawingml/2006/main" noChangeAspect="1"/>
-            </wp:cNvGraphicFramePr>
-            <a:graphic xmlns:a="http://schemas.openxmlformats.org/drawingml/2006/main">
-              <a:graphicData uri="http://schemas.openxmlformats.org/drawingml/2006/picture">
-                <pic:pic xmlns:pic="http://schemas.openxmlformats.org/drawingml/2006/picture">
-                  <pic:nvPicPr>
-                    <pic:cNvPr id="6" name="Picture 6" descr="Graphical user interface, text, application, chat or text message&#10;&#10;Description automatically generated"/>
-                    <pic:cNvPicPr/>
-                  </pic:nvPicPr>
-                  <pic:blipFill>
-                    <a:blip r:embed="rId18">
-                      <a:extLst>
-                        <a:ext uri="{28A0092B-C50C-407E-A947-70E740481C1C}">
-                          <a14:useLocalDpi xmlns:a14="http://schemas.microsoft.com/office/drawing/2010/main" val="0"/>
-                        </a:ext>
-                      </a:extLst>
-                    </a:blip>
-                    <a:stretch>
-                      <a:fillRect/>
-                    </a:stretch>
-                  </pic:blipFill>
-                  <pic:spPr>
-                    <a:xfrm>
-                      <a:off x="0" y="0"/>
-                      <a:ext cx="1468120" cy="3228975"/>
-                    </a:xfrm>
-                    <a:prstGeom prst="rect">
-                      <a:avLst/>
-                    </a:prstGeom>
-                  </pic:spPr>
-                </pic:pic>
-              </a:graphicData>
-            </a:graphic>
-            <wp14:sizeRelH relativeFrom="margin">
-              <wp14:pctWidth>0</wp14:pctWidth>
-            </wp14:sizeRelH>
-            <wp14:sizeRelV relativeFrom="margin">
-              <wp14:pctHeight>0</wp14:pctHeight>
-            </wp14:sizeRelV>
-          </wp:anchor>
-        </w:drawing>
-      </w:r>
-    </w:p>
-    <w:p/>
-    <w:p/>
-    <w:p/>
-    <w:p/>
-    <w:p/>
-    <w:p/>
-    <w:p/>
-    <w:p/>
-    <w:p/>
-    <w:p/>
-    <w:p/>
-    <w:p/>
-    <w:p/>
-    <w:p>
-      <w:r>
-        <w:rPr>
-          <w:noProof/>
-        </w:rPr>
-        <w:drawing>
-          <wp:anchor distT="0" distB="0" distL="114300" distR="114300" simplePos="0" relativeHeight="251665408" behindDoc="1" locked="0" layoutInCell="1" allowOverlap="1" wp14:anchorId="42070046" wp14:editId="0CBE3D05">
-            <wp:simplePos x="0" y="0"/>
-            <wp:positionH relativeFrom="margin">
-              <wp:align>left</wp:align>
-            </wp:positionH>
-            <wp:positionV relativeFrom="paragraph">
-              <wp:posOffset>9525</wp:posOffset>
-            </wp:positionV>
-            <wp:extent cx="1487170" cy="3171825"/>
-            <wp:effectExtent l="0" t="0" r="0" b="9525"/>
-            <wp:wrapTight wrapText="bothSides">
-              <wp:wrapPolygon edited="0">
-                <wp:start x="0" y="0"/>
-                <wp:lineTo x="0" y="21535"/>
-                <wp:lineTo x="21305" y="21535"/>
-                <wp:lineTo x="21305" y="0"/>
-                <wp:lineTo x="0" y="0"/>
-              </wp:wrapPolygon>
-            </wp:wrapTight>
-            <wp:docPr id="9" name="Picture 9" descr="Graphical user interface, text, application&#10;&#10;Description automatically generated"/>
-            <wp:cNvGraphicFramePr>
-              <a:graphicFrameLocks xmlns:a="http://schemas.openxmlformats.org/drawingml/2006/main" noChangeAspect="1"/>
-            </wp:cNvGraphicFramePr>
-            <a:graphic xmlns:a="http://schemas.openxmlformats.org/drawingml/2006/main">
-              <a:graphicData uri="http://schemas.openxmlformats.org/drawingml/2006/picture">
-                <pic:pic xmlns:pic="http://schemas.openxmlformats.org/drawingml/2006/picture">
-                  <pic:nvPicPr>
-                    <pic:cNvPr id="9" name="Picture 9" descr="Graphical user interface, text, application&#10;&#10;Description automatically generated"/>
-                    <pic:cNvPicPr/>
-                  </pic:nvPicPr>
-                  <pic:blipFill>
-                    <a:blip r:embed="rId21" cstate="print">
-                      <a:extLst>
-                        <a:ext uri="{28A0092B-C50C-407E-A947-70E740481C1C}">
-                          <a14:useLocalDpi xmlns:a14="http://schemas.microsoft.com/office/drawing/2010/main" val="0"/>
-                        </a:ext>
-                      </a:extLst>
-                    </a:blip>
-                    <a:stretch>
-                      <a:fillRect/>
-                    </a:stretch>
-                  </pic:blipFill>
-                  <pic:spPr>
-                    <a:xfrm>
-                      <a:off x="0" y="0"/>
-                      <a:ext cx="1487170" cy="3171825"/>
-                    </a:xfrm>
-                    <a:prstGeom prst="rect">
-                      <a:avLst/>
-                    </a:prstGeom>
-                  </pic:spPr>
-                </pic:pic>
-              </a:graphicData>
-            </a:graphic>
-            <wp14:sizeRelH relativeFrom="margin">
-              <wp14:pctWidth>0</wp14:pctWidth>
-            </wp14:sizeRelH>
-            <wp14:sizeRelV relativeFrom="margin">
-              <wp14:pctHeight>0</wp14:pctHeight>
-            </wp14:sizeRelV>
-          </wp:anchor>
-        </w:drawing>
-      </w:r>
-      <w:r>
-        <w:rPr>
-          <w:noProof/>
-        </w:rPr>
-        <w:drawing>
-          <wp:anchor distT="0" distB="0" distL="114300" distR="114300" simplePos="0" relativeHeight="251666432" behindDoc="1" locked="0" layoutInCell="1" allowOverlap="1" wp14:anchorId="5BD0E3B0" wp14:editId="36AC6762">
-            <wp:simplePos x="0" y="0"/>
-            <wp:positionH relativeFrom="margin">
-              <wp:align>center</wp:align>
-            </wp:positionH>
-            <wp:positionV relativeFrom="paragraph">
-              <wp:posOffset>9525</wp:posOffset>
+              <wp:posOffset>19050</wp:posOffset>
             </wp:positionV>
             <wp:extent cx="1459865" cy="3181350"/>
             <wp:effectExtent l="0" t="0" r="6985" b="0"/>
@@ -2764,10 +3911,10 @@
           <w:noProof/>
         </w:rPr>
         <w:drawing>
-          <wp:anchor distT="0" distB="0" distL="114300" distR="114300" simplePos="0" relativeHeight="251667456" behindDoc="1" locked="0" layoutInCell="1" allowOverlap="1" wp14:anchorId="3B5D9262" wp14:editId="09418CCB">
+          <wp:anchor distT="0" distB="0" distL="114300" distR="114300" simplePos="0" relativeHeight="251667456" behindDoc="1" locked="0" layoutInCell="1" allowOverlap="1" wp14:anchorId="3B5D9262" wp14:editId="7E79C44C">
             <wp:simplePos x="0" y="0"/>
             <wp:positionH relativeFrom="margin">
-              <wp:align>right</wp:align>
+              <wp:posOffset>687070</wp:posOffset>
             </wp:positionH>
             <wp:positionV relativeFrom="paragraph">
               <wp:posOffset>9525</wp:posOffset>
@@ -2847,9 +3994,8 @@
         <w:rPr>
           <w:noProof/>
         </w:rPr>
-        <w:lastRenderedPageBreak/>
         <w:drawing>
-          <wp:inline distT="0" distB="0" distL="0" distR="0" wp14:anchorId="2E13C3A3" wp14:editId="201AC943">
+          <wp:inline distT="0" distB="0" distL="0" distR="0" wp14:anchorId="2E13C3A3" wp14:editId="3BCBD561">
             <wp:extent cx="3642891" cy="3177540"/>
             <wp:effectExtent l="0" t="0" r="0" b="3810"/>
             <wp:docPr id="17" name="Picture 17" descr="Graphical user interface&#10;&#10;Description automatically generated with medium confidence"/>
@@ -2881,7 +4027,7 @@
                   <pic:spPr bwMode="auto">
                     <a:xfrm>
                       <a:off x="0" y="0"/>
-                      <a:ext cx="3658210" cy="3190902"/>
+                      <a:ext cx="3642891" cy="3177540"/>
                     </a:xfrm>
                     <a:prstGeom prst="rect">
                       <a:avLst/>
@@ -2898,7 +4044,377 @@
         </w:drawing>
       </w:r>
     </w:p>
-    <w:p/>
+    <w:p>
+      <w:pPr>
+        <w:pStyle w:val="Heading1"/>
+      </w:pPr>
+    </w:p>
+    <w:p/>
+    <w:p/>
+    <w:p>
+      <w:pPr>
+        <w:pStyle w:val="Heading1"/>
+      </w:pPr>
+    </w:p>
+    <w:p>
+      <w:pPr>
+        <w:pStyle w:val="Heading1"/>
+      </w:pPr>
+    </w:p>
+    <w:p>
+      <w:pPr>
+        <w:pStyle w:val="Heading1"/>
+      </w:pPr>
+      <w:bookmarkStart w:id="13" w:name="_Toc85626291"/>
+      <w:r>
+        <w:t>Pa</w:t>
+      </w:r>
+      <w:r>
+        <w:t>per prototype page</w:t>
+      </w:r>
+      <w:r>
+        <w:t xml:space="preserve"> descriptions:</w:t>
+      </w:r>
+      <w:bookmarkEnd w:id="13"/>
+    </w:p>
+    <w:p>
+      <w:pPr>
+        <w:rPr>
+          <w:b/>
+          <w:bCs/>
+        </w:rPr>
+      </w:pPr>
+      <w:r>
+        <w:rPr>
+          <w:b/>
+          <w:bCs/>
+        </w:rPr>
+        <w:t>1.</w:t>
+      </w:r>
+      <w:r>
+        <w:rPr>
+          <w:b/>
+          <w:bCs/>
+        </w:rPr>
+        <w:t xml:space="preserve"> Login Page</w:t>
+      </w:r>
+    </w:p>
+    <w:p>
+      <w:r>
+        <w:t>User uses this page to login by entering their username and password that they registered with.</w:t>
+      </w:r>
+    </w:p>
+    <w:p>
+      <w:pPr>
+        <w:rPr>
+          <w:b/>
+          <w:bCs/>
+        </w:rPr>
+      </w:pPr>
+      <w:r>
+        <w:rPr>
+          <w:b/>
+          <w:bCs/>
+        </w:rPr>
+        <w:t>2.</w:t>
+      </w:r>
+      <w:r>
+        <w:rPr>
+          <w:b/>
+          <w:bCs/>
+        </w:rPr>
+        <w:t xml:space="preserve"> </w:t>
+      </w:r>
+      <w:r>
+        <w:rPr>
+          <w:b/>
+          <w:bCs/>
+        </w:rPr>
+        <w:t>Register Page 1</w:t>
+      </w:r>
+    </w:p>
+    <w:p>
+      <w:r>
+        <w:t>User will use this page to begin their registration by entering their details like their username, password, and email. They will use these details to log into their account.</w:t>
+      </w:r>
+    </w:p>
+    <w:p>
+      <w:pPr>
+        <w:rPr>
+          <w:b/>
+          <w:bCs/>
+        </w:rPr>
+      </w:pPr>
+      <w:r>
+        <w:rPr>
+          <w:b/>
+          <w:bCs/>
+        </w:rPr>
+        <w:t>3.</w:t>
+      </w:r>
+      <w:r>
+        <w:rPr>
+          <w:b/>
+          <w:bCs/>
+        </w:rPr>
+        <w:t xml:space="preserve"> </w:t>
+      </w:r>
+      <w:r>
+        <w:rPr>
+          <w:b/>
+          <w:bCs/>
+        </w:rPr>
+        <w:t>Regis</w:t>
+      </w:r>
+      <w:r>
+        <w:rPr>
+          <w:b/>
+          <w:bCs/>
+        </w:rPr>
+        <w:t>t</w:t>
+      </w:r>
+      <w:r>
+        <w:rPr>
+          <w:b/>
+          <w:bCs/>
+        </w:rPr>
+        <w:t>er Page 2 (About You)</w:t>
+      </w:r>
+    </w:p>
+    <w:p>
+      <w:r>
+        <w:t>The second register page is to get the users physical details such as their height, weight and age. This data can be used for trainers and for the user to track their progress.</w:t>
+      </w:r>
+    </w:p>
+    <w:p>
+      <w:pPr>
+        <w:rPr>
+          <w:b/>
+          <w:bCs/>
+        </w:rPr>
+      </w:pPr>
+      <w:r>
+        <w:rPr>
+          <w:b/>
+          <w:bCs/>
+        </w:rPr>
+        <w:t>4.</w:t>
+      </w:r>
+      <w:r>
+        <w:rPr>
+          <w:b/>
+          <w:bCs/>
+        </w:rPr>
+        <w:t xml:space="preserve"> </w:t>
+      </w:r>
+      <w:r>
+        <w:rPr>
+          <w:b/>
+          <w:bCs/>
+        </w:rPr>
+        <w:t>Main Menu Page</w:t>
+      </w:r>
+    </w:p>
+    <w:p>
+      <w:r>
+        <w:t>The main menu page contains the links to most of the applications pages, this is where the user will be able to navigate the app.</w:t>
+      </w:r>
+    </w:p>
+    <w:p>
+      <w:pPr>
+        <w:rPr>
+          <w:b/>
+          <w:bCs/>
+        </w:rPr>
+      </w:pPr>
+      <w:r>
+        <w:rPr>
+          <w:b/>
+          <w:bCs/>
+        </w:rPr>
+        <w:t>5.</w:t>
+      </w:r>
+      <w:r>
+        <w:rPr>
+          <w:b/>
+          <w:bCs/>
+        </w:rPr>
+        <w:t xml:space="preserve"> Before Lift Page</w:t>
+      </w:r>
+    </w:p>
+    <w:p>
+      <w:r>
+        <w:t>This screen is where the user has setup the device and is getting ready to lift, the user can click the start button to begin the session.</w:t>
+      </w:r>
+    </w:p>
+    <w:p>
+      <w:pPr>
+        <w:rPr>
+          <w:b/>
+          <w:bCs/>
+        </w:rPr>
+      </w:pPr>
+      <w:r>
+        <w:rPr>
+          <w:b/>
+          <w:bCs/>
+        </w:rPr>
+        <w:t>6.</w:t>
+      </w:r>
+      <w:r>
+        <w:rPr>
+          <w:b/>
+          <w:bCs/>
+        </w:rPr>
+        <w:t xml:space="preserve"> During Lift Page</w:t>
+      </w:r>
+    </w:p>
+    <w:p>
+      <w:r>
+        <w:t>This is what the user see’s while they are lifting, the graph displays the position of the bar compared to the optimal form line, the user can also see details such as the time of the session, what rep they are on and what set they are on</w:t>
+      </w:r>
+      <w:r>
+        <w:t>.</w:t>
+      </w:r>
+    </w:p>
+    <w:p>
+      <w:pPr>
+        <w:rPr>
+          <w:b/>
+          <w:bCs/>
+        </w:rPr>
+      </w:pPr>
+      <w:r>
+        <w:rPr>
+          <w:b/>
+          <w:bCs/>
+        </w:rPr>
+        <w:t>7.</w:t>
+      </w:r>
+      <w:r>
+        <w:rPr>
+          <w:b/>
+          <w:bCs/>
+        </w:rPr>
+        <w:t xml:space="preserve"> Lift Summary Page</w:t>
+      </w:r>
+    </w:p>
+    <w:p>
+      <w:r>
+        <w:t>This is what the user can see after their session is finished or when they click on this session from their history. The summary page shows the users best lift of the session, their max weight lifted and time of session</w:t>
+      </w:r>
+      <w:r>
+        <w:t>, along with the reps they done and sets.</w:t>
+      </w:r>
+    </w:p>
+    <w:p>
+      <w:pPr>
+        <w:rPr>
+          <w:b/>
+          <w:bCs/>
+        </w:rPr>
+      </w:pPr>
+      <w:r>
+        <w:rPr>
+          <w:b/>
+          <w:bCs/>
+        </w:rPr>
+        <w:t>8.</w:t>
+      </w:r>
+      <w:r>
+        <w:rPr>
+          <w:b/>
+          <w:bCs/>
+        </w:rPr>
+        <w:t xml:space="preserve"> Session History Page</w:t>
+      </w:r>
+    </w:p>
+    <w:p>
+      <w:r>
+        <w:t>This is where the user</w:t>
+      </w:r>
+      <w:r>
+        <w:t xml:space="preserve"> and their trainer can</w:t>
+      </w:r>
+      <w:r>
+        <w:t xml:space="preserve"> see the </w:t>
+      </w:r>
+      <w:r>
+        <w:t>trainee’s</w:t>
+      </w:r>
+      <w:r>
+        <w:t xml:space="preserve"> session history, click one of the days and you will be linked to the lift summary page of that session.</w:t>
+      </w:r>
+    </w:p>
+    <w:p>
+      <w:pPr>
+        <w:rPr>
+          <w:b/>
+          <w:bCs/>
+        </w:rPr>
+      </w:pPr>
+      <w:r>
+        <w:rPr>
+          <w:b/>
+          <w:bCs/>
+        </w:rPr>
+        <w:t>9.</w:t>
+      </w:r>
+      <w:r>
+        <w:rPr>
+          <w:b/>
+          <w:bCs/>
+        </w:rPr>
+        <w:t xml:space="preserve"> Side Bar Menu</w:t>
+      </w:r>
+    </w:p>
+    <w:p>
+      <w:r>
+        <w:t>This is where the user can sign out and view other links to parts of the application which are not displayed on the main men u page and this side bar can be accessed from any page on the app.</w:t>
+      </w:r>
+    </w:p>
+    <w:p>
+      <w:pPr>
+        <w:rPr>
+          <w:b/>
+          <w:bCs/>
+        </w:rPr>
+      </w:pPr>
+      <w:r>
+        <w:rPr>
+          <w:b/>
+          <w:bCs/>
+        </w:rPr>
+        <w:t>10.</w:t>
+      </w:r>
+      <w:r>
+        <w:rPr>
+          <w:b/>
+          <w:bCs/>
+        </w:rPr>
+        <w:t xml:space="preserve"> Trainees Page</w:t>
+      </w:r>
+    </w:p>
+    <w:p>
+      <w:r>
+        <w:t>This is the page where the trainer can see their trainees and once they click on their name, they can see the trainee’s session history page.</w:t>
+      </w:r>
+    </w:p>
+    <w:p>
+      <w:pPr>
+        <w:pStyle w:val="Heading1"/>
+      </w:pPr>
+    </w:p>
+    <w:p>
+      <w:pPr>
+        <w:pStyle w:val="Heading1"/>
+      </w:pPr>
+      <w:bookmarkStart w:id="14" w:name="_Toc85626292"/>
+      <w:r>
+        <w:t>Connection:</w:t>
+      </w:r>
+      <w:bookmarkEnd w:id="14"/>
+    </w:p>
     <w:p>
       <w:r>
         <w:t xml:space="preserve">Connection to the device and app is through a </w:t>
@@ -2914,16 +4430,6 @@
       </w:r>
       <w:r>
         <w:t xml:space="preserve"> If there is no connection, a message should be displayed on the app telling the user that there is no solid connection and that they need to setup the device correctly.</w:t>
-      </w:r>
-    </w:p>
-    <w:p>
-      <w:r>
-        <w:t>What data is available to the users</w:t>
-      </w:r>
-    </w:p>
-    <w:p>
-      <w:r>
-        <w:t>What functionality they have to view and interrogate the data</w:t>
       </w:r>
     </w:p>
     <w:p>
@@ -2935,11 +4441,172 @@
           <w:bCs/>
         </w:rPr>
       </w:pPr>
-      <w:r>
-        <w:rPr>
-          <w:b/>
-          <w:bCs/>
-        </w:rPr>
+    </w:p>
+    <w:p>
+      <w:pPr>
+        <w:pStyle w:val="Title"/>
+        <w:jc w:val="center"/>
+        <w:rPr>
+          <w:b/>
+          <w:bCs/>
+        </w:rPr>
+      </w:pPr>
+    </w:p>
+    <w:p>
+      <w:pPr>
+        <w:pStyle w:val="Title"/>
+        <w:jc w:val="center"/>
+        <w:rPr>
+          <w:b/>
+          <w:bCs/>
+        </w:rPr>
+      </w:pPr>
+    </w:p>
+    <w:p>
+      <w:pPr>
+        <w:pStyle w:val="Title"/>
+        <w:jc w:val="center"/>
+        <w:rPr>
+          <w:b/>
+          <w:bCs/>
+        </w:rPr>
+      </w:pPr>
+    </w:p>
+    <w:p>
+      <w:pPr>
+        <w:pStyle w:val="Title"/>
+        <w:jc w:val="center"/>
+        <w:rPr>
+          <w:b/>
+          <w:bCs/>
+        </w:rPr>
+      </w:pPr>
+    </w:p>
+    <w:p>
+      <w:pPr>
+        <w:pStyle w:val="Title"/>
+        <w:jc w:val="center"/>
+        <w:rPr>
+          <w:b/>
+          <w:bCs/>
+        </w:rPr>
+      </w:pPr>
+    </w:p>
+    <w:p>
+      <w:pPr>
+        <w:pStyle w:val="Title"/>
+        <w:jc w:val="center"/>
+        <w:rPr>
+          <w:b/>
+          <w:bCs/>
+        </w:rPr>
+      </w:pPr>
+    </w:p>
+    <w:p>
+      <w:pPr>
+        <w:pStyle w:val="Title"/>
+        <w:jc w:val="center"/>
+        <w:rPr>
+          <w:b/>
+          <w:bCs/>
+        </w:rPr>
+      </w:pPr>
+    </w:p>
+    <w:p>
+      <w:pPr>
+        <w:pStyle w:val="Title"/>
+        <w:jc w:val="center"/>
+        <w:rPr>
+          <w:b/>
+          <w:bCs/>
+        </w:rPr>
+      </w:pPr>
+    </w:p>
+    <w:p>
+      <w:pPr>
+        <w:pStyle w:val="Title"/>
+        <w:jc w:val="center"/>
+        <w:rPr>
+          <w:b/>
+          <w:bCs/>
+        </w:rPr>
+      </w:pPr>
+    </w:p>
+    <w:p>
+      <w:pPr>
+        <w:pStyle w:val="Title"/>
+        <w:jc w:val="center"/>
+        <w:rPr>
+          <w:b/>
+          <w:bCs/>
+        </w:rPr>
+      </w:pPr>
+    </w:p>
+    <w:p>
+      <w:pPr>
+        <w:pStyle w:val="Title"/>
+        <w:jc w:val="center"/>
+        <w:rPr>
+          <w:b/>
+          <w:bCs/>
+        </w:rPr>
+      </w:pPr>
+    </w:p>
+    <w:p>
+      <w:pPr>
+        <w:pStyle w:val="Title"/>
+        <w:jc w:val="center"/>
+        <w:rPr>
+          <w:b/>
+          <w:bCs/>
+        </w:rPr>
+      </w:pPr>
+    </w:p>
+    <w:p>
+      <w:pPr>
+        <w:pStyle w:val="Title"/>
+        <w:jc w:val="center"/>
+        <w:rPr>
+          <w:b/>
+          <w:bCs/>
+        </w:rPr>
+      </w:pPr>
+    </w:p>
+    <w:p>
+      <w:pPr>
+        <w:pStyle w:val="Title"/>
+        <w:jc w:val="center"/>
+        <w:rPr>
+          <w:b/>
+          <w:bCs/>
+        </w:rPr>
+      </w:pPr>
+    </w:p>
+    <w:p>
+      <w:pPr>
+        <w:pStyle w:val="Title"/>
+        <w:jc w:val="center"/>
+        <w:rPr>
+          <w:b/>
+          <w:bCs/>
+        </w:rPr>
+      </w:pPr>
+    </w:p>
+    <w:p>
+      <w:pPr>
+        <w:pStyle w:val="Title"/>
+        <w:jc w:val="center"/>
+        <w:rPr>
+          <w:b/>
+          <w:bCs/>
+        </w:rPr>
+      </w:pPr>
+      <w:r>
+        <w:rPr>
+          <w:b/>
+          <w:bCs/>
+        </w:rPr>
+        <w:lastRenderedPageBreak/>
         <w:t>Users</w:t>
       </w:r>
     </w:p>
@@ -2948,9 +4615,11 @@
         <w:pStyle w:val="Heading1"/>
         <w:jc w:val="center"/>
       </w:pPr>
+      <w:bookmarkStart w:id="15" w:name="_Toc85626293"/>
       <w:r>
         <w:t>User Profiles</w:t>
       </w:r>
+      <w:bookmarkEnd w:id="15"/>
     </w:p>
     <w:p/>
     <w:p/>
@@ -2959,7 +4628,6 @@
         <w:rPr>
           <w:noProof/>
         </w:rPr>
-        <w:lastRenderedPageBreak/>
         <w:drawing>
           <wp:anchor distT="0" distB="0" distL="114300" distR="114300" simplePos="0" relativeHeight="251668480" behindDoc="1" locked="0" layoutInCell="1" allowOverlap="1" wp14:anchorId="37F70D80" wp14:editId="5A885207">
             <wp:simplePos x="0" y="0"/>
@@ -3106,20 +4774,24 @@
     <w:p/>
     <w:p/>
     <w:p/>
+    <w:p/>
+    <w:p/>
+    <w:p/>
+    <w:p/>
+    <w:p/>
     <w:p>
       <w:r>
         <w:rPr>
           <w:noProof/>
         </w:rPr>
-        <w:lastRenderedPageBreak/>
         <w:drawing>
-          <wp:anchor distT="0" distB="0" distL="114300" distR="114300" simplePos="0" relativeHeight="251678720" behindDoc="1" locked="0" layoutInCell="1" allowOverlap="1" wp14:anchorId="7D78931A" wp14:editId="488B7DCE">
+          <wp:anchor distT="0" distB="0" distL="114300" distR="114300" simplePos="0" relativeHeight="251678720" behindDoc="1" locked="0" layoutInCell="1" allowOverlap="1" wp14:anchorId="7D78931A" wp14:editId="31C6CA8B">
             <wp:simplePos x="0" y="0"/>
-            <wp:positionH relativeFrom="column">
-              <wp:posOffset>-800100</wp:posOffset>
+            <wp:positionH relativeFrom="margin">
+              <wp:posOffset>1024890</wp:posOffset>
             </wp:positionH>
             <wp:positionV relativeFrom="paragraph">
-              <wp:posOffset>0</wp:posOffset>
+              <wp:posOffset>10160</wp:posOffset>
             </wp:positionV>
             <wp:extent cx="3738483" cy="5331460"/>
             <wp:effectExtent l="0" t="0" r="0" b="2540"/>
@@ -3176,11 +4848,6 @@
     <w:p/>
     <w:p/>
     <w:p/>
-    <w:p/>
-    <w:p/>
-    <w:p/>
-    <w:p/>
-    <w:p/>
     <w:p>
       <w:pPr>
         <w:jc w:val="center"/>
@@ -3304,39 +4971,7 @@
         </w:rPr>
       </w:pPr>
     </w:p>
-    <w:p>
-      <w:pPr>
-        <w:pStyle w:val="Title"/>
-        <w:jc w:val="center"/>
-        <w:rPr>
-          <w:b/>
-          <w:bCs/>
-        </w:rPr>
-      </w:pPr>
-    </w:p>
-    <w:p>
-      <w:pPr>
-        <w:pStyle w:val="Title"/>
-        <w:jc w:val="center"/>
-        <w:rPr>
-          <w:b/>
-          <w:bCs/>
-        </w:rPr>
-      </w:pPr>
-      <w:r>
-        <w:rPr>
-          <w:b/>
-          <w:bCs/>
-        </w:rPr>
-        <w:lastRenderedPageBreak/>
-        <w:t>Our Tasks</w:t>
-      </w:r>
-    </w:p>
-    <w:p>
-      <w:r>
-        <w:t>Give tasks to each of us and detail what each of us will be doing</w:t>
-      </w:r>
-    </w:p>
+    <w:p/>
     <w:sectPr>
       <w:pgSz w:w="11906" w:h="16838"/>
       <w:pgMar w:top="1440" w:right="1440" w:bottom="1440" w:left="1440" w:header="708" w:footer="708" w:gutter="0"/>
@@ -4198,6 +5833,78 @@
       <w:lang w:eastAsia="en-IE"/>
     </w:rPr>
   </w:style>
+  <w:style w:type="paragraph" w:styleId="TOCHeading">
+    <w:name w:val="TOC Heading"/>
+    <w:basedOn w:val="Heading1"/>
+    <w:next w:val="Normal"/>
+    <w:uiPriority w:val="39"/>
+    <w:unhideWhenUsed/>
+    <w:qFormat/>
+    <w:rsid w:val="009B7FD9"/>
+    <w:pPr>
+      <w:outlineLvl w:val="9"/>
+    </w:pPr>
+    <w:rPr>
+      <w:lang w:val="en-US"/>
+    </w:rPr>
+  </w:style>
+  <w:style w:type="paragraph" w:styleId="TOC1">
+    <w:name w:val="toc 1"/>
+    <w:basedOn w:val="Normal"/>
+    <w:next w:val="Normal"/>
+    <w:autoRedefine/>
+    <w:uiPriority w:val="39"/>
+    <w:unhideWhenUsed/>
+    <w:rsid w:val="009B7FD9"/>
+    <w:pPr>
+      <w:spacing w:after="100"/>
+    </w:pPr>
+  </w:style>
+  <w:style w:type="character" w:styleId="Hyperlink">
+    <w:name w:val="Hyperlink"/>
+    <w:basedOn w:val="DefaultParagraphFont"/>
+    <w:uiPriority w:val="99"/>
+    <w:unhideWhenUsed/>
+    <w:rsid w:val="009B7FD9"/>
+    <w:rPr>
+      <w:color w:val="0563C1" w:themeColor="hyperlink"/>
+      <w:u w:val="single"/>
+    </w:rPr>
+  </w:style>
+  <w:style w:type="paragraph" w:styleId="TOC2">
+    <w:name w:val="toc 2"/>
+    <w:basedOn w:val="Normal"/>
+    <w:next w:val="Normal"/>
+    <w:autoRedefine/>
+    <w:uiPriority w:val="39"/>
+    <w:unhideWhenUsed/>
+    <w:rsid w:val="009B7FD9"/>
+    <w:pPr>
+      <w:spacing w:after="100"/>
+      <w:ind w:left="220"/>
+    </w:pPr>
+    <w:rPr>
+      <w:rFonts w:eastAsiaTheme="minorEastAsia" w:cs="Times New Roman"/>
+      <w:lang w:val="en-US"/>
+    </w:rPr>
+  </w:style>
+  <w:style w:type="paragraph" w:styleId="TOC3">
+    <w:name w:val="toc 3"/>
+    <w:basedOn w:val="Normal"/>
+    <w:next w:val="Normal"/>
+    <w:autoRedefine/>
+    <w:uiPriority w:val="39"/>
+    <w:unhideWhenUsed/>
+    <w:rsid w:val="009B7FD9"/>
+    <w:pPr>
+      <w:spacing w:after="100"/>
+      <w:ind w:left="440"/>
+    </w:pPr>
+    <w:rPr>
+      <w:rFonts w:eastAsiaTheme="minorEastAsia" w:cs="Times New Roman"/>
+      <w:lang w:val="en-US"/>
+    </w:rPr>
+  </w:style>
 </w:styles>
 </file>
 

</xml_diff>

<commit_message>
Date: 21/10/2021 Author: Liam Denning
Details- Added Use Case Diagram
</commit_message>
<xml_diff>
--- a/SETSTATS.docx
+++ b/SETSTATS.docx
@@ -4961,8 +4961,70 @@
           <w:bCs/>
         </w:rPr>
       </w:pPr>
-    </w:p>
-    <w:p/>
+      <w:r>
+        <w:rPr>
+          <w:b/>
+          <w:bCs/>
+        </w:rPr>
+        <w:lastRenderedPageBreak/>
+        <w:t>Use Case Diagram</w:t>
+      </w:r>
+    </w:p>
+    <w:p>
+      <w:r>
+        <w:rPr>
+          <w:noProof/>
+        </w:rPr>
+        <w:drawing>
+          <wp:inline distT="0" distB="0" distL="0" distR="0" wp14:anchorId="5BF222A1" wp14:editId="6AF74161">
+            <wp:extent cx="6210935" cy="3909060"/>
+            <wp:effectExtent l="0" t="0" r="0" b="0"/>
+            <wp:docPr id="6" name="Picture 6" descr="Diagram&#10;&#10;Description automatically generated"/>
+            <wp:cNvGraphicFramePr>
+              <a:graphicFrameLocks xmlns:a="http://schemas.openxmlformats.org/drawingml/2006/main" noChangeAspect="1"/>
+            </wp:cNvGraphicFramePr>
+            <a:graphic xmlns:a="http://schemas.openxmlformats.org/drawingml/2006/main">
+              <a:graphicData uri="http://schemas.openxmlformats.org/drawingml/2006/picture">
+                <pic:pic xmlns:pic="http://schemas.openxmlformats.org/drawingml/2006/picture">
+                  <pic:nvPicPr>
+                    <pic:cNvPr id="6" name="Picture 6" descr="Diagram&#10;&#10;Description automatically generated"/>
+                    <pic:cNvPicPr>
+                      <a:picLocks noChangeAspect="1" noChangeArrowheads="1"/>
+                    </pic:cNvPicPr>
+                  </pic:nvPicPr>
+                  <pic:blipFill>
+                    <a:blip r:embed="rId29">
+                      <a:extLst>
+                        <a:ext uri="{28A0092B-C50C-407E-A947-70E740481C1C}">
+                          <a14:useLocalDpi xmlns:a14="http://schemas.microsoft.com/office/drawing/2010/main" val="0"/>
+                        </a:ext>
+                      </a:extLst>
+                    </a:blip>
+                    <a:srcRect/>
+                    <a:stretch>
+                      <a:fillRect/>
+                    </a:stretch>
+                  </pic:blipFill>
+                  <pic:spPr bwMode="auto">
+                    <a:xfrm>
+                      <a:off x="0" y="0"/>
+                      <a:ext cx="6218245" cy="3913661"/>
+                    </a:xfrm>
+                    <a:prstGeom prst="rect">
+                      <a:avLst/>
+                    </a:prstGeom>
+                    <a:noFill/>
+                    <a:ln>
+                      <a:noFill/>
+                    </a:ln>
+                  </pic:spPr>
+                </pic:pic>
+              </a:graphicData>
+            </a:graphic>
+          </wp:inline>
+        </w:drawing>
+      </w:r>
+    </w:p>
     <w:sectPr>
       <w:pgSz w:w="11906" w:h="16838"/>
       <w:pgMar w:top="1440" w:right="1440" w:bottom="1440" w:left="1440" w:header="708" w:footer="708" w:gutter="0"/>
@@ -5725,6 +5787,7 @@
   <w:style w:type="character" w:default="1" w:styleId="DefaultParagraphFont">
     <w:name w:val="Default Paragraph Font"/>
     <w:uiPriority w:val="1"/>
+    <w:semiHidden/>
     <w:unhideWhenUsed/>
   </w:style>
   <w:style w:type="table" w:default="1" w:styleId="TableNormal">

</xml_diff>

<commit_message>
Date: 21/10/2021 Author: Mark Byrne
Details - Added MoSCoW, and ER diagram.
</commit_message>
<xml_diff>
--- a/SETSTATS.docx
+++ b/SETSTATS.docx
@@ -194,8 +194,17 @@
     <w:p>
       <w:pPr>
         <w:pStyle w:val="Title"/>
-      </w:pPr>
-      <w:r>
+        <w:jc w:val="center"/>
+        <w:rPr>
+          <w:b/>
+          <w:bCs/>
+        </w:rPr>
+      </w:pPr>
+      <w:r>
+        <w:rPr>
+          <w:b/>
+          <w:bCs/>
+        </w:rPr>
         <w:lastRenderedPageBreak/>
         <w:t>Table of Contents</w:t>
       </w:r>
@@ -241,7 +250,7 @@
             <w:rPr>
               <w:rFonts w:eastAsiaTheme="minorEastAsia"/>
               <w:noProof/>
-              <w:lang w:val="en-US"/>
+              <w:lang w:eastAsia="en-IE"/>
             </w:rPr>
           </w:pPr>
           <w:r>
@@ -253,7 +262,7 @@
           <w:r>
             <w:fldChar w:fldCharType="separate"/>
           </w:r>
-          <w:hyperlink w:anchor="_Toc85737720" w:history="1">
+          <w:hyperlink w:anchor="_Toc85743603" w:history="1">
             <w:r>
               <w:rPr>
                 <w:rStyle w:val="Hyperlink"/>
@@ -280,7 +289,7 @@
                 <w:noProof/>
                 <w:webHidden/>
               </w:rPr>
-              <w:instrText xml:space="preserve"> PAGEREF _Toc85737720 \h </w:instrText>
+              <w:instrText xml:space="preserve"> PAGEREF _Toc85743603 \h </w:instrText>
             </w:r>
             <w:r>
               <w:rPr>
@@ -320,10 +329,10 @@
             <w:rPr>
               <w:rFonts w:eastAsiaTheme="minorEastAsia"/>
               <w:noProof/>
-              <w:lang w:val="en-US"/>
+              <w:lang w:eastAsia="en-IE"/>
             </w:rPr>
           </w:pPr>
-          <w:hyperlink w:anchor="_Toc85737721" w:history="1">
+          <w:hyperlink w:anchor="_Toc85743604" w:history="1">
             <w:r>
               <w:rPr>
                 <w:rStyle w:val="Hyperlink"/>
@@ -350,7 +359,7 @@
                 <w:noProof/>
                 <w:webHidden/>
               </w:rPr>
-              <w:instrText xml:space="preserve"> PAGEREF _Toc85737721 \h </w:instrText>
+              <w:instrText xml:space="preserve"> PAGEREF _Toc85743604 \h </w:instrText>
             </w:r>
             <w:r>
               <w:rPr>
@@ -390,10 +399,10 @@
             <w:rPr>
               <w:rFonts w:eastAsiaTheme="minorEastAsia"/>
               <w:noProof/>
-              <w:lang w:val="en-US"/>
+              <w:lang w:eastAsia="en-IE"/>
             </w:rPr>
           </w:pPr>
-          <w:hyperlink w:anchor="_Toc85737722" w:history="1">
+          <w:hyperlink w:anchor="_Toc85743605" w:history="1">
             <w:r>
               <w:rPr>
                 <w:rStyle w:val="Hyperlink"/>
@@ -420,7 +429,7 @@
                 <w:noProof/>
                 <w:webHidden/>
               </w:rPr>
-              <w:instrText xml:space="preserve"> PAGEREF _Toc85737722 \h </w:instrText>
+              <w:instrText xml:space="preserve"> PAGEREF _Toc85743605 \h </w:instrText>
             </w:r>
             <w:r>
               <w:rPr>
@@ -460,10 +469,10 @@
             <w:rPr>
               <w:rFonts w:eastAsiaTheme="minorEastAsia"/>
               <w:noProof/>
-              <w:lang w:val="en-US"/>
+              <w:lang w:eastAsia="en-IE"/>
             </w:rPr>
           </w:pPr>
-          <w:hyperlink w:anchor="_Toc85737723" w:history="1">
+          <w:hyperlink w:anchor="_Toc85743606" w:history="1">
             <w:r>
               <w:rPr>
                 <w:rStyle w:val="Hyperlink"/>
@@ -490,7 +499,7 @@
                 <w:noProof/>
                 <w:webHidden/>
               </w:rPr>
-              <w:instrText xml:space="preserve"> PAGEREF _Toc85737723 \h </w:instrText>
+              <w:instrText xml:space="preserve"> PAGEREF _Toc85743606 \h </w:instrText>
             </w:r>
             <w:r>
               <w:rPr>
@@ -530,10 +539,10 @@
             <w:rPr>
               <w:rFonts w:eastAsiaTheme="minorEastAsia"/>
               <w:noProof/>
-              <w:lang w:val="en-US"/>
+              <w:lang w:eastAsia="en-IE"/>
             </w:rPr>
           </w:pPr>
-          <w:hyperlink w:anchor="_Toc85737724" w:history="1">
+          <w:hyperlink w:anchor="_Toc85743607" w:history="1">
             <w:r>
               <w:rPr>
                 <w:rStyle w:val="Hyperlink"/>
@@ -560,7 +569,7 @@
                 <w:noProof/>
                 <w:webHidden/>
               </w:rPr>
-              <w:instrText xml:space="preserve"> PAGEREF _Toc85737724 \h </w:instrText>
+              <w:instrText xml:space="preserve"> PAGEREF _Toc85743607 \h </w:instrText>
             </w:r>
             <w:r>
               <w:rPr>
@@ -600,10 +609,10 @@
             <w:rPr>
               <w:rFonts w:eastAsiaTheme="minorEastAsia"/>
               <w:noProof/>
-              <w:lang w:val="en-US"/>
+              <w:lang w:eastAsia="en-IE"/>
             </w:rPr>
           </w:pPr>
-          <w:hyperlink w:anchor="_Toc85737725" w:history="1">
+          <w:hyperlink w:anchor="_Toc85743608" w:history="1">
             <w:r>
               <w:rPr>
                 <w:rStyle w:val="Hyperlink"/>
@@ -630,7 +639,7 @@
                 <w:noProof/>
                 <w:webHidden/>
               </w:rPr>
-              <w:instrText xml:space="preserve"> PAGEREF _Toc85737725 \h </w:instrText>
+              <w:instrText xml:space="preserve"> PAGEREF _Toc85743608 \h </w:instrText>
             </w:r>
             <w:r>
               <w:rPr>
@@ -670,10 +679,10 @@
             <w:rPr>
               <w:rFonts w:eastAsiaTheme="minorEastAsia"/>
               <w:noProof/>
-              <w:lang w:val="en-US"/>
+              <w:lang w:eastAsia="en-IE"/>
             </w:rPr>
           </w:pPr>
-          <w:hyperlink w:anchor="_Toc85737726" w:history="1">
+          <w:hyperlink w:anchor="_Toc85743609" w:history="1">
             <w:r>
               <w:rPr>
                 <w:rStyle w:val="Hyperlink"/>
@@ -700,7 +709,7 @@
                 <w:noProof/>
                 <w:webHidden/>
               </w:rPr>
-              <w:instrText xml:space="preserve"> PAGEREF _Toc85737726 \h </w:instrText>
+              <w:instrText xml:space="preserve"> PAGEREF _Toc85743609 \h </w:instrText>
             </w:r>
             <w:r>
               <w:rPr>
@@ -740,10 +749,10 @@
             <w:rPr>
               <w:rFonts w:eastAsiaTheme="minorEastAsia"/>
               <w:noProof/>
-              <w:lang w:val="en-US"/>
+              <w:lang w:eastAsia="en-IE"/>
             </w:rPr>
           </w:pPr>
-          <w:hyperlink w:anchor="_Toc85737727" w:history="1">
+          <w:hyperlink w:anchor="_Toc85743610" w:history="1">
             <w:r>
               <w:rPr>
                 <w:rStyle w:val="Hyperlink"/>
@@ -770,7 +779,7 @@
                 <w:noProof/>
                 <w:webHidden/>
               </w:rPr>
-              <w:instrText xml:space="preserve"> PAGEREF _Toc85737727 \h </w:instrText>
+              <w:instrText xml:space="preserve"> PAGEREF _Toc85743610 \h </w:instrText>
             </w:r>
             <w:r>
               <w:rPr>
@@ -810,10 +819,10 @@
             <w:rPr>
               <w:rFonts w:eastAsiaTheme="minorEastAsia"/>
               <w:noProof/>
-              <w:lang w:val="en-US"/>
+              <w:lang w:eastAsia="en-IE"/>
             </w:rPr>
           </w:pPr>
-          <w:hyperlink w:anchor="_Toc85737728" w:history="1">
+          <w:hyperlink w:anchor="_Toc85743611" w:history="1">
             <w:r>
               <w:rPr>
                 <w:rStyle w:val="Hyperlink"/>
@@ -840,7 +849,7 @@
                 <w:noProof/>
                 <w:webHidden/>
               </w:rPr>
-              <w:instrText xml:space="preserve"> PAGEREF _Toc85737728 \h </w:instrText>
+              <w:instrText xml:space="preserve"> PAGEREF _Toc85743611 \h </w:instrText>
             </w:r>
             <w:r>
               <w:rPr>
@@ -880,10 +889,10 @@
             <w:rPr>
               <w:rFonts w:eastAsiaTheme="minorEastAsia"/>
               <w:noProof/>
-              <w:lang w:val="en-US"/>
+              <w:lang w:eastAsia="en-IE"/>
             </w:rPr>
           </w:pPr>
-          <w:hyperlink w:anchor="_Toc85737729" w:history="1">
+          <w:hyperlink w:anchor="_Toc85743612" w:history="1">
             <w:r>
               <w:rPr>
                 <w:rStyle w:val="Hyperlink"/>
@@ -910,7 +919,7 @@
                 <w:noProof/>
                 <w:webHidden/>
               </w:rPr>
-              <w:instrText xml:space="preserve"> PAGEREF _Toc85737729 \h </w:instrText>
+              <w:instrText xml:space="preserve"> PAGEREF _Toc85743612 \h </w:instrText>
             </w:r>
             <w:r>
               <w:rPr>
@@ -950,16 +959,16 @@
             <w:rPr>
               <w:rFonts w:eastAsiaTheme="minorEastAsia"/>
               <w:noProof/>
-              <w:lang w:val="en-US"/>
+              <w:lang w:eastAsia="en-IE"/>
             </w:rPr>
           </w:pPr>
-          <w:hyperlink w:anchor="_Toc85737730" w:history="1">
+          <w:hyperlink w:anchor="_Toc85743613" w:history="1">
             <w:r>
               <w:rPr>
                 <w:rStyle w:val="Hyperlink"/>
                 <w:noProof/>
               </w:rPr>
-              <w:t>How cron will be used to process the data, listing the cron jobs that will be run</w:t>
+              <w:t>ER Diagram</w:t>
             </w:r>
             <w:r>
               <w:rPr>
@@ -980,7 +989,7 @@
                 <w:noProof/>
                 <w:webHidden/>
               </w:rPr>
-              <w:instrText xml:space="preserve"> PAGEREF _Toc85737730 \h </w:instrText>
+              <w:instrText xml:space="preserve"> PAGEREF _Toc85743613 \h </w:instrText>
             </w:r>
             <w:r>
               <w:rPr>
@@ -1000,7 +1009,7 @@
                 <w:noProof/>
                 <w:webHidden/>
               </w:rPr>
-              <w:t>6</w:t>
+              <w:t>8</w:t>
             </w:r>
             <w:r>
               <w:rPr>
@@ -1020,10 +1029,10 @@
             <w:rPr>
               <w:rFonts w:eastAsiaTheme="minorEastAsia"/>
               <w:noProof/>
-              <w:lang w:val="en-US"/>
+              <w:lang w:eastAsia="en-IE"/>
             </w:rPr>
           </w:pPr>
-          <w:hyperlink w:anchor="_Toc85737731" w:history="1">
+          <w:hyperlink w:anchor="_Toc85743614" w:history="1">
             <w:r>
               <w:rPr>
                 <w:rStyle w:val="Hyperlink"/>
@@ -1050,7 +1059,7 @@
                 <w:noProof/>
                 <w:webHidden/>
               </w:rPr>
-              <w:instrText xml:space="preserve"> PAGEREF _Toc85737731 \h </w:instrText>
+              <w:instrText xml:space="preserve"> PAGEREF _Toc85743614 \h </w:instrText>
             </w:r>
             <w:r>
               <w:rPr>
@@ -1090,10 +1099,10 @@
             <w:rPr>
               <w:rFonts w:eastAsiaTheme="minorEastAsia"/>
               <w:noProof/>
-              <w:lang w:val="en-US"/>
+              <w:lang w:eastAsia="en-IE"/>
             </w:rPr>
           </w:pPr>
-          <w:hyperlink w:anchor="_Toc85737732" w:history="1">
+          <w:hyperlink w:anchor="_Toc85743615" w:history="1">
             <w:r>
               <w:rPr>
                 <w:rStyle w:val="Hyperlink"/>
@@ -1120,7 +1129,7 @@
                 <w:noProof/>
                 <w:webHidden/>
               </w:rPr>
-              <w:instrText xml:space="preserve"> PAGEREF _Toc85737732 \h </w:instrText>
+              <w:instrText xml:space="preserve"> PAGEREF _Toc85743615 \h </w:instrText>
             </w:r>
             <w:r>
               <w:rPr>
@@ -1160,10 +1169,10 @@
             <w:rPr>
               <w:rFonts w:eastAsiaTheme="minorEastAsia"/>
               <w:noProof/>
-              <w:lang w:val="en-US"/>
+              <w:lang w:eastAsia="en-IE"/>
             </w:rPr>
           </w:pPr>
-          <w:hyperlink w:anchor="_Toc85737733" w:history="1">
+          <w:hyperlink w:anchor="_Toc85743616" w:history="1">
             <w:r>
               <w:rPr>
                 <w:rStyle w:val="Hyperlink"/>
@@ -1190,7 +1199,7 @@
                 <w:noProof/>
                 <w:webHidden/>
               </w:rPr>
-              <w:instrText xml:space="preserve"> PAGEREF _Toc85737733 \h </w:instrText>
+              <w:instrText xml:space="preserve"> PAGEREF _Toc85743616 \h </w:instrText>
             </w:r>
             <w:r>
               <w:rPr>
@@ -1230,10 +1239,10 @@
             <w:rPr>
               <w:rFonts w:eastAsiaTheme="minorEastAsia"/>
               <w:noProof/>
-              <w:lang w:val="en-US"/>
+              <w:lang w:eastAsia="en-IE"/>
             </w:rPr>
           </w:pPr>
-          <w:hyperlink w:anchor="_Toc85737734" w:history="1">
+          <w:hyperlink w:anchor="_Toc85743617" w:history="1">
             <w:r>
               <w:rPr>
                 <w:rStyle w:val="Hyperlink"/>
@@ -1260,7 +1269,7 @@
                 <w:noProof/>
                 <w:webHidden/>
               </w:rPr>
-              <w:instrText xml:space="preserve"> PAGEREF _Toc85737734 \h </w:instrText>
+              <w:instrText xml:space="preserve"> PAGEREF _Toc85743617 \h </w:instrText>
             </w:r>
             <w:r>
               <w:rPr>
@@ -1300,10 +1309,10 @@
             <w:rPr>
               <w:rFonts w:eastAsiaTheme="minorEastAsia"/>
               <w:noProof/>
-              <w:lang w:val="en-US"/>
+              <w:lang w:eastAsia="en-IE"/>
             </w:rPr>
           </w:pPr>
-          <w:hyperlink w:anchor="_Toc85737735" w:history="1">
+          <w:hyperlink w:anchor="_Toc85743618" w:history="1">
             <w:r>
               <w:rPr>
                 <w:rStyle w:val="Hyperlink"/>
@@ -1330,7 +1339,7 @@
                 <w:noProof/>
                 <w:webHidden/>
               </w:rPr>
-              <w:instrText xml:space="preserve"> PAGEREF _Toc85737735 \h </w:instrText>
+              <w:instrText xml:space="preserve"> PAGEREF _Toc85743618 \h </w:instrText>
             </w:r>
             <w:r>
               <w:rPr>
@@ -1350,7 +1359,7 @@
                 <w:noProof/>
                 <w:webHidden/>
               </w:rPr>
-              <w:t>15</w:t>
+              <w:t>16</w:t>
             </w:r>
             <w:r>
               <w:rPr>
@@ -1370,10 +1379,10 @@
             <w:rPr>
               <w:rFonts w:eastAsiaTheme="minorEastAsia"/>
               <w:noProof/>
-              <w:lang w:val="en-US"/>
+              <w:lang w:eastAsia="en-IE"/>
             </w:rPr>
           </w:pPr>
-          <w:hyperlink w:anchor="_Toc85737736" w:history="1">
+          <w:hyperlink w:anchor="_Toc85743619" w:history="1">
             <w:r>
               <w:rPr>
                 <w:rStyle w:val="Hyperlink"/>
@@ -1400,7 +1409,7 @@
                 <w:noProof/>
                 <w:webHidden/>
               </w:rPr>
-              <w:instrText xml:space="preserve"> PAGEREF _Toc85737736 \h </w:instrText>
+              <w:instrText xml:space="preserve"> PAGEREF _Toc85743619 \h </w:instrText>
             </w:r>
             <w:r>
               <w:rPr>
@@ -1420,7 +1429,7 @@
                 <w:noProof/>
                 <w:webHidden/>
               </w:rPr>
-              <w:t>15</w:t>
+              <w:t>16</w:t>
             </w:r>
             <w:r>
               <w:rPr>
@@ -1440,10 +1449,10 @@
             <w:rPr>
               <w:rFonts w:eastAsiaTheme="minorEastAsia"/>
               <w:noProof/>
-              <w:lang w:val="en-US"/>
+              <w:lang w:eastAsia="en-IE"/>
             </w:rPr>
           </w:pPr>
-          <w:hyperlink w:anchor="_Toc85737737" w:history="1">
+          <w:hyperlink w:anchor="_Toc85743620" w:history="1">
             <w:r>
               <w:rPr>
                 <w:rStyle w:val="Hyperlink"/>
@@ -1470,7 +1479,7 @@
                 <w:noProof/>
                 <w:webHidden/>
               </w:rPr>
-              <w:instrText xml:space="preserve"> PAGEREF _Toc85737737 \h </w:instrText>
+              <w:instrText xml:space="preserve"> PAGEREF _Toc85743620 \h </w:instrText>
             </w:r>
             <w:r>
               <w:rPr>
@@ -1490,7 +1499,7 @@
                 <w:noProof/>
                 <w:webHidden/>
               </w:rPr>
-              <w:t>15</w:t>
+              <w:t>16</w:t>
             </w:r>
             <w:r>
               <w:rPr>
@@ -1554,7 +1563,7 @@
       <w:pPr>
         <w:pStyle w:val="Heading1"/>
       </w:pPr>
-      <w:bookmarkStart w:id="1" w:name="_Toc85737720"/>
+      <w:bookmarkStart w:id="1" w:name="_Toc85743603"/>
       <w:r>
         <w:t>Team Members</w:t>
       </w:r>
@@ -1635,7 +1644,7 @@
           <w:noProof/>
         </w:rPr>
         <w:drawing>
-          <wp:anchor distT="0" distB="0" distL="114300" distR="114300" simplePos="0" relativeHeight="251674624" behindDoc="1" locked="0" layoutInCell="1" allowOverlap="1" wp14:anchorId="7B49C256" wp14:editId="1A8E78BC">
+          <wp:anchor distT="0" distB="0" distL="114300" distR="114300" simplePos="0" relativeHeight="251674624" behindDoc="1" locked="0" layoutInCell="1" allowOverlap="1" wp14:anchorId="7B49C256" wp14:editId="1344FC78">
             <wp:simplePos x="0" y="0"/>
             <wp:positionH relativeFrom="margin">
               <wp:posOffset>3634740</wp:posOffset>
@@ -1713,7 +1722,7 @@
           <w:noProof/>
         </w:rPr>
         <w:drawing>
-          <wp:anchor distT="0" distB="0" distL="114300" distR="114300" simplePos="0" relativeHeight="251673600" behindDoc="1" locked="0" layoutInCell="1" allowOverlap="1" wp14:anchorId="32C57A33" wp14:editId="1C5D9C2E">
+          <wp:anchor distT="0" distB="0" distL="114300" distR="114300" simplePos="0" relativeHeight="251673600" behindDoc="1" locked="0" layoutInCell="1" allowOverlap="1" wp14:anchorId="32C57A33" wp14:editId="2BBFB1CA">
             <wp:simplePos x="0" y="0"/>
             <wp:positionH relativeFrom="column">
               <wp:posOffset>0</wp:posOffset>
@@ -1967,7 +1976,7 @@
           <w:noProof/>
         </w:rPr>
         <w:drawing>
-          <wp:anchor distT="0" distB="0" distL="114300" distR="114300" simplePos="0" relativeHeight="251676672" behindDoc="1" locked="0" layoutInCell="1" allowOverlap="1" wp14:anchorId="786DA918" wp14:editId="657800E5">
+          <wp:anchor distT="0" distB="0" distL="114300" distR="114300" simplePos="0" relativeHeight="251676672" behindDoc="1" locked="0" layoutInCell="1" allowOverlap="1" wp14:anchorId="786DA918" wp14:editId="31FE0ABC">
             <wp:simplePos x="0" y="0"/>
             <wp:positionH relativeFrom="margin">
               <wp:posOffset>3634740</wp:posOffset>
@@ -2042,7 +2051,7 @@
           <w:noProof/>
         </w:rPr>
         <w:drawing>
-          <wp:anchor distT="0" distB="0" distL="114300" distR="114300" simplePos="0" relativeHeight="251675648" behindDoc="1" locked="0" layoutInCell="1" allowOverlap="1" wp14:anchorId="3500A266" wp14:editId="49EF522E">
+          <wp:anchor distT="0" distB="0" distL="114300" distR="114300" simplePos="0" relativeHeight="251675648" behindDoc="1" locked="0" layoutInCell="1" allowOverlap="1" wp14:anchorId="3500A266" wp14:editId="7FBB8D60">
             <wp:simplePos x="0" y="0"/>
             <wp:positionH relativeFrom="column">
               <wp:posOffset>0</wp:posOffset>
@@ -2103,6 +2112,12 @@
                 </pic:pic>
               </a:graphicData>
             </a:graphic>
+            <wp14:sizeRelH relativeFrom="margin">
+              <wp14:pctWidth>0</wp14:pctWidth>
+            </wp14:sizeRelH>
+            <wp14:sizeRelV relativeFrom="margin">
+              <wp14:pctHeight>0</wp14:pctHeight>
+            </wp14:sizeRelV>
           </wp:anchor>
         </w:drawing>
       </w:r>
@@ -2118,7 +2133,7 @@
       <w:pPr>
         <w:pStyle w:val="Heading1"/>
       </w:pPr>
-      <w:bookmarkStart w:id="2" w:name="_Toc85737721"/>
+      <w:bookmarkStart w:id="2" w:name="_Toc85743604"/>
       <w:r>
         <w:t xml:space="preserve">What is </w:t>
       </w:r>
@@ -2208,7 +2223,7 @@
       <w:pPr>
         <w:pStyle w:val="Heading1"/>
       </w:pPr>
-      <w:bookmarkStart w:id="3" w:name="_Toc85737722"/>
+      <w:bookmarkStart w:id="3" w:name="_Toc85743605"/>
       <w:r>
         <w:t>What are our goals?</w:t>
       </w:r>
@@ -2316,7 +2331,7 @@
       <w:pPr>
         <w:pStyle w:val="Heading1"/>
       </w:pPr>
-      <w:bookmarkStart w:id="4" w:name="_Toc85737723"/>
+      <w:bookmarkStart w:id="4" w:name="_Toc85743606"/>
       <w:r>
         <w:t>H</w:t>
       </w:r>
@@ -2596,7 +2611,7 @@
       <w:pPr>
         <w:pStyle w:val="Heading1"/>
       </w:pPr>
-      <w:bookmarkStart w:id="5" w:name="_Toc85737724"/>
+      <w:bookmarkStart w:id="5" w:name="_Toc85743607"/>
       <w:r>
         <w:t>What we did -</w:t>
       </w:r>
@@ -2721,7 +2736,7 @@
       <w:pPr>
         <w:pStyle w:val="Heading1"/>
       </w:pPr>
-      <w:bookmarkStart w:id="6" w:name="_Toc85737725"/>
+      <w:bookmarkStart w:id="6" w:name="_Toc85743608"/>
       <w:r>
         <w:t>Data the device will be collecting:</w:t>
       </w:r>
@@ -2815,7 +2830,7 @@
       <w:pPr>
         <w:pStyle w:val="Heading1"/>
       </w:pPr>
-      <w:bookmarkStart w:id="7" w:name="_Toc85737726"/>
+      <w:bookmarkStart w:id="7" w:name="_Toc85743609"/>
       <w:r>
         <w:t>How the data will be gathered</w:t>
       </w:r>
@@ -2875,7 +2890,7 @@
       <w:pPr>
         <w:pStyle w:val="Heading1"/>
       </w:pPr>
-      <w:bookmarkStart w:id="8" w:name="_Toc85737727"/>
+      <w:bookmarkStart w:id="8" w:name="_Toc85743610"/>
       <w:r>
         <w:t>How we are going to be processing the data collected</w:t>
       </w:r>
@@ -2896,7 +2911,7 @@
       <w:pPr>
         <w:pStyle w:val="Heading1"/>
       </w:pPr>
-      <w:bookmarkStart w:id="9" w:name="_Toc85737728"/>
+      <w:bookmarkStart w:id="9" w:name="_Toc85743611"/>
       <w:r>
         <w:t>How the device and data are going to be secured</w:t>
       </w:r>
@@ -2930,7 +2945,7 @@
       <w:pPr>
         <w:pStyle w:val="Heading1"/>
       </w:pPr>
-      <w:bookmarkStart w:id="10" w:name="_Toc85737729"/>
+      <w:bookmarkStart w:id="10" w:name="_Toc85743612"/>
       <w:r>
         <w:t>Frequency with which each se</w:t>
       </w:r>
@@ -3017,32 +3032,7 @@
       </w:r>
     </w:p>
     <w:p/>
-    <w:p>
-      <w:pPr>
-        <w:pStyle w:val="Heading1"/>
-      </w:pPr>
-      <w:bookmarkStart w:id="11" w:name="_Toc85737730"/>
-      <w:r>
-        <w:t xml:space="preserve">How </w:t>
-      </w:r>
-      <w:proofErr w:type="spellStart"/>
-      <w:r>
-        <w:t>cron</w:t>
-      </w:r>
-      <w:proofErr w:type="spellEnd"/>
-      <w:r>
-        <w:t xml:space="preserve"> will be used to process the data, listing the </w:t>
-      </w:r>
-      <w:proofErr w:type="spellStart"/>
-      <w:r>
-        <w:t>cron</w:t>
-      </w:r>
-      <w:proofErr w:type="spellEnd"/>
-      <w:r>
-        <w:t xml:space="preserve"> jobs that will be run</w:t>
-      </w:r>
-      <w:bookmarkEnd w:id="11"/>
-    </w:p>
+    <w:p/>
     <w:p/>
     <w:p/>
     <w:p/>
@@ -3375,23 +3365,7 @@
     </w:p>
     <w:p>
       <w:r>
-        <w:t xml:space="preserve">The trainer table contains all of the data of a trainer who uses the app. The trainer can have multiple trainees and we can use </w:t>
-      </w:r>
-      <w:proofErr w:type="spellStart"/>
-      <w:r>
-        <w:t>sql</w:t>
-      </w:r>
-      <w:proofErr w:type="spellEnd"/>
-      <w:r>
-        <w:t xml:space="preserve"> to grab them uses the foreign </w:t>
-      </w:r>
-      <w:proofErr w:type="spellStart"/>
-      <w:r>
-        <w:t>trainer_id</w:t>
-      </w:r>
-      <w:proofErr w:type="spellEnd"/>
-      <w:r>
-        <w:t xml:space="preserve"> in the trainee table.</w:t>
+        <w:t>The trainer table contains all of the data of a trainer who uses the app. The trainer can have multiple trainees and we can use sql to grab them uses the foreign trainer_id in the trainee table.</w:t>
       </w:r>
     </w:p>
     <w:p>
@@ -3455,7 +3429,80 @@
     <w:p/>
     <w:p/>
     <w:p/>
-    <w:p/>
+    <w:p>
+      <w:pPr>
+        <w:pStyle w:val="Heading1"/>
+      </w:pPr>
+      <w:bookmarkStart w:id="11" w:name="_Toc85743613"/>
+      <w:r>
+        <w:t>ER Diagram</w:t>
+      </w:r>
+      <w:bookmarkEnd w:id="11"/>
+    </w:p>
+    <w:p>
+      <w:r>
+        <w:rPr>
+          <w:noProof/>
+        </w:rPr>
+        <w:drawing>
+          <wp:anchor distT="0" distB="0" distL="114300" distR="114300" simplePos="0" relativeHeight="251681792" behindDoc="1" locked="0" layoutInCell="1" allowOverlap="1" wp14:anchorId="76B0D824" wp14:editId="788EC7EC">
+            <wp:simplePos x="0" y="0"/>
+            <wp:positionH relativeFrom="column">
+              <wp:posOffset>1133475</wp:posOffset>
+            </wp:positionH>
+            <wp:positionV relativeFrom="paragraph">
+              <wp:posOffset>187325</wp:posOffset>
+            </wp:positionV>
+            <wp:extent cx="3448531" cy="3096057"/>
+            <wp:effectExtent l="0" t="0" r="0" b="9525"/>
+            <wp:wrapTight wrapText="bothSides">
+              <wp:wrapPolygon edited="0">
+                <wp:start x="0" y="0"/>
+                <wp:lineTo x="0" y="21534"/>
+                <wp:lineTo x="21481" y="21534"/>
+                <wp:lineTo x="21481" y="0"/>
+                <wp:lineTo x="0" y="0"/>
+              </wp:wrapPolygon>
+            </wp:wrapTight>
+            <wp:docPr id="24" name="Picture 24" descr="Diagram&#10;&#10;Description automatically generated"/>
+            <wp:cNvGraphicFramePr>
+              <a:graphicFrameLocks xmlns:a="http://schemas.openxmlformats.org/drawingml/2006/main" noChangeAspect="1"/>
+            </wp:cNvGraphicFramePr>
+            <a:graphic xmlns:a="http://schemas.openxmlformats.org/drawingml/2006/main">
+              <a:graphicData uri="http://schemas.openxmlformats.org/drawingml/2006/picture">
+                <pic:pic xmlns:pic="http://schemas.openxmlformats.org/drawingml/2006/picture">
+                  <pic:nvPicPr>
+                    <pic:cNvPr id="24" name="Picture 24" descr="Diagram&#10;&#10;Description automatically generated"/>
+                    <pic:cNvPicPr/>
+                  </pic:nvPicPr>
+                  <pic:blipFill>
+                    <a:blip r:embed="rId16">
+                      <a:extLst>
+                        <a:ext uri="{28A0092B-C50C-407E-A947-70E740481C1C}">
+                          <a14:useLocalDpi xmlns:a14="http://schemas.microsoft.com/office/drawing/2010/main" val="0"/>
+                        </a:ext>
+                      </a:extLst>
+                    </a:blip>
+                    <a:stretch>
+                      <a:fillRect/>
+                    </a:stretch>
+                  </pic:blipFill>
+                  <pic:spPr>
+                    <a:xfrm>
+                      <a:off x="0" y="0"/>
+                      <a:ext cx="3448531" cy="3096057"/>
+                    </a:xfrm>
+                    <a:prstGeom prst="rect">
+                      <a:avLst/>
+                    </a:prstGeom>
+                  </pic:spPr>
+                </pic:pic>
+              </a:graphicData>
+            </a:graphic>
+          </wp:anchor>
+        </w:drawing>
+      </w:r>
+    </w:p>
     <w:p/>
     <w:p>
       <w:pPr>
@@ -3610,7 +3657,6 @@
           <w:b/>
           <w:bCs/>
         </w:rPr>
-        <w:lastRenderedPageBreak/>
         <w:t>User Interface</w:t>
       </w:r>
     </w:p>
@@ -3621,7 +3667,7 @@
         <w:pStyle w:val="Heading1"/>
         <w:jc w:val="center"/>
       </w:pPr>
-      <w:bookmarkStart w:id="12" w:name="_Toc85737731"/>
+      <w:bookmarkStart w:id="12" w:name="_Toc85743614"/>
       <w:r>
         <w:t>Paper Prototype</w:t>
       </w:r>
@@ -3664,7 +3710,7 @@
                     <pic:cNvPicPr/>
                   </pic:nvPicPr>
                   <pic:blipFill>
-                    <a:blip r:embed="rId16">
+                    <a:blip r:embed="rId17">
                       <a:extLst>
                         <a:ext uri="{28A0092B-C50C-407E-A947-70E740481C1C}">
                           <a14:useLocalDpi xmlns:a14="http://schemas.microsoft.com/office/drawing/2010/main" val="0"/>
@@ -3732,7 +3778,7 @@
                     <pic:cNvPicPr/>
                   </pic:nvPicPr>
                   <pic:blipFill>
-                    <a:blip r:embed="rId17">
+                    <a:blip r:embed="rId18">
                       <a:extLst>
                         <a:ext uri="{28A0092B-C50C-407E-A947-70E740481C1C}">
                           <a14:useLocalDpi xmlns:a14="http://schemas.microsoft.com/office/drawing/2010/main" val="0"/>
@@ -3800,7 +3846,7 @@
                     <pic:cNvPicPr/>
                   </pic:nvPicPr>
                   <pic:blipFill>
-                    <a:blip r:embed="rId18">
+                    <a:blip r:embed="rId19">
                       <a:extLst>
                         <a:ext uri="{28A0092B-C50C-407E-A947-70E740481C1C}">
                           <a14:useLocalDpi xmlns:a14="http://schemas.microsoft.com/office/drawing/2010/main" val="0"/>
@@ -3880,7 +3926,7 @@
                     <pic:cNvPicPr/>
                   </pic:nvPicPr>
                   <pic:blipFill>
-                    <a:blip r:embed="rId19">
+                    <a:blip r:embed="rId20">
                       <a:extLst>
                         <a:ext uri="{28A0092B-C50C-407E-A947-70E740481C1C}">
                           <a14:useLocalDpi xmlns:a14="http://schemas.microsoft.com/office/drawing/2010/main" val="0"/>
@@ -3950,7 +3996,7 @@
                     <pic:cNvPicPr/>
                   </pic:nvPicPr>
                   <pic:blipFill>
-                    <a:blip r:embed="rId20" cstate="print">
+                    <a:blip r:embed="rId21" cstate="print">
                       <a:extLst>
                         <a:ext uri="{28A0092B-C50C-407E-A947-70E740481C1C}">
                           <a14:useLocalDpi xmlns:a14="http://schemas.microsoft.com/office/drawing/2010/main" val="0"/>
@@ -4018,7 +4064,7 @@
                     <pic:cNvPicPr/>
                   </pic:nvPicPr>
                   <pic:blipFill>
-                    <a:blip r:embed="rId21" cstate="print">
+                    <a:blip r:embed="rId22" cstate="print">
                       <a:extLst>
                         <a:ext uri="{28A0092B-C50C-407E-A947-70E740481C1C}">
                           <a14:useLocalDpi xmlns:a14="http://schemas.microsoft.com/office/drawing/2010/main" val="0"/>
@@ -4069,7 +4115,6 @@
         <w:rPr>
           <w:noProof/>
         </w:rPr>
-        <w:lastRenderedPageBreak/>
         <w:drawing>
           <wp:anchor distT="0" distB="0" distL="114300" distR="114300" simplePos="0" relativeHeight="251666432" behindDoc="1" locked="0" layoutInCell="1" allowOverlap="1" wp14:anchorId="5BD0E3B0" wp14:editId="43D2CBD5">
             <wp:simplePos x="0" y="0"/>
@@ -4102,7 +4147,7 @@
                     <pic:cNvPicPr/>
                   </pic:nvPicPr>
                   <pic:blipFill>
-                    <a:blip r:embed="rId22" cstate="print">
+                    <a:blip r:embed="rId23" cstate="print">
                       <a:extLst>
                         <a:ext uri="{28A0092B-C50C-407E-A947-70E740481C1C}">
                           <a14:useLocalDpi xmlns:a14="http://schemas.microsoft.com/office/drawing/2010/main" val="0"/>
@@ -4170,7 +4215,7 @@
                     <pic:cNvPicPr/>
                   </pic:nvPicPr>
                   <pic:blipFill>
-                    <a:blip r:embed="rId23" cstate="print">
+                    <a:blip r:embed="rId24" cstate="print">
                       <a:extLst>
                         <a:ext uri="{28A0092B-C50C-407E-A947-70E740481C1C}">
                           <a14:useLocalDpi xmlns:a14="http://schemas.microsoft.com/office/drawing/2010/main" val="0"/>
@@ -4240,7 +4285,7 @@
                     </pic:cNvPicPr>
                   </pic:nvPicPr>
                   <pic:blipFill>
-                    <a:blip r:embed="rId24">
+                    <a:blip r:embed="rId25">
                       <a:extLst>
                         <a:ext uri="{28A0092B-C50C-407E-A947-70E740481C1C}">
                           <a14:useLocalDpi xmlns:a14="http://schemas.microsoft.com/office/drawing/2010/main" val="0"/>
@@ -4293,7 +4338,7 @@
       <w:pPr>
         <w:pStyle w:val="Heading1"/>
       </w:pPr>
-      <w:bookmarkStart w:id="13" w:name="_Toc85737732"/>
+      <w:bookmarkStart w:id="13" w:name="_Toc85743615"/>
       <w:r>
         <w:t>Pa</w:t>
       </w:r>
@@ -4637,7 +4682,7 @@
       <w:pPr>
         <w:pStyle w:val="Heading1"/>
       </w:pPr>
-      <w:bookmarkStart w:id="14" w:name="_Toc85737733"/>
+      <w:bookmarkStart w:id="14" w:name="_Toc85743616"/>
       <w:r>
         <w:t>Connection:</w:t>
       </w:r>
@@ -4843,7 +4888,7 @@
         <w:pStyle w:val="Heading1"/>
         <w:jc w:val="center"/>
       </w:pPr>
-      <w:bookmarkStart w:id="15" w:name="_Toc85737734"/>
+      <w:bookmarkStart w:id="15" w:name="_Toc85743617"/>
       <w:r>
         <w:t>User Profiles</w:t>
       </w:r>
@@ -4888,7 +4933,7 @@
                     <pic:cNvPicPr/>
                   </pic:nvPicPr>
                   <pic:blipFill>
-                    <a:blip r:embed="rId25">
+                    <a:blip r:embed="rId26">
                       <a:extLst>
                         <a:ext uri="{28A0092B-C50C-407E-A947-70E740481C1C}">
                           <a14:useLocalDpi xmlns:a14="http://schemas.microsoft.com/office/drawing/2010/main" val="0"/>
@@ -4958,7 +5003,7 @@
                     </pic:cNvPicPr>
                   </pic:nvPicPr>
                   <pic:blipFill>
-                    <a:blip r:embed="rId26">
+                    <a:blip r:embed="rId27">
                       <a:extLst>
                         <a:ext uri="{28A0092B-C50C-407E-A947-70E740481C1C}">
                           <a14:useLocalDpi xmlns:a14="http://schemas.microsoft.com/office/drawing/2010/main" val="0"/>
@@ -5044,7 +5089,7 @@
                     <pic:cNvPicPr/>
                   </pic:nvPicPr>
                   <pic:blipFill>
-                    <a:blip r:embed="rId27" cstate="print">
+                    <a:blip r:embed="rId28" cstate="print">
                       <a:extLst>
                         <a:ext uri="{28A0092B-C50C-407E-A947-70E740481C1C}">
                           <a14:useLocalDpi xmlns:a14="http://schemas.microsoft.com/office/drawing/2010/main" val="0"/>
@@ -5114,7 +5159,7 @@
                     </pic:cNvPicPr>
                   </pic:nvPicPr>
                   <pic:blipFill>
-                    <a:blip r:embed="rId28">
+                    <a:blip r:embed="rId29">
                       <a:extLst>
                         <a:ext uri="{28A0092B-C50C-407E-A947-70E740481C1C}">
                           <a14:useLocalDpi xmlns:a14="http://schemas.microsoft.com/office/drawing/2010/main" val="0"/>
@@ -5165,103 +5210,6 @@
     <w:p/>
     <w:p>
       <w:pPr>
-        <w:pStyle w:val="Heading1"/>
-      </w:pPr>
-      <w:bookmarkStart w:id="16" w:name="_Toc85734334"/>
-      <w:bookmarkStart w:id="17" w:name="_Toc85737735"/>
-      <w:r>
-        <w:lastRenderedPageBreak/>
-        <w:t>Software-Testing</w:t>
-      </w:r>
-      <w:bookmarkEnd w:id="16"/>
-      <w:bookmarkEnd w:id="17"/>
-    </w:p>
-    <w:p>
-      <w:r>
-        <w:t>The software can be tested with suitable Unit tests. There are test frameworks for Python as well as JavaScript which covers all our used languages. The unit tests can be used to ensure all coded methods work as intended and help by finding bugs or improve the ability to add new features later more simply.</w:t>
-      </w:r>
-    </w:p>
-    <w:p>
-      <w:pPr>
-        <w:pStyle w:val="Heading1"/>
-      </w:pPr>
-      <w:bookmarkStart w:id="18" w:name="_Toc85734335"/>
-      <w:bookmarkStart w:id="19" w:name="_Toc85737736"/>
-      <w:r>
-        <w:t>Hardware-Testing</w:t>
-      </w:r>
-      <w:bookmarkEnd w:id="18"/>
-      <w:bookmarkEnd w:id="19"/>
-    </w:p>
-    <w:p>
-      <w:r>
-        <w:t>Once we have a running prototype the accuracy and measurements of the sensors need to be checked. In order to do that we track the data provided by the sensors and check whether the data is plausible. For example, someone can test lift with the prototype and someone else will measure the lifted height by hand and compare the results to the measurements of the ultra-sonic sensor.</w:t>
-      </w:r>
-    </w:p>
-    <w:p>
-      <w:r>
-        <w:t>We should also test the actual battery capability. How long it will last, how durable the setup is and how the sensors react do different unpredicted movements. For example, dropping the handle, carrying the handle sideways, spinning it etc. We need to make sure that the system does not break when doing unexpected things.</w:t>
-      </w:r>
-    </w:p>
-    <w:p>
-      <w:r>
-        <w:t>In order to get a good overview, it is necessary to work on a decent test concept which tracks all information and the results of the tests for further improvements and easy access.</w:t>
-      </w:r>
-    </w:p>
-    <w:p>
-      <w:pPr>
-        <w:pStyle w:val="Heading1"/>
-      </w:pPr>
-      <w:bookmarkStart w:id="20" w:name="_Toc85734336"/>
-      <w:bookmarkStart w:id="21" w:name="_Toc85737737"/>
-      <w:r>
-        <w:t>User-Testing</w:t>
-      </w:r>
-      <w:bookmarkEnd w:id="20"/>
-      <w:bookmarkEnd w:id="21"/>
-    </w:p>
-    <w:p>
-      <w:r>
-        <w:t>When the initial testing is done, and we have a running prototype we need to make sure to let other people from our different target groups test our app in a real scenario.</w:t>
-      </w:r>
-    </w:p>
-    <w:p>
-      <w:r>
-        <w:t xml:space="preserve">We could ask friends or just people and trainers in the gym to try out our app. This not only helps to resolve problems me might not have noticed yet, but it also makes gathering feedback to the overall usage of our app way easier. Everyone should be given a decent questionnaire to give feedback about the usage, design, and functionality of our app. This helps to get a real user perspective from all target groups on our app. Only </w:t>
-      </w:r>
-      <w:proofErr w:type="spellStart"/>
-      <w:r>
-        <w:t>trough</w:t>
-      </w:r>
-      <w:proofErr w:type="spellEnd"/>
-      <w:r>
-        <w:t xml:space="preserve"> the perspective of different users we can spot missing features we did not think about and find problems we on our own had never seen.</w:t>
-      </w:r>
-    </w:p>
-    <w:p>
-      <w:r>
-        <w:t>People that should test our app in this state are experienced lifters, casual gym users, people who never lifted before and trainers.</w:t>
-      </w:r>
-    </w:p>
-    <w:p/>
-    <w:p/>
-    <w:p/>
-    <w:p/>
-    <w:p/>
-    <w:p/>
-    <w:p/>
-    <w:p/>
-    <w:p>
-      <w:pPr>
-        <w:pStyle w:val="Title"/>
-        <w:rPr>
-          <w:b/>
-          <w:bCs/>
-        </w:rPr>
-      </w:pPr>
-    </w:p>
-    <w:p>
-      <w:pPr>
         <w:pStyle w:val="Title"/>
         <w:jc w:val="center"/>
         <w:rPr>
@@ -5269,33 +5217,32 @@
           <w:bCs/>
         </w:rPr>
       </w:pPr>
-    </w:p>
-    <w:p>
-      <w:pPr>
-        <w:pStyle w:val="Title"/>
-        <w:jc w:val="center"/>
-        <w:rPr>
-          <w:b/>
-          <w:bCs/>
-        </w:rPr>
-      </w:pPr>
-      <w:r>
-        <w:rPr>
-          <w:b/>
-          <w:bCs/>
-        </w:rPr>
-        <w:t>Use Case Diagram</w:t>
-      </w:r>
-    </w:p>
-    <w:p>
+      <w:bookmarkStart w:id="16" w:name="_Toc85734334"/>
       <w:r>
         <w:rPr>
           <w:noProof/>
         </w:rPr>
+        <w:lastRenderedPageBreak/>
         <w:drawing>
-          <wp:inline distT="0" distB="0" distL="0" distR="0" wp14:anchorId="5BF222A1" wp14:editId="6AF74161">
+          <wp:anchor distT="0" distB="0" distL="114300" distR="114300" simplePos="0" relativeHeight="251680768" behindDoc="1" locked="0" layoutInCell="1" allowOverlap="1" wp14:anchorId="5BF222A1" wp14:editId="01D9CBE1">
+            <wp:simplePos x="0" y="0"/>
+            <wp:positionH relativeFrom="margin">
+              <wp:align>center</wp:align>
+            </wp:positionH>
+            <wp:positionV relativeFrom="paragraph">
+              <wp:posOffset>1474470</wp:posOffset>
+            </wp:positionV>
             <wp:extent cx="6210935" cy="3909060"/>
             <wp:effectExtent l="0" t="0" r="0" b="0"/>
+            <wp:wrapTight wrapText="bothSides">
+              <wp:wrapPolygon edited="0">
+                <wp:start x="0" y="0"/>
+                <wp:lineTo x="0" y="21474"/>
+                <wp:lineTo x="21532" y="21474"/>
+                <wp:lineTo x="21532" y="0"/>
+                <wp:lineTo x="0" y="0"/>
+              </wp:wrapPolygon>
+            </wp:wrapTight>
             <wp:docPr id="6" name="Picture 6" descr="Diagram&#10;&#10;Description automatically generated"/>
             <wp:cNvGraphicFramePr>
               <a:graphicFrameLocks xmlns:a="http://schemas.openxmlformats.org/drawingml/2006/main" noChangeAspect="1"/>
@@ -5310,7 +5257,7 @@
                     </pic:cNvPicPr>
                   </pic:nvPicPr>
                   <pic:blipFill>
-                    <a:blip r:embed="rId29">
+                    <a:blip r:embed="rId30">
                       <a:extLst>
                         <a:ext uri="{28A0092B-C50C-407E-A947-70E740481C1C}">
                           <a14:useLocalDpi xmlns:a14="http://schemas.microsoft.com/office/drawing/2010/main" val="0"/>
@@ -5325,7 +5272,7 @@
                   <pic:spPr bwMode="auto">
                     <a:xfrm>
                       <a:off x="0" y="0"/>
-                      <a:ext cx="6218245" cy="3913661"/>
+                      <a:ext cx="6210935" cy="3909060"/>
                     </a:xfrm>
                     <a:prstGeom prst="rect">
                       <a:avLst/>
@@ -5338,8 +5285,288 @@
                 </pic:pic>
               </a:graphicData>
             </a:graphic>
-          </wp:inline>
+          </wp:anchor>
         </w:drawing>
+      </w:r>
+      <w:r>
+        <w:rPr>
+          <w:b/>
+          <w:bCs/>
+        </w:rPr>
+        <w:t>Use Case Diagram</w:t>
+      </w:r>
+    </w:p>
+    <w:p>
+      <w:pPr>
+        <w:pStyle w:val="Heading1"/>
+      </w:pPr>
+    </w:p>
+    <w:p>
+      <w:pPr>
+        <w:pStyle w:val="Heading1"/>
+      </w:pPr>
+    </w:p>
+    <w:p>
+      <w:pPr>
+        <w:pStyle w:val="Heading1"/>
+      </w:pPr>
+    </w:p>
+    <w:p>
+      <w:pPr>
+        <w:pStyle w:val="Heading1"/>
+      </w:pPr>
+    </w:p>
+    <w:p>
+      <w:pPr>
+        <w:pStyle w:val="Heading1"/>
+      </w:pPr>
+    </w:p>
+    <w:p>
+      <w:pPr>
+        <w:pStyle w:val="Heading1"/>
+      </w:pPr>
+    </w:p>
+    <w:p>
+      <w:pPr>
+        <w:pStyle w:val="Heading1"/>
+      </w:pPr>
+    </w:p>
+    <w:p>
+      <w:pPr>
+        <w:pStyle w:val="Title"/>
+      </w:pPr>
+    </w:p>
+    <w:p>
+      <w:pPr>
+        <w:pStyle w:val="Title"/>
+      </w:pPr>
+    </w:p>
+    <w:p>
+      <w:pPr>
+        <w:pStyle w:val="Title"/>
+        <w:jc w:val="center"/>
+        <w:rPr>
+          <w:b/>
+          <w:bCs/>
+        </w:rPr>
+      </w:pPr>
+      <w:r>
+        <w:rPr>
+          <w:b/>
+          <w:bCs/>
+        </w:rPr>
+        <w:lastRenderedPageBreak/>
+        <w:t>Testing</w:t>
+      </w:r>
+    </w:p>
+    <w:p>
+      <w:pPr>
+        <w:pStyle w:val="Heading1"/>
+      </w:pPr>
+      <w:bookmarkStart w:id="17" w:name="_Toc85743618"/>
+      <w:r>
+        <w:t>Software-Testing</w:t>
+      </w:r>
+      <w:bookmarkEnd w:id="16"/>
+      <w:bookmarkEnd w:id="17"/>
+    </w:p>
+    <w:p>
+      <w:r>
+        <w:t>The software can be tested with suitable Unit tests. There are test frameworks for Python as well as JavaScript which covers all our used languages. The unit tests can be used to ensure all coded methods work as intended and help by finding bugs or improve the ability to add new features later more simply.</w:t>
+      </w:r>
+    </w:p>
+    <w:p>
+      <w:pPr>
+        <w:pStyle w:val="Heading1"/>
+      </w:pPr>
+      <w:bookmarkStart w:id="18" w:name="_Toc85734335"/>
+      <w:bookmarkStart w:id="19" w:name="_Toc85743619"/>
+      <w:r>
+        <w:t>Hardware-Testing</w:t>
+      </w:r>
+      <w:bookmarkEnd w:id="18"/>
+      <w:bookmarkEnd w:id="19"/>
+    </w:p>
+    <w:p>
+      <w:r>
+        <w:t>Once we have a running prototype the accuracy and measurements of the sensors need to be checked. In order to do that we track the data provided by the sensors and check whether the data is plausible. For example, someone can test lift with the prototype and someone else will measure the lifted height by hand and compare the results to the measurements of the ultra-sonic sensor.</w:t>
+      </w:r>
+    </w:p>
+    <w:p>
+      <w:r>
+        <w:t>We should also test the actual battery capability. How long it will last, how durable the setup is and how the sensors react do different unpredicted movements. For example, dropping the handle, carrying the handle sideways, spinning it etc. We need to make sure that the system does not break when doing unexpected things.</w:t>
+      </w:r>
+    </w:p>
+    <w:p>
+      <w:r>
+        <w:t>In order to get a good overview, it is necessary to work on a decent test concept which tracks all information and the results of the tests for further improvements and easy access.</w:t>
+      </w:r>
+    </w:p>
+    <w:p>
+      <w:pPr>
+        <w:pStyle w:val="Heading1"/>
+      </w:pPr>
+      <w:bookmarkStart w:id="20" w:name="_Toc85734336"/>
+      <w:bookmarkStart w:id="21" w:name="_Toc85743620"/>
+      <w:r>
+        <w:t>User-Testing</w:t>
+      </w:r>
+      <w:bookmarkEnd w:id="20"/>
+      <w:bookmarkEnd w:id="21"/>
+    </w:p>
+    <w:p>
+      <w:r>
+        <w:t>When the initial testing is done, and we have a running prototype we need to make sure to let other people from our different target groups test our app in a real scenario.</w:t>
+      </w:r>
+    </w:p>
+    <w:p>
+      <w:r>
+        <w:t xml:space="preserve">We could ask friends or just people and trainers in the gym to try out our app. This not only helps to resolve problems me might not have noticed yet, but it also makes gathering feedback to the overall usage of our app way easier. Everyone should be given a decent questionnaire to give feedback about the usage, design, and functionality of our app. This helps to get a real user perspective from all target groups on our app. Only </w:t>
+      </w:r>
+      <w:r>
+        <w:t>through</w:t>
+      </w:r>
+      <w:r>
+        <w:t xml:space="preserve"> the perspective of different users we can spot missing features we did not think about and find problems we on our own had never seen.</w:t>
+      </w:r>
+    </w:p>
+    <w:p>
+      <w:r>
+        <w:t>People that should test our app in this state are experienced lifters, casual gym users, people who never lifted before and trainers.</w:t>
+      </w:r>
+    </w:p>
+    <w:p/>
+    <w:p/>
+    <w:p/>
+    <w:p/>
+    <w:p/>
+    <w:p/>
+    <w:p/>
+    <w:p/>
+    <w:p>
+      <w:pPr>
+        <w:pStyle w:val="Title"/>
+        <w:jc w:val="center"/>
+        <w:rPr>
+          <w:b/>
+          <w:bCs/>
+        </w:rPr>
+      </w:pPr>
+      <w:proofErr w:type="spellStart"/>
+      <w:r>
+        <w:rPr>
+          <w:b/>
+          <w:bCs/>
+        </w:rPr>
+        <w:lastRenderedPageBreak/>
+        <w:t>MoSCoW</w:t>
+      </w:r>
+      <w:proofErr w:type="spellEnd"/>
+    </w:p>
+    <w:p/>
+    <w:p>
+      <w:pPr>
+        <w:pStyle w:val="ListParagraph"/>
+        <w:numPr>
+          <w:ilvl w:val="0"/>
+          <w:numId w:val="4"/>
+        </w:numPr>
+      </w:pPr>
+      <w:r>
+        <w:rPr>
+          <w:b/>
+          <w:bCs/>
+        </w:rPr>
+        <w:t xml:space="preserve">Must </w:t>
+      </w:r>
+      <w:r>
+        <w:t xml:space="preserve">- Accelerometer and Ultrasonic sensor data </w:t>
+      </w:r>
+      <w:r>
+        <w:t>i.e.,</w:t>
+      </w:r>
+      <w:r>
+        <w:t xml:space="preserve"> time, </w:t>
+      </w:r>
+      <w:proofErr w:type="gramStart"/>
+      <w:r>
+        <w:t>x</w:t>
+      </w:r>
+      <w:proofErr w:type="gramEnd"/>
+      <w:r>
+        <w:t xml:space="preserve"> and y co</w:t>
+      </w:r>
+      <w:r>
+        <w:t>-ordinates</w:t>
+      </w:r>
+      <w:r>
+        <w:t>. Feedback on lift</w:t>
+      </w:r>
+    </w:p>
+    <w:p>
+      <w:pPr>
+        <w:pStyle w:val="ListParagraph"/>
+        <w:numPr>
+          <w:ilvl w:val="0"/>
+          <w:numId w:val="4"/>
+        </w:numPr>
+      </w:pPr>
+      <w:r>
+        <w:rPr>
+          <w:b/>
+          <w:bCs/>
+        </w:rPr>
+        <w:t>Should</w:t>
+      </w:r>
+      <w:r>
+        <w:t xml:space="preserve"> - Drawing a live graph with data, saving after each rep. Use accelerometer to calculate tilt on bar.</w:t>
+      </w:r>
+    </w:p>
+    <w:p>
+      <w:pPr>
+        <w:pStyle w:val="ListParagraph"/>
+        <w:numPr>
+          <w:ilvl w:val="0"/>
+          <w:numId w:val="4"/>
+        </w:numPr>
+      </w:pPr>
+      <w:r>
+        <w:rPr>
+          <w:b/>
+          <w:bCs/>
+        </w:rPr>
+        <w:t>Could</w:t>
+      </w:r>
+      <w:r>
+        <w:t xml:space="preserve"> - Use heartbeat sensor to track heartrate/pulse during rep. Have a </w:t>
+      </w:r>
+      <w:r>
+        <w:t>real-time</w:t>
+      </w:r>
+      <w:r>
+        <w:t xml:space="preserve"> graph from data. </w:t>
+      </w:r>
+      <w:r>
+        <w:t>Have screen display in front of the user wirelessly.</w:t>
+      </w:r>
+    </w:p>
+    <w:p>
+      <w:pPr>
+        <w:pStyle w:val="ListParagraph"/>
+        <w:numPr>
+          <w:ilvl w:val="0"/>
+          <w:numId w:val="4"/>
+        </w:numPr>
+      </w:pPr>
+      <w:r>
+        <w:rPr>
+          <w:b/>
+          <w:bCs/>
+        </w:rPr>
+        <w:t>Would</w:t>
+      </w:r>
+      <w:r>
+        <w:t xml:space="preserve"> - Make mobile app. co2 sensor to measure air quality.</w:t>
       </w:r>
     </w:p>
     <w:sectPr>
@@ -5581,6 +5808,119 @@
     </w:lvl>
   </w:abstractNum>
   <w:abstractNum w:abstractNumId="2" w15:restartNumberingAfterBreak="0">
+    <w:nsid w:val="71506557"/>
+    <w:multiLevelType w:val="hybridMultilevel"/>
+    <w:tmpl w:val="06BA5FD4"/>
+    <w:lvl w:ilvl="0" w:tplc="1809000B">
+      <w:start w:val="1"/>
+      <w:numFmt w:val="bullet"/>
+      <w:lvlText w:val=""/>
+      <w:lvlJc w:val="left"/>
+      <w:pPr>
+        <w:ind w:left="720" w:hanging="360"/>
+      </w:pPr>
+      <w:rPr>
+        <w:rFonts w:ascii="Wingdings" w:hAnsi="Wingdings" w:hint="default"/>
+      </w:rPr>
+    </w:lvl>
+    <w:lvl w:ilvl="1" w:tplc="18090003" w:tentative="1">
+      <w:start w:val="1"/>
+      <w:numFmt w:val="bullet"/>
+      <w:lvlText w:val="o"/>
+      <w:lvlJc w:val="left"/>
+      <w:pPr>
+        <w:ind w:left="1440" w:hanging="360"/>
+      </w:pPr>
+      <w:rPr>
+        <w:rFonts w:ascii="Courier New" w:hAnsi="Courier New" w:cs="Courier New" w:hint="default"/>
+      </w:rPr>
+    </w:lvl>
+    <w:lvl w:ilvl="2" w:tplc="18090005" w:tentative="1">
+      <w:start w:val="1"/>
+      <w:numFmt w:val="bullet"/>
+      <w:lvlText w:val=""/>
+      <w:lvlJc w:val="left"/>
+      <w:pPr>
+        <w:ind w:left="2160" w:hanging="360"/>
+      </w:pPr>
+      <w:rPr>
+        <w:rFonts w:ascii="Wingdings" w:hAnsi="Wingdings" w:hint="default"/>
+      </w:rPr>
+    </w:lvl>
+    <w:lvl w:ilvl="3" w:tplc="18090001" w:tentative="1">
+      <w:start w:val="1"/>
+      <w:numFmt w:val="bullet"/>
+      <w:lvlText w:val=""/>
+      <w:lvlJc w:val="left"/>
+      <w:pPr>
+        <w:ind w:left="2880" w:hanging="360"/>
+      </w:pPr>
+      <w:rPr>
+        <w:rFonts w:ascii="Symbol" w:hAnsi="Symbol" w:hint="default"/>
+      </w:rPr>
+    </w:lvl>
+    <w:lvl w:ilvl="4" w:tplc="18090003" w:tentative="1">
+      <w:start w:val="1"/>
+      <w:numFmt w:val="bullet"/>
+      <w:lvlText w:val="o"/>
+      <w:lvlJc w:val="left"/>
+      <w:pPr>
+        <w:ind w:left="3600" w:hanging="360"/>
+      </w:pPr>
+      <w:rPr>
+        <w:rFonts w:ascii="Courier New" w:hAnsi="Courier New" w:cs="Courier New" w:hint="default"/>
+      </w:rPr>
+    </w:lvl>
+    <w:lvl w:ilvl="5" w:tplc="18090005" w:tentative="1">
+      <w:start w:val="1"/>
+      <w:numFmt w:val="bullet"/>
+      <w:lvlText w:val=""/>
+      <w:lvlJc w:val="left"/>
+      <w:pPr>
+        <w:ind w:left="4320" w:hanging="360"/>
+      </w:pPr>
+      <w:rPr>
+        <w:rFonts w:ascii="Wingdings" w:hAnsi="Wingdings" w:hint="default"/>
+      </w:rPr>
+    </w:lvl>
+    <w:lvl w:ilvl="6" w:tplc="18090001" w:tentative="1">
+      <w:start w:val="1"/>
+      <w:numFmt w:val="bullet"/>
+      <w:lvlText w:val=""/>
+      <w:lvlJc w:val="left"/>
+      <w:pPr>
+        <w:ind w:left="5040" w:hanging="360"/>
+      </w:pPr>
+      <w:rPr>
+        <w:rFonts w:ascii="Symbol" w:hAnsi="Symbol" w:hint="default"/>
+      </w:rPr>
+    </w:lvl>
+    <w:lvl w:ilvl="7" w:tplc="18090003" w:tentative="1">
+      <w:start w:val="1"/>
+      <w:numFmt w:val="bullet"/>
+      <w:lvlText w:val="o"/>
+      <w:lvlJc w:val="left"/>
+      <w:pPr>
+        <w:ind w:left="5760" w:hanging="360"/>
+      </w:pPr>
+      <w:rPr>
+        <w:rFonts w:ascii="Courier New" w:hAnsi="Courier New" w:cs="Courier New" w:hint="default"/>
+      </w:rPr>
+    </w:lvl>
+    <w:lvl w:ilvl="8" w:tplc="18090005" w:tentative="1">
+      <w:start w:val="1"/>
+      <w:numFmt w:val="bullet"/>
+      <w:lvlText w:val=""/>
+      <w:lvlJc w:val="left"/>
+      <w:pPr>
+        <w:ind w:left="6480" w:hanging="360"/>
+      </w:pPr>
+      <w:rPr>
+        <w:rFonts w:ascii="Wingdings" w:hAnsi="Wingdings" w:hint="default"/>
+      </w:rPr>
+    </w:lvl>
+  </w:abstractNum>
+  <w:abstractNum w:abstractNumId="3" w15:restartNumberingAfterBreak="0">
     <w:nsid w:val="7E5148BC"/>
     <w:multiLevelType w:val="hybridMultilevel"/>
     <w:tmpl w:val="39AA8748"/>
@@ -5670,13 +6010,16 @@
     </w:lvl>
   </w:abstractNum>
   <w:num w:numId="1">
-    <w:abstractNumId w:val="2"/>
+    <w:abstractNumId w:val="3"/>
   </w:num>
   <w:num w:numId="2">
     <w:abstractNumId w:val="0"/>
   </w:num>
   <w:num w:numId="3">
     <w:abstractNumId w:val="1"/>
+  </w:num>
+  <w:num w:numId="4">
+    <w:abstractNumId w:val="2"/>
   </w:num>
 </w:numbering>
 </file>
@@ -6104,7 +6447,6 @@
   <w:style w:type="character" w:default="1" w:styleId="DefaultParagraphFont">
     <w:name w:val="Default Paragraph Font"/>
     <w:uiPriority w:val="1"/>
-    <w:semiHidden/>
     <w:unhideWhenUsed/>
   </w:style>
   <w:style w:type="table" w:default="1" w:styleId="TableNormal">

</xml_diff>

<commit_message>
Updated hardware section by adding piezo buzzer
</commit_message>
<xml_diff>
--- a/SETSTATS.docx
+++ b/SETSTATS.docx
@@ -466,6 +466,7 @@
             <w:tabs>
               <w:tab w:val="right" w:leader="dot" w:pos="9016"/>
             </w:tabs>
+            <w:ind w:left="0"/>
             <w:rPr>
               <w:rFonts w:cstheme="minorBidi"/>
               <w:noProof/>
@@ -2046,7 +2047,7 @@
           <w:noProof/>
         </w:rPr>
         <w:drawing>
-          <wp:anchor distT="0" distB="0" distL="114300" distR="114300" simplePos="0" relativeHeight="251676672" behindDoc="1" locked="0" layoutInCell="1" allowOverlap="1" wp14:anchorId="786DA918" wp14:editId="11ADB171">
+          <wp:anchor distT="0" distB="0" distL="114300" distR="114300" simplePos="0" relativeHeight="251676672" behindDoc="1" locked="0" layoutInCell="1" allowOverlap="1" wp14:anchorId="786DA918" wp14:editId="55F75362">
             <wp:simplePos x="0" y="0"/>
             <wp:positionH relativeFrom="margin">
               <wp:posOffset>3634740</wp:posOffset>
@@ -2288,7 +2289,19 @@
         <w:t xml:space="preserve"> will surely help you. Trainers can use it to see how their trainees are doing and trainees can use it to find a trainer to watch them.</w:t>
       </w:r>
     </w:p>
-    <w:p/>
+    <w:p>
+      <w:pPr>
+        <w:pStyle w:val="NormalWeb"/>
+        <w:shd w:val="clear" w:color="auto" w:fill="FFFFFF"/>
+        <w:spacing w:before="0" w:beforeAutospacing="0" w:after="158" w:afterAutospacing="0"/>
+        <w:rPr>
+          <w:rFonts w:asciiTheme="minorHAnsi" w:hAnsiTheme="minorHAnsi" w:cstheme="minorHAnsi"/>
+          <w:color w:val="333333"/>
+          <w:sz w:val="21"/>
+          <w:szCs w:val="21"/>
+        </w:rPr>
+      </w:pPr>
+    </w:p>
     <w:p>
       <w:pPr>
         <w:pStyle w:val="Heading1"/>
@@ -2349,15 +2362,7 @@
         </w:numPr>
       </w:pPr>
       <w:r>
-        <w:t xml:space="preserve">Trainers should be able to see </w:t>
-      </w:r>
-      <w:proofErr w:type="gramStart"/>
-      <w:r>
-        <w:t>all of</w:t>
-      </w:r>
-      <w:proofErr w:type="gramEnd"/>
-      <w:r>
-        <w:t xml:space="preserve"> their </w:t>
+        <w:t xml:space="preserve">Trainers should be able to see all of their </w:t>
       </w:r>
       <w:r>
         <w:t>trainees’</w:t>
@@ -2385,29 +2390,21 @@
       <w:bookmarkEnd w:id="4"/>
     </w:p>
     <w:p>
+      <w:pPr>
+        <w:rPr>
+          <w:b/>
+          <w:bCs/>
+        </w:rPr>
+      </w:pPr>
       <w:hyperlink r:id="rId11" w:history="1">
         <w:r>
           <w:rPr>
             <w:rStyle w:val="Hyperlink"/>
           </w:rPr>
-          <w:t>https://github.com/MarkB</w:t>
-        </w:r>
-        <w:r>
-          <w:rPr>
-            <w:rStyle w:val="Hyperlink"/>
-          </w:rPr>
-          <w:t>y</w:t>
-        </w:r>
-        <w:r>
-          <w:rPr>
-            <w:rStyle w:val="Hyperlink"/>
-          </w:rPr>
-          <w:t>rneDKIT/SETSTATS-</w:t>
+          <w:t>https://github.com/MarkByrneDKIT/SETSTATS-</w:t>
         </w:r>
       </w:hyperlink>
     </w:p>
-    <w:p/>
-    <w:p/>
     <w:p>
       <w:pPr>
         <w:pStyle w:val="Title"/>
@@ -2417,21 +2414,12 @@
           <w:bCs/>
         </w:rPr>
       </w:pPr>
-    </w:p>
-    <w:p>
-      <w:pPr>
-        <w:pStyle w:val="Title"/>
-        <w:jc w:val="center"/>
-        <w:rPr>
-          <w:b/>
-          <w:bCs/>
-        </w:rPr>
-      </w:pPr>
-      <w:r>
-        <w:rPr>
-          <w:b/>
-          <w:bCs/>
-        </w:rPr>
+      <w:r>
+        <w:rPr>
+          <w:b/>
+          <w:bCs/>
+        </w:rPr>
+        <w:lastRenderedPageBreak/>
         <w:t>Hardware</w:t>
       </w:r>
     </w:p>
@@ -2485,13 +2473,19 @@
         <w:t xml:space="preserve">– </w:t>
       </w:r>
       <w:r>
-        <w:t>this is being</w:t>
-      </w:r>
-      <w:r>
-        <w:t xml:space="preserve"> used as it is the more compact option</w:t>
+        <w:t xml:space="preserve">this </w:t>
+      </w:r>
+      <w:r>
+        <w:t xml:space="preserve">will be </w:t>
+      </w:r>
+      <w:r>
+        <w:t>used as it is the more compact option</w:t>
       </w:r>
       <w:r>
         <w:t xml:space="preserve"> whilst also having low power consumption.</w:t>
+      </w:r>
+      <w:r>
+        <w:t xml:space="preserve"> It will collect, process and further send the sensor data to a database on the Amazon Web Services, where it will be stored for later use.</w:t>
       </w:r>
     </w:p>
     <w:p>
@@ -2523,7 +2517,10 @@
         <w:t xml:space="preserve">– used to measure the displacement </w:t>
       </w:r>
       <w:r>
-        <w:t>on the x-axis.</w:t>
+        <w:t>on the x-axis</w:t>
+      </w:r>
+      <w:r>
+        <w:t xml:space="preserve"> (sway). This will be used to determine if the lift was considered bad and could possibly injure the user.</w:t>
       </w:r>
     </w:p>
     <w:p>
@@ -2542,13 +2539,16 @@
         <w:t>Ultrasonic Sensor (HC-SR04)</w:t>
       </w:r>
       <w:r>
-        <w:t xml:space="preserve"> – is being used to measure the distance from the ground</w:t>
-      </w:r>
-      <w:r>
-        <w:t>,</w:t>
+        <w:t xml:space="preserve"> – is being used to measure the distance </w:t>
+      </w:r>
+      <w:r>
+        <w:t>on the y-axis (height)</w:t>
       </w:r>
       <w:r>
         <w:t xml:space="preserve"> very accurately.</w:t>
+      </w:r>
+      <w:r>
+        <w:t xml:space="preserve"> This data can then be compared to the x-axis to pinpoint at what time the lift becomes bad.</w:t>
       </w:r>
     </w:p>
     <w:p>
@@ -2559,6 +2559,34 @@
           <w:numId w:val="1"/>
         </w:numPr>
       </w:pPr>
+      <w:proofErr w:type="spellStart"/>
+      <w:r>
+        <w:rPr>
+          <w:b/>
+          <w:bCs/>
+        </w:rPr>
+        <w:t>Peizo</w:t>
+      </w:r>
+      <w:proofErr w:type="spellEnd"/>
+      <w:r>
+        <w:rPr>
+          <w:b/>
+          <w:bCs/>
+        </w:rPr>
+        <w:t xml:space="preserve"> Buzzer – </w:t>
+      </w:r>
+      <w:r>
+        <w:t>This will be used to alert the user if the accelerometer’s data reads past our tolerance limit.</w:t>
+      </w:r>
+    </w:p>
+    <w:p>
+      <w:pPr>
+        <w:pStyle w:val="ListParagraph"/>
+        <w:numPr>
+          <w:ilvl w:val="0"/>
+          <w:numId w:val="1"/>
+        </w:numPr>
+      </w:pPr>
       <w:r>
         <w:rPr>
           <w:b/>
@@ -2583,7 +2611,41 @@
         <w:t xml:space="preserve">) </w:t>
       </w:r>
       <w:r>
-        <w:t>– the power source which will be connected via micro-USB.</w:t>
+        <w:t>– the power source which will be connected via micro-USB</w:t>
+      </w:r>
+      <w:r>
+        <w:t>,</w:t>
+      </w:r>
+      <w:r>
+        <w:t xml:space="preserve"> </w:t>
+      </w:r>
+      <w:r>
+        <w:t>i</w:t>
+      </w:r>
+      <w:r>
+        <w:t>t can</w:t>
+      </w:r>
+      <w:r>
+        <w:t xml:space="preserve"> be recharged and reused. </w:t>
+      </w:r>
+    </w:p>
+    <w:p>
+      <w:pPr>
+        <w:pStyle w:val="ListParagraph"/>
+        <w:numPr>
+          <w:ilvl w:val="0"/>
+          <w:numId w:val="1"/>
+        </w:numPr>
+      </w:pPr>
+      <w:r>
+        <w:rPr>
+          <w:b/>
+          <w:bCs/>
+        </w:rPr>
+        <w:t xml:space="preserve">Female to Female connectors – </w:t>
+      </w:r>
+      <w:r>
+        <w:t>the connectors will be used to connect each sensor to the raspberry pi.</w:t>
       </w:r>
     </w:p>
     <w:p>
@@ -2592,10 +2654,26 @@
           <w:noProof/>
         </w:rPr>
         <w:drawing>
-          <wp:inline distT="0" distB="0" distL="0" distR="0" wp14:anchorId="0AB52C08" wp14:editId="7B99120D">
-            <wp:extent cx="5455271" cy="5057775"/>
-            <wp:effectExtent l="0" t="0" r="0" b="0"/>
-            <wp:docPr id="2" name="Picture 2"/>
+          <wp:anchor distT="0" distB="0" distL="114300" distR="114300" simplePos="0" relativeHeight="251682816" behindDoc="1" locked="0" layoutInCell="1" allowOverlap="1" wp14:anchorId="1D2E7774" wp14:editId="7CAB2B57">
+            <wp:simplePos x="0" y="0"/>
+            <wp:positionH relativeFrom="margin">
+              <wp:align>center</wp:align>
+            </wp:positionH>
+            <wp:positionV relativeFrom="paragraph">
+              <wp:posOffset>160655</wp:posOffset>
+            </wp:positionV>
+            <wp:extent cx="4923790" cy="4638675"/>
+            <wp:effectExtent l="0" t="0" r="0" b="9525"/>
+            <wp:wrapTight wrapText="bothSides">
+              <wp:wrapPolygon edited="0">
+                <wp:start x="0" y="0"/>
+                <wp:lineTo x="0" y="21556"/>
+                <wp:lineTo x="21477" y="21556"/>
+                <wp:lineTo x="21477" y="0"/>
+                <wp:lineTo x="0" y="0"/>
+              </wp:wrapPolygon>
+            </wp:wrapTight>
+            <wp:docPr id="25" name="Picture 25"/>
             <wp:cNvGraphicFramePr>
               <a:graphicFrameLocks xmlns:a="http://schemas.openxmlformats.org/drawingml/2006/main" noChangeAspect="1"/>
             </wp:cNvGraphicFramePr>
@@ -2609,7 +2687,7 @@
                     </pic:cNvPicPr>
                   </pic:nvPicPr>
                   <pic:blipFill>
-                    <a:blip r:embed="rId12" cstate="print">
+                    <a:blip r:embed="rId12">
                       <a:extLst>
                         <a:ext uri="{28A0092B-C50C-407E-A947-70E740481C1C}">
                           <a14:useLocalDpi xmlns:a14="http://schemas.microsoft.com/office/drawing/2010/main" val="0"/>
@@ -2624,7 +2702,7 @@
                   <pic:spPr bwMode="auto">
                     <a:xfrm>
                       <a:off x="0" y="0"/>
-                      <a:ext cx="5485087" cy="5085419"/>
+                      <a:ext cx="4923790" cy="4638675"/>
                     </a:xfrm>
                     <a:prstGeom prst="rect">
                       <a:avLst/>
@@ -2637,7 +2715,13 @@
                 </pic:pic>
               </a:graphicData>
             </a:graphic>
-          </wp:inline>
+            <wp14:sizeRelH relativeFrom="margin">
+              <wp14:pctWidth>0</wp14:pctWidth>
+            </wp14:sizeRelH>
+            <wp14:sizeRelV relativeFrom="margin">
+              <wp14:pctHeight>0</wp14:pctHeight>
+            </wp14:sizeRelV>
+          </wp:anchor>
         </w:drawing>
       </w:r>
     </w:p>
@@ -2652,6 +2736,110 @@
           <w:bCs/>
         </w:rPr>
       </w:pPr>
+    </w:p>
+    <w:p>
+      <w:pPr>
+        <w:rPr>
+          <w:b/>
+          <w:bCs/>
+        </w:rPr>
+      </w:pPr>
+    </w:p>
+    <w:p>
+      <w:pPr>
+        <w:rPr>
+          <w:b/>
+          <w:bCs/>
+        </w:rPr>
+      </w:pPr>
+    </w:p>
+    <w:p>
+      <w:pPr>
+        <w:rPr>
+          <w:b/>
+          <w:bCs/>
+        </w:rPr>
+      </w:pPr>
+    </w:p>
+    <w:p>
+      <w:pPr>
+        <w:rPr>
+          <w:b/>
+          <w:bCs/>
+        </w:rPr>
+      </w:pPr>
+    </w:p>
+    <w:p>
+      <w:pPr>
+        <w:rPr>
+          <w:b/>
+          <w:bCs/>
+        </w:rPr>
+      </w:pPr>
+    </w:p>
+    <w:p>
+      <w:pPr>
+        <w:rPr>
+          <w:b/>
+          <w:bCs/>
+        </w:rPr>
+      </w:pPr>
+    </w:p>
+    <w:p>
+      <w:pPr>
+        <w:rPr>
+          <w:b/>
+          <w:bCs/>
+        </w:rPr>
+      </w:pPr>
+    </w:p>
+    <w:p>
+      <w:pPr>
+        <w:rPr>
+          <w:b/>
+          <w:bCs/>
+        </w:rPr>
+      </w:pPr>
+    </w:p>
+    <w:p>
+      <w:pPr>
+        <w:rPr>
+          <w:b/>
+          <w:bCs/>
+        </w:rPr>
+      </w:pPr>
+    </w:p>
+    <w:p>
+      <w:pPr>
+        <w:rPr>
+          <w:b/>
+          <w:bCs/>
+        </w:rPr>
+      </w:pPr>
+    </w:p>
+    <w:p>
+      <w:pPr>
+        <w:rPr>
+          <w:b/>
+          <w:bCs/>
+        </w:rPr>
+      </w:pPr>
+    </w:p>
+    <w:p>
+      <w:pPr>
+        <w:rPr>
+          <w:b/>
+          <w:bCs/>
+        </w:rPr>
+      </w:pPr>
+    </w:p>
+    <w:p>
+      <w:pPr>
+        <w:rPr>
+          <w:b/>
+          <w:bCs/>
+        </w:rPr>
+      </w:pPr>
       <w:r>
         <w:rPr>
           <w:b/>
@@ -2664,23 +2852,7 @@
           <w:b/>
           <w:bCs/>
         </w:rPr>
-        <w:t xml:space="preserve">ow </w:t>
-      </w:r>
-      <w:proofErr w:type="gramStart"/>
-      <w:r>
-        <w:rPr>
-          <w:b/>
-          <w:bCs/>
-        </w:rPr>
-        <w:t>we will</w:t>
-      </w:r>
-      <w:proofErr w:type="gramEnd"/>
-      <w:r>
-        <w:rPr>
-          <w:b/>
-          <w:bCs/>
-        </w:rPr>
-        <w:t xml:space="preserve"> power it and how we will connect it to the internet</w:t>
+        <w:t>ow we will power it and how we will connect it to the internet</w:t>
       </w:r>
       <w:r>
         <w:rPr>
@@ -2739,7 +2911,6 @@
       </w:r>
     </w:p>
     <w:p/>
-    <w:p/>
     <w:p>
       <w:pPr>
         <w:pStyle w:val="Heading1"/>
@@ -2770,6 +2941,15 @@
       <w:r>
         <w:t>an accelerometer would do the job.</w:t>
       </w:r>
+      <w:r>
+        <w:t xml:space="preserve"> Florian was also responsible for buying and testing the piezo buzzer.</w:t>
+      </w:r>
+      <w:r>
+        <w:t xml:space="preserve"> Link - </w:t>
+      </w:r>
+      <w:r>
+        <w:t>https://www.aliexpress.com/item/32819406470.html?spm=a2g0s.9042311.0.0.1b324c4dWNSvpP</w:t>
+      </w:r>
     </w:p>
     <w:p>
       <w:r>
@@ -2782,6 +2962,12 @@
       <w:r>
         <w:t xml:space="preserve"> bought the accelerometer off Amazon and tested it out. He ran into a problem that we wouldn’t be able to track the movement of the bar on the x-axis(sway).</w:t>
       </w:r>
+      <w:r>
+        <w:t xml:space="preserve"> Link -</w:t>
+      </w:r>
+      <w:r>
+        <w:t>https://www.amazon.co.uk/gp/product/B00PIMRJX6/ref=ppx_yo_dt_b_asin_title_o05_s00?ie=UTF8&amp;psc=1</w:t>
+      </w:r>
     </w:p>
     <w:p>
       <w:r>
@@ -2819,6 +3005,12 @@
       <w:r>
         <w:t xml:space="preserve"> ultrasonic sensor to make sure it works by testing code from the internet.</w:t>
       </w:r>
+      <w:r>
+        <w:t xml:space="preserve"> Link - </w:t>
+      </w:r>
+      <w:r>
+        <w:t>https://www.amazon.co.uk/gp/product/B01DM8MRTS/ref=ppx_yo_dt_b_asin_title_o04_s00?ie=UTF8&amp;psc=1</w:t>
+      </w:r>
     </w:p>
     <w:p>
       <w:r>
@@ -2829,14 +3021,30 @@
         <w:t>Richard</w:t>
       </w:r>
       <w:r>
-        <w:t xml:space="preserve"> wrote code to collect data from both sensors at the same time and to display it for a prototype.</w:t>
-      </w:r>
-    </w:p>
-    <w:p/>
-    <w:p/>
-    <w:p/>
-    <w:p/>
-    <w:p/>
+        <w:t xml:space="preserve"> </w:t>
+      </w:r>
+      <w:r>
+        <w:t xml:space="preserve">was responsible for buying and setting up the raspberry pi zero, he </w:t>
+      </w:r>
+      <w:r>
+        <w:t xml:space="preserve">wrote code </w:t>
+      </w:r>
+      <w:r>
+        <w:t xml:space="preserve">and connected the sensors </w:t>
+      </w:r>
+      <w:r>
+        <w:t>to collect data at the same time and to display it for a prototype.</w:t>
+      </w:r>
+      <w:r>
+        <w:t xml:space="preserve"> Link - </w:t>
+      </w:r>
+      <w:r>
+        <w:t>https://www.amazon.co.uk/gp/product/B08H1M94BK/ref=ppx_yo_dt_b_asin_title_o09_s00?ie=UTF8&amp;psc=1</w:t>
+      </w:r>
+      <w:r>
+        <w:t xml:space="preserve"> </w:t>
+      </w:r>
+    </w:p>
     <w:p/>
     <w:p/>
     <w:p/>
@@ -2851,17 +3059,18 @@
     <w:p>
       <w:pPr>
         <w:pStyle w:val="Title"/>
-        <w:jc w:val="center"/>
-        <w:rPr>
-          <w:b/>
-          <w:bCs/>
-        </w:rPr>
-      </w:pPr>
-      <w:r>
-        <w:rPr>
-          <w:b/>
-          <w:bCs/>
-        </w:rPr>
+        <w:ind w:left="2880" w:firstLine="720"/>
+        <w:rPr>
+          <w:b/>
+          <w:bCs/>
+        </w:rPr>
+      </w:pPr>
+      <w:r>
+        <w:rPr>
+          <w:b/>
+          <w:bCs/>
+        </w:rPr>
+        <w:lastRenderedPageBreak/>
         <w:t>Data</w:t>
       </w:r>
     </w:p>
@@ -3075,11 +3284,9 @@
       <w:r>
         <w:t xml:space="preserve"> The login page will help secure each </w:t>
       </w:r>
-      <w:proofErr w:type="gramStart"/>
-      <w:r>
-        <w:t>users</w:t>
-      </w:r>
-      <w:proofErr w:type="gramEnd"/>
+      <w:r>
+        <w:t>user’s</w:t>
+      </w:r>
       <w:r>
         <w:t xml:space="preserve"> account from unwanted access.</w:t>
       </w:r>
@@ -3178,6 +3385,9 @@
         <w:t>Sends out a soundwave at a frequency of 40KHz and it travels through the air and if there is an object it will bounce back to the sensor.</w:t>
       </w:r>
     </w:p>
+    <w:p/>
+    <w:p/>
+    <w:p/>
     <w:p/>
     <w:p/>
     <w:p/>
@@ -4905,7 +5115,6 @@
     <w:p>
       <w:pPr>
         <w:pStyle w:val="Title"/>
-        <w:jc w:val="center"/>
         <w:rPr>
           <w:b/>
           <w:bCs/>
@@ -5633,15 +5842,7 @@
         <w:t>i.e.,</w:t>
       </w:r>
       <w:r>
-        <w:t xml:space="preserve"> time, </w:t>
-      </w:r>
-      <w:proofErr w:type="gramStart"/>
-      <w:r>
-        <w:t>x</w:t>
-      </w:r>
-      <w:proofErr w:type="gramEnd"/>
-      <w:r>
-        <w:t xml:space="preserve"> and y co</w:t>
+        <w:t xml:space="preserve"> time, x and y co</w:t>
       </w:r>
       <w:r>
         <w:t>-ordinates</w:t>
@@ -6702,7 +6903,6 @@
     <w:name w:val="Normal (Web)"/>
     <w:basedOn w:val="Normal"/>
     <w:uiPriority w:val="99"/>
-    <w:semiHidden/>
     <w:unhideWhenUsed/>
     <w:rsid w:val="0068393D"/>
     <w:pPr>

</xml_diff>